<commit_message>
update version to 2022.15
</commit_message>
<xml_diff>
--- a/Documentacion/Anexo 1.docx
+++ b/Documentacion/Anexo 1.docx
@@ -188,13 +188,7 @@
         <w:jc w:val="center"/>
       </w:pPr>
       <w:r>
-        <w:t>Mes</w:t>
-      </w:r>
-      <w:r>
-        <w:t xml:space="preserve"> de </w:t>
-      </w:r>
-      <w:r>
-        <w:t>AÑO</w:t>
+        <w:t>Julio 2023</w:t>
       </w:r>
     </w:p>
     <w:p>
@@ -463,7 +457,14 @@
                 <w:sz w:val="22"/>
                 <w:szCs w:val="22"/>
               </w:rPr>
-              <w:t>Version 0.1 (Modelo de requisitos inicial)</w:t>
+              <w:t>Versión</w:t>
+            </w:r>
+            <w:r>
+              <w:rPr>
+                <w:sz w:val="22"/>
+                <w:szCs w:val="22"/>
+              </w:rPr>
+              <w:t xml:space="preserve"> 0.1 (Modelo de requisitos inicial)</w:t>
             </w:r>
           </w:p>
         </w:tc>
@@ -602,13 +603,22 @@
     <w:p/>
     <w:p>
       <w:r>
-        <w:t>En el siguiente documento se va a presentar el plan de proyecto software para el proyecto ””.</w:t>
+        <w:t xml:space="preserve">En el siguiente documento se va a presentar el plan de proyecto software para el </w:t>
+      </w:r>
+      <w:r>
+        <w:t>proyecto.</w:t>
       </w:r>
     </w:p>
     <w:p/>
     <w:p>
       <w:r>
-        <w:t>En el documento se va a seguir la siguiente estructura. Primero se presentara la estimación de esfuerzo necesario para llevar a cabo el desarrollo y según la funcionalidad d requerida por este. Posteriormente, se va a llevar a cabo la planificación temporal distribuyendo las tareas de desarrollo para obtener el diagrama de Gantt en el que se podrá observar la planificación completa del proyecto.</w:t>
+        <w:t xml:space="preserve">En el documento se va a seguir la siguiente estructura. Primero se </w:t>
+      </w:r>
+      <w:r>
+        <w:t>presentará</w:t>
+      </w:r>
+      <w:r>
+        <w:t xml:space="preserve"> la estimación de esfuerzo necesario para llevar a cabo el desarrollo y según la funcionalidad d requerida por este. Posteriormente, se va a llevar a cabo la planificación temporal distribuyendo las tareas de desarrollo para obtener el diagrama de Gantt en el que se podrá observar la planificación completa del proyecto.</w:t>
       </w:r>
     </w:p>
     <w:p>
@@ -644,7 +654,15 @@
     <w:p/>
     <w:p>
       <w:r>
-        <w:t>La realización de la estimación del esfuerzo del proyecto se va a llevar a cabo a través de la funcionalidad requerida por este y esta se va a estimar mediante el método de “Estimación basada en el Análisis de Puntos de Caso de Uso (UCP)” (Karner, 1993).</w:t>
+        <w:t>La realización de la estimación del esfuerzo del proyecto se va a llevar a cabo a través de la funcionalidad requerida por este y esta se va a estimar mediante el método de “Estimación basada en el Análisis de Puntos de Caso de Uso (UCP)” (</w:t>
+      </w:r>
+      <w:proofErr w:type="spellStart"/>
+      <w:r>
+        <w:t>Karner</w:t>
+      </w:r>
+      <w:proofErr w:type="spellEnd"/>
+      <w:r>
+        <w:t>, 1993).</w:t>
       </w:r>
     </w:p>
     <w:p/>
@@ -720,7 +738,15 @@
     <w:p/>
     <w:p>
       <w:r>
-        <w:t>Para poder llevar a cabo lo anteriormente expuesto se va a hacer uso de la herramienta EZ Estimate.</w:t>
+        <w:t xml:space="preserve">Para poder llevar a cabo lo anteriormente expuesto se va a hacer uso de la herramienta EZ </w:t>
+      </w:r>
+      <w:proofErr w:type="spellStart"/>
+      <w:r>
+        <w:t>Estimate</w:t>
+      </w:r>
+      <w:proofErr w:type="spellEnd"/>
+      <w:r>
+        <w:t>.</w:t>
       </w:r>
     </w:p>
     <w:p/>
@@ -733,7 +759,10 @@
         </w:numPr>
       </w:pPr>
       <w:r>
-        <w:t>Calculo de los Factores de Complejidad Técnica</w:t>
+        <w:t>Cálculo</w:t>
+      </w:r>
+      <w:r>
+        <w:t xml:space="preserve"> de los Factores de Complejidad Técnica</w:t>
       </w:r>
     </w:p>
     <w:p/>
@@ -1378,7 +1407,13 @@
     <w:p/>
     <w:p>
       <w:r>
-        <w:t>Para terminar el calculo de los factores de complejidad técnica vamos a aplicar la siguiente formula que nos dará su valor:</w:t>
+        <w:t xml:space="preserve">Para terminar el </w:t>
+      </w:r>
+      <w:r>
+        <w:t>cálculo</w:t>
+      </w:r>
+      <w:r>
+        <w:t xml:space="preserve"> de los factores de complejidad técnica vamos a aplicar la siguiente formula que nos dará su valor:</w:t>
       </w:r>
     </w:p>
     <w:p/>
@@ -1400,7 +1435,15 @@
     <w:p/>
     <w:p>
       <w:r>
-        <w:t>Por lo que si sustituimos el valor de TFactor que obtuvimos del sumatorio de la anterior tabla obtenemos que:</w:t>
+        <w:t xml:space="preserve">Por lo que si sustituimos el valor de </w:t>
+      </w:r>
+      <w:proofErr w:type="spellStart"/>
+      <w:r>
+        <w:t>TFactor</w:t>
+      </w:r>
+      <w:proofErr w:type="spellEnd"/>
+      <w:r>
+        <w:t xml:space="preserve"> que obtuvimos del sumatorio de la anterior tabla obtenemos que:</w:t>
       </w:r>
     </w:p>
     <w:p>
@@ -1438,12 +1481,6 @@
     </w:p>
     <w:p/>
     <w:p>
-      <w:r>
-        <w:t>Xxx</w:t>
-      </w:r>
-    </w:p>
-    <w:p/>
-    <w:p>
       <w:pPr>
         <w:pStyle w:val="Ttulo2"/>
         <w:numPr>
@@ -1457,12 +1494,6 @@
     </w:p>
     <w:p/>
     <w:p>
-      <w:r>
-        <w:t>Aaaa</w:t>
-      </w:r>
-    </w:p>
-    <w:p/>
-    <w:p>
       <w:pPr>
         <w:pStyle w:val="Ttulo2"/>
         <w:numPr>
@@ -1471,20 +1502,14 @@
         </w:numPr>
       </w:pPr>
       <w:r>
-        <w:t>Estimación del esfuerzo mediante EZ Estimate</w:t>
-      </w:r>
-    </w:p>
-    <w:p/>
-    <w:p>
-      <w:r>
-        <w:t>A</w:t>
-      </w:r>
-      <w:r>
-        <w:t>aaaa</w:t>
-      </w:r>
-    </w:p>
-    <w:p/>
-    <w:p/>
+        <w:t xml:space="preserve">Estimación del esfuerzo mediante EZ </w:t>
+      </w:r>
+      <w:proofErr w:type="spellStart"/>
+      <w:r>
+        <w:t>Estimate</w:t>
+      </w:r>
+      <w:proofErr w:type="spellEnd"/>
+    </w:p>
     <w:p>
       <w:pPr>
         <w:pStyle w:val="Ttulo1"/>
@@ -1510,11 +1535,6 @@
       </w:r>
     </w:p>
     <w:p>
-      <w:r>
-        <w:t>Wssasa</w:t>
-      </w:r>
-    </w:p>
-    <w:p>
       <w:pPr>
         <w:pStyle w:val="Ttulo2"/>
         <w:numPr>
@@ -1527,11 +1547,6 @@
       </w:r>
     </w:p>
     <w:p>
-      <w:r>
-        <w:t>Aasdas</w:t>
-      </w:r>
-    </w:p>
-    <w:p>
       <w:pPr>
         <w:pStyle w:val="Ttulo2"/>
         <w:numPr>
@@ -1540,11 +1555,9 @@
         </w:numPr>
       </w:pPr>
       <w:r>
-        <w:lastRenderedPageBreak/>
         <w:t>Diagrama de Gantt</w:t>
       </w:r>
     </w:p>
-    <w:p/>
     <w:p>
       <w:pPr>
         <w:pStyle w:val="Ttulo1"/>
@@ -2913,6 +2926,18 @@
       <w:contextualSpacing/>
     </w:pPr>
   </w:style>
+  <w:style w:type="paragraph" w:styleId="Revisin">
+    <w:name w:val="Revision"/>
+    <w:hidden/>
+    <w:uiPriority w:val="99"/>
+    <w:semiHidden/>
+    <w:rsid w:val="00D04189"/>
+    <w:rPr>
+      <w:sz w:val="24"/>
+      <w:szCs w:val="24"/>
+      <w:lang w:eastAsia="es-ES"/>
+    </w:rPr>
+  </w:style>
 </w:styles>
 </file>
 

</xml_diff>

<commit_message>
actualizacion version de unity
</commit_message>
<xml_diff>
--- a/Documentacion/Anexo 1.docx
+++ b/Documentacion/Anexo 1.docx
@@ -1,6 +1,6 @@
 
 <file path=word/document.xml><?xml version="1.0" encoding="utf-8"?>
-<w:document xmlns:wpc="http://schemas.microsoft.com/office/word/2010/wordprocessingCanvas" xmlns:cx="http://schemas.microsoft.com/office/drawing/2014/chartex" xmlns:cx1="http://schemas.microsoft.com/office/drawing/2015/9/8/chartex" xmlns:cx2="http://schemas.microsoft.com/office/drawing/2015/10/21/chartex" xmlns:cx3="http://schemas.microsoft.com/office/drawing/2016/5/9/chartex" xmlns:cx4="http://schemas.microsoft.com/office/drawing/2016/5/10/chartex" xmlns:cx5="http://schemas.microsoft.com/office/drawing/2016/5/11/chartex" xmlns:cx6="http://schemas.microsoft.com/office/drawing/2016/5/12/chartex" xmlns:cx7="http://schemas.microsoft.com/office/drawing/2016/5/13/chartex" xmlns:cx8="http://schemas.microsoft.com/office/drawing/2016/5/14/chartex" xmlns:mc="http://schemas.openxmlformats.org/markup-compatibility/2006" xmlns:aink="http://schemas.microsoft.com/office/drawing/2016/ink" xmlns:am3d="http://schemas.microsoft.com/office/drawing/2017/model3d" xmlns:o="urn:schemas-microsoft-com:office:office" xmlns:oel="http://schemas.microsoft.com/office/2019/extlst" xmlns:r="http://schemas.openxmlformats.org/officeDocument/2006/relationships" xmlns:m="http://schemas.openxmlformats.org/officeDocument/2006/math" xmlns:v="urn:schemas-microsoft-com:vml" xmlns:wp14="http://schemas.microsoft.com/office/word/2010/wordprocessingDrawing" xmlns:wp="http://schemas.openxmlformats.org/drawingml/2006/wordprocessingDrawing" xmlns:w10="urn:schemas-microsoft-com:office:word" xmlns:w="http://schemas.openxmlformats.org/wordprocessingml/2006/main" xmlns:w14="http://schemas.microsoft.com/office/word/2010/wordml" xmlns:w15="http://schemas.microsoft.com/office/word/2012/wordml" xmlns:w16cex="http://schemas.microsoft.com/office/word/2018/wordml/cex" xmlns:w16cid="http://schemas.microsoft.com/office/word/2016/wordml/cid" xmlns:w16="http://schemas.microsoft.com/office/word/2018/wordml" xmlns:w16du="http://schemas.microsoft.com/office/word/2023/wordml/word16du" xmlns:w16sdtdh="http://schemas.microsoft.com/office/word/2020/wordml/sdtdatahash" xmlns:w16se="http://schemas.microsoft.com/office/word/2015/wordml/symex" xmlns:wpg="http://schemas.microsoft.com/office/word/2010/wordprocessingGroup" xmlns:wpi="http://schemas.microsoft.com/office/word/2010/wordprocessingInk" xmlns:wne="http://schemas.microsoft.com/office/word/2006/wordml" xmlns:wps="http://schemas.microsoft.com/office/word/2010/wordprocessingShape" mc:Ignorable="w14 w15 w16se w16cid w16 w16cex w16sdtdh wp14">
+<w:document xmlns:wpc="http://schemas.microsoft.com/office/word/2010/wordprocessingCanvas" xmlns:cx="http://schemas.microsoft.com/office/drawing/2014/chartex" xmlns:cx1="http://schemas.microsoft.com/office/drawing/2015/9/8/chartex" xmlns:cx2="http://schemas.microsoft.com/office/drawing/2015/10/21/chartex" xmlns:cx3="http://schemas.microsoft.com/office/drawing/2016/5/9/chartex" xmlns:cx4="http://schemas.microsoft.com/office/drawing/2016/5/10/chartex" xmlns:cx5="http://schemas.microsoft.com/office/drawing/2016/5/11/chartex" xmlns:cx6="http://schemas.microsoft.com/office/drawing/2016/5/12/chartex" xmlns:cx7="http://schemas.microsoft.com/office/drawing/2016/5/13/chartex" xmlns:cx8="http://schemas.microsoft.com/office/drawing/2016/5/14/chartex" xmlns:mc="http://schemas.openxmlformats.org/markup-compatibility/2006" xmlns:aink="http://schemas.microsoft.com/office/drawing/2016/ink" xmlns:am3d="http://schemas.microsoft.com/office/drawing/2017/model3d" xmlns:o="urn:schemas-microsoft-com:office:office" xmlns:oel="http://schemas.microsoft.com/office/2019/extlst" xmlns:r="http://schemas.openxmlformats.org/officeDocument/2006/relationships" xmlns:m="http://schemas.openxmlformats.org/officeDocument/2006/math" xmlns:v="urn:schemas-microsoft-com:vml" xmlns:wp14="http://schemas.microsoft.com/office/word/2010/wordprocessingDrawing" xmlns:wp="http://schemas.openxmlformats.org/drawingml/2006/wordprocessingDrawing" xmlns:w10="urn:schemas-microsoft-com:office:word" xmlns:w="http://schemas.openxmlformats.org/wordprocessingml/2006/main" xmlns:w14="http://schemas.microsoft.com/office/word/2010/wordml" xmlns:w15="http://schemas.microsoft.com/office/word/2012/wordml" xmlns:w16cex="http://schemas.microsoft.com/office/word/2018/wordml/cex" xmlns:w16cid="http://schemas.microsoft.com/office/word/2016/wordml/cid" xmlns:w16="http://schemas.microsoft.com/office/word/2018/wordml" xmlns:w16sdtdh="http://schemas.microsoft.com/office/word/2020/wordml/sdtdatahash" xmlns:w16se="http://schemas.microsoft.com/office/word/2015/wordml/symex" xmlns:wpg="http://schemas.microsoft.com/office/word/2010/wordprocessingGroup" xmlns:wpi="http://schemas.microsoft.com/office/word/2010/wordprocessingInk" xmlns:wne="http://schemas.microsoft.com/office/word/2006/wordml" xmlns:wps="http://schemas.microsoft.com/office/word/2010/wordprocessingShape" mc:Ignorable="w14 w15 w16se w16cid w16 w16cex w16sdtdh wp14">
   <w:body>
     <w:p>
       <w:pPr>
@@ -312,10 +312,14 @@
       <w:r>
         <w:br w:type="page"/>
       </w:r>
+      <w:bookmarkStart w:id="1" w:name="_Toc137307575"/>
+      <w:bookmarkStart w:id="2" w:name="_Toc137308069"/>
       <w:r>
         <w:lastRenderedPageBreak/>
         <w:t>Lista de cambios</w:t>
       </w:r>
+      <w:bookmarkEnd w:id="1"/>
+      <w:bookmarkEnd w:id="2"/>
     </w:p>
     <w:p/>
     <w:tbl>
@@ -501,14 +505,1482 @@
         <w:br w:type="page"/>
       </w:r>
     </w:p>
+    <w:sdt>
+      <w:sdtPr>
+        <w:id w:val="383293974"/>
+        <w:docPartObj>
+          <w:docPartGallery w:val="Table of Contents"/>
+          <w:docPartUnique/>
+        </w:docPartObj>
+      </w:sdtPr>
+      <w:sdtEndPr>
+        <w:rPr>
+          <w:rFonts w:ascii="Times New Roman" w:eastAsia="Times New Roman" w:hAnsi="Times New Roman" w:cs="Times New Roman"/>
+          <w:b/>
+          <w:bCs/>
+          <w:color w:val="auto"/>
+          <w:sz w:val="24"/>
+          <w:szCs w:val="24"/>
+        </w:rPr>
+      </w:sdtEndPr>
+      <w:sdtContent>
+        <w:p>
+          <w:pPr>
+            <w:pStyle w:val="TtuloTDC"/>
+            <w:rPr>
+              <w:noProof/>
+            </w:rPr>
+          </w:pPr>
+          <w:r>
+            <w:t>Índice</w:t>
+          </w:r>
+          <w:r>
+            <w:fldChar w:fldCharType="begin"/>
+          </w:r>
+          <w:r>
+            <w:instrText xml:space="preserve"> TOC \o "1-3" \h \z \u </w:instrText>
+          </w:r>
+          <w:r>
+            <w:fldChar w:fldCharType="separate"/>
+          </w:r>
+        </w:p>
+        <w:p>
+          <w:pPr>
+            <w:pStyle w:val="TDC1"/>
+            <w:tabs>
+              <w:tab w:val="left" w:pos="440"/>
+              <w:tab w:val="right" w:leader="dot" w:pos="8494"/>
+            </w:tabs>
+            <w:rPr>
+              <w:rFonts w:asciiTheme="minorHAnsi" w:eastAsiaTheme="minorEastAsia" w:hAnsiTheme="minorHAnsi" w:cstheme="minorBidi"/>
+              <w:noProof/>
+              <w:kern w:val="2"/>
+              <w:sz w:val="22"/>
+              <w:szCs w:val="22"/>
+              <w14:ligatures w14:val="standardContextual"/>
+            </w:rPr>
+          </w:pPr>
+          <w:hyperlink w:anchor="_Toc137308072" w:history="1">
+            <w:r>
+              <w:rPr>
+                <w:rStyle w:val="Hipervnculo"/>
+                <w:noProof/>
+              </w:rPr>
+              <w:t>1.</w:t>
+            </w:r>
+            <w:r>
+              <w:rPr>
+                <w:rFonts w:asciiTheme="minorHAnsi" w:eastAsiaTheme="minorEastAsia" w:hAnsiTheme="minorHAnsi" w:cstheme="minorBidi"/>
+                <w:noProof/>
+                <w:kern w:val="2"/>
+                <w:sz w:val="22"/>
+                <w:szCs w:val="22"/>
+                <w14:ligatures w14:val="standardContextual"/>
+              </w:rPr>
+              <w:tab/>
+            </w:r>
+            <w:r>
+              <w:rPr>
+                <w:rStyle w:val="Hipervnculo"/>
+                <w:noProof/>
+              </w:rPr>
+              <w:t>Introducción</w:t>
+            </w:r>
+            <w:r>
+              <w:rPr>
+                <w:noProof/>
+                <w:webHidden/>
+              </w:rPr>
+              <w:tab/>
+            </w:r>
+            <w:r>
+              <w:rPr>
+                <w:noProof/>
+                <w:webHidden/>
+              </w:rPr>
+              <w:fldChar w:fldCharType="begin"/>
+            </w:r>
+            <w:r>
+              <w:rPr>
+                <w:noProof/>
+                <w:webHidden/>
+              </w:rPr>
+              <w:instrText xml:space="preserve"> PAGEREF _Toc137308072 \h </w:instrText>
+            </w:r>
+            <w:r>
+              <w:rPr>
+                <w:noProof/>
+                <w:webHidden/>
+              </w:rPr>
+            </w:r>
+            <w:r>
+              <w:rPr>
+                <w:noProof/>
+                <w:webHidden/>
+              </w:rPr>
+              <w:fldChar w:fldCharType="separate"/>
+            </w:r>
+            <w:r>
+              <w:rPr>
+                <w:noProof/>
+                <w:webHidden/>
+              </w:rPr>
+              <w:t>1</w:t>
+            </w:r>
+            <w:r>
+              <w:rPr>
+                <w:noProof/>
+                <w:webHidden/>
+              </w:rPr>
+              <w:fldChar w:fldCharType="end"/>
+            </w:r>
+          </w:hyperlink>
+        </w:p>
+        <w:p>
+          <w:pPr>
+            <w:pStyle w:val="TDC1"/>
+            <w:tabs>
+              <w:tab w:val="left" w:pos="440"/>
+              <w:tab w:val="right" w:leader="dot" w:pos="8494"/>
+            </w:tabs>
+            <w:rPr>
+              <w:rFonts w:asciiTheme="minorHAnsi" w:eastAsiaTheme="minorEastAsia" w:hAnsiTheme="minorHAnsi" w:cstheme="minorBidi"/>
+              <w:noProof/>
+              <w:kern w:val="2"/>
+              <w:sz w:val="22"/>
+              <w:szCs w:val="22"/>
+              <w14:ligatures w14:val="standardContextual"/>
+            </w:rPr>
+          </w:pPr>
+          <w:hyperlink w:anchor="_Toc137308073" w:history="1">
+            <w:r>
+              <w:rPr>
+                <w:rStyle w:val="Hipervnculo"/>
+                <w:noProof/>
+              </w:rPr>
+              <w:t>2.</w:t>
+            </w:r>
+            <w:r>
+              <w:rPr>
+                <w:rFonts w:asciiTheme="minorHAnsi" w:eastAsiaTheme="minorEastAsia" w:hAnsiTheme="minorHAnsi" w:cstheme="minorBidi"/>
+                <w:noProof/>
+                <w:kern w:val="2"/>
+                <w:sz w:val="22"/>
+                <w:szCs w:val="22"/>
+                <w14:ligatures w14:val="standardContextual"/>
+              </w:rPr>
+              <w:tab/>
+            </w:r>
+            <w:r>
+              <w:rPr>
+                <w:rStyle w:val="Hipervnculo"/>
+                <w:noProof/>
+              </w:rPr>
+              <w:t>Estimación del esfuerzo</w:t>
+            </w:r>
+            <w:r>
+              <w:rPr>
+                <w:noProof/>
+                <w:webHidden/>
+              </w:rPr>
+              <w:tab/>
+            </w:r>
+            <w:r>
+              <w:rPr>
+                <w:noProof/>
+                <w:webHidden/>
+              </w:rPr>
+              <w:fldChar w:fldCharType="begin"/>
+            </w:r>
+            <w:r>
+              <w:rPr>
+                <w:noProof/>
+                <w:webHidden/>
+              </w:rPr>
+              <w:instrText xml:space="preserve"> PAGEREF _Toc137308073 \h </w:instrText>
+            </w:r>
+            <w:r>
+              <w:rPr>
+                <w:noProof/>
+                <w:webHidden/>
+              </w:rPr>
+            </w:r>
+            <w:r>
+              <w:rPr>
+                <w:noProof/>
+                <w:webHidden/>
+              </w:rPr>
+              <w:fldChar w:fldCharType="separate"/>
+            </w:r>
+            <w:r>
+              <w:rPr>
+                <w:noProof/>
+                <w:webHidden/>
+              </w:rPr>
+              <w:t>1</w:t>
+            </w:r>
+            <w:r>
+              <w:rPr>
+                <w:noProof/>
+                <w:webHidden/>
+              </w:rPr>
+              <w:fldChar w:fldCharType="end"/>
+            </w:r>
+          </w:hyperlink>
+        </w:p>
+        <w:p>
+          <w:pPr>
+            <w:pStyle w:val="TDC2"/>
+            <w:tabs>
+              <w:tab w:val="left" w:pos="880"/>
+              <w:tab w:val="right" w:leader="dot" w:pos="8494"/>
+            </w:tabs>
+            <w:rPr>
+              <w:rFonts w:asciiTheme="minorHAnsi" w:eastAsiaTheme="minorEastAsia" w:hAnsiTheme="minorHAnsi" w:cstheme="minorBidi"/>
+              <w:noProof/>
+              <w:kern w:val="2"/>
+              <w:sz w:val="22"/>
+              <w:szCs w:val="22"/>
+              <w14:ligatures w14:val="standardContextual"/>
+            </w:rPr>
+          </w:pPr>
+          <w:hyperlink w:anchor="_Toc137308074" w:history="1">
+            <w:r>
+              <w:rPr>
+                <w:rStyle w:val="Hipervnculo"/>
+                <w:noProof/>
+              </w:rPr>
+              <w:t>2.1.</w:t>
+            </w:r>
+            <w:r>
+              <w:rPr>
+                <w:rFonts w:asciiTheme="minorHAnsi" w:eastAsiaTheme="minorEastAsia" w:hAnsiTheme="minorHAnsi" w:cstheme="minorBidi"/>
+                <w:noProof/>
+                <w:kern w:val="2"/>
+                <w:sz w:val="22"/>
+                <w:szCs w:val="22"/>
+                <w14:ligatures w14:val="standardContextual"/>
+              </w:rPr>
+              <w:tab/>
+            </w:r>
+            <w:r>
+              <w:rPr>
+                <w:rStyle w:val="Hipervnculo"/>
+                <w:noProof/>
+              </w:rPr>
+              <w:t>Cálculo de los Factores de Complejidad Técnica</w:t>
+            </w:r>
+            <w:r>
+              <w:rPr>
+                <w:noProof/>
+                <w:webHidden/>
+              </w:rPr>
+              <w:tab/>
+            </w:r>
+            <w:r>
+              <w:rPr>
+                <w:noProof/>
+                <w:webHidden/>
+              </w:rPr>
+              <w:fldChar w:fldCharType="begin"/>
+            </w:r>
+            <w:r>
+              <w:rPr>
+                <w:noProof/>
+                <w:webHidden/>
+              </w:rPr>
+              <w:instrText xml:space="preserve"> PAGEREF _Toc137308074 \h </w:instrText>
+            </w:r>
+            <w:r>
+              <w:rPr>
+                <w:noProof/>
+                <w:webHidden/>
+              </w:rPr>
+            </w:r>
+            <w:r>
+              <w:rPr>
+                <w:noProof/>
+                <w:webHidden/>
+              </w:rPr>
+              <w:fldChar w:fldCharType="separate"/>
+            </w:r>
+            <w:r>
+              <w:rPr>
+                <w:noProof/>
+                <w:webHidden/>
+              </w:rPr>
+              <w:t>2</w:t>
+            </w:r>
+            <w:r>
+              <w:rPr>
+                <w:noProof/>
+                <w:webHidden/>
+              </w:rPr>
+              <w:fldChar w:fldCharType="end"/>
+            </w:r>
+          </w:hyperlink>
+        </w:p>
+        <w:p>
+          <w:pPr>
+            <w:pStyle w:val="TDC2"/>
+            <w:tabs>
+              <w:tab w:val="left" w:pos="880"/>
+              <w:tab w:val="right" w:leader="dot" w:pos="8494"/>
+            </w:tabs>
+            <w:rPr>
+              <w:rFonts w:asciiTheme="minorHAnsi" w:eastAsiaTheme="minorEastAsia" w:hAnsiTheme="minorHAnsi" w:cstheme="minorBidi"/>
+              <w:noProof/>
+              <w:kern w:val="2"/>
+              <w:sz w:val="22"/>
+              <w:szCs w:val="22"/>
+              <w14:ligatures w14:val="standardContextual"/>
+            </w:rPr>
+          </w:pPr>
+          <w:hyperlink w:anchor="_Toc137308075" w:history="1">
+            <w:r>
+              <w:rPr>
+                <w:rStyle w:val="Hipervnculo"/>
+                <w:noProof/>
+              </w:rPr>
+              <w:t>2.2.</w:t>
+            </w:r>
+            <w:r>
+              <w:rPr>
+                <w:rFonts w:asciiTheme="minorHAnsi" w:eastAsiaTheme="minorEastAsia" w:hAnsiTheme="minorHAnsi" w:cstheme="minorBidi"/>
+                <w:noProof/>
+                <w:kern w:val="2"/>
+                <w:sz w:val="22"/>
+                <w:szCs w:val="22"/>
+                <w14:ligatures w14:val="standardContextual"/>
+              </w:rPr>
+              <w:tab/>
+            </w:r>
+            <w:r>
+              <w:rPr>
+                <w:rStyle w:val="Hipervnculo"/>
+                <w:noProof/>
+              </w:rPr>
+              <w:t>Cálculo de los Factores de Complejidad del Entorno</w:t>
+            </w:r>
+            <w:r>
+              <w:rPr>
+                <w:noProof/>
+                <w:webHidden/>
+              </w:rPr>
+              <w:tab/>
+            </w:r>
+            <w:r>
+              <w:rPr>
+                <w:noProof/>
+                <w:webHidden/>
+              </w:rPr>
+              <w:fldChar w:fldCharType="begin"/>
+            </w:r>
+            <w:r>
+              <w:rPr>
+                <w:noProof/>
+                <w:webHidden/>
+              </w:rPr>
+              <w:instrText xml:space="preserve"> PAGEREF _Toc137308075 \h </w:instrText>
+            </w:r>
+            <w:r>
+              <w:rPr>
+                <w:noProof/>
+                <w:webHidden/>
+              </w:rPr>
+            </w:r>
+            <w:r>
+              <w:rPr>
+                <w:noProof/>
+                <w:webHidden/>
+              </w:rPr>
+              <w:fldChar w:fldCharType="separate"/>
+            </w:r>
+            <w:r>
+              <w:rPr>
+                <w:noProof/>
+                <w:webHidden/>
+              </w:rPr>
+              <w:t>3</w:t>
+            </w:r>
+            <w:r>
+              <w:rPr>
+                <w:noProof/>
+                <w:webHidden/>
+              </w:rPr>
+              <w:fldChar w:fldCharType="end"/>
+            </w:r>
+          </w:hyperlink>
+        </w:p>
+        <w:p>
+          <w:pPr>
+            <w:pStyle w:val="TDC2"/>
+            <w:tabs>
+              <w:tab w:val="left" w:pos="880"/>
+              <w:tab w:val="right" w:leader="dot" w:pos="8494"/>
+            </w:tabs>
+            <w:rPr>
+              <w:rFonts w:asciiTheme="minorHAnsi" w:eastAsiaTheme="minorEastAsia" w:hAnsiTheme="minorHAnsi" w:cstheme="minorBidi"/>
+              <w:noProof/>
+              <w:kern w:val="2"/>
+              <w:sz w:val="22"/>
+              <w:szCs w:val="22"/>
+              <w14:ligatures w14:val="standardContextual"/>
+            </w:rPr>
+          </w:pPr>
+          <w:hyperlink w:anchor="_Toc137308076" w:history="1">
+            <w:r>
+              <w:rPr>
+                <w:rStyle w:val="Hipervnculo"/>
+                <w:noProof/>
+              </w:rPr>
+              <w:t>2.3.</w:t>
+            </w:r>
+            <w:r>
+              <w:rPr>
+                <w:rFonts w:asciiTheme="minorHAnsi" w:eastAsiaTheme="minorEastAsia" w:hAnsiTheme="minorHAnsi" w:cstheme="minorBidi"/>
+                <w:noProof/>
+                <w:kern w:val="2"/>
+                <w:sz w:val="22"/>
+                <w:szCs w:val="22"/>
+                <w14:ligatures w14:val="standardContextual"/>
+              </w:rPr>
+              <w:tab/>
+            </w:r>
+            <w:r>
+              <w:rPr>
+                <w:rStyle w:val="Hipervnculo"/>
+                <w:noProof/>
+              </w:rPr>
+              <w:t>Cálculo de los Puntos de Casos de Uso No Ajustados</w:t>
+            </w:r>
+            <w:r>
+              <w:rPr>
+                <w:noProof/>
+                <w:webHidden/>
+              </w:rPr>
+              <w:tab/>
+            </w:r>
+            <w:r>
+              <w:rPr>
+                <w:noProof/>
+                <w:webHidden/>
+              </w:rPr>
+              <w:fldChar w:fldCharType="begin"/>
+            </w:r>
+            <w:r>
+              <w:rPr>
+                <w:noProof/>
+                <w:webHidden/>
+              </w:rPr>
+              <w:instrText xml:space="preserve"> PAGEREF _Toc137308076 \h </w:instrText>
+            </w:r>
+            <w:r>
+              <w:rPr>
+                <w:noProof/>
+                <w:webHidden/>
+              </w:rPr>
+            </w:r>
+            <w:r>
+              <w:rPr>
+                <w:noProof/>
+                <w:webHidden/>
+              </w:rPr>
+              <w:fldChar w:fldCharType="separate"/>
+            </w:r>
+            <w:r>
+              <w:rPr>
+                <w:noProof/>
+                <w:webHidden/>
+              </w:rPr>
+              <w:t>3</w:t>
+            </w:r>
+            <w:r>
+              <w:rPr>
+                <w:noProof/>
+                <w:webHidden/>
+              </w:rPr>
+              <w:fldChar w:fldCharType="end"/>
+            </w:r>
+          </w:hyperlink>
+        </w:p>
+        <w:p>
+          <w:pPr>
+            <w:pStyle w:val="TDC2"/>
+            <w:tabs>
+              <w:tab w:val="left" w:pos="880"/>
+              <w:tab w:val="right" w:leader="dot" w:pos="8494"/>
+            </w:tabs>
+            <w:rPr>
+              <w:rFonts w:asciiTheme="minorHAnsi" w:eastAsiaTheme="minorEastAsia" w:hAnsiTheme="minorHAnsi" w:cstheme="minorBidi"/>
+              <w:noProof/>
+              <w:kern w:val="2"/>
+              <w:sz w:val="22"/>
+              <w:szCs w:val="22"/>
+              <w14:ligatures w14:val="standardContextual"/>
+            </w:rPr>
+          </w:pPr>
+          <w:hyperlink w:anchor="_Toc137308077" w:history="1">
+            <w:r>
+              <w:rPr>
+                <w:rStyle w:val="Hipervnculo"/>
+                <w:noProof/>
+              </w:rPr>
+              <w:t>2.4.</w:t>
+            </w:r>
+            <w:r>
+              <w:rPr>
+                <w:rFonts w:asciiTheme="minorHAnsi" w:eastAsiaTheme="minorEastAsia" w:hAnsiTheme="minorHAnsi" w:cstheme="minorBidi"/>
+                <w:noProof/>
+                <w:kern w:val="2"/>
+                <w:sz w:val="22"/>
+                <w:szCs w:val="22"/>
+                <w14:ligatures w14:val="standardContextual"/>
+              </w:rPr>
+              <w:tab/>
+            </w:r>
+            <w:r>
+              <w:rPr>
+                <w:rStyle w:val="Hipervnculo"/>
+                <w:noProof/>
+              </w:rPr>
+              <w:t>Estimación del esfuerzo mediante EZ Estimate</w:t>
+            </w:r>
+            <w:r>
+              <w:rPr>
+                <w:noProof/>
+                <w:webHidden/>
+              </w:rPr>
+              <w:tab/>
+            </w:r>
+            <w:r>
+              <w:rPr>
+                <w:noProof/>
+                <w:webHidden/>
+              </w:rPr>
+              <w:fldChar w:fldCharType="begin"/>
+            </w:r>
+            <w:r>
+              <w:rPr>
+                <w:noProof/>
+                <w:webHidden/>
+              </w:rPr>
+              <w:instrText xml:space="preserve"> PAGEREF _Toc137308077 \h </w:instrText>
+            </w:r>
+            <w:r>
+              <w:rPr>
+                <w:noProof/>
+                <w:webHidden/>
+              </w:rPr>
+            </w:r>
+            <w:r>
+              <w:rPr>
+                <w:noProof/>
+                <w:webHidden/>
+              </w:rPr>
+              <w:fldChar w:fldCharType="separate"/>
+            </w:r>
+            <w:r>
+              <w:rPr>
+                <w:noProof/>
+                <w:webHidden/>
+              </w:rPr>
+              <w:t>5</w:t>
+            </w:r>
+            <w:r>
+              <w:rPr>
+                <w:noProof/>
+                <w:webHidden/>
+              </w:rPr>
+              <w:fldChar w:fldCharType="end"/>
+            </w:r>
+          </w:hyperlink>
+        </w:p>
+        <w:p>
+          <w:pPr>
+            <w:pStyle w:val="TDC1"/>
+            <w:tabs>
+              <w:tab w:val="left" w:pos="440"/>
+              <w:tab w:val="right" w:leader="dot" w:pos="8494"/>
+            </w:tabs>
+            <w:rPr>
+              <w:rFonts w:asciiTheme="minorHAnsi" w:eastAsiaTheme="minorEastAsia" w:hAnsiTheme="minorHAnsi" w:cstheme="minorBidi"/>
+              <w:noProof/>
+              <w:kern w:val="2"/>
+              <w:sz w:val="22"/>
+              <w:szCs w:val="22"/>
+              <w14:ligatures w14:val="standardContextual"/>
+            </w:rPr>
+          </w:pPr>
+          <w:hyperlink w:anchor="_Toc137308078" w:history="1">
+            <w:r>
+              <w:rPr>
+                <w:rStyle w:val="Hipervnculo"/>
+                <w:noProof/>
+              </w:rPr>
+              <w:t>3.</w:t>
+            </w:r>
+            <w:r>
+              <w:rPr>
+                <w:rFonts w:asciiTheme="minorHAnsi" w:eastAsiaTheme="minorEastAsia" w:hAnsiTheme="minorHAnsi" w:cstheme="minorBidi"/>
+                <w:noProof/>
+                <w:kern w:val="2"/>
+                <w:sz w:val="22"/>
+                <w:szCs w:val="22"/>
+                <w14:ligatures w14:val="standardContextual"/>
+              </w:rPr>
+              <w:tab/>
+            </w:r>
+            <w:r>
+              <w:rPr>
+                <w:rStyle w:val="Hipervnculo"/>
+                <w:noProof/>
+              </w:rPr>
+              <w:t>Planificación temporal</w:t>
+            </w:r>
+            <w:r>
+              <w:rPr>
+                <w:noProof/>
+                <w:webHidden/>
+              </w:rPr>
+              <w:tab/>
+            </w:r>
+            <w:r>
+              <w:rPr>
+                <w:noProof/>
+                <w:webHidden/>
+              </w:rPr>
+              <w:fldChar w:fldCharType="begin"/>
+            </w:r>
+            <w:r>
+              <w:rPr>
+                <w:noProof/>
+                <w:webHidden/>
+              </w:rPr>
+              <w:instrText xml:space="preserve"> PAGEREF _Toc137308078 \h </w:instrText>
+            </w:r>
+            <w:r>
+              <w:rPr>
+                <w:noProof/>
+                <w:webHidden/>
+              </w:rPr>
+            </w:r>
+            <w:r>
+              <w:rPr>
+                <w:noProof/>
+                <w:webHidden/>
+              </w:rPr>
+              <w:fldChar w:fldCharType="separate"/>
+            </w:r>
+            <w:r>
+              <w:rPr>
+                <w:noProof/>
+                <w:webHidden/>
+              </w:rPr>
+              <w:t>6</w:t>
+            </w:r>
+            <w:r>
+              <w:rPr>
+                <w:noProof/>
+                <w:webHidden/>
+              </w:rPr>
+              <w:fldChar w:fldCharType="end"/>
+            </w:r>
+          </w:hyperlink>
+        </w:p>
+        <w:p>
+          <w:pPr>
+            <w:pStyle w:val="TDC2"/>
+            <w:tabs>
+              <w:tab w:val="left" w:pos="880"/>
+              <w:tab w:val="right" w:leader="dot" w:pos="8494"/>
+            </w:tabs>
+            <w:rPr>
+              <w:rFonts w:asciiTheme="minorHAnsi" w:eastAsiaTheme="minorEastAsia" w:hAnsiTheme="minorHAnsi" w:cstheme="minorBidi"/>
+              <w:noProof/>
+              <w:kern w:val="2"/>
+              <w:sz w:val="22"/>
+              <w:szCs w:val="22"/>
+              <w14:ligatures w14:val="standardContextual"/>
+            </w:rPr>
+          </w:pPr>
+          <w:hyperlink w:anchor="_Toc137308079" w:history="1">
+            <w:r>
+              <w:rPr>
+                <w:rStyle w:val="Hipervnculo"/>
+                <w:noProof/>
+              </w:rPr>
+              <w:t>3.1.</w:t>
+            </w:r>
+            <w:r>
+              <w:rPr>
+                <w:rFonts w:asciiTheme="minorHAnsi" w:eastAsiaTheme="minorEastAsia" w:hAnsiTheme="minorHAnsi" w:cstheme="minorBidi"/>
+                <w:noProof/>
+                <w:kern w:val="2"/>
+                <w:sz w:val="22"/>
+                <w:szCs w:val="22"/>
+                <w14:ligatures w14:val="standardContextual"/>
+              </w:rPr>
+              <w:tab/>
+            </w:r>
+            <w:r>
+              <w:rPr>
+                <w:rStyle w:val="Hipervnculo"/>
+                <w:noProof/>
+              </w:rPr>
+              <w:t>Calendario de trabajo</w:t>
+            </w:r>
+            <w:r>
+              <w:rPr>
+                <w:noProof/>
+                <w:webHidden/>
+              </w:rPr>
+              <w:tab/>
+            </w:r>
+            <w:r>
+              <w:rPr>
+                <w:noProof/>
+                <w:webHidden/>
+              </w:rPr>
+              <w:fldChar w:fldCharType="begin"/>
+            </w:r>
+            <w:r>
+              <w:rPr>
+                <w:noProof/>
+                <w:webHidden/>
+              </w:rPr>
+              <w:instrText xml:space="preserve"> PAGEREF _Toc137308079 \h </w:instrText>
+            </w:r>
+            <w:r>
+              <w:rPr>
+                <w:noProof/>
+                <w:webHidden/>
+              </w:rPr>
+            </w:r>
+            <w:r>
+              <w:rPr>
+                <w:noProof/>
+                <w:webHidden/>
+              </w:rPr>
+              <w:fldChar w:fldCharType="separate"/>
+            </w:r>
+            <w:r>
+              <w:rPr>
+                <w:noProof/>
+                <w:webHidden/>
+              </w:rPr>
+              <w:t>6</w:t>
+            </w:r>
+            <w:r>
+              <w:rPr>
+                <w:noProof/>
+                <w:webHidden/>
+              </w:rPr>
+              <w:fldChar w:fldCharType="end"/>
+            </w:r>
+          </w:hyperlink>
+        </w:p>
+        <w:p>
+          <w:pPr>
+            <w:pStyle w:val="TDC2"/>
+            <w:tabs>
+              <w:tab w:val="left" w:pos="880"/>
+              <w:tab w:val="right" w:leader="dot" w:pos="8494"/>
+            </w:tabs>
+            <w:rPr>
+              <w:rFonts w:asciiTheme="minorHAnsi" w:eastAsiaTheme="minorEastAsia" w:hAnsiTheme="minorHAnsi" w:cstheme="minorBidi"/>
+              <w:noProof/>
+              <w:kern w:val="2"/>
+              <w:sz w:val="22"/>
+              <w:szCs w:val="22"/>
+              <w14:ligatures w14:val="standardContextual"/>
+            </w:rPr>
+          </w:pPr>
+          <w:hyperlink w:anchor="_Toc137308080" w:history="1">
+            <w:r>
+              <w:rPr>
+                <w:rStyle w:val="Hipervnculo"/>
+                <w:noProof/>
+              </w:rPr>
+              <w:t>3.2.</w:t>
+            </w:r>
+            <w:r>
+              <w:rPr>
+                <w:rFonts w:asciiTheme="minorHAnsi" w:eastAsiaTheme="minorEastAsia" w:hAnsiTheme="minorHAnsi" w:cstheme="minorBidi"/>
+                <w:noProof/>
+                <w:kern w:val="2"/>
+                <w:sz w:val="22"/>
+                <w:szCs w:val="22"/>
+                <w14:ligatures w14:val="standardContextual"/>
+              </w:rPr>
+              <w:tab/>
+            </w:r>
+            <w:r>
+              <w:rPr>
+                <w:rStyle w:val="Hipervnculo"/>
+                <w:noProof/>
+              </w:rPr>
+              <w:t>Planificación de tareas</w:t>
+            </w:r>
+            <w:r>
+              <w:rPr>
+                <w:noProof/>
+                <w:webHidden/>
+              </w:rPr>
+              <w:tab/>
+            </w:r>
+            <w:r>
+              <w:rPr>
+                <w:noProof/>
+                <w:webHidden/>
+              </w:rPr>
+              <w:fldChar w:fldCharType="begin"/>
+            </w:r>
+            <w:r>
+              <w:rPr>
+                <w:noProof/>
+                <w:webHidden/>
+              </w:rPr>
+              <w:instrText xml:space="preserve"> PAGEREF _Toc137308080 \h </w:instrText>
+            </w:r>
+            <w:r>
+              <w:rPr>
+                <w:noProof/>
+                <w:webHidden/>
+              </w:rPr>
+            </w:r>
+            <w:r>
+              <w:rPr>
+                <w:noProof/>
+                <w:webHidden/>
+              </w:rPr>
+              <w:fldChar w:fldCharType="separate"/>
+            </w:r>
+            <w:r>
+              <w:rPr>
+                <w:noProof/>
+                <w:webHidden/>
+              </w:rPr>
+              <w:t>7</w:t>
+            </w:r>
+            <w:r>
+              <w:rPr>
+                <w:noProof/>
+                <w:webHidden/>
+              </w:rPr>
+              <w:fldChar w:fldCharType="end"/>
+            </w:r>
+          </w:hyperlink>
+        </w:p>
+        <w:p>
+          <w:pPr>
+            <w:pStyle w:val="TDC2"/>
+            <w:tabs>
+              <w:tab w:val="left" w:pos="880"/>
+              <w:tab w:val="right" w:leader="dot" w:pos="8494"/>
+            </w:tabs>
+            <w:rPr>
+              <w:rFonts w:asciiTheme="minorHAnsi" w:eastAsiaTheme="minorEastAsia" w:hAnsiTheme="minorHAnsi" w:cstheme="minorBidi"/>
+              <w:noProof/>
+              <w:kern w:val="2"/>
+              <w:sz w:val="22"/>
+              <w:szCs w:val="22"/>
+              <w14:ligatures w14:val="standardContextual"/>
+            </w:rPr>
+          </w:pPr>
+          <w:hyperlink w:anchor="_Toc137308081" w:history="1">
+            <w:r>
+              <w:rPr>
+                <w:rStyle w:val="Hipervnculo"/>
+                <w:noProof/>
+              </w:rPr>
+              <w:t>3.3.</w:t>
+            </w:r>
+            <w:r>
+              <w:rPr>
+                <w:rFonts w:asciiTheme="minorHAnsi" w:eastAsiaTheme="minorEastAsia" w:hAnsiTheme="minorHAnsi" w:cstheme="minorBidi"/>
+                <w:noProof/>
+                <w:kern w:val="2"/>
+                <w:sz w:val="22"/>
+                <w:szCs w:val="22"/>
+                <w14:ligatures w14:val="standardContextual"/>
+              </w:rPr>
+              <w:tab/>
+            </w:r>
+            <w:r>
+              <w:rPr>
+                <w:rStyle w:val="Hipervnculo"/>
+                <w:noProof/>
+              </w:rPr>
+              <w:t>Diagrama de Gantt</w:t>
+            </w:r>
+            <w:r>
+              <w:rPr>
+                <w:noProof/>
+                <w:webHidden/>
+              </w:rPr>
+              <w:tab/>
+            </w:r>
+            <w:r>
+              <w:rPr>
+                <w:noProof/>
+                <w:webHidden/>
+              </w:rPr>
+              <w:fldChar w:fldCharType="begin"/>
+            </w:r>
+            <w:r>
+              <w:rPr>
+                <w:noProof/>
+                <w:webHidden/>
+              </w:rPr>
+              <w:instrText xml:space="preserve"> PAGEREF _Toc137308081 \h </w:instrText>
+            </w:r>
+            <w:r>
+              <w:rPr>
+                <w:noProof/>
+                <w:webHidden/>
+              </w:rPr>
+            </w:r>
+            <w:r>
+              <w:rPr>
+                <w:noProof/>
+                <w:webHidden/>
+              </w:rPr>
+              <w:fldChar w:fldCharType="separate"/>
+            </w:r>
+            <w:r>
+              <w:rPr>
+                <w:noProof/>
+                <w:webHidden/>
+              </w:rPr>
+              <w:t>12</w:t>
+            </w:r>
+            <w:r>
+              <w:rPr>
+                <w:noProof/>
+                <w:webHidden/>
+              </w:rPr>
+              <w:fldChar w:fldCharType="end"/>
+            </w:r>
+          </w:hyperlink>
+        </w:p>
+        <w:p>
+          <w:pPr>
+            <w:pStyle w:val="TDC1"/>
+            <w:tabs>
+              <w:tab w:val="left" w:pos="440"/>
+              <w:tab w:val="right" w:leader="dot" w:pos="8494"/>
+            </w:tabs>
+            <w:rPr>
+              <w:rFonts w:asciiTheme="minorHAnsi" w:eastAsiaTheme="minorEastAsia" w:hAnsiTheme="minorHAnsi" w:cstheme="minorBidi"/>
+              <w:noProof/>
+              <w:kern w:val="2"/>
+              <w:sz w:val="22"/>
+              <w:szCs w:val="22"/>
+              <w14:ligatures w14:val="standardContextual"/>
+            </w:rPr>
+          </w:pPr>
+          <w:hyperlink w:anchor="_Toc137308082" w:history="1">
+            <w:r>
+              <w:rPr>
+                <w:rStyle w:val="Hipervnculo"/>
+                <w:noProof/>
+              </w:rPr>
+              <w:t>4.</w:t>
+            </w:r>
+            <w:r>
+              <w:rPr>
+                <w:rFonts w:asciiTheme="minorHAnsi" w:eastAsiaTheme="minorEastAsia" w:hAnsiTheme="minorHAnsi" w:cstheme="minorBidi"/>
+                <w:noProof/>
+                <w:kern w:val="2"/>
+                <w:sz w:val="22"/>
+                <w:szCs w:val="22"/>
+                <w14:ligatures w14:val="standardContextual"/>
+              </w:rPr>
+              <w:tab/>
+            </w:r>
+            <w:r>
+              <w:rPr>
+                <w:rStyle w:val="Hipervnculo"/>
+                <w:noProof/>
+              </w:rPr>
+              <w:t>Conclusiones</w:t>
+            </w:r>
+            <w:r>
+              <w:rPr>
+                <w:noProof/>
+                <w:webHidden/>
+              </w:rPr>
+              <w:tab/>
+            </w:r>
+            <w:r>
+              <w:rPr>
+                <w:noProof/>
+                <w:webHidden/>
+              </w:rPr>
+              <w:fldChar w:fldCharType="begin"/>
+            </w:r>
+            <w:r>
+              <w:rPr>
+                <w:noProof/>
+                <w:webHidden/>
+              </w:rPr>
+              <w:instrText xml:space="preserve"> PAGEREF _Toc137308082 \h </w:instrText>
+            </w:r>
+            <w:r>
+              <w:rPr>
+                <w:noProof/>
+                <w:webHidden/>
+              </w:rPr>
+            </w:r>
+            <w:r>
+              <w:rPr>
+                <w:noProof/>
+                <w:webHidden/>
+              </w:rPr>
+              <w:fldChar w:fldCharType="separate"/>
+            </w:r>
+            <w:r>
+              <w:rPr>
+                <w:noProof/>
+                <w:webHidden/>
+              </w:rPr>
+              <w:t>15</w:t>
+            </w:r>
+            <w:r>
+              <w:rPr>
+                <w:noProof/>
+                <w:webHidden/>
+              </w:rPr>
+              <w:fldChar w:fldCharType="end"/>
+            </w:r>
+          </w:hyperlink>
+        </w:p>
+        <w:p>
+          <w:pPr>
+            <w:pStyle w:val="TDC1"/>
+            <w:tabs>
+              <w:tab w:val="right" w:leader="dot" w:pos="8494"/>
+            </w:tabs>
+            <w:rPr>
+              <w:rFonts w:asciiTheme="minorHAnsi" w:eastAsiaTheme="minorEastAsia" w:hAnsiTheme="minorHAnsi" w:cstheme="minorBidi"/>
+              <w:noProof/>
+              <w:kern w:val="2"/>
+              <w:sz w:val="22"/>
+              <w:szCs w:val="22"/>
+              <w14:ligatures w14:val="standardContextual"/>
+            </w:rPr>
+          </w:pPr>
+          <w:hyperlink w:anchor="_Toc137308083" w:history="1">
+            <w:r>
+              <w:rPr>
+                <w:rStyle w:val="Hipervnculo"/>
+                <w:noProof/>
+              </w:rPr>
+              <w:t>Bibliografía</w:t>
+            </w:r>
+            <w:r>
+              <w:rPr>
+                <w:noProof/>
+                <w:webHidden/>
+              </w:rPr>
+              <w:tab/>
+            </w:r>
+            <w:r>
+              <w:rPr>
+                <w:noProof/>
+                <w:webHidden/>
+              </w:rPr>
+              <w:fldChar w:fldCharType="begin"/>
+            </w:r>
+            <w:r>
+              <w:rPr>
+                <w:noProof/>
+                <w:webHidden/>
+              </w:rPr>
+              <w:instrText xml:space="preserve"> PAGEREF _Toc137308083 \h </w:instrText>
+            </w:r>
+            <w:r>
+              <w:rPr>
+                <w:noProof/>
+                <w:webHidden/>
+              </w:rPr>
+            </w:r>
+            <w:r>
+              <w:rPr>
+                <w:noProof/>
+                <w:webHidden/>
+              </w:rPr>
+              <w:fldChar w:fldCharType="separate"/>
+            </w:r>
+            <w:r>
+              <w:rPr>
+                <w:noProof/>
+                <w:webHidden/>
+              </w:rPr>
+              <w:t>16</w:t>
+            </w:r>
+            <w:r>
+              <w:rPr>
+                <w:noProof/>
+                <w:webHidden/>
+              </w:rPr>
+              <w:fldChar w:fldCharType="end"/>
+            </w:r>
+          </w:hyperlink>
+        </w:p>
+        <w:p>
+          <w:r>
+            <w:rPr>
+              <w:b/>
+              <w:bCs/>
+            </w:rPr>
+            <w:fldChar w:fldCharType="end"/>
+          </w:r>
+        </w:p>
+      </w:sdtContent>
+    </w:sdt>
+    <w:p>
+      <w:pPr>
+        <w:jc w:val="left"/>
+      </w:pPr>
+      <w:r>
+        <w:br w:type="page"/>
+      </w:r>
+    </w:p>
     <w:p>
       <w:pPr>
         <w:pStyle w:val="Ttulo1"/>
       </w:pPr>
+      <w:bookmarkStart w:id="3" w:name="_Toc137308070"/>
       <w:r>
         <w:lastRenderedPageBreak/>
-        <w:t>Tabla de contenido</w:t>
-      </w:r>
+        <w:t xml:space="preserve">Índice de </w:t>
+      </w:r>
+      <w:r>
+        <w:t>tablas</w:t>
+      </w:r>
+      <w:bookmarkEnd w:id="3"/>
+    </w:p>
+    <w:p/>
+    <w:p>
+      <w:pPr>
+        <w:pStyle w:val="Tabladeilustraciones"/>
+        <w:tabs>
+          <w:tab w:val="right" w:leader="dot" w:pos="8494"/>
+        </w:tabs>
+        <w:rPr>
+          <w:rFonts w:asciiTheme="minorHAnsi" w:eastAsiaTheme="minorEastAsia" w:hAnsiTheme="minorHAnsi" w:cstheme="minorBidi"/>
+          <w:noProof/>
+          <w:kern w:val="2"/>
+          <w:sz w:val="22"/>
+          <w:szCs w:val="22"/>
+          <w14:ligatures w14:val="standardContextual"/>
+        </w:rPr>
+      </w:pPr>
+      <w:r>
+        <w:rPr>
+          <w:rFonts w:asciiTheme="majorHAnsi" w:eastAsiaTheme="majorEastAsia" w:hAnsiTheme="majorHAnsi" w:cstheme="majorBidi"/>
+          <w:color w:val="2F5496" w:themeColor="accent1" w:themeShade="BF"/>
+          <w:sz w:val="32"/>
+          <w:szCs w:val="32"/>
+        </w:rPr>
+        <w:fldChar w:fldCharType="begin"/>
+      </w:r>
+      <w:r>
+        <w:rPr>
+          <w:rFonts w:asciiTheme="majorHAnsi" w:eastAsiaTheme="majorEastAsia" w:hAnsiTheme="majorHAnsi" w:cstheme="majorBidi"/>
+          <w:color w:val="2F5496" w:themeColor="accent1" w:themeShade="BF"/>
+          <w:sz w:val="32"/>
+          <w:szCs w:val="32"/>
+        </w:rPr>
+        <w:instrText xml:space="preserve"> TOC \h \z \c "Tabla" </w:instrText>
+      </w:r>
+      <w:r>
+        <w:rPr>
+          <w:rFonts w:asciiTheme="majorHAnsi" w:eastAsiaTheme="majorEastAsia" w:hAnsiTheme="majorHAnsi" w:cstheme="majorBidi"/>
+          <w:color w:val="2F5496" w:themeColor="accent1" w:themeShade="BF"/>
+          <w:sz w:val="32"/>
+          <w:szCs w:val="32"/>
+        </w:rPr>
+        <w:fldChar w:fldCharType="separate"/>
+      </w:r>
+      <w:hyperlink w:anchor="_Toc137307981" w:history="1">
+        <w:r>
+          <w:rPr>
+            <w:rStyle w:val="Hipervnculo"/>
+            <w:noProof/>
+          </w:rPr>
+          <w:t>Tabla 1: Calculo factor de complejidad tecnica</w:t>
+        </w:r>
+        <w:r>
+          <w:rPr>
+            <w:noProof/>
+            <w:webHidden/>
+          </w:rPr>
+          <w:tab/>
+        </w:r>
+        <w:r>
+          <w:rPr>
+            <w:noProof/>
+            <w:webHidden/>
+          </w:rPr>
+          <w:fldChar w:fldCharType="begin"/>
+        </w:r>
+        <w:r>
+          <w:rPr>
+            <w:noProof/>
+            <w:webHidden/>
+          </w:rPr>
+          <w:instrText xml:space="preserve"> PAGEREF _Toc137307981 \h </w:instrText>
+        </w:r>
+        <w:r>
+          <w:rPr>
+            <w:noProof/>
+            <w:webHidden/>
+          </w:rPr>
+        </w:r>
+        <w:r>
+          <w:rPr>
+            <w:noProof/>
+            <w:webHidden/>
+          </w:rPr>
+          <w:fldChar w:fldCharType="separate"/>
+        </w:r>
+        <w:r>
+          <w:rPr>
+            <w:noProof/>
+            <w:webHidden/>
+          </w:rPr>
+          <w:t>2</w:t>
+        </w:r>
+        <w:r>
+          <w:rPr>
+            <w:noProof/>
+            <w:webHidden/>
+          </w:rPr>
+          <w:fldChar w:fldCharType="end"/>
+        </w:r>
+      </w:hyperlink>
+    </w:p>
+    <w:p>
+      <w:pPr>
+        <w:pStyle w:val="Tabladeilustraciones"/>
+        <w:tabs>
+          <w:tab w:val="right" w:leader="dot" w:pos="8494"/>
+        </w:tabs>
+        <w:rPr>
+          <w:rFonts w:asciiTheme="minorHAnsi" w:eastAsiaTheme="minorEastAsia" w:hAnsiTheme="minorHAnsi" w:cstheme="minorBidi"/>
+          <w:noProof/>
+          <w:kern w:val="2"/>
+          <w:sz w:val="22"/>
+          <w:szCs w:val="22"/>
+          <w14:ligatures w14:val="standardContextual"/>
+        </w:rPr>
+      </w:pPr>
+      <w:hyperlink w:anchor="_Toc137307982" w:history="1">
+        <w:r>
+          <w:rPr>
+            <w:rStyle w:val="Hipervnculo"/>
+            <w:noProof/>
+          </w:rPr>
+          <w:t>Tabla 2: Calculo de factores de complejidad de entorno</w:t>
+        </w:r>
+        <w:r>
+          <w:rPr>
+            <w:noProof/>
+            <w:webHidden/>
+          </w:rPr>
+          <w:tab/>
+        </w:r>
+        <w:r>
+          <w:rPr>
+            <w:noProof/>
+            <w:webHidden/>
+          </w:rPr>
+          <w:fldChar w:fldCharType="begin"/>
+        </w:r>
+        <w:r>
+          <w:rPr>
+            <w:noProof/>
+            <w:webHidden/>
+          </w:rPr>
+          <w:instrText xml:space="preserve"> PAGEREF _Toc137307982 \h </w:instrText>
+        </w:r>
+        <w:r>
+          <w:rPr>
+            <w:noProof/>
+            <w:webHidden/>
+          </w:rPr>
+        </w:r>
+        <w:r>
+          <w:rPr>
+            <w:noProof/>
+            <w:webHidden/>
+          </w:rPr>
+          <w:fldChar w:fldCharType="separate"/>
+        </w:r>
+        <w:r>
+          <w:rPr>
+            <w:noProof/>
+            <w:webHidden/>
+          </w:rPr>
+          <w:t>3</w:t>
+        </w:r>
+        <w:r>
+          <w:rPr>
+            <w:noProof/>
+            <w:webHidden/>
+          </w:rPr>
+          <w:fldChar w:fldCharType="end"/>
+        </w:r>
+      </w:hyperlink>
+    </w:p>
+    <w:p>
+      <w:pPr>
+        <w:pStyle w:val="Tabladeilustraciones"/>
+        <w:tabs>
+          <w:tab w:val="right" w:leader="dot" w:pos="8494"/>
+        </w:tabs>
+        <w:rPr>
+          <w:rFonts w:asciiTheme="minorHAnsi" w:eastAsiaTheme="minorEastAsia" w:hAnsiTheme="minorHAnsi" w:cstheme="minorBidi"/>
+          <w:noProof/>
+          <w:kern w:val="2"/>
+          <w:sz w:val="22"/>
+          <w:szCs w:val="22"/>
+          <w14:ligatures w14:val="standardContextual"/>
+        </w:rPr>
+      </w:pPr>
+      <w:hyperlink w:anchor="_Toc137307983" w:history="1">
+        <w:r>
+          <w:rPr>
+            <w:rStyle w:val="Hipervnculo"/>
+            <w:noProof/>
+          </w:rPr>
+          <w:t>Tabla 3: Complejidad de los actores</w:t>
+        </w:r>
+        <w:r>
+          <w:rPr>
+            <w:noProof/>
+            <w:webHidden/>
+          </w:rPr>
+          <w:tab/>
+        </w:r>
+        <w:r>
+          <w:rPr>
+            <w:noProof/>
+            <w:webHidden/>
+          </w:rPr>
+          <w:fldChar w:fldCharType="begin"/>
+        </w:r>
+        <w:r>
+          <w:rPr>
+            <w:noProof/>
+            <w:webHidden/>
+          </w:rPr>
+          <w:instrText xml:space="preserve"> PAGEREF _Toc137307983 \h </w:instrText>
+        </w:r>
+        <w:r>
+          <w:rPr>
+            <w:noProof/>
+            <w:webHidden/>
+          </w:rPr>
+        </w:r>
+        <w:r>
+          <w:rPr>
+            <w:noProof/>
+            <w:webHidden/>
+          </w:rPr>
+          <w:fldChar w:fldCharType="separate"/>
+        </w:r>
+        <w:r>
+          <w:rPr>
+            <w:noProof/>
+            <w:webHidden/>
+          </w:rPr>
+          <w:t>4</w:t>
+        </w:r>
+        <w:r>
+          <w:rPr>
+            <w:noProof/>
+            <w:webHidden/>
+          </w:rPr>
+          <w:fldChar w:fldCharType="end"/>
+        </w:r>
+      </w:hyperlink>
+    </w:p>
+    <w:p>
+      <w:pPr>
+        <w:pStyle w:val="Tabladeilustraciones"/>
+        <w:tabs>
+          <w:tab w:val="right" w:leader="dot" w:pos="8494"/>
+        </w:tabs>
+        <w:rPr>
+          <w:rFonts w:asciiTheme="minorHAnsi" w:eastAsiaTheme="minorEastAsia" w:hAnsiTheme="minorHAnsi" w:cstheme="minorBidi"/>
+          <w:noProof/>
+          <w:kern w:val="2"/>
+          <w:sz w:val="22"/>
+          <w:szCs w:val="22"/>
+          <w14:ligatures w14:val="standardContextual"/>
+        </w:rPr>
+      </w:pPr>
+      <w:hyperlink w:anchor="_Toc137307984" w:history="1">
+        <w:r>
+          <w:rPr>
+            <w:rStyle w:val="Hipervnculo"/>
+            <w:noProof/>
+          </w:rPr>
+          <w:t>Tabla 4: Complejidad casos de uso</w:t>
+        </w:r>
+        <w:r>
+          <w:rPr>
+            <w:noProof/>
+            <w:webHidden/>
+          </w:rPr>
+          <w:tab/>
+        </w:r>
+        <w:r>
+          <w:rPr>
+            <w:noProof/>
+            <w:webHidden/>
+          </w:rPr>
+          <w:fldChar w:fldCharType="begin"/>
+        </w:r>
+        <w:r>
+          <w:rPr>
+            <w:noProof/>
+            <w:webHidden/>
+          </w:rPr>
+          <w:instrText xml:space="preserve"> PAGEREF _Toc137307984 \h </w:instrText>
+        </w:r>
+        <w:r>
+          <w:rPr>
+            <w:noProof/>
+            <w:webHidden/>
+          </w:rPr>
+        </w:r>
+        <w:r>
+          <w:rPr>
+            <w:noProof/>
+            <w:webHidden/>
+          </w:rPr>
+          <w:fldChar w:fldCharType="separate"/>
+        </w:r>
+        <w:r>
+          <w:rPr>
+            <w:noProof/>
+            <w:webHidden/>
+          </w:rPr>
+          <w:t>4</w:t>
+        </w:r>
+        <w:r>
+          <w:rPr>
+            <w:noProof/>
+            <w:webHidden/>
+          </w:rPr>
+          <w:fldChar w:fldCharType="end"/>
+        </w:r>
+      </w:hyperlink>
     </w:p>
     <w:p>
       <w:pPr>
@@ -521,17 +1993,1276 @@
         </w:rPr>
       </w:pPr>
       <w:r>
-        <w:br w:type="page"/>
+        <w:rPr>
+          <w:rFonts w:asciiTheme="majorHAnsi" w:eastAsiaTheme="majorEastAsia" w:hAnsiTheme="majorHAnsi" w:cstheme="majorBidi"/>
+          <w:color w:val="2F5496" w:themeColor="accent1" w:themeShade="BF"/>
+          <w:sz w:val="32"/>
+          <w:szCs w:val="32"/>
+        </w:rPr>
+        <w:fldChar w:fldCharType="end"/>
       </w:r>
     </w:p>
     <w:p>
       <w:pPr>
         <w:pStyle w:val="Ttulo1"/>
       </w:pPr>
-      <w:r>
-        <w:lastRenderedPageBreak/>
-        <w:t>Índice de tablas</w:t>
-      </w:r>
+      <w:bookmarkStart w:id="4" w:name="_Toc137307577"/>
+      <w:bookmarkStart w:id="5" w:name="_Toc137308071"/>
+      <w:r>
+        <w:t>Índice de ilustraciones</w:t>
+      </w:r>
+      <w:bookmarkEnd w:id="4"/>
+      <w:bookmarkEnd w:id="5"/>
+    </w:p>
+    <w:p>
+      <w:pPr>
+        <w:pStyle w:val="Tabladeilustraciones"/>
+        <w:tabs>
+          <w:tab w:val="right" w:leader="dot" w:pos="8494"/>
+        </w:tabs>
+        <w:rPr>
+          <w:rFonts w:asciiTheme="minorHAnsi" w:eastAsiaTheme="minorEastAsia" w:hAnsiTheme="minorHAnsi" w:cstheme="minorBidi"/>
+          <w:noProof/>
+          <w:kern w:val="2"/>
+          <w:sz w:val="22"/>
+          <w:szCs w:val="22"/>
+          <w14:ligatures w14:val="standardContextual"/>
+        </w:rPr>
+      </w:pPr>
+      <w:r>
+        <w:fldChar w:fldCharType="begin"/>
+      </w:r>
+      <w:r>
+        <w:instrText xml:space="preserve"> TOC \h \z \c "Ilustración" </w:instrText>
+      </w:r>
+      <w:r>
+        <w:fldChar w:fldCharType="separate"/>
+      </w:r>
+      <w:hyperlink w:anchor="_Toc137307951" w:history="1">
+        <w:r>
+          <w:rPr>
+            <w:rStyle w:val="Hipervnculo"/>
+            <w:noProof/>
+          </w:rPr>
+          <w:t>Ilustración 1: Estimación del esfuerzo con EZ Estimate</w:t>
+        </w:r>
+        <w:r>
+          <w:rPr>
+            <w:noProof/>
+            <w:webHidden/>
+          </w:rPr>
+          <w:tab/>
+        </w:r>
+        <w:r>
+          <w:rPr>
+            <w:noProof/>
+            <w:webHidden/>
+          </w:rPr>
+          <w:fldChar w:fldCharType="begin"/>
+        </w:r>
+        <w:r>
+          <w:rPr>
+            <w:noProof/>
+            <w:webHidden/>
+          </w:rPr>
+          <w:instrText xml:space="preserve"> PAGEREF _Toc137307951 \h </w:instrText>
+        </w:r>
+        <w:r>
+          <w:rPr>
+            <w:noProof/>
+            <w:webHidden/>
+          </w:rPr>
+        </w:r>
+        <w:r>
+          <w:rPr>
+            <w:noProof/>
+            <w:webHidden/>
+          </w:rPr>
+          <w:fldChar w:fldCharType="separate"/>
+        </w:r>
+        <w:r>
+          <w:rPr>
+            <w:noProof/>
+            <w:webHidden/>
+          </w:rPr>
+          <w:t>6</w:t>
+        </w:r>
+        <w:r>
+          <w:rPr>
+            <w:noProof/>
+            <w:webHidden/>
+          </w:rPr>
+          <w:fldChar w:fldCharType="end"/>
+        </w:r>
+      </w:hyperlink>
+    </w:p>
+    <w:p>
+      <w:pPr>
+        <w:pStyle w:val="Tabladeilustraciones"/>
+        <w:tabs>
+          <w:tab w:val="right" w:leader="dot" w:pos="8494"/>
+        </w:tabs>
+        <w:rPr>
+          <w:rFonts w:asciiTheme="minorHAnsi" w:eastAsiaTheme="minorEastAsia" w:hAnsiTheme="minorHAnsi" w:cstheme="minorBidi"/>
+          <w:noProof/>
+          <w:kern w:val="2"/>
+          <w:sz w:val="22"/>
+          <w:szCs w:val="22"/>
+          <w14:ligatures w14:val="standardContextual"/>
+        </w:rPr>
+      </w:pPr>
+      <w:hyperlink w:anchor="_Toc137307952" w:history="1">
+        <w:r>
+          <w:rPr>
+            <w:rStyle w:val="Hipervnculo"/>
+            <w:noProof/>
+          </w:rPr>
+          <w:t>Ilustración 2: Calendario con días no laborables</w:t>
+        </w:r>
+        <w:r>
+          <w:rPr>
+            <w:noProof/>
+            <w:webHidden/>
+          </w:rPr>
+          <w:tab/>
+        </w:r>
+        <w:r>
+          <w:rPr>
+            <w:noProof/>
+            <w:webHidden/>
+          </w:rPr>
+          <w:fldChar w:fldCharType="begin"/>
+        </w:r>
+        <w:r>
+          <w:rPr>
+            <w:noProof/>
+            <w:webHidden/>
+          </w:rPr>
+          <w:instrText xml:space="preserve"> PAGEREF _Toc137307952 \h </w:instrText>
+        </w:r>
+        <w:r>
+          <w:rPr>
+            <w:noProof/>
+            <w:webHidden/>
+          </w:rPr>
+        </w:r>
+        <w:r>
+          <w:rPr>
+            <w:noProof/>
+            <w:webHidden/>
+          </w:rPr>
+          <w:fldChar w:fldCharType="separate"/>
+        </w:r>
+        <w:r>
+          <w:rPr>
+            <w:noProof/>
+            <w:webHidden/>
+          </w:rPr>
+          <w:t>7</w:t>
+        </w:r>
+        <w:r>
+          <w:rPr>
+            <w:noProof/>
+            <w:webHidden/>
+          </w:rPr>
+          <w:fldChar w:fldCharType="end"/>
+        </w:r>
+      </w:hyperlink>
+    </w:p>
+    <w:p>
+      <w:pPr>
+        <w:pStyle w:val="Tabladeilustraciones"/>
+        <w:tabs>
+          <w:tab w:val="right" w:leader="dot" w:pos="8494"/>
+        </w:tabs>
+        <w:rPr>
+          <w:rFonts w:asciiTheme="minorHAnsi" w:eastAsiaTheme="minorEastAsia" w:hAnsiTheme="minorHAnsi" w:cstheme="minorBidi"/>
+          <w:noProof/>
+          <w:kern w:val="2"/>
+          <w:sz w:val="22"/>
+          <w:szCs w:val="22"/>
+          <w14:ligatures w14:val="standardContextual"/>
+        </w:rPr>
+      </w:pPr>
+      <w:hyperlink w:anchor="_Toc137307953" w:history="1">
+        <w:r>
+          <w:rPr>
+            <w:rStyle w:val="Hipervnculo"/>
+            <w:noProof/>
+          </w:rPr>
+          <w:t>Ilustración 3: Resumen de las iteraciones e hitos</w:t>
+        </w:r>
+        <w:r>
+          <w:rPr>
+            <w:noProof/>
+            <w:webHidden/>
+          </w:rPr>
+          <w:tab/>
+        </w:r>
+        <w:r>
+          <w:rPr>
+            <w:noProof/>
+            <w:webHidden/>
+          </w:rPr>
+          <w:fldChar w:fldCharType="begin"/>
+        </w:r>
+        <w:r>
+          <w:rPr>
+            <w:noProof/>
+            <w:webHidden/>
+          </w:rPr>
+          <w:instrText xml:space="preserve"> PAGEREF _Toc137307953 \h </w:instrText>
+        </w:r>
+        <w:r>
+          <w:rPr>
+            <w:noProof/>
+            <w:webHidden/>
+          </w:rPr>
+        </w:r>
+        <w:r>
+          <w:rPr>
+            <w:noProof/>
+            <w:webHidden/>
+          </w:rPr>
+          <w:fldChar w:fldCharType="separate"/>
+        </w:r>
+        <w:r>
+          <w:rPr>
+            <w:noProof/>
+            <w:webHidden/>
+          </w:rPr>
+          <w:t>7</w:t>
+        </w:r>
+        <w:r>
+          <w:rPr>
+            <w:noProof/>
+            <w:webHidden/>
+          </w:rPr>
+          <w:fldChar w:fldCharType="end"/>
+        </w:r>
+      </w:hyperlink>
+    </w:p>
+    <w:p>
+      <w:pPr>
+        <w:pStyle w:val="Tabladeilustraciones"/>
+        <w:tabs>
+          <w:tab w:val="right" w:leader="dot" w:pos="8494"/>
+        </w:tabs>
+        <w:rPr>
+          <w:rFonts w:asciiTheme="minorHAnsi" w:eastAsiaTheme="minorEastAsia" w:hAnsiTheme="minorHAnsi" w:cstheme="minorBidi"/>
+          <w:noProof/>
+          <w:kern w:val="2"/>
+          <w:sz w:val="22"/>
+          <w:szCs w:val="22"/>
+          <w14:ligatures w14:val="standardContextual"/>
+        </w:rPr>
+      </w:pPr>
+      <w:hyperlink w:anchor="_Toc137307954" w:history="1">
+        <w:r>
+          <w:rPr>
+            <w:rStyle w:val="Hipervnculo"/>
+            <w:noProof/>
+          </w:rPr>
+          <w:t>Ilustración 4: Planificación de tareas:</w:t>
+        </w:r>
+        <w:r>
+          <w:rPr>
+            <w:noProof/>
+            <w:webHidden/>
+          </w:rPr>
+          <w:tab/>
+        </w:r>
+        <w:r>
+          <w:rPr>
+            <w:noProof/>
+            <w:webHidden/>
+          </w:rPr>
+          <w:fldChar w:fldCharType="begin"/>
+        </w:r>
+        <w:r>
+          <w:rPr>
+            <w:noProof/>
+            <w:webHidden/>
+          </w:rPr>
+          <w:instrText xml:space="preserve"> PAGEREF _Toc137307954 \h </w:instrText>
+        </w:r>
+        <w:r>
+          <w:rPr>
+            <w:noProof/>
+            <w:webHidden/>
+          </w:rPr>
+        </w:r>
+        <w:r>
+          <w:rPr>
+            <w:noProof/>
+            <w:webHidden/>
+          </w:rPr>
+          <w:fldChar w:fldCharType="separate"/>
+        </w:r>
+        <w:r>
+          <w:rPr>
+            <w:noProof/>
+            <w:webHidden/>
+          </w:rPr>
+          <w:t>8</w:t>
+        </w:r>
+        <w:r>
+          <w:rPr>
+            <w:noProof/>
+            <w:webHidden/>
+          </w:rPr>
+          <w:fldChar w:fldCharType="end"/>
+        </w:r>
+      </w:hyperlink>
+    </w:p>
+    <w:p>
+      <w:pPr>
+        <w:pStyle w:val="Tabladeilustraciones"/>
+        <w:tabs>
+          <w:tab w:val="right" w:leader="dot" w:pos="8494"/>
+        </w:tabs>
+        <w:rPr>
+          <w:rFonts w:asciiTheme="minorHAnsi" w:eastAsiaTheme="minorEastAsia" w:hAnsiTheme="minorHAnsi" w:cstheme="minorBidi"/>
+          <w:noProof/>
+          <w:kern w:val="2"/>
+          <w:sz w:val="22"/>
+          <w:szCs w:val="22"/>
+          <w14:ligatures w14:val="standardContextual"/>
+        </w:rPr>
+      </w:pPr>
+      <w:hyperlink w:anchor="_Toc137307955" w:history="1">
+        <w:r>
+          <w:rPr>
+            <w:rStyle w:val="Hipervnculo"/>
+            <w:noProof/>
+          </w:rPr>
+          <w:t>Ilustración 5: Planificación de tareas 2</w:t>
+        </w:r>
+        <w:r>
+          <w:rPr>
+            <w:noProof/>
+            <w:webHidden/>
+          </w:rPr>
+          <w:tab/>
+        </w:r>
+        <w:r>
+          <w:rPr>
+            <w:noProof/>
+            <w:webHidden/>
+          </w:rPr>
+          <w:fldChar w:fldCharType="begin"/>
+        </w:r>
+        <w:r>
+          <w:rPr>
+            <w:noProof/>
+            <w:webHidden/>
+          </w:rPr>
+          <w:instrText xml:space="preserve"> PAGEREF _Toc137307955 \h </w:instrText>
+        </w:r>
+        <w:r>
+          <w:rPr>
+            <w:noProof/>
+            <w:webHidden/>
+          </w:rPr>
+        </w:r>
+        <w:r>
+          <w:rPr>
+            <w:noProof/>
+            <w:webHidden/>
+          </w:rPr>
+          <w:fldChar w:fldCharType="separate"/>
+        </w:r>
+        <w:r>
+          <w:rPr>
+            <w:noProof/>
+            <w:webHidden/>
+          </w:rPr>
+          <w:t>8</w:t>
+        </w:r>
+        <w:r>
+          <w:rPr>
+            <w:noProof/>
+            <w:webHidden/>
+          </w:rPr>
+          <w:fldChar w:fldCharType="end"/>
+        </w:r>
+      </w:hyperlink>
+    </w:p>
+    <w:p>
+      <w:pPr>
+        <w:pStyle w:val="Tabladeilustraciones"/>
+        <w:tabs>
+          <w:tab w:val="right" w:leader="dot" w:pos="8494"/>
+        </w:tabs>
+        <w:rPr>
+          <w:rFonts w:asciiTheme="minorHAnsi" w:eastAsiaTheme="minorEastAsia" w:hAnsiTheme="minorHAnsi" w:cstheme="minorBidi"/>
+          <w:noProof/>
+          <w:kern w:val="2"/>
+          <w:sz w:val="22"/>
+          <w:szCs w:val="22"/>
+          <w14:ligatures w14:val="standardContextual"/>
+        </w:rPr>
+      </w:pPr>
+      <w:hyperlink w:anchor="_Toc137307956" w:history="1">
+        <w:r>
+          <w:rPr>
+            <w:rStyle w:val="Hipervnculo"/>
+            <w:noProof/>
+          </w:rPr>
+          <w:t>Ilustración 6: Ilustración 5: Planificación de tareas 3</w:t>
+        </w:r>
+        <w:r>
+          <w:rPr>
+            <w:noProof/>
+            <w:webHidden/>
+          </w:rPr>
+          <w:tab/>
+        </w:r>
+        <w:r>
+          <w:rPr>
+            <w:noProof/>
+            <w:webHidden/>
+          </w:rPr>
+          <w:fldChar w:fldCharType="begin"/>
+        </w:r>
+        <w:r>
+          <w:rPr>
+            <w:noProof/>
+            <w:webHidden/>
+          </w:rPr>
+          <w:instrText xml:space="preserve"> PAGEREF _Toc137307956 \h </w:instrText>
+        </w:r>
+        <w:r>
+          <w:rPr>
+            <w:noProof/>
+            <w:webHidden/>
+          </w:rPr>
+        </w:r>
+        <w:r>
+          <w:rPr>
+            <w:noProof/>
+            <w:webHidden/>
+          </w:rPr>
+          <w:fldChar w:fldCharType="separate"/>
+        </w:r>
+        <w:r>
+          <w:rPr>
+            <w:noProof/>
+            <w:webHidden/>
+          </w:rPr>
+          <w:t>9</w:t>
+        </w:r>
+        <w:r>
+          <w:rPr>
+            <w:noProof/>
+            <w:webHidden/>
+          </w:rPr>
+          <w:fldChar w:fldCharType="end"/>
+        </w:r>
+      </w:hyperlink>
+    </w:p>
+    <w:p>
+      <w:pPr>
+        <w:pStyle w:val="Tabladeilustraciones"/>
+        <w:tabs>
+          <w:tab w:val="right" w:leader="dot" w:pos="8494"/>
+        </w:tabs>
+        <w:rPr>
+          <w:rFonts w:asciiTheme="minorHAnsi" w:eastAsiaTheme="minorEastAsia" w:hAnsiTheme="minorHAnsi" w:cstheme="minorBidi"/>
+          <w:noProof/>
+          <w:kern w:val="2"/>
+          <w:sz w:val="22"/>
+          <w:szCs w:val="22"/>
+          <w14:ligatures w14:val="standardContextual"/>
+        </w:rPr>
+      </w:pPr>
+      <w:hyperlink w:anchor="_Toc137307957" w:history="1">
+        <w:r>
+          <w:rPr>
+            <w:rStyle w:val="Hipervnculo"/>
+            <w:noProof/>
+          </w:rPr>
+          <w:t>Ilustración 7: Ilustración 5: Planificación de tareas 4</w:t>
+        </w:r>
+        <w:r>
+          <w:rPr>
+            <w:noProof/>
+            <w:webHidden/>
+          </w:rPr>
+          <w:tab/>
+        </w:r>
+        <w:r>
+          <w:rPr>
+            <w:noProof/>
+            <w:webHidden/>
+          </w:rPr>
+          <w:fldChar w:fldCharType="begin"/>
+        </w:r>
+        <w:r>
+          <w:rPr>
+            <w:noProof/>
+            <w:webHidden/>
+          </w:rPr>
+          <w:instrText xml:space="preserve"> PAGEREF _Toc137307957 \h </w:instrText>
+        </w:r>
+        <w:r>
+          <w:rPr>
+            <w:noProof/>
+            <w:webHidden/>
+          </w:rPr>
+        </w:r>
+        <w:r>
+          <w:rPr>
+            <w:noProof/>
+            <w:webHidden/>
+          </w:rPr>
+          <w:fldChar w:fldCharType="separate"/>
+        </w:r>
+        <w:r>
+          <w:rPr>
+            <w:noProof/>
+            <w:webHidden/>
+          </w:rPr>
+          <w:t>9</w:t>
+        </w:r>
+        <w:r>
+          <w:rPr>
+            <w:noProof/>
+            <w:webHidden/>
+          </w:rPr>
+          <w:fldChar w:fldCharType="end"/>
+        </w:r>
+      </w:hyperlink>
+    </w:p>
+    <w:p>
+      <w:pPr>
+        <w:pStyle w:val="Tabladeilustraciones"/>
+        <w:tabs>
+          <w:tab w:val="right" w:leader="dot" w:pos="8494"/>
+        </w:tabs>
+        <w:rPr>
+          <w:rFonts w:asciiTheme="minorHAnsi" w:eastAsiaTheme="minorEastAsia" w:hAnsiTheme="minorHAnsi" w:cstheme="minorBidi"/>
+          <w:noProof/>
+          <w:kern w:val="2"/>
+          <w:sz w:val="22"/>
+          <w:szCs w:val="22"/>
+          <w14:ligatures w14:val="standardContextual"/>
+        </w:rPr>
+      </w:pPr>
+      <w:hyperlink w:anchor="_Toc137307958" w:history="1">
+        <w:r>
+          <w:rPr>
+            <w:rStyle w:val="Hipervnculo"/>
+            <w:noProof/>
+          </w:rPr>
+          <w:t>Ilustración 8: Ilustración 5: Planificación de tareas 5</w:t>
+        </w:r>
+        <w:r>
+          <w:rPr>
+            <w:noProof/>
+            <w:webHidden/>
+          </w:rPr>
+          <w:tab/>
+        </w:r>
+        <w:r>
+          <w:rPr>
+            <w:noProof/>
+            <w:webHidden/>
+          </w:rPr>
+          <w:fldChar w:fldCharType="begin"/>
+        </w:r>
+        <w:r>
+          <w:rPr>
+            <w:noProof/>
+            <w:webHidden/>
+          </w:rPr>
+          <w:instrText xml:space="preserve"> PAGEREF _Toc137307958 \h </w:instrText>
+        </w:r>
+        <w:r>
+          <w:rPr>
+            <w:noProof/>
+            <w:webHidden/>
+          </w:rPr>
+        </w:r>
+        <w:r>
+          <w:rPr>
+            <w:noProof/>
+            <w:webHidden/>
+          </w:rPr>
+          <w:fldChar w:fldCharType="separate"/>
+        </w:r>
+        <w:r>
+          <w:rPr>
+            <w:noProof/>
+            <w:webHidden/>
+          </w:rPr>
+          <w:t>10</w:t>
+        </w:r>
+        <w:r>
+          <w:rPr>
+            <w:noProof/>
+            <w:webHidden/>
+          </w:rPr>
+          <w:fldChar w:fldCharType="end"/>
+        </w:r>
+      </w:hyperlink>
+    </w:p>
+    <w:p>
+      <w:pPr>
+        <w:pStyle w:val="Tabladeilustraciones"/>
+        <w:tabs>
+          <w:tab w:val="right" w:leader="dot" w:pos="8494"/>
+        </w:tabs>
+        <w:rPr>
+          <w:rFonts w:asciiTheme="minorHAnsi" w:eastAsiaTheme="minorEastAsia" w:hAnsiTheme="minorHAnsi" w:cstheme="minorBidi"/>
+          <w:noProof/>
+          <w:kern w:val="2"/>
+          <w:sz w:val="22"/>
+          <w:szCs w:val="22"/>
+          <w14:ligatures w14:val="standardContextual"/>
+        </w:rPr>
+      </w:pPr>
+      <w:hyperlink w:anchor="_Toc137307959" w:history="1">
+        <w:r>
+          <w:rPr>
+            <w:rStyle w:val="Hipervnculo"/>
+            <w:noProof/>
+          </w:rPr>
+          <w:t>Ilustración 9: Planificación de tareas 6</w:t>
+        </w:r>
+        <w:r>
+          <w:rPr>
+            <w:noProof/>
+            <w:webHidden/>
+          </w:rPr>
+          <w:tab/>
+        </w:r>
+        <w:r>
+          <w:rPr>
+            <w:noProof/>
+            <w:webHidden/>
+          </w:rPr>
+          <w:fldChar w:fldCharType="begin"/>
+        </w:r>
+        <w:r>
+          <w:rPr>
+            <w:noProof/>
+            <w:webHidden/>
+          </w:rPr>
+          <w:instrText xml:space="preserve"> PAGEREF _Toc137307959 \h </w:instrText>
+        </w:r>
+        <w:r>
+          <w:rPr>
+            <w:noProof/>
+            <w:webHidden/>
+          </w:rPr>
+        </w:r>
+        <w:r>
+          <w:rPr>
+            <w:noProof/>
+            <w:webHidden/>
+          </w:rPr>
+          <w:fldChar w:fldCharType="separate"/>
+        </w:r>
+        <w:r>
+          <w:rPr>
+            <w:noProof/>
+            <w:webHidden/>
+          </w:rPr>
+          <w:t>10</w:t>
+        </w:r>
+        <w:r>
+          <w:rPr>
+            <w:noProof/>
+            <w:webHidden/>
+          </w:rPr>
+          <w:fldChar w:fldCharType="end"/>
+        </w:r>
+      </w:hyperlink>
+    </w:p>
+    <w:p>
+      <w:pPr>
+        <w:pStyle w:val="Tabladeilustraciones"/>
+        <w:tabs>
+          <w:tab w:val="right" w:leader="dot" w:pos="8494"/>
+        </w:tabs>
+        <w:rPr>
+          <w:rFonts w:asciiTheme="minorHAnsi" w:eastAsiaTheme="minorEastAsia" w:hAnsiTheme="minorHAnsi" w:cstheme="minorBidi"/>
+          <w:noProof/>
+          <w:kern w:val="2"/>
+          <w:sz w:val="22"/>
+          <w:szCs w:val="22"/>
+          <w14:ligatures w14:val="standardContextual"/>
+        </w:rPr>
+      </w:pPr>
+      <w:hyperlink w:anchor="_Toc137307960" w:history="1">
+        <w:r>
+          <w:rPr>
+            <w:rStyle w:val="Hipervnculo"/>
+            <w:noProof/>
+          </w:rPr>
+          <w:t>Ilustración 10: Planificación de tareas 7</w:t>
+        </w:r>
+        <w:r>
+          <w:rPr>
+            <w:noProof/>
+            <w:webHidden/>
+          </w:rPr>
+          <w:tab/>
+        </w:r>
+        <w:r>
+          <w:rPr>
+            <w:noProof/>
+            <w:webHidden/>
+          </w:rPr>
+          <w:fldChar w:fldCharType="begin"/>
+        </w:r>
+        <w:r>
+          <w:rPr>
+            <w:noProof/>
+            <w:webHidden/>
+          </w:rPr>
+          <w:instrText xml:space="preserve"> PAGEREF _Toc137307960 \h </w:instrText>
+        </w:r>
+        <w:r>
+          <w:rPr>
+            <w:noProof/>
+            <w:webHidden/>
+          </w:rPr>
+        </w:r>
+        <w:r>
+          <w:rPr>
+            <w:noProof/>
+            <w:webHidden/>
+          </w:rPr>
+          <w:fldChar w:fldCharType="separate"/>
+        </w:r>
+        <w:r>
+          <w:rPr>
+            <w:noProof/>
+            <w:webHidden/>
+          </w:rPr>
+          <w:t>11</w:t>
+        </w:r>
+        <w:r>
+          <w:rPr>
+            <w:noProof/>
+            <w:webHidden/>
+          </w:rPr>
+          <w:fldChar w:fldCharType="end"/>
+        </w:r>
+      </w:hyperlink>
+    </w:p>
+    <w:p>
+      <w:pPr>
+        <w:pStyle w:val="Tabladeilustraciones"/>
+        <w:tabs>
+          <w:tab w:val="right" w:leader="dot" w:pos="8494"/>
+        </w:tabs>
+        <w:rPr>
+          <w:rFonts w:asciiTheme="minorHAnsi" w:eastAsiaTheme="minorEastAsia" w:hAnsiTheme="minorHAnsi" w:cstheme="minorBidi"/>
+          <w:noProof/>
+          <w:kern w:val="2"/>
+          <w:sz w:val="22"/>
+          <w:szCs w:val="22"/>
+          <w14:ligatures w14:val="standardContextual"/>
+        </w:rPr>
+      </w:pPr>
+      <w:hyperlink w:anchor="_Toc137307961" w:history="1">
+        <w:r>
+          <w:rPr>
+            <w:rStyle w:val="Hipervnculo"/>
+            <w:noProof/>
+          </w:rPr>
+          <w:t>Ilustración 11: Planificación de tareas 8</w:t>
+        </w:r>
+        <w:r>
+          <w:rPr>
+            <w:noProof/>
+            <w:webHidden/>
+          </w:rPr>
+          <w:tab/>
+        </w:r>
+        <w:r>
+          <w:rPr>
+            <w:noProof/>
+            <w:webHidden/>
+          </w:rPr>
+          <w:fldChar w:fldCharType="begin"/>
+        </w:r>
+        <w:r>
+          <w:rPr>
+            <w:noProof/>
+            <w:webHidden/>
+          </w:rPr>
+          <w:instrText xml:space="preserve"> PAGEREF _Toc137307961 \h </w:instrText>
+        </w:r>
+        <w:r>
+          <w:rPr>
+            <w:noProof/>
+            <w:webHidden/>
+          </w:rPr>
+        </w:r>
+        <w:r>
+          <w:rPr>
+            <w:noProof/>
+            <w:webHidden/>
+          </w:rPr>
+          <w:fldChar w:fldCharType="separate"/>
+        </w:r>
+        <w:r>
+          <w:rPr>
+            <w:noProof/>
+            <w:webHidden/>
+          </w:rPr>
+          <w:t>11</w:t>
+        </w:r>
+        <w:r>
+          <w:rPr>
+            <w:noProof/>
+            <w:webHidden/>
+          </w:rPr>
+          <w:fldChar w:fldCharType="end"/>
+        </w:r>
+      </w:hyperlink>
+    </w:p>
+    <w:p>
+      <w:pPr>
+        <w:pStyle w:val="Tabladeilustraciones"/>
+        <w:tabs>
+          <w:tab w:val="right" w:leader="dot" w:pos="8494"/>
+        </w:tabs>
+        <w:rPr>
+          <w:rFonts w:asciiTheme="minorHAnsi" w:eastAsiaTheme="minorEastAsia" w:hAnsiTheme="minorHAnsi" w:cstheme="minorBidi"/>
+          <w:noProof/>
+          <w:kern w:val="2"/>
+          <w:sz w:val="22"/>
+          <w:szCs w:val="22"/>
+          <w14:ligatures w14:val="standardContextual"/>
+        </w:rPr>
+      </w:pPr>
+      <w:hyperlink w:anchor="_Toc137307962" w:history="1">
+        <w:r>
+          <w:rPr>
+            <w:rStyle w:val="Hipervnculo"/>
+            <w:noProof/>
+          </w:rPr>
+          <w:t>Ilustración 12: Diagrama de Gantt 1</w:t>
+        </w:r>
+        <w:r>
+          <w:rPr>
+            <w:noProof/>
+            <w:webHidden/>
+          </w:rPr>
+          <w:tab/>
+        </w:r>
+        <w:r>
+          <w:rPr>
+            <w:noProof/>
+            <w:webHidden/>
+          </w:rPr>
+          <w:fldChar w:fldCharType="begin"/>
+        </w:r>
+        <w:r>
+          <w:rPr>
+            <w:noProof/>
+            <w:webHidden/>
+          </w:rPr>
+          <w:instrText xml:space="preserve"> PAGEREF _Toc137307962 \h </w:instrText>
+        </w:r>
+        <w:r>
+          <w:rPr>
+            <w:noProof/>
+            <w:webHidden/>
+          </w:rPr>
+        </w:r>
+        <w:r>
+          <w:rPr>
+            <w:noProof/>
+            <w:webHidden/>
+          </w:rPr>
+          <w:fldChar w:fldCharType="separate"/>
+        </w:r>
+        <w:r>
+          <w:rPr>
+            <w:noProof/>
+            <w:webHidden/>
+          </w:rPr>
+          <w:t>12</w:t>
+        </w:r>
+        <w:r>
+          <w:rPr>
+            <w:noProof/>
+            <w:webHidden/>
+          </w:rPr>
+          <w:fldChar w:fldCharType="end"/>
+        </w:r>
+      </w:hyperlink>
+    </w:p>
+    <w:p>
+      <w:pPr>
+        <w:pStyle w:val="Tabladeilustraciones"/>
+        <w:tabs>
+          <w:tab w:val="right" w:leader="dot" w:pos="8494"/>
+        </w:tabs>
+        <w:rPr>
+          <w:rFonts w:asciiTheme="minorHAnsi" w:eastAsiaTheme="minorEastAsia" w:hAnsiTheme="minorHAnsi" w:cstheme="minorBidi"/>
+          <w:noProof/>
+          <w:kern w:val="2"/>
+          <w:sz w:val="22"/>
+          <w:szCs w:val="22"/>
+          <w14:ligatures w14:val="standardContextual"/>
+        </w:rPr>
+      </w:pPr>
+      <w:hyperlink w:anchor="_Toc137307963" w:history="1">
+        <w:r>
+          <w:rPr>
+            <w:rStyle w:val="Hipervnculo"/>
+            <w:noProof/>
+          </w:rPr>
+          <w:t>Ilustración 13: Diagrama de Gantt 2</w:t>
+        </w:r>
+        <w:r>
+          <w:rPr>
+            <w:noProof/>
+            <w:webHidden/>
+          </w:rPr>
+          <w:tab/>
+        </w:r>
+        <w:r>
+          <w:rPr>
+            <w:noProof/>
+            <w:webHidden/>
+          </w:rPr>
+          <w:fldChar w:fldCharType="begin"/>
+        </w:r>
+        <w:r>
+          <w:rPr>
+            <w:noProof/>
+            <w:webHidden/>
+          </w:rPr>
+          <w:instrText xml:space="preserve"> PAGEREF _Toc137307963 \h </w:instrText>
+        </w:r>
+        <w:r>
+          <w:rPr>
+            <w:noProof/>
+            <w:webHidden/>
+          </w:rPr>
+        </w:r>
+        <w:r>
+          <w:rPr>
+            <w:noProof/>
+            <w:webHidden/>
+          </w:rPr>
+          <w:fldChar w:fldCharType="separate"/>
+        </w:r>
+        <w:r>
+          <w:rPr>
+            <w:noProof/>
+            <w:webHidden/>
+          </w:rPr>
+          <w:t>13</w:t>
+        </w:r>
+        <w:r>
+          <w:rPr>
+            <w:noProof/>
+            <w:webHidden/>
+          </w:rPr>
+          <w:fldChar w:fldCharType="end"/>
+        </w:r>
+      </w:hyperlink>
+    </w:p>
+    <w:p>
+      <w:pPr>
+        <w:pStyle w:val="Tabladeilustraciones"/>
+        <w:tabs>
+          <w:tab w:val="right" w:leader="dot" w:pos="8494"/>
+        </w:tabs>
+        <w:rPr>
+          <w:rFonts w:asciiTheme="minorHAnsi" w:eastAsiaTheme="minorEastAsia" w:hAnsiTheme="minorHAnsi" w:cstheme="minorBidi"/>
+          <w:noProof/>
+          <w:kern w:val="2"/>
+          <w:sz w:val="22"/>
+          <w:szCs w:val="22"/>
+          <w14:ligatures w14:val="standardContextual"/>
+        </w:rPr>
+      </w:pPr>
+      <w:hyperlink w:anchor="_Toc137307964" w:history="1">
+        <w:r>
+          <w:rPr>
+            <w:rStyle w:val="Hipervnculo"/>
+            <w:noProof/>
+          </w:rPr>
+          <w:t>Ilustración 14: Diagrama de Gantt 3</w:t>
+        </w:r>
+        <w:r>
+          <w:rPr>
+            <w:noProof/>
+            <w:webHidden/>
+          </w:rPr>
+          <w:tab/>
+        </w:r>
+        <w:r>
+          <w:rPr>
+            <w:noProof/>
+            <w:webHidden/>
+          </w:rPr>
+          <w:fldChar w:fldCharType="begin"/>
+        </w:r>
+        <w:r>
+          <w:rPr>
+            <w:noProof/>
+            <w:webHidden/>
+          </w:rPr>
+          <w:instrText xml:space="preserve"> PAGEREF _Toc137307964 \h </w:instrText>
+        </w:r>
+        <w:r>
+          <w:rPr>
+            <w:noProof/>
+            <w:webHidden/>
+          </w:rPr>
+        </w:r>
+        <w:r>
+          <w:rPr>
+            <w:noProof/>
+            <w:webHidden/>
+          </w:rPr>
+          <w:fldChar w:fldCharType="separate"/>
+        </w:r>
+        <w:r>
+          <w:rPr>
+            <w:noProof/>
+            <w:webHidden/>
+          </w:rPr>
+          <w:t>13</w:t>
+        </w:r>
+        <w:r>
+          <w:rPr>
+            <w:noProof/>
+            <w:webHidden/>
+          </w:rPr>
+          <w:fldChar w:fldCharType="end"/>
+        </w:r>
+      </w:hyperlink>
+    </w:p>
+    <w:p>
+      <w:pPr>
+        <w:pStyle w:val="Tabladeilustraciones"/>
+        <w:tabs>
+          <w:tab w:val="right" w:leader="dot" w:pos="8494"/>
+        </w:tabs>
+        <w:rPr>
+          <w:rFonts w:asciiTheme="minorHAnsi" w:eastAsiaTheme="minorEastAsia" w:hAnsiTheme="minorHAnsi" w:cstheme="minorBidi"/>
+          <w:noProof/>
+          <w:kern w:val="2"/>
+          <w:sz w:val="22"/>
+          <w:szCs w:val="22"/>
+          <w14:ligatures w14:val="standardContextual"/>
+        </w:rPr>
+      </w:pPr>
+      <w:hyperlink w:anchor="_Toc137307965" w:history="1">
+        <w:r>
+          <w:rPr>
+            <w:rStyle w:val="Hipervnculo"/>
+            <w:noProof/>
+          </w:rPr>
+          <w:t>Ilustración 15: Diagrama de Gantt 4</w:t>
+        </w:r>
+        <w:r>
+          <w:rPr>
+            <w:noProof/>
+            <w:webHidden/>
+          </w:rPr>
+          <w:tab/>
+        </w:r>
+        <w:r>
+          <w:rPr>
+            <w:noProof/>
+            <w:webHidden/>
+          </w:rPr>
+          <w:fldChar w:fldCharType="begin"/>
+        </w:r>
+        <w:r>
+          <w:rPr>
+            <w:noProof/>
+            <w:webHidden/>
+          </w:rPr>
+          <w:instrText xml:space="preserve"> PAGEREF _Toc137307965 \h </w:instrText>
+        </w:r>
+        <w:r>
+          <w:rPr>
+            <w:noProof/>
+            <w:webHidden/>
+          </w:rPr>
+        </w:r>
+        <w:r>
+          <w:rPr>
+            <w:noProof/>
+            <w:webHidden/>
+          </w:rPr>
+          <w:fldChar w:fldCharType="separate"/>
+        </w:r>
+        <w:r>
+          <w:rPr>
+            <w:noProof/>
+            <w:webHidden/>
+          </w:rPr>
+          <w:t>14</w:t>
+        </w:r>
+        <w:r>
+          <w:rPr>
+            <w:noProof/>
+            <w:webHidden/>
+          </w:rPr>
+          <w:fldChar w:fldCharType="end"/>
+        </w:r>
+      </w:hyperlink>
+    </w:p>
+    <w:p>
+      <w:pPr>
+        <w:pStyle w:val="Tabladeilustraciones"/>
+        <w:tabs>
+          <w:tab w:val="right" w:leader="dot" w:pos="8494"/>
+        </w:tabs>
+        <w:rPr>
+          <w:rFonts w:asciiTheme="minorHAnsi" w:eastAsiaTheme="minorEastAsia" w:hAnsiTheme="minorHAnsi" w:cstheme="minorBidi"/>
+          <w:noProof/>
+          <w:kern w:val="2"/>
+          <w:sz w:val="22"/>
+          <w:szCs w:val="22"/>
+          <w14:ligatures w14:val="standardContextual"/>
+        </w:rPr>
+      </w:pPr>
+      <w:hyperlink w:anchor="_Toc137307966" w:history="1">
+        <w:r>
+          <w:rPr>
+            <w:rStyle w:val="Hipervnculo"/>
+            <w:noProof/>
+          </w:rPr>
+          <w:t>Ilustración 16: Diagrama de Gantt 5</w:t>
+        </w:r>
+        <w:r>
+          <w:rPr>
+            <w:noProof/>
+            <w:webHidden/>
+          </w:rPr>
+          <w:tab/>
+        </w:r>
+        <w:r>
+          <w:rPr>
+            <w:noProof/>
+            <w:webHidden/>
+          </w:rPr>
+          <w:fldChar w:fldCharType="begin"/>
+        </w:r>
+        <w:r>
+          <w:rPr>
+            <w:noProof/>
+            <w:webHidden/>
+          </w:rPr>
+          <w:instrText xml:space="preserve"> PAGEREF _Toc137307966 \h </w:instrText>
+        </w:r>
+        <w:r>
+          <w:rPr>
+            <w:noProof/>
+            <w:webHidden/>
+          </w:rPr>
+        </w:r>
+        <w:r>
+          <w:rPr>
+            <w:noProof/>
+            <w:webHidden/>
+          </w:rPr>
+          <w:fldChar w:fldCharType="separate"/>
+        </w:r>
+        <w:r>
+          <w:rPr>
+            <w:noProof/>
+            <w:webHidden/>
+          </w:rPr>
+          <w:t>14</w:t>
+        </w:r>
+        <w:r>
+          <w:rPr>
+            <w:noProof/>
+            <w:webHidden/>
+          </w:rPr>
+          <w:fldChar w:fldCharType="end"/>
+        </w:r>
+      </w:hyperlink>
+    </w:p>
+    <w:p>
+      <w:pPr>
+        <w:pStyle w:val="Tabladeilustraciones"/>
+        <w:tabs>
+          <w:tab w:val="right" w:leader="dot" w:pos="8494"/>
+        </w:tabs>
+        <w:rPr>
+          <w:rFonts w:asciiTheme="minorHAnsi" w:eastAsiaTheme="minorEastAsia" w:hAnsiTheme="minorHAnsi" w:cstheme="minorBidi"/>
+          <w:noProof/>
+          <w:kern w:val="2"/>
+          <w:sz w:val="22"/>
+          <w:szCs w:val="22"/>
+          <w14:ligatures w14:val="standardContextual"/>
+        </w:rPr>
+      </w:pPr>
+      <w:hyperlink w:anchor="_Toc137307967" w:history="1">
+        <w:r>
+          <w:rPr>
+            <w:rStyle w:val="Hipervnculo"/>
+            <w:noProof/>
+          </w:rPr>
+          <w:t>Ilustración 17: Diagrama de Gantt 6</w:t>
+        </w:r>
+        <w:r>
+          <w:rPr>
+            <w:noProof/>
+            <w:webHidden/>
+          </w:rPr>
+          <w:tab/>
+        </w:r>
+        <w:r>
+          <w:rPr>
+            <w:noProof/>
+            <w:webHidden/>
+          </w:rPr>
+          <w:fldChar w:fldCharType="begin"/>
+        </w:r>
+        <w:r>
+          <w:rPr>
+            <w:noProof/>
+            <w:webHidden/>
+          </w:rPr>
+          <w:instrText xml:space="preserve"> PAGEREF _Toc137307967 \h </w:instrText>
+        </w:r>
+        <w:r>
+          <w:rPr>
+            <w:noProof/>
+            <w:webHidden/>
+          </w:rPr>
+        </w:r>
+        <w:r>
+          <w:rPr>
+            <w:noProof/>
+            <w:webHidden/>
+          </w:rPr>
+          <w:fldChar w:fldCharType="separate"/>
+        </w:r>
+        <w:r>
+          <w:rPr>
+            <w:noProof/>
+            <w:webHidden/>
+          </w:rPr>
+          <w:t>15</w:t>
+        </w:r>
+        <w:r>
+          <w:rPr>
+            <w:noProof/>
+            <w:webHidden/>
+          </w:rPr>
+          <w:fldChar w:fldCharType="end"/>
+        </w:r>
+      </w:hyperlink>
     </w:p>
     <w:p>
       <w:pPr>
@@ -544,36 +3275,11 @@
         </w:rPr>
       </w:pPr>
       <w:r>
+        <w:fldChar w:fldCharType="end"/>
+      </w:r>
+      <w:r>
         <w:br w:type="page"/>
       </w:r>
-    </w:p>
-    <w:p>
-      <w:pPr>
-        <w:pStyle w:val="Ttulo1"/>
-      </w:pPr>
-      <w:r>
-        <w:lastRenderedPageBreak/>
-        <w:t>Índice de ilustraciones</w:t>
-      </w:r>
-    </w:p>
-    <w:p>
-      <w:pPr>
-        <w:jc w:val="left"/>
-        <w:rPr>
-          <w:rFonts w:asciiTheme="majorHAnsi" w:eastAsiaTheme="majorEastAsia" w:hAnsiTheme="majorHAnsi" w:cstheme="majorBidi"/>
-          <w:color w:val="2F5496" w:themeColor="accent1" w:themeShade="BF"/>
-          <w:sz w:val="32"/>
-          <w:szCs w:val="32"/>
-        </w:rPr>
-      </w:pPr>
-      <w:r>
-        <w:br w:type="page"/>
-      </w:r>
-    </w:p>
-    <w:p>
-      <w:pPr>
-        <w:pStyle w:val="Ttulo1"/>
-      </w:pPr>
     </w:p>
     <w:p>
       <w:pPr>
@@ -595,10 +3301,12 @@
           <w:numId w:val="2"/>
         </w:numPr>
       </w:pPr>
+      <w:bookmarkStart w:id="6" w:name="_Toc137308072"/>
       <w:r>
         <w:lastRenderedPageBreak/>
         <w:t>Introducción</w:t>
       </w:r>
+      <w:bookmarkEnd w:id="6"/>
     </w:p>
     <w:p/>
     <w:p>
@@ -621,23 +3329,7 @@
         <w:t xml:space="preserve"> la estimación de esfuerzo necesario para llevar a cabo el desarrollo y según la funcionalidad d requerida por este. Posteriormente, se va a llevar a cabo la planificación temporal distribuyendo las tareas de desarrollo para obtener el diagrama de Gantt en el que se podrá observar la planificación completa del proyecto.</w:t>
       </w:r>
     </w:p>
-    <w:p>
-      <w:pPr>
-        <w:jc w:val="left"/>
-      </w:pPr>
-      <w:r>
-        <w:br w:type="page"/>
-      </w:r>
-    </w:p>
-    <w:p>
-      <w:pPr>
-        <w:jc w:val="left"/>
-      </w:pPr>
-      <w:r>
-        <w:lastRenderedPageBreak/>
-        <w:br w:type="page"/>
-      </w:r>
-    </w:p>
+    <w:p/>
     <w:p>
       <w:pPr>
         <w:pStyle w:val="Ttulo1"/>
@@ -646,15 +3338,16 @@
           <w:numId w:val="2"/>
         </w:numPr>
       </w:pPr>
-      <w:r>
-        <w:lastRenderedPageBreak/>
+      <w:bookmarkStart w:id="7" w:name="_Toc137308073"/>
+      <w:r>
         <w:t>Estimación del esfuerzo</w:t>
       </w:r>
+      <w:bookmarkEnd w:id="7"/>
     </w:p>
     <w:p/>
     <w:p>
       <w:r>
-        <w:t>La realización de la estimación del esfuerzo del proyecto se va a llevar a cabo a través de la funcionalidad requerida por este y esta se va a estimar mediante el método de “Estimación basada en el Análisis de Puntos de Caso de Uso (UCP)” (</w:t>
+        <w:t xml:space="preserve">La realización de la estimación del esfuerzo del proyecto se va a llevar a cabo a través de la funcionalidad requerida por este y esta se va a estimar mediante el método de “Estimación basada en el Análisis de Puntos de Caso de Uso (UCP)” </w:t>
       </w:r>
       <w:proofErr w:type="spellStart"/>
       <w:r>
@@ -662,7 +3355,7 @@
       </w:r>
       <w:proofErr w:type="spellEnd"/>
       <w:r>
-        <w:t>, 1993).</w:t>
+        <w:t>, 1993.</w:t>
       </w:r>
     </w:p>
     <w:p/>
@@ -749,6 +3442,14 @@
         <w:t>.</w:t>
       </w:r>
     </w:p>
+    <w:p>
+      <w:pPr>
+        <w:jc w:val="left"/>
+      </w:pPr>
+      <w:r>
+        <w:br w:type="page"/>
+      </w:r>
+    </w:p>
     <w:p/>
     <w:p>
       <w:pPr>
@@ -758,15 +3459,45 @@
           <w:numId w:val="2"/>
         </w:numPr>
       </w:pPr>
+      <w:bookmarkStart w:id="8" w:name="_Toc137308074"/>
       <w:r>
         <w:t>Cálculo</w:t>
       </w:r>
       <w:r>
         <w:t xml:space="preserve"> de los Factores de Complejidad Técnica</w:t>
       </w:r>
+      <w:bookmarkEnd w:id="8"/>
     </w:p>
     <w:p/>
     <w:p/>
+    <w:p>
+      <w:pPr>
+        <w:pStyle w:val="Descripcin"/>
+        <w:keepNext/>
+        <w:jc w:val="center"/>
+      </w:pPr>
+      <w:bookmarkStart w:id="9" w:name="_Toc137307981"/>
+      <w:r>
+        <w:t xml:space="preserve">Tabla </w:t>
+      </w:r>
+      <w:fldSimple w:instr=" SEQ Tabla \* ARABIC ">
+        <w:r>
+          <w:rPr>
+            <w:noProof/>
+          </w:rPr>
+          <w:t>1</w:t>
+        </w:r>
+      </w:fldSimple>
+      <w:r>
+        <w:t xml:space="preserve">: Calculo factor de complejidad </w:t>
+      </w:r>
+      <w:proofErr w:type="spellStart"/>
+      <w:r>
+        <w:t>tecnica</w:t>
+      </w:r>
+      <w:bookmarkEnd w:id="9"/>
+      <w:proofErr w:type="spellEnd"/>
+    </w:p>
     <w:tbl>
       <w:tblPr>
         <w:tblStyle w:val="Tablaconcuadrcula"/>
@@ -1496,7 +4227,6 @@
               <w:jc w:val="left"/>
             </w:pPr>
             <w:r>
-              <w:lastRenderedPageBreak/>
               <w:t>Concurrencia</w:t>
             </w:r>
           </w:p>
@@ -1847,7 +4577,14 @@
         </m:oMath>
       </m:oMathPara>
     </w:p>
-    <w:p/>
+    <w:p>
+      <w:pPr>
+        <w:jc w:val="left"/>
+      </w:pPr>
+      <w:r>
+        <w:br w:type="page"/>
+      </w:r>
+    </w:p>
     <w:p>
       <w:pPr>
         <w:pStyle w:val="Ttulo2"/>
@@ -1856,9 +4593,36 @@
           <w:numId w:val="2"/>
         </w:numPr>
       </w:pPr>
-      <w:r>
+      <w:bookmarkStart w:id="10" w:name="_Toc137308075"/>
+      <w:r>
+        <w:lastRenderedPageBreak/>
         <w:t>Cálculo de los Factores de Complejidad del Entorno</w:t>
       </w:r>
+      <w:bookmarkEnd w:id="10"/>
+    </w:p>
+    <w:p/>
+    <w:p>
+      <w:pPr>
+        <w:pStyle w:val="Descripcin"/>
+        <w:keepNext/>
+        <w:jc w:val="center"/>
+      </w:pPr>
+      <w:bookmarkStart w:id="11" w:name="_Toc137307982"/>
+      <w:r>
+        <w:t xml:space="preserve">Tabla </w:t>
+      </w:r>
+      <w:fldSimple w:instr=" SEQ Tabla \* ARABIC ">
+        <w:r>
+          <w:rPr>
+            <w:noProof/>
+          </w:rPr>
+          <w:t>2</w:t>
+        </w:r>
+      </w:fldSimple>
+      <w:r>
+        <w:t>: Calculo de factores de complejidad de entorno</w:t>
+      </w:r>
+      <w:bookmarkEnd w:id="11"/>
     </w:p>
     <w:tbl>
       <w:tblPr>
@@ -2695,9 +5459,11 @@
           <w:numId w:val="2"/>
         </w:numPr>
       </w:pPr>
+      <w:bookmarkStart w:id="12" w:name="_Toc137308076"/>
       <w:r>
         <w:t>Cálculo de los Puntos de Casos de Uso No Ajustados</w:t>
       </w:r>
+      <w:bookmarkEnd w:id="12"/>
     </w:p>
     <w:p/>
     <w:p>
@@ -2758,11 +5524,35 @@
         </w:numPr>
       </w:pPr>
       <w:r>
+        <w:lastRenderedPageBreak/>
         <w:t>Complejo: Persona con una interfaz gráfica. Siendo su peso asignado de un valor de 3.</w:t>
       </w:r>
     </w:p>
     <w:p/>
     <w:p/>
+    <w:p>
+      <w:pPr>
+        <w:pStyle w:val="Descripcin"/>
+        <w:keepNext/>
+        <w:jc w:val="center"/>
+      </w:pPr>
+      <w:bookmarkStart w:id="13" w:name="_Toc137307983"/>
+      <w:r>
+        <w:t xml:space="preserve">Tabla </w:t>
+      </w:r>
+      <w:fldSimple w:instr=" SEQ Tabla \* ARABIC ">
+        <w:r>
+          <w:rPr>
+            <w:noProof/>
+          </w:rPr>
+          <w:t>3</w:t>
+        </w:r>
+      </w:fldSimple>
+      <w:r>
+        <w:t>: Complejidad de los actores</w:t>
+      </w:r>
+      <w:bookmarkEnd w:id="13"/>
+    </w:p>
     <w:tbl>
       <w:tblPr>
         <w:tblStyle w:val="Tablaconcuadrcula"/>
@@ -3166,6 +5956,29 @@
         <w:ind w:left="360"/>
       </w:pPr>
     </w:p>
+    <w:p>
+      <w:pPr>
+        <w:pStyle w:val="Descripcin"/>
+        <w:keepNext/>
+        <w:jc w:val="center"/>
+      </w:pPr>
+      <w:bookmarkStart w:id="14" w:name="_Toc137307984"/>
+      <w:r>
+        <w:t xml:space="preserve">Tabla </w:t>
+      </w:r>
+      <w:fldSimple w:instr=" SEQ Tabla \* ARABIC ">
+        <w:r>
+          <w:rPr>
+            <w:noProof/>
+          </w:rPr>
+          <w:t>4</w:t>
+        </w:r>
+      </w:fldSimple>
+      <w:r>
+        <w:t>: Complejidad casos de uso</w:t>
+      </w:r>
+      <w:bookmarkEnd w:id="14"/>
+    </w:p>
     <w:tbl>
       <w:tblPr>
         <w:tblStyle w:val="Tablaconcuadrcula"/>
@@ -3193,7 +6006,7 @@
                 <w:bCs/>
               </w:rPr>
             </w:pPr>
-            <w:bookmarkStart w:id="1" w:name="_Hlk133391791"/>
+            <w:bookmarkStart w:id="15" w:name="_Hlk133391791"/>
             <w:r>
               <w:rPr>
                 <w:b/>
@@ -3283,7 +6096,6 @@
               <w:spacing w:line="276" w:lineRule="auto"/>
             </w:pPr>
             <w:r>
-              <w:lastRenderedPageBreak/>
               <w:t>CU-01</w:t>
             </w:r>
           </w:p>
@@ -3980,6 +6792,7 @@
               <w:spacing w:line="276" w:lineRule="auto"/>
             </w:pPr>
             <w:r>
+              <w:lastRenderedPageBreak/>
               <w:t xml:space="preserve">CU-13 </w:t>
             </w:r>
           </w:p>
@@ -4416,7 +7229,7 @@
           </w:p>
         </w:tc>
       </w:tr>
-      <w:bookmarkEnd w:id="1"/>
+      <w:bookmarkEnd w:id="15"/>
     </w:tbl>
     <w:p/>
     <w:p>
@@ -4567,6 +7380,7 @@
           <w:numId w:val="2"/>
         </w:numPr>
       </w:pPr>
+      <w:bookmarkStart w:id="16" w:name="_Toc137308077"/>
       <w:r>
         <w:t xml:space="preserve">Estimación del esfuerzo mediante EZ </w:t>
       </w:r>
@@ -4574,6 +7388,7 @@
       <w:r>
         <w:t>Estimate</w:t>
       </w:r>
+      <w:bookmarkEnd w:id="16"/>
       <w:proofErr w:type="spellEnd"/>
     </w:p>
     <w:p/>
@@ -4606,6 +7421,9 @@
     <w:p/>
     <w:p/>
     <w:p>
+      <w:pPr>
+        <w:keepNext/>
+      </w:pPr>
       <w:r>
         <w:rPr>
           <w:noProof/>
@@ -4648,6 +7466,35 @@
         </w:drawing>
       </w:r>
     </w:p>
+    <w:p>
+      <w:pPr>
+        <w:pStyle w:val="Descripcin"/>
+        <w:jc w:val="center"/>
+      </w:pPr>
+      <w:bookmarkStart w:id="17" w:name="_Toc137307639"/>
+      <w:bookmarkStart w:id="18" w:name="_Toc137307951"/>
+      <w:r>
+        <w:t xml:space="preserve">Ilustración </w:t>
+      </w:r>
+      <w:fldSimple w:instr=" SEQ Ilustración \* ARABIC ">
+        <w:r>
+          <w:rPr>
+            <w:noProof/>
+          </w:rPr>
+          <w:t>1</w:t>
+        </w:r>
+      </w:fldSimple>
+      <w:r>
+        <w:t xml:space="preserve">: Estimación del esfuerzo con EZ </w:t>
+      </w:r>
+      <w:proofErr w:type="spellStart"/>
+      <w:r>
+        <w:t>Estimate</w:t>
+      </w:r>
+      <w:bookmarkEnd w:id="17"/>
+      <w:bookmarkEnd w:id="18"/>
+      <w:proofErr w:type="spellEnd"/>
+    </w:p>
     <w:p/>
     <w:p>
       <w:r>
@@ -4674,14 +7521,24 @@
           <w:numId w:val="2"/>
         </w:numPr>
       </w:pPr>
+      <w:bookmarkStart w:id="19" w:name="_Toc137308078"/>
       <w:r>
         <w:t>Planificación temporal</w:t>
       </w:r>
+      <w:bookmarkEnd w:id="19"/>
     </w:p>
     <w:p/>
     <w:p>
       <w:r>
-        <w:t>La planificación temporal del tiempo es un paso crucial de los proyectos software. Esto decide el tiempo que se debe seguir el desarrollo del mismo y servir antes, durante y su posterior desarrollo. Además, el plan puede y debe basarse en el desarrollo del proyecto para que se adapte al ritmo de avance actual. Además, los indicadores de error de cálculo están disponibles en la planificación, esto ayuda a refinar los planes futuros de4 una mejor manera.</w:t>
+        <w:t xml:space="preserve">La planificación temporal del tiempo es un paso crucial de los proyectos software. Esto decide el tiempo que se debe seguir el desarrollo </w:t>
+      </w:r>
+      <w:proofErr w:type="gramStart"/>
+      <w:r>
+        <w:t>del mismo</w:t>
+      </w:r>
+      <w:proofErr w:type="gramEnd"/>
+      <w:r>
+        <w:t xml:space="preserve"> y servir antes, durante y su posterior desarrollo. Además, el plan puede y debe basarse en el desarrollo del proyecto para que se adapte al ritmo de avance actual. Además, los indicadores de error de cálculo están disponibles en la planificación, esto ayuda a refinar los planes futuros de4 una mejor manera.</w:t>
       </w:r>
     </w:p>
     <w:p/>
@@ -4694,9 +7551,11 @@
           <w:numId w:val="2"/>
         </w:numPr>
       </w:pPr>
+      <w:bookmarkStart w:id="20" w:name="_Toc137308079"/>
       <w:r>
         <w:t>Calendario de trabajo</w:t>
       </w:r>
+      <w:bookmarkEnd w:id="20"/>
     </w:p>
     <w:p/>
     <w:p>
@@ -4709,15 +7568,16 @@
     <w:p/>
     <w:p>
       <w:pPr>
+        <w:keepNext/>
         <w:jc w:val="center"/>
       </w:pPr>
       <w:r>
         <w:lastRenderedPageBreak/>
         <w:drawing>
-          <wp:inline distT="0" distB="0" distL="0" distR="0" wp14:anchorId="24C77FD2" wp14:editId="29C139DB">
-            <wp:extent cx="5400040" cy="4565015"/>
-            <wp:effectExtent l="0" t="0" r="0" b="6985"/>
-            <wp:docPr id="2146854016" name="Imagen 1"/>
+          <wp:inline distT="0" distB="0" distL="0" distR="0" wp14:anchorId="23B71611" wp14:editId="5A062242">
+            <wp:extent cx="5400040" cy="4616450"/>
+            <wp:effectExtent l="0" t="0" r="0" b="0"/>
+            <wp:docPr id="1044718899" name="Imagen 1" descr="Tabla&#10;&#10;Descripción generada automáticamente"/>
             <wp:cNvGraphicFramePr>
               <a:graphicFrameLocks xmlns:a="http://schemas.openxmlformats.org/drawingml/2006/main" noChangeAspect="1"/>
             </wp:cNvGraphicFramePr>
@@ -4725,7 +7585,7 @@
               <a:graphicData uri="http://schemas.openxmlformats.org/drawingml/2006/picture">
                 <pic:pic xmlns:pic="http://schemas.openxmlformats.org/drawingml/2006/picture">
                   <pic:nvPicPr>
-                    <pic:cNvPr id="2146854016" name=""/>
+                    <pic:cNvPr id="1044718899" name="Imagen 1" descr="Tabla&#10;&#10;Descripción generada automáticamente"/>
                     <pic:cNvPicPr/>
                   </pic:nvPicPr>
                   <pic:blipFill>
@@ -4737,7 +7597,7 @@
                   <pic:spPr>
                     <a:xfrm>
                       <a:off x="0" y="0"/>
-                      <a:ext cx="5400040" cy="4565015"/>
+                      <a:ext cx="5400040" cy="4616450"/>
                     </a:xfrm>
                     <a:prstGeom prst="rect">
                       <a:avLst/>
@@ -4752,6 +7612,30 @@
     </w:p>
     <w:p>
       <w:pPr>
+        <w:pStyle w:val="Descripcin"/>
+        <w:jc w:val="center"/>
+      </w:pPr>
+      <w:bookmarkStart w:id="21" w:name="_Toc137307640"/>
+      <w:bookmarkStart w:id="22" w:name="_Toc137307952"/>
+      <w:r>
+        <w:t xml:space="preserve">Ilustración </w:t>
+      </w:r>
+      <w:fldSimple w:instr=" SEQ Ilustración \* ARABIC ">
+        <w:r>
+          <w:rPr>
+            <w:noProof/>
+          </w:rPr>
+          <w:t>2</w:t>
+        </w:r>
+      </w:fldSimple>
+      <w:r>
+        <w:t>: Calendario con días no laborables</w:t>
+      </w:r>
+      <w:bookmarkEnd w:id="21"/>
+      <w:bookmarkEnd w:id="22"/>
+    </w:p>
+    <w:p>
+      <w:pPr>
         <w:jc w:val="center"/>
       </w:pPr>
     </w:p>
@@ -4763,9 +7647,11 @@
           <w:numId w:val="2"/>
         </w:numPr>
       </w:pPr>
+      <w:bookmarkStart w:id="23" w:name="_Toc137308080"/>
       <w:r>
         <w:t>Planificación de tareas</w:t>
       </w:r>
+      <w:bookmarkEnd w:id="23"/>
     </w:p>
     <w:p/>
     <w:p>
@@ -4786,8 +7672,711 @@
       </w:r>
     </w:p>
     <w:p/>
-    <w:p/>
-    <w:p/>
+    <w:p>
+      <w:pPr>
+        <w:keepNext/>
+      </w:pPr>
+      <w:r>
+        <w:drawing>
+          <wp:inline distT="0" distB="0" distL="0" distR="0" wp14:anchorId="63EBEC6A" wp14:editId="13F1A9EA">
+            <wp:extent cx="5400040" cy="1821180"/>
+            <wp:effectExtent l="0" t="0" r="0" b="7620"/>
+            <wp:docPr id="2033608371" name="Imagen 1" descr="Tabla&#10;&#10;Descripción generada automáticamente"/>
+            <wp:cNvGraphicFramePr>
+              <a:graphicFrameLocks xmlns:a="http://schemas.openxmlformats.org/drawingml/2006/main" noChangeAspect="1"/>
+            </wp:cNvGraphicFramePr>
+            <a:graphic xmlns:a="http://schemas.openxmlformats.org/drawingml/2006/main">
+              <a:graphicData uri="http://schemas.openxmlformats.org/drawingml/2006/picture">
+                <pic:pic xmlns:pic="http://schemas.openxmlformats.org/drawingml/2006/picture">
+                  <pic:nvPicPr>
+                    <pic:cNvPr id="2033608371" name="Imagen 1" descr="Tabla&#10;&#10;Descripción generada automáticamente"/>
+                    <pic:cNvPicPr/>
+                  </pic:nvPicPr>
+                  <pic:blipFill>
+                    <a:blip r:embed="rId12"/>
+                    <a:stretch>
+                      <a:fillRect/>
+                    </a:stretch>
+                  </pic:blipFill>
+                  <pic:spPr>
+                    <a:xfrm>
+                      <a:off x="0" y="0"/>
+                      <a:ext cx="5400040" cy="1821180"/>
+                    </a:xfrm>
+                    <a:prstGeom prst="rect">
+                      <a:avLst/>
+                    </a:prstGeom>
+                  </pic:spPr>
+                </pic:pic>
+              </a:graphicData>
+            </a:graphic>
+          </wp:inline>
+        </w:drawing>
+      </w:r>
+    </w:p>
+    <w:p>
+      <w:pPr>
+        <w:pStyle w:val="Descripcin"/>
+        <w:jc w:val="center"/>
+      </w:pPr>
+      <w:bookmarkStart w:id="24" w:name="_Toc137307641"/>
+      <w:bookmarkStart w:id="25" w:name="_Toc137307953"/>
+      <w:r>
+        <w:t xml:space="preserve">Ilustración </w:t>
+      </w:r>
+      <w:fldSimple w:instr=" SEQ Ilustración \* ARABIC ">
+        <w:r>
+          <w:rPr>
+            <w:noProof/>
+          </w:rPr>
+          <w:t>3</w:t>
+        </w:r>
+      </w:fldSimple>
+      <w:r>
+        <w:t>: Resumen de las iteraciones e hitos</w:t>
+      </w:r>
+      <w:bookmarkEnd w:id="24"/>
+      <w:bookmarkEnd w:id="25"/>
+      <w:r>
+        <w:br/>
+      </w:r>
+    </w:p>
+    <w:p>
+      <w:pPr>
+        <w:keepNext/>
+        <w:jc w:val="center"/>
+      </w:pPr>
+      <w:r>
+        <w:lastRenderedPageBreak/>
+        <w:drawing>
+          <wp:inline distT="0" distB="0" distL="0" distR="0" wp14:anchorId="792EC0FF" wp14:editId="0A0B4F22">
+            <wp:extent cx="5400040" cy="4137660"/>
+            <wp:effectExtent l="0" t="0" r="0" b="0"/>
+            <wp:docPr id="717825173" name="Imagen 1" descr="Tabla&#10;&#10;Descripción generada automáticamente"/>
+            <wp:cNvGraphicFramePr>
+              <a:graphicFrameLocks xmlns:a="http://schemas.openxmlformats.org/drawingml/2006/main" noChangeAspect="1"/>
+            </wp:cNvGraphicFramePr>
+            <a:graphic xmlns:a="http://schemas.openxmlformats.org/drawingml/2006/main">
+              <a:graphicData uri="http://schemas.openxmlformats.org/drawingml/2006/picture">
+                <pic:pic xmlns:pic="http://schemas.openxmlformats.org/drawingml/2006/picture">
+                  <pic:nvPicPr>
+                    <pic:cNvPr id="717825173" name="Imagen 1" descr="Tabla&#10;&#10;Descripción generada automáticamente"/>
+                    <pic:cNvPicPr/>
+                  </pic:nvPicPr>
+                  <pic:blipFill>
+                    <a:blip r:embed="rId13"/>
+                    <a:stretch>
+                      <a:fillRect/>
+                    </a:stretch>
+                  </pic:blipFill>
+                  <pic:spPr>
+                    <a:xfrm>
+                      <a:off x="0" y="0"/>
+                      <a:ext cx="5400040" cy="4137660"/>
+                    </a:xfrm>
+                    <a:prstGeom prst="rect">
+                      <a:avLst/>
+                    </a:prstGeom>
+                  </pic:spPr>
+                </pic:pic>
+              </a:graphicData>
+            </a:graphic>
+          </wp:inline>
+        </w:drawing>
+      </w:r>
+    </w:p>
+    <w:p>
+      <w:pPr>
+        <w:pStyle w:val="Descripcin"/>
+        <w:jc w:val="center"/>
+      </w:pPr>
+      <w:bookmarkStart w:id="26" w:name="_Toc137307642"/>
+      <w:bookmarkStart w:id="27" w:name="_Toc137307954"/>
+      <w:r>
+        <w:t xml:space="preserve">Ilustración </w:t>
+      </w:r>
+      <w:fldSimple w:instr=" SEQ Ilustración \* ARABIC ">
+        <w:r>
+          <w:rPr>
+            <w:noProof/>
+          </w:rPr>
+          <w:t>4</w:t>
+        </w:r>
+      </w:fldSimple>
+      <w:r>
+        <w:t>: Planificación de tareas:</w:t>
+      </w:r>
+      <w:bookmarkEnd w:id="26"/>
+      <w:bookmarkEnd w:id="27"/>
+    </w:p>
+    <w:p>
+      <w:pPr>
+        <w:jc w:val="center"/>
+      </w:pPr>
+    </w:p>
+    <w:p>
+      <w:pPr>
+        <w:jc w:val="center"/>
+      </w:pPr>
+    </w:p>
+    <w:p>
+      <w:pPr>
+        <w:keepNext/>
+        <w:jc w:val="center"/>
+      </w:pPr>
+      <w:r>
+        <w:drawing>
+          <wp:inline distT="0" distB="0" distL="0" distR="0" wp14:anchorId="31D8FCDE" wp14:editId="4C5C6F99">
+            <wp:extent cx="5400040" cy="2345055"/>
+            <wp:effectExtent l="0" t="0" r="0" b="0"/>
+            <wp:docPr id="744835950" name="Imagen 1" descr="Tabla&#10;&#10;Descripción generada automáticamente"/>
+            <wp:cNvGraphicFramePr>
+              <a:graphicFrameLocks xmlns:a="http://schemas.openxmlformats.org/drawingml/2006/main" noChangeAspect="1"/>
+            </wp:cNvGraphicFramePr>
+            <a:graphic xmlns:a="http://schemas.openxmlformats.org/drawingml/2006/main">
+              <a:graphicData uri="http://schemas.openxmlformats.org/drawingml/2006/picture">
+                <pic:pic xmlns:pic="http://schemas.openxmlformats.org/drawingml/2006/picture">
+                  <pic:nvPicPr>
+                    <pic:cNvPr id="744835950" name="Imagen 1" descr="Tabla&#10;&#10;Descripción generada automáticamente"/>
+                    <pic:cNvPicPr/>
+                  </pic:nvPicPr>
+                  <pic:blipFill>
+                    <a:blip r:embed="rId14"/>
+                    <a:stretch>
+                      <a:fillRect/>
+                    </a:stretch>
+                  </pic:blipFill>
+                  <pic:spPr>
+                    <a:xfrm>
+                      <a:off x="0" y="0"/>
+                      <a:ext cx="5400040" cy="2345055"/>
+                    </a:xfrm>
+                    <a:prstGeom prst="rect">
+                      <a:avLst/>
+                    </a:prstGeom>
+                  </pic:spPr>
+                </pic:pic>
+              </a:graphicData>
+            </a:graphic>
+          </wp:inline>
+        </w:drawing>
+      </w:r>
+    </w:p>
+    <w:p>
+      <w:pPr>
+        <w:pStyle w:val="Descripcin"/>
+        <w:jc w:val="center"/>
+      </w:pPr>
+      <w:bookmarkStart w:id="28" w:name="_Toc137307643"/>
+      <w:bookmarkStart w:id="29" w:name="_Toc137307955"/>
+      <w:r>
+        <w:t xml:space="preserve">Ilustración </w:t>
+      </w:r>
+      <w:fldSimple w:instr=" SEQ Ilustración \* ARABIC ">
+        <w:r>
+          <w:rPr>
+            <w:noProof/>
+          </w:rPr>
+          <w:t>5</w:t>
+        </w:r>
+      </w:fldSimple>
+      <w:r>
+        <w:t>: Planificación de tareas</w:t>
+      </w:r>
+      <w:r>
+        <w:t xml:space="preserve"> 2</w:t>
+      </w:r>
+      <w:bookmarkEnd w:id="28"/>
+      <w:bookmarkEnd w:id="29"/>
+    </w:p>
+    <w:p>
+      <w:pPr>
+        <w:jc w:val="center"/>
+      </w:pPr>
+    </w:p>
+    <w:p>
+      <w:pPr>
+        <w:jc w:val="center"/>
+      </w:pPr>
+    </w:p>
+    <w:p>
+      <w:pPr>
+        <w:keepNext/>
+        <w:jc w:val="center"/>
+      </w:pPr>
+      <w:r>
+        <w:lastRenderedPageBreak/>
+        <w:drawing>
+          <wp:inline distT="0" distB="0" distL="0" distR="0" wp14:anchorId="1B911685" wp14:editId="3DCFAF6A">
+            <wp:extent cx="5400040" cy="3834765"/>
+            <wp:effectExtent l="0" t="0" r="0" b="0"/>
+            <wp:docPr id="851508807" name="Imagen 1" descr="Tabla, Calendario&#10;&#10;Descripción generada automáticamente"/>
+            <wp:cNvGraphicFramePr>
+              <a:graphicFrameLocks xmlns:a="http://schemas.openxmlformats.org/drawingml/2006/main" noChangeAspect="1"/>
+            </wp:cNvGraphicFramePr>
+            <a:graphic xmlns:a="http://schemas.openxmlformats.org/drawingml/2006/main">
+              <a:graphicData uri="http://schemas.openxmlformats.org/drawingml/2006/picture">
+                <pic:pic xmlns:pic="http://schemas.openxmlformats.org/drawingml/2006/picture">
+                  <pic:nvPicPr>
+                    <pic:cNvPr id="851508807" name="Imagen 1" descr="Tabla, Calendario&#10;&#10;Descripción generada automáticamente"/>
+                    <pic:cNvPicPr/>
+                  </pic:nvPicPr>
+                  <pic:blipFill>
+                    <a:blip r:embed="rId15"/>
+                    <a:stretch>
+                      <a:fillRect/>
+                    </a:stretch>
+                  </pic:blipFill>
+                  <pic:spPr>
+                    <a:xfrm>
+                      <a:off x="0" y="0"/>
+                      <a:ext cx="5400040" cy="3834765"/>
+                    </a:xfrm>
+                    <a:prstGeom prst="rect">
+                      <a:avLst/>
+                    </a:prstGeom>
+                  </pic:spPr>
+                </pic:pic>
+              </a:graphicData>
+            </a:graphic>
+          </wp:inline>
+        </w:drawing>
+      </w:r>
+    </w:p>
+    <w:p>
+      <w:pPr>
+        <w:pStyle w:val="Descripcin"/>
+        <w:jc w:val="center"/>
+      </w:pPr>
+      <w:bookmarkStart w:id="30" w:name="_Toc137307644"/>
+      <w:bookmarkStart w:id="31" w:name="_Toc137307956"/>
+      <w:r>
+        <w:t xml:space="preserve">Ilustración </w:t>
+      </w:r>
+      <w:fldSimple w:instr=" SEQ Ilustración \* ARABIC ">
+        <w:r>
+          <w:rPr>
+            <w:noProof/>
+          </w:rPr>
+          <w:t>6</w:t>
+        </w:r>
+      </w:fldSimple>
+      <w:r>
+        <w:t xml:space="preserve">: </w:t>
+      </w:r>
+      <w:r>
+        <w:t xml:space="preserve">Ilustración 5: Planificación de tareas </w:t>
+      </w:r>
+      <w:r>
+        <w:t>3</w:t>
+      </w:r>
+      <w:bookmarkEnd w:id="30"/>
+      <w:bookmarkEnd w:id="31"/>
+    </w:p>
+    <w:p>
+      <w:pPr>
+        <w:jc w:val="center"/>
+      </w:pPr>
+    </w:p>
+    <w:p>
+      <w:pPr>
+        <w:keepNext/>
+        <w:jc w:val="center"/>
+      </w:pPr>
+      <w:r>
+        <w:drawing>
+          <wp:inline distT="0" distB="0" distL="0" distR="0" wp14:anchorId="43D067D8" wp14:editId="004CDE6F">
+            <wp:extent cx="5400040" cy="2719705"/>
+            <wp:effectExtent l="0" t="0" r="0" b="4445"/>
+            <wp:docPr id="151895251" name="Imagen 1" descr="Tabla&#10;&#10;Descripción generada automáticamente"/>
+            <wp:cNvGraphicFramePr>
+              <a:graphicFrameLocks xmlns:a="http://schemas.openxmlformats.org/drawingml/2006/main" noChangeAspect="1"/>
+            </wp:cNvGraphicFramePr>
+            <a:graphic xmlns:a="http://schemas.openxmlformats.org/drawingml/2006/main">
+              <a:graphicData uri="http://schemas.openxmlformats.org/drawingml/2006/picture">
+                <pic:pic xmlns:pic="http://schemas.openxmlformats.org/drawingml/2006/picture">
+                  <pic:nvPicPr>
+                    <pic:cNvPr id="151895251" name="Imagen 1" descr="Tabla&#10;&#10;Descripción generada automáticamente"/>
+                    <pic:cNvPicPr/>
+                  </pic:nvPicPr>
+                  <pic:blipFill>
+                    <a:blip r:embed="rId16"/>
+                    <a:stretch>
+                      <a:fillRect/>
+                    </a:stretch>
+                  </pic:blipFill>
+                  <pic:spPr>
+                    <a:xfrm>
+                      <a:off x="0" y="0"/>
+                      <a:ext cx="5400040" cy="2719705"/>
+                    </a:xfrm>
+                    <a:prstGeom prst="rect">
+                      <a:avLst/>
+                    </a:prstGeom>
+                  </pic:spPr>
+                </pic:pic>
+              </a:graphicData>
+            </a:graphic>
+          </wp:inline>
+        </w:drawing>
+      </w:r>
+    </w:p>
+    <w:p>
+      <w:pPr>
+        <w:pStyle w:val="Descripcin"/>
+        <w:jc w:val="center"/>
+      </w:pPr>
+      <w:bookmarkStart w:id="32" w:name="_Toc137307645"/>
+      <w:bookmarkStart w:id="33" w:name="_Toc137307957"/>
+      <w:r>
+        <w:t xml:space="preserve">Ilustración </w:t>
+      </w:r>
+      <w:fldSimple w:instr=" SEQ Ilustración \* ARABIC ">
+        <w:r>
+          <w:rPr>
+            <w:noProof/>
+          </w:rPr>
+          <w:t>7</w:t>
+        </w:r>
+      </w:fldSimple>
+      <w:r>
+        <w:t xml:space="preserve">: </w:t>
+      </w:r>
+      <w:r>
+        <w:t xml:space="preserve">Ilustración 5: Planificación de tareas </w:t>
+      </w:r>
+      <w:r>
+        <w:t>4</w:t>
+      </w:r>
+      <w:bookmarkEnd w:id="32"/>
+      <w:bookmarkEnd w:id="33"/>
+    </w:p>
+    <w:p>
+      <w:pPr>
+        <w:jc w:val="center"/>
+      </w:pPr>
+    </w:p>
+    <w:p>
+      <w:pPr>
+        <w:keepNext/>
+        <w:jc w:val="center"/>
+      </w:pPr>
+      <w:r>
+        <w:lastRenderedPageBreak/>
+        <w:drawing>
+          <wp:inline distT="0" distB="0" distL="0" distR="0" wp14:anchorId="7CDEFEEF" wp14:editId="3603BC64">
+            <wp:extent cx="5400040" cy="3141345"/>
+            <wp:effectExtent l="0" t="0" r="0" b="1905"/>
+            <wp:docPr id="1485568912" name="Imagen 1" descr="Tabla, Calendario&#10;&#10;Descripción generada automáticamente"/>
+            <wp:cNvGraphicFramePr>
+              <a:graphicFrameLocks xmlns:a="http://schemas.openxmlformats.org/drawingml/2006/main" noChangeAspect="1"/>
+            </wp:cNvGraphicFramePr>
+            <a:graphic xmlns:a="http://schemas.openxmlformats.org/drawingml/2006/main">
+              <a:graphicData uri="http://schemas.openxmlformats.org/drawingml/2006/picture">
+                <pic:pic xmlns:pic="http://schemas.openxmlformats.org/drawingml/2006/picture">
+                  <pic:nvPicPr>
+                    <pic:cNvPr id="1485568912" name="Imagen 1" descr="Tabla, Calendario&#10;&#10;Descripción generada automáticamente"/>
+                    <pic:cNvPicPr/>
+                  </pic:nvPicPr>
+                  <pic:blipFill>
+                    <a:blip r:embed="rId17"/>
+                    <a:stretch>
+                      <a:fillRect/>
+                    </a:stretch>
+                  </pic:blipFill>
+                  <pic:spPr>
+                    <a:xfrm>
+                      <a:off x="0" y="0"/>
+                      <a:ext cx="5400040" cy="3141345"/>
+                    </a:xfrm>
+                    <a:prstGeom prst="rect">
+                      <a:avLst/>
+                    </a:prstGeom>
+                  </pic:spPr>
+                </pic:pic>
+              </a:graphicData>
+            </a:graphic>
+          </wp:inline>
+        </w:drawing>
+      </w:r>
+    </w:p>
+    <w:p>
+      <w:pPr>
+        <w:pStyle w:val="Descripcin"/>
+        <w:jc w:val="center"/>
+      </w:pPr>
+      <w:bookmarkStart w:id="34" w:name="_Toc137307646"/>
+      <w:bookmarkStart w:id="35" w:name="_Toc137307958"/>
+      <w:r>
+        <w:t xml:space="preserve">Ilustración </w:t>
+      </w:r>
+      <w:fldSimple w:instr=" SEQ Ilustración \* ARABIC ">
+        <w:r>
+          <w:rPr>
+            <w:noProof/>
+          </w:rPr>
+          <w:t>8</w:t>
+        </w:r>
+      </w:fldSimple>
+      <w:r>
+        <w:t xml:space="preserve">: </w:t>
+      </w:r>
+      <w:r>
+        <w:t xml:space="preserve">Ilustración 5: Planificación de tareas </w:t>
+      </w:r>
+      <w:r>
+        <w:t>5</w:t>
+      </w:r>
+      <w:bookmarkEnd w:id="34"/>
+      <w:bookmarkEnd w:id="35"/>
+    </w:p>
+    <w:p>
+      <w:pPr>
+        <w:jc w:val="center"/>
+      </w:pPr>
+    </w:p>
+    <w:p>
+      <w:pPr>
+        <w:keepNext/>
+        <w:jc w:val="center"/>
+      </w:pPr>
+      <w:r>
+        <w:drawing>
+          <wp:inline distT="0" distB="0" distL="0" distR="0" wp14:anchorId="59E23EA0" wp14:editId="3C4DB7DC">
+            <wp:extent cx="5400040" cy="4044950"/>
+            <wp:effectExtent l="0" t="0" r="0" b="0"/>
+            <wp:docPr id="441490849" name="Imagen 1" descr="Tabla&#10;&#10;Descripción generada automáticamente"/>
+            <wp:cNvGraphicFramePr>
+              <a:graphicFrameLocks xmlns:a="http://schemas.openxmlformats.org/drawingml/2006/main" noChangeAspect="1"/>
+            </wp:cNvGraphicFramePr>
+            <a:graphic xmlns:a="http://schemas.openxmlformats.org/drawingml/2006/main">
+              <a:graphicData uri="http://schemas.openxmlformats.org/drawingml/2006/picture">
+                <pic:pic xmlns:pic="http://schemas.openxmlformats.org/drawingml/2006/picture">
+                  <pic:nvPicPr>
+                    <pic:cNvPr id="441490849" name="Imagen 1" descr="Tabla&#10;&#10;Descripción generada automáticamente"/>
+                    <pic:cNvPicPr/>
+                  </pic:nvPicPr>
+                  <pic:blipFill>
+                    <a:blip r:embed="rId18"/>
+                    <a:stretch>
+                      <a:fillRect/>
+                    </a:stretch>
+                  </pic:blipFill>
+                  <pic:spPr>
+                    <a:xfrm>
+                      <a:off x="0" y="0"/>
+                      <a:ext cx="5400040" cy="4044950"/>
+                    </a:xfrm>
+                    <a:prstGeom prst="rect">
+                      <a:avLst/>
+                    </a:prstGeom>
+                  </pic:spPr>
+                </pic:pic>
+              </a:graphicData>
+            </a:graphic>
+          </wp:inline>
+        </w:drawing>
+      </w:r>
+    </w:p>
+    <w:p>
+      <w:pPr>
+        <w:pStyle w:val="Descripcin"/>
+        <w:jc w:val="center"/>
+      </w:pPr>
+      <w:bookmarkStart w:id="36" w:name="_Toc137307647"/>
+      <w:bookmarkStart w:id="37" w:name="_Toc137307959"/>
+      <w:r>
+        <w:t xml:space="preserve">Ilustración </w:t>
+      </w:r>
+      <w:fldSimple w:instr=" SEQ Ilustración \* ARABIC ">
+        <w:r>
+          <w:rPr>
+            <w:noProof/>
+          </w:rPr>
+          <w:t>9</w:t>
+        </w:r>
+      </w:fldSimple>
+      <w:r>
+        <w:t>:</w:t>
+      </w:r>
+      <w:r>
+        <w:t xml:space="preserve"> Planificación de tareas</w:t>
+      </w:r>
+      <w:r>
+        <w:t xml:space="preserve"> 6</w:t>
+      </w:r>
+      <w:bookmarkEnd w:id="36"/>
+      <w:bookmarkEnd w:id="37"/>
+    </w:p>
+    <w:p>
+      <w:pPr>
+        <w:jc w:val="center"/>
+      </w:pPr>
+    </w:p>
+    <w:p>
+      <w:pPr>
+        <w:keepNext/>
+        <w:jc w:val="center"/>
+      </w:pPr>
+      <w:r>
+        <w:lastRenderedPageBreak/>
+        <w:drawing>
+          <wp:inline distT="0" distB="0" distL="0" distR="0" wp14:anchorId="1E9BED37" wp14:editId="59076B63">
+            <wp:extent cx="5400040" cy="1489710"/>
+            <wp:effectExtent l="0" t="0" r="0" b="0"/>
+            <wp:docPr id="102809492" name="Imagen 1" descr="Interfaz de usuario gráfica, Texto&#10;&#10;Descripción generada automáticamente con confianza media"/>
+            <wp:cNvGraphicFramePr>
+              <a:graphicFrameLocks xmlns:a="http://schemas.openxmlformats.org/drawingml/2006/main" noChangeAspect="1"/>
+            </wp:cNvGraphicFramePr>
+            <a:graphic xmlns:a="http://schemas.openxmlformats.org/drawingml/2006/main">
+              <a:graphicData uri="http://schemas.openxmlformats.org/drawingml/2006/picture">
+                <pic:pic xmlns:pic="http://schemas.openxmlformats.org/drawingml/2006/picture">
+                  <pic:nvPicPr>
+                    <pic:cNvPr id="102809492" name="Imagen 1" descr="Interfaz de usuario gráfica, Texto&#10;&#10;Descripción generada automáticamente con confianza media"/>
+                    <pic:cNvPicPr/>
+                  </pic:nvPicPr>
+                  <pic:blipFill>
+                    <a:blip r:embed="rId19"/>
+                    <a:stretch>
+                      <a:fillRect/>
+                    </a:stretch>
+                  </pic:blipFill>
+                  <pic:spPr>
+                    <a:xfrm>
+                      <a:off x="0" y="0"/>
+                      <a:ext cx="5400040" cy="1489710"/>
+                    </a:xfrm>
+                    <a:prstGeom prst="rect">
+                      <a:avLst/>
+                    </a:prstGeom>
+                  </pic:spPr>
+                </pic:pic>
+              </a:graphicData>
+            </a:graphic>
+          </wp:inline>
+        </w:drawing>
+      </w:r>
+    </w:p>
+    <w:p>
+      <w:pPr>
+        <w:pStyle w:val="Descripcin"/>
+        <w:jc w:val="center"/>
+      </w:pPr>
+      <w:bookmarkStart w:id="38" w:name="_Toc137307648"/>
+      <w:bookmarkStart w:id="39" w:name="_Toc137307960"/>
+      <w:r>
+        <w:t xml:space="preserve">Ilustración </w:t>
+      </w:r>
+      <w:fldSimple w:instr=" SEQ Ilustración \* ARABIC ">
+        <w:r>
+          <w:rPr>
+            <w:noProof/>
+          </w:rPr>
+          <w:t>10</w:t>
+        </w:r>
+      </w:fldSimple>
+      <w:r>
+        <w:t xml:space="preserve">: </w:t>
+      </w:r>
+      <w:r>
+        <w:t>Planificación de tareas</w:t>
+      </w:r>
+      <w:r>
+        <w:t xml:space="preserve"> 7</w:t>
+      </w:r>
+      <w:bookmarkEnd w:id="38"/>
+      <w:bookmarkEnd w:id="39"/>
+    </w:p>
+    <w:p>
+      <w:pPr>
+        <w:jc w:val="center"/>
+      </w:pPr>
+    </w:p>
+    <w:p>
+      <w:pPr>
+        <w:jc w:val="center"/>
+      </w:pPr>
+    </w:p>
+    <w:p>
+      <w:pPr>
+        <w:keepNext/>
+        <w:jc w:val="center"/>
+      </w:pPr>
+      <w:r>
+        <w:drawing>
+          <wp:inline distT="0" distB="0" distL="0" distR="0" wp14:anchorId="76EB1B67" wp14:editId="20B40809">
+            <wp:extent cx="5400040" cy="3602355"/>
+            <wp:effectExtent l="0" t="0" r="0" b="0"/>
+            <wp:docPr id="352448078" name="Imagen 1" descr="Tabla&#10;&#10;Descripción generada automáticamente"/>
+            <wp:cNvGraphicFramePr>
+              <a:graphicFrameLocks xmlns:a="http://schemas.openxmlformats.org/drawingml/2006/main" noChangeAspect="1"/>
+            </wp:cNvGraphicFramePr>
+            <a:graphic xmlns:a="http://schemas.openxmlformats.org/drawingml/2006/main">
+              <a:graphicData uri="http://schemas.openxmlformats.org/drawingml/2006/picture">
+                <pic:pic xmlns:pic="http://schemas.openxmlformats.org/drawingml/2006/picture">
+                  <pic:nvPicPr>
+                    <pic:cNvPr id="352448078" name="Imagen 1" descr="Tabla&#10;&#10;Descripción generada automáticamente"/>
+                    <pic:cNvPicPr/>
+                  </pic:nvPicPr>
+                  <pic:blipFill>
+                    <a:blip r:embed="rId20"/>
+                    <a:stretch>
+                      <a:fillRect/>
+                    </a:stretch>
+                  </pic:blipFill>
+                  <pic:spPr>
+                    <a:xfrm>
+                      <a:off x="0" y="0"/>
+                      <a:ext cx="5400040" cy="3602355"/>
+                    </a:xfrm>
+                    <a:prstGeom prst="rect">
+                      <a:avLst/>
+                    </a:prstGeom>
+                  </pic:spPr>
+                </pic:pic>
+              </a:graphicData>
+            </a:graphic>
+          </wp:inline>
+        </w:drawing>
+      </w:r>
+    </w:p>
+    <w:p>
+      <w:pPr>
+        <w:pStyle w:val="Descripcin"/>
+        <w:jc w:val="center"/>
+      </w:pPr>
+      <w:bookmarkStart w:id="40" w:name="_Toc137307649"/>
+      <w:bookmarkStart w:id="41" w:name="_Toc137307961"/>
+      <w:r>
+        <w:t xml:space="preserve">Ilustración </w:t>
+      </w:r>
+      <w:fldSimple w:instr=" SEQ Ilustración \* ARABIC ">
+        <w:r>
+          <w:rPr>
+            <w:noProof/>
+          </w:rPr>
+          <w:t>11</w:t>
+        </w:r>
+      </w:fldSimple>
+      <w:r>
+        <w:t>: Planificación de tareas 8</w:t>
+      </w:r>
+      <w:bookmarkEnd w:id="40"/>
+      <w:bookmarkEnd w:id="41"/>
+    </w:p>
+    <w:p>
+      <w:pPr>
+        <w:jc w:val="center"/>
+      </w:pPr>
+    </w:p>
+    <w:p>
+      <w:pPr>
+        <w:jc w:val="left"/>
+      </w:pPr>
+      <w:r>
+        <w:br w:type="page"/>
+      </w:r>
+    </w:p>
     <w:p>
       <w:pPr>
         <w:pStyle w:val="Ttulo2"/>
@@ -4796,9 +8385,12 @@
           <w:numId w:val="2"/>
         </w:numPr>
       </w:pPr>
-      <w:r>
+      <w:bookmarkStart w:id="42" w:name="_Toc137308081"/>
+      <w:r>
+        <w:lastRenderedPageBreak/>
         <w:t>Diagrama de Gantt</w:t>
       </w:r>
+      <w:bookmarkEnd w:id="42"/>
     </w:p>
     <w:p/>
     <w:p>
@@ -4806,6 +8398,461 @@
         <w:t>Se va a mostrar el diagrama de Gantt correspondiente a la planificación temporal mostrada en el apartado anterior.</w:t>
       </w:r>
     </w:p>
+    <w:p>
+      <w:pPr>
+        <w:jc w:val="center"/>
+      </w:pPr>
+    </w:p>
+    <w:p>
+      <w:pPr>
+        <w:keepNext/>
+        <w:jc w:val="center"/>
+      </w:pPr>
+      <w:r>
+        <w:drawing>
+          <wp:inline distT="0" distB="0" distL="0" distR="0" wp14:anchorId="7F8C5DC6" wp14:editId="6683FAC1">
+            <wp:extent cx="5400040" cy="5255260"/>
+            <wp:effectExtent l="0" t="0" r="0" b="2540"/>
+            <wp:docPr id="601445143" name="Imagen 1" descr="Interfaz de usuario gráfica, Tabla&#10;&#10;Descripción generada automáticamente"/>
+            <wp:cNvGraphicFramePr>
+              <a:graphicFrameLocks xmlns:a="http://schemas.openxmlformats.org/drawingml/2006/main" noChangeAspect="1"/>
+            </wp:cNvGraphicFramePr>
+            <a:graphic xmlns:a="http://schemas.openxmlformats.org/drawingml/2006/main">
+              <a:graphicData uri="http://schemas.openxmlformats.org/drawingml/2006/picture">
+                <pic:pic xmlns:pic="http://schemas.openxmlformats.org/drawingml/2006/picture">
+                  <pic:nvPicPr>
+                    <pic:cNvPr id="601445143" name="Imagen 1" descr="Interfaz de usuario gráfica, Tabla&#10;&#10;Descripción generada automáticamente"/>
+                    <pic:cNvPicPr/>
+                  </pic:nvPicPr>
+                  <pic:blipFill>
+                    <a:blip r:embed="rId21"/>
+                    <a:stretch>
+                      <a:fillRect/>
+                    </a:stretch>
+                  </pic:blipFill>
+                  <pic:spPr>
+                    <a:xfrm>
+                      <a:off x="0" y="0"/>
+                      <a:ext cx="5400040" cy="5255260"/>
+                    </a:xfrm>
+                    <a:prstGeom prst="rect">
+                      <a:avLst/>
+                    </a:prstGeom>
+                  </pic:spPr>
+                </pic:pic>
+              </a:graphicData>
+            </a:graphic>
+          </wp:inline>
+        </w:drawing>
+      </w:r>
+    </w:p>
+    <w:p>
+      <w:pPr>
+        <w:pStyle w:val="Descripcin"/>
+        <w:jc w:val="center"/>
+      </w:pPr>
+      <w:bookmarkStart w:id="43" w:name="_Toc137307650"/>
+      <w:bookmarkStart w:id="44" w:name="_Toc137307962"/>
+      <w:r>
+        <w:t xml:space="preserve">Ilustración </w:t>
+      </w:r>
+      <w:fldSimple w:instr=" SEQ Ilustración \* ARABIC ">
+        <w:r>
+          <w:rPr>
+            <w:noProof/>
+          </w:rPr>
+          <w:t>12</w:t>
+        </w:r>
+      </w:fldSimple>
+      <w:r>
+        <w:t>: Diagrama de Gantt 1</w:t>
+      </w:r>
+      <w:bookmarkEnd w:id="43"/>
+      <w:bookmarkEnd w:id="44"/>
+    </w:p>
+    <w:p>
+      <w:pPr>
+        <w:jc w:val="center"/>
+      </w:pPr>
+    </w:p>
+    <w:p>
+      <w:pPr>
+        <w:keepNext/>
+        <w:jc w:val="center"/>
+      </w:pPr>
+      <w:r>
+        <w:lastRenderedPageBreak/>
+        <w:drawing>
+          <wp:inline distT="0" distB="0" distL="0" distR="0" wp14:anchorId="1EAE135F" wp14:editId="48DA7974">
+            <wp:extent cx="5400040" cy="3899535"/>
+            <wp:effectExtent l="0" t="0" r="0" b="5715"/>
+            <wp:docPr id="1423608252" name="Imagen 1" descr="Interfaz de usuario gráfica, Texto, Aplicación, Correo electrónico&#10;&#10;Descripción generada automáticamente"/>
+            <wp:cNvGraphicFramePr>
+              <a:graphicFrameLocks xmlns:a="http://schemas.openxmlformats.org/drawingml/2006/main" noChangeAspect="1"/>
+            </wp:cNvGraphicFramePr>
+            <a:graphic xmlns:a="http://schemas.openxmlformats.org/drawingml/2006/main">
+              <a:graphicData uri="http://schemas.openxmlformats.org/drawingml/2006/picture">
+                <pic:pic xmlns:pic="http://schemas.openxmlformats.org/drawingml/2006/picture">
+                  <pic:nvPicPr>
+                    <pic:cNvPr id="1423608252" name="Imagen 1" descr="Interfaz de usuario gráfica, Texto, Aplicación, Correo electrónico&#10;&#10;Descripción generada automáticamente"/>
+                    <pic:cNvPicPr/>
+                  </pic:nvPicPr>
+                  <pic:blipFill>
+                    <a:blip r:embed="rId22"/>
+                    <a:stretch>
+                      <a:fillRect/>
+                    </a:stretch>
+                  </pic:blipFill>
+                  <pic:spPr>
+                    <a:xfrm>
+                      <a:off x="0" y="0"/>
+                      <a:ext cx="5400040" cy="3899535"/>
+                    </a:xfrm>
+                    <a:prstGeom prst="rect">
+                      <a:avLst/>
+                    </a:prstGeom>
+                  </pic:spPr>
+                </pic:pic>
+              </a:graphicData>
+            </a:graphic>
+          </wp:inline>
+        </w:drawing>
+      </w:r>
+    </w:p>
+    <w:p>
+      <w:pPr>
+        <w:pStyle w:val="Descripcin"/>
+        <w:jc w:val="center"/>
+      </w:pPr>
+      <w:bookmarkStart w:id="45" w:name="_Toc137307651"/>
+      <w:bookmarkStart w:id="46" w:name="_Toc137307963"/>
+      <w:r>
+        <w:t xml:space="preserve">Ilustración </w:t>
+      </w:r>
+      <w:fldSimple w:instr=" SEQ Ilustración \* ARABIC ">
+        <w:r>
+          <w:rPr>
+            <w:noProof/>
+          </w:rPr>
+          <w:t>13</w:t>
+        </w:r>
+      </w:fldSimple>
+      <w:r>
+        <w:t>: Diagrama de Gantt 2</w:t>
+      </w:r>
+      <w:bookmarkEnd w:id="45"/>
+      <w:bookmarkEnd w:id="46"/>
+    </w:p>
+    <w:p>
+      <w:pPr>
+        <w:jc w:val="center"/>
+      </w:pPr>
+    </w:p>
+    <w:p>
+      <w:pPr>
+        <w:jc w:val="center"/>
+      </w:pPr>
+    </w:p>
+    <w:p>
+      <w:pPr>
+        <w:keepNext/>
+        <w:jc w:val="center"/>
+      </w:pPr>
+      <w:r>
+        <w:drawing>
+          <wp:inline distT="0" distB="0" distL="0" distR="0" wp14:anchorId="7A6B997A" wp14:editId="6EB4E516">
+            <wp:extent cx="5400040" cy="4149090"/>
+            <wp:effectExtent l="0" t="0" r="0" b="3810"/>
+            <wp:docPr id="1129751648" name="Imagen 1" descr="Escala de tiempo&#10;&#10;Descripción generada automáticamente"/>
+            <wp:cNvGraphicFramePr>
+              <a:graphicFrameLocks xmlns:a="http://schemas.openxmlformats.org/drawingml/2006/main" noChangeAspect="1"/>
+            </wp:cNvGraphicFramePr>
+            <a:graphic xmlns:a="http://schemas.openxmlformats.org/drawingml/2006/main">
+              <a:graphicData uri="http://schemas.openxmlformats.org/drawingml/2006/picture">
+                <pic:pic xmlns:pic="http://schemas.openxmlformats.org/drawingml/2006/picture">
+                  <pic:nvPicPr>
+                    <pic:cNvPr id="1129751648" name="Imagen 1" descr="Escala de tiempo&#10;&#10;Descripción generada automáticamente"/>
+                    <pic:cNvPicPr/>
+                  </pic:nvPicPr>
+                  <pic:blipFill>
+                    <a:blip r:embed="rId23"/>
+                    <a:stretch>
+                      <a:fillRect/>
+                    </a:stretch>
+                  </pic:blipFill>
+                  <pic:spPr>
+                    <a:xfrm>
+                      <a:off x="0" y="0"/>
+                      <a:ext cx="5400040" cy="4149090"/>
+                    </a:xfrm>
+                    <a:prstGeom prst="rect">
+                      <a:avLst/>
+                    </a:prstGeom>
+                  </pic:spPr>
+                </pic:pic>
+              </a:graphicData>
+            </a:graphic>
+          </wp:inline>
+        </w:drawing>
+      </w:r>
+    </w:p>
+    <w:p>
+      <w:pPr>
+        <w:pStyle w:val="Descripcin"/>
+        <w:jc w:val="center"/>
+      </w:pPr>
+      <w:bookmarkStart w:id="47" w:name="_Toc137307652"/>
+      <w:bookmarkStart w:id="48" w:name="_Toc137307964"/>
+      <w:r>
+        <w:t xml:space="preserve">Ilustración </w:t>
+      </w:r>
+      <w:fldSimple w:instr=" SEQ Ilustración \* ARABIC ">
+        <w:r>
+          <w:rPr>
+            <w:noProof/>
+          </w:rPr>
+          <w:t>14</w:t>
+        </w:r>
+      </w:fldSimple>
+      <w:r>
+        <w:t>: Diagrama de Gantt 3</w:t>
+      </w:r>
+      <w:bookmarkEnd w:id="47"/>
+      <w:bookmarkEnd w:id="48"/>
+    </w:p>
+    <w:p>
+      <w:pPr>
+        <w:jc w:val="center"/>
+      </w:pPr>
+    </w:p>
+    <w:p>
+      <w:pPr>
+        <w:keepNext/>
+        <w:jc w:val="center"/>
+      </w:pPr>
+      <w:r>
+        <w:drawing>
+          <wp:inline distT="0" distB="0" distL="0" distR="0" wp14:anchorId="3A5B32B6" wp14:editId="6C3FF348">
+            <wp:extent cx="5400040" cy="2932430"/>
+            <wp:effectExtent l="0" t="0" r="0" b="1270"/>
+            <wp:docPr id="1051248340" name="Imagen 1" descr="Escala de tiempo&#10;&#10;Descripción generada automáticamente"/>
+            <wp:cNvGraphicFramePr>
+              <a:graphicFrameLocks xmlns:a="http://schemas.openxmlformats.org/drawingml/2006/main" noChangeAspect="1"/>
+            </wp:cNvGraphicFramePr>
+            <a:graphic xmlns:a="http://schemas.openxmlformats.org/drawingml/2006/main">
+              <a:graphicData uri="http://schemas.openxmlformats.org/drawingml/2006/picture">
+                <pic:pic xmlns:pic="http://schemas.openxmlformats.org/drawingml/2006/picture">
+                  <pic:nvPicPr>
+                    <pic:cNvPr id="1051248340" name="Imagen 1" descr="Escala de tiempo&#10;&#10;Descripción generada automáticamente"/>
+                    <pic:cNvPicPr/>
+                  </pic:nvPicPr>
+                  <pic:blipFill>
+                    <a:blip r:embed="rId24"/>
+                    <a:stretch>
+                      <a:fillRect/>
+                    </a:stretch>
+                  </pic:blipFill>
+                  <pic:spPr>
+                    <a:xfrm>
+                      <a:off x="0" y="0"/>
+                      <a:ext cx="5400040" cy="2932430"/>
+                    </a:xfrm>
+                    <a:prstGeom prst="rect">
+                      <a:avLst/>
+                    </a:prstGeom>
+                  </pic:spPr>
+                </pic:pic>
+              </a:graphicData>
+            </a:graphic>
+          </wp:inline>
+        </w:drawing>
+      </w:r>
+    </w:p>
+    <w:p>
+      <w:pPr>
+        <w:pStyle w:val="Descripcin"/>
+        <w:jc w:val="center"/>
+      </w:pPr>
+      <w:bookmarkStart w:id="49" w:name="_Toc137307653"/>
+      <w:bookmarkStart w:id="50" w:name="_Toc137307965"/>
+      <w:r>
+        <w:t xml:space="preserve">Ilustración </w:t>
+      </w:r>
+      <w:fldSimple w:instr=" SEQ Ilustración \* ARABIC ">
+        <w:r>
+          <w:rPr>
+            <w:noProof/>
+          </w:rPr>
+          <w:t>15</w:t>
+        </w:r>
+      </w:fldSimple>
+      <w:r>
+        <w:t>: Diagrama de Gantt 4</w:t>
+      </w:r>
+      <w:bookmarkEnd w:id="49"/>
+      <w:bookmarkEnd w:id="50"/>
+    </w:p>
+    <w:p>
+      <w:pPr>
+        <w:jc w:val="center"/>
+      </w:pPr>
+    </w:p>
+    <w:p>
+      <w:pPr>
+        <w:jc w:val="center"/>
+      </w:pPr>
+    </w:p>
+    <w:p>
+      <w:pPr>
+        <w:keepNext/>
+        <w:jc w:val="center"/>
+      </w:pPr>
+      <w:r>
+        <w:drawing>
+          <wp:inline distT="0" distB="0" distL="0" distR="0" wp14:anchorId="17A9F9D8" wp14:editId="07652D8E">
+            <wp:extent cx="5400040" cy="3428365"/>
+            <wp:effectExtent l="0" t="0" r="0" b="635"/>
+            <wp:docPr id="341895366" name="Imagen 1" descr="Escala de tiempo&#10;&#10;Descripción generada automáticamente"/>
+            <wp:cNvGraphicFramePr>
+              <a:graphicFrameLocks xmlns:a="http://schemas.openxmlformats.org/drawingml/2006/main" noChangeAspect="1"/>
+            </wp:cNvGraphicFramePr>
+            <a:graphic xmlns:a="http://schemas.openxmlformats.org/drawingml/2006/main">
+              <a:graphicData uri="http://schemas.openxmlformats.org/drawingml/2006/picture">
+                <pic:pic xmlns:pic="http://schemas.openxmlformats.org/drawingml/2006/picture">
+                  <pic:nvPicPr>
+                    <pic:cNvPr id="341895366" name="Imagen 1" descr="Escala de tiempo&#10;&#10;Descripción generada automáticamente"/>
+                    <pic:cNvPicPr/>
+                  </pic:nvPicPr>
+                  <pic:blipFill>
+                    <a:blip r:embed="rId25"/>
+                    <a:stretch>
+                      <a:fillRect/>
+                    </a:stretch>
+                  </pic:blipFill>
+                  <pic:spPr>
+                    <a:xfrm>
+                      <a:off x="0" y="0"/>
+                      <a:ext cx="5400040" cy="3428365"/>
+                    </a:xfrm>
+                    <a:prstGeom prst="rect">
+                      <a:avLst/>
+                    </a:prstGeom>
+                  </pic:spPr>
+                </pic:pic>
+              </a:graphicData>
+            </a:graphic>
+          </wp:inline>
+        </w:drawing>
+      </w:r>
+    </w:p>
+    <w:p>
+      <w:pPr>
+        <w:pStyle w:val="Descripcin"/>
+        <w:jc w:val="center"/>
+      </w:pPr>
+      <w:bookmarkStart w:id="51" w:name="_Toc137307654"/>
+      <w:bookmarkStart w:id="52" w:name="_Toc137307966"/>
+      <w:r>
+        <w:t xml:space="preserve">Ilustración </w:t>
+      </w:r>
+      <w:fldSimple w:instr=" SEQ Ilustración \* ARABIC ">
+        <w:r>
+          <w:rPr>
+            <w:noProof/>
+          </w:rPr>
+          <w:t>16</w:t>
+        </w:r>
+      </w:fldSimple>
+      <w:r>
+        <w:t>: Diagrama de Gantt 5</w:t>
+      </w:r>
+      <w:bookmarkEnd w:id="51"/>
+      <w:bookmarkEnd w:id="52"/>
+    </w:p>
+    <w:p>
+      <w:pPr>
+        <w:jc w:val="center"/>
+      </w:pPr>
+    </w:p>
+    <w:p>
+      <w:pPr>
+        <w:jc w:val="center"/>
+      </w:pPr>
+    </w:p>
+    <w:p>
+      <w:pPr>
+        <w:jc w:val="center"/>
+      </w:pPr>
+    </w:p>
+    <w:p>
+      <w:pPr>
+        <w:keepNext/>
+        <w:jc w:val="center"/>
+      </w:pPr>
+      <w:r>
+        <w:lastRenderedPageBreak/>
+        <w:drawing>
+          <wp:inline distT="0" distB="0" distL="0" distR="0" wp14:anchorId="5BFD7E83" wp14:editId="7C83519F">
+            <wp:extent cx="5400040" cy="4726940"/>
+            <wp:effectExtent l="0" t="0" r="0" b="0"/>
+            <wp:docPr id="666556895" name="Imagen 1" descr="Escala de tiempo&#10;&#10;Descripción generada automáticamente con confianza media"/>
+            <wp:cNvGraphicFramePr>
+              <a:graphicFrameLocks xmlns:a="http://schemas.openxmlformats.org/drawingml/2006/main" noChangeAspect="1"/>
+            </wp:cNvGraphicFramePr>
+            <a:graphic xmlns:a="http://schemas.openxmlformats.org/drawingml/2006/main">
+              <a:graphicData uri="http://schemas.openxmlformats.org/drawingml/2006/picture">
+                <pic:pic xmlns:pic="http://schemas.openxmlformats.org/drawingml/2006/picture">
+                  <pic:nvPicPr>
+                    <pic:cNvPr id="666556895" name="Imagen 1" descr="Escala de tiempo&#10;&#10;Descripción generada automáticamente con confianza media"/>
+                    <pic:cNvPicPr/>
+                  </pic:nvPicPr>
+                  <pic:blipFill>
+                    <a:blip r:embed="rId26"/>
+                    <a:stretch>
+                      <a:fillRect/>
+                    </a:stretch>
+                  </pic:blipFill>
+                  <pic:spPr>
+                    <a:xfrm>
+                      <a:off x="0" y="0"/>
+                      <a:ext cx="5400040" cy="4726940"/>
+                    </a:xfrm>
+                    <a:prstGeom prst="rect">
+                      <a:avLst/>
+                    </a:prstGeom>
+                  </pic:spPr>
+                </pic:pic>
+              </a:graphicData>
+            </a:graphic>
+          </wp:inline>
+        </w:drawing>
+      </w:r>
+    </w:p>
+    <w:p>
+      <w:pPr>
+        <w:pStyle w:val="Descripcin"/>
+        <w:jc w:val="center"/>
+      </w:pPr>
+      <w:bookmarkStart w:id="53" w:name="_Toc137307655"/>
+      <w:bookmarkStart w:id="54" w:name="_Toc137307967"/>
+      <w:r>
+        <w:t xml:space="preserve">Ilustración </w:t>
+      </w:r>
+      <w:fldSimple w:instr=" SEQ Ilustración \* ARABIC ">
+        <w:r>
+          <w:rPr>
+            <w:noProof/>
+          </w:rPr>
+          <w:t>17</w:t>
+        </w:r>
+      </w:fldSimple>
+      <w:r>
+        <w:t>: Diagrama de Gantt 6</w:t>
+      </w:r>
+      <w:bookmarkEnd w:id="53"/>
+      <w:bookmarkEnd w:id="54"/>
+    </w:p>
+    <w:p/>
     <w:p>
       <w:pPr>
         <w:pStyle w:val="Ttulo1"/>
@@ -4814,9 +8861,11 @@
           <w:numId w:val="2"/>
         </w:numPr>
       </w:pPr>
+      <w:bookmarkStart w:id="55" w:name="_Toc137308082"/>
       <w:r>
         <w:t>Conclusiones</w:t>
       </w:r>
+      <w:bookmarkEnd w:id="55"/>
     </w:p>
     <w:p/>
     <w:p>
@@ -4827,7 +8876,6 @@
     <w:p/>
     <w:p>
       <w:r>
-        <w:lastRenderedPageBreak/>
         <w:t>Finalmente, se establecen las dependencias entre tareas y se completa la asignación de tiempo y recursos.</w:t>
       </w:r>
     </w:p>
@@ -4848,23 +8896,120 @@
         <w:t>De todo esto se concluyó que este era un proyecto factible en términos de tiempo y recursos.</w:t>
       </w:r>
     </w:p>
+    <w:p>
+      <w:pPr>
+        <w:jc w:val="left"/>
+      </w:pPr>
+      <w:r>
+        <w:br w:type="page"/>
+      </w:r>
+    </w:p>
+    <w:sdt>
+      <w:sdtPr>
+        <w:id w:val="-1715338496"/>
+        <w:docPartObj>
+          <w:docPartGallery w:val="Bibliographies"/>
+          <w:docPartUnique/>
+        </w:docPartObj>
+      </w:sdtPr>
+      <w:sdtEndPr>
+        <w:rPr>
+          <w:rFonts w:ascii="Times New Roman" w:eastAsia="Times New Roman" w:hAnsi="Times New Roman" w:cs="Times New Roman"/>
+          <w:color w:val="auto"/>
+          <w:sz w:val="24"/>
+          <w:szCs w:val="24"/>
+        </w:rPr>
+      </w:sdtEndPr>
+      <w:sdtContent>
+        <w:p>
+          <w:pPr>
+            <w:pStyle w:val="Ttulo1"/>
+          </w:pPr>
+          <w:r>
+            <w:t>Bibliografía</w:t>
+          </w:r>
+        </w:p>
+        <w:sdt>
+          <w:sdtPr>
+            <w:id w:val="111145805"/>
+            <w:bibliography/>
+          </w:sdtPr>
+          <w:sdtContent>
+            <w:p>
+              <w:pPr>
+                <w:pStyle w:val="Bibliografa"/>
+                <w:ind w:left="720" w:hanging="720"/>
+                <w:rPr>
+                  <w:noProof/>
+                </w:rPr>
+              </w:pPr>
+              <w:r>
+                <w:fldChar w:fldCharType="begin"/>
+              </w:r>
+              <w:r>
+                <w:rPr>
+                  <w:lang w:val="fr-FR"/>
+                </w:rPr>
+                <w:instrText>BIBLIOGRAPHY</w:instrText>
+              </w:r>
+              <w:r>
+                <w:fldChar w:fldCharType="separate"/>
+              </w:r>
+              <w:r>
+                <w:rPr>
+                  <w:noProof/>
+                  <w:lang w:val="fr-FR"/>
+                </w:rPr>
+                <w:t xml:space="preserve">Karner, G. (1993). </w:t>
+              </w:r>
+              <w:r>
+                <w:rPr>
+                  <w:i/>
+                  <w:iCs/>
+                  <w:noProof/>
+                  <w:lang w:val="fr-FR"/>
+                </w:rPr>
+                <w:t>Resource Estimation for Objectory Projects.</w:t>
+              </w:r>
+              <w:r>
+                <w:rPr>
+                  <w:noProof/>
+                  <w:lang w:val="fr-FR"/>
+                </w:rPr>
+                <w:t xml:space="preserve"> </w:t>
+              </w:r>
+              <w:r>
+                <w:rPr>
+                  <w:noProof/>
+                </w:rPr>
+                <w:t>Torshamnsgatan: Objective Systems SF AB.</w:t>
+              </w:r>
+            </w:p>
+            <w:p>
+              <w:r>
+                <w:rPr>
+                  <w:b/>
+                  <w:bCs/>
+                </w:rPr>
+                <w:fldChar w:fldCharType="end"/>
+              </w:r>
+            </w:p>
+          </w:sdtContent>
+        </w:sdt>
+      </w:sdtContent>
+    </w:sdt>
     <w:p/>
     <w:p>
       <w:pPr>
-        <w:pStyle w:val="Ttulo1"/>
-        <w:numPr>
-          <w:ilvl w:val="0"/>
-          <w:numId w:val="2"/>
-        </w:numPr>
-      </w:pPr>
-      <w:r>
-        <w:t>Bibliografía</w:t>
-      </w:r>
-    </w:p>
-    <w:p/>
+        <w:rPr>
+          <w:sz w:val="22"/>
+          <w:szCs w:val="22"/>
+        </w:rPr>
+      </w:pPr>
+    </w:p>
     <w:sectPr>
-      <w:footerReference w:type="even" r:id="rId12"/>
-      <w:footerReference w:type="first" r:id="rId13"/>
+      <w:footerReference w:type="even" r:id="rId27"/>
+      <w:footerReference w:type="first" r:id="rId28"/>
       <w:pgSz w:w="11906" w:h="16838"/>
       <w:pgMar w:top="1417" w:right="1701" w:bottom="1417" w:left="1701" w:header="708" w:footer="708" w:gutter="0"/>
       <w:pgNumType w:start="1"/>
@@ -4877,7 +9022,7 @@
 </file>
 
 <file path=word/endnotes.xml><?xml version="1.0" encoding="utf-8"?>
-<w:endnotes xmlns:wpc="http://schemas.microsoft.com/office/word/2010/wordprocessingCanvas" xmlns:cx="http://schemas.microsoft.com/office/drawing/2014/chartex" xmlns:cx1="http://schemas.microsoft.com/office/drawing/2015/9/8/chartex" xmlns:cx2="http://schemas.microsoft.com/office/drawing/2015/10/21/chartex" xmlns:cx3="http://schemas.microsoft.com/office/drawing/2016/5/9/chartex" xmlns:cx4="http://schemas.microsoft.com/office/drawing/2016/5/10/chartex" xmlns:cx5="http://schemas.microsoft.com/office/drawing/2016/5/11/chartex" xmlns:cx6="http://schemas.microsoft.com/office/drawing/2016/5/12/chartex" xmlns:cx7="http://schemas.microsoft.com/office/drawing/2016/5/13/chartex" xmlns:cx8="http://schemas.microsoft.com/office/drawing/2016/5/14/chartex" xmlns:mc="http://schemas.openxmlformats.org/markup-compatibility/2006" xmlns:aink="http://schemas.microsoft.com/office/drawing/2016/ink" xmlns:am3d="http://schemas.microsoft.com/office/drawing/2017/model3d" xmlns:o="urn:schemas-microsoft-com:office:office" xmlns:oel="http://schemas.microsoft.com/office/2019/extlst" xmlns:r="http://schemas.openxmlformats.org/officeDocument/2006/relationships" xmlns:m="http://schemas.openxmlformats.org/officeDocument/2006/math" xmlns:v="urn:schemas-microsoft-com:vml" xmlns:wp14="http://schemas.microsoft.com/office/word/2010/wordprocessingDrawing" xmlns:wp="http://schemas.openxmlformats.org/drawingml/2006/wordprocessingDrawing" xmlns:w10="urn:schemas-microsoft-com:office:word" xmlns:w="http://schemas.openxmlformats.org/wordprocessingml/2006/main" xmlns:w14="http://schemas.microsoft.com/office/word/2010/wordml" xmlns:w15="http://schemas.microsoft.com/office/word/2012/wordml" xmlns:w16cex="http://schemas.microsoft.com/office/word/2018/wordml/cex" xmlns:w16cid="http://schemas.microsoft.com/office/word/2016/wordml/cid" xmlns:w16="http://schemas.microsoft.com/office/word/2018/wordml" xmlns:w16du="http://schemas.microsoft.com/office/word/2023/wordml/word16du" xmlns:w16sdtdh="http://schemas.microsoft.com/office/word/2020/wordml/sdtdatahash" xmlns:w16se="http://schemas.microsoft.com/office/word/2015/wordml/symex" xmlns:wpg="http://schemas.microsoft.com/office/word/2010/wordprocessingGroup" xmlns:wpi="http://schemas.microsoft.com/office/word/2010/wordprocessingInk" xmlns:wne="http://schemas.microsoft.com/office/word/2006/wordml" xmlns:wps="http://schemas.microsoft.com/office/word/2010/wordprocessingShape" mc:Ignorable="w14 w15 w16se w16cid w16 w16cex w16sdtdh wp14">
+<w:endnotes xmlns:wpc="http://schemas.microsoft.com/office/word/2010/wordprocessingCanvas" xmlns:cx="http://schemas.microsoft.com/office/drawing/2014/chartex" xmlns:cx1="http://schemas.microsoft.com/office/drawing/2015/9/8/chartex" xmlns:cx2="http://schemas.microsoft.com/office/drawing/2015/10/21/chartex" xmlns:cx3="http://schemas.microsoft.com/office/drawing/2016/5/9/chartex" xmlns:cx4="http://schemas.microsoft.com/office/drawing/2016/5/10/chartex" xmlns:cx5="http://schemas.microsoft.com/office/drawing/2016/5/11/chartex" xmlns:cx6="http://schemas.microsoft.com/office/drawing/2016/5/12/chartex" xmlns:cx7="http://schemas.microsoft.com/office/drawing/2016/5/13/chartex" xmlns:cx8="http://schemas.microsoft.com/office/drawing/2016/5/14/chartex" xmlns:mc="http://schemas.openxmlformats.org/markup-compatibility/2006" xmlns:aink="http://schemas.microsoft.com/office/drawing/2016/ink" xmlns:am3d="http://schemas.microsoft.com/office/drawing/2017/model3d" xmlns:o="urn:schemas-microsoft-com:office:office" xmlns:oel="http://schemas.microsoft.com/office/2019/extlst" xmlns:r="http://schemas.openxmlformats.org/officeDocument/2006/relationships" xmlns:m="http://schemas.openxmlformats.org/officeDocument/2006/math" xmlns:v="urn:schemas-microsoft-com:vml" xmlns:wp14="http://schemas.microsoft.com/office/word/2010/wordprocessingDrawing" xmlns:wp="http://schemas.openxmlformats.org/drawingml/2006/wordprocessingDrawing" xmlns:w10="urn:schemas-microsoft-com:office:word" xmlns:w="http://schemas.openxmlformats.org/wordprocessingml/2006/main" xmlns:w14="http://schemas.microsoft.com/office/word/2010/wordml" xmlns:w15="http://schemas.microsoft.com/office/word/2012/wordml" xmlns:w16cex="http://schemas.microsoft.com/office/word/2018/wordml/cex" xmlns:w16cid="http://schemas.microsoft.com/office/word/2016/wordml/cid" xmlns:w16="http://schemas.microsoft.com/office/word/2018/wordml" xmlns:w16sdtdh="http://schemas.microsoft.com/office/word/2020/wordml/sdtdatahash" xmlns:w16se="http://schemas.microsoft.com/office/word/2015/wordml/symex" xmlns:wpg="http://schemas.microsoft.com/office/word/2010/wordprocessingGroup" xmlns:wpi="http://schemas.microsoft.com/office/word/2010/wordprocessingInk" xmlns:wne="http://schemas.microsoft.com/office/word/2006/wordml" xmlns:wps="http://schemas.microsoft.com/office/word/2010/wordprocessingShape" mc:Ignorable="w14 w15 w16se w16cid w16 w16cex w16sdtdh wp14">
   <w:endnote w:type="separator" w:id="-1">
     <w:p>
       <w:r>
@@ -4896,7 +9041,7 @@
 </file>
 
 <file path=word/footer1.xml><?xml version="1.0" encoding="utf-8"?>
-<w:ftr xmlns:wpc="http://schemas.microsoft.com/office/word/2010/wordprocessingCanvas" xmlns:cx="http://schemas.microsoft.com/office/drawing/2014/chartex" xmlns:cx1="http://schemas.microsoft.com/office/drawing/2015/9/8/chartex" xmlns:cx2="http://schemas.microsoft.com/office/drawing/2015/10/21/chartex" xmlns:cx3="http://schemas.microsoft.com/office/drawing/2016/5/9/chartex" xmlns:cx4="http://schemas.microsoft.com/office/drawing/2016/5/10/chartex" xmlns:cx5="http://schemas.microsoft.com/office/drawing/2016/5/11/chartex" xmlns:cx6="http://schemas.microsoft.com/office/drawing/2016/5/12/chartex" xmlns:cx7="http://schemas.microsoft.com/office/drawing/2016/5/13/chartex" xmlns:cx8="http://schemas.microsoft.com/office/drawing/2016/5/14/chartex" xmlns:mc="http://schemas.openxmlformats.org/markup-compatibility/2006" xmlns:aink="http://schemas.microsoft.com/office/drawing/2016/ink" xmlns:am3d="http://schemas.microsoft.com/office/drawing/2017/model3d" xmlns:o="urn:schemas-microsoft-com:office:office" xmlns:oel="http://schemas.microsoft.com/office/2019/extlst" xmlns:r="http://schemas.openxmlformats.org/officeDocument/2006/relationships" xmlns:m="http://schemas.openxmlformats.org/officeDocument/2006/math" xmlns:v="urn:schemas-microsoft-com:vml" xmlns:wp14="http://schemas.microsoft.com/office/word/2010/wordprocessingDrawing" xmlns:wp="http://schemas.openxmlformats.org/drawingml/2006/wordprocessingDrawing" xmlns:w10="urn:schemas-microsoft-com:office:word" xmlns:w="http://schemas.openxmlformats.org/wordprocessingml/2006/main" xmlns:w14="http://schemas.microsoft.com/office/word/2010/wordml" xmlns:w15="http://schemas.microsoft.com/office/word/2012/wordml" xmlns:w16cex="http://schemas.microsoft.com/office/word/2018/wordml/cex" xmlns:w16cid="http://schemas.microsoft.com/office/word/2016/wordml/cid" xmlns:w16="http://schemas.microsoft.com/office/word/2018/wordml" xmlns:w16du="http://schemas.microsoft.com/office/word/2023/wordml/word16du" xmlns:w16sdtdh="http://schemas.microsoft.com/office/word/2020/wordml/sdtdatahash" xmlns:w16se="http://schemas.microsoft.com/office/word/2015/wordml/symex" xmlns:wpg="http://schemas.microsoft.com/office/word/2010/wordprocessingGroup" xmlns:wpi="http://schemas.microsoft.com/office/word/2010/wordprocessingInk" xmlns:wne="http://schemas.microsoft.com/office/word/2006/wordml" xmlns:wps="http://schemas.microsoft.com/office/word/2010/wordprocessingShape" mc:Ignorable="w14 w15 w16se w16cid w16 w16cex w16sdtdh wp14">
+<w:ftr xmlns:wpc="http://schemas.microsoft.com/office/word/2010/wordprocessingCanvas" xmlns:cx="http://schemas.microsoft.com/office/drawing/2014/chartex" xmlns:cx1="http://schemas.microsoft.com/office/drawing/2015/9/8/chartex" xmlns:cx2="http://schemas.microsoft.com/office/drawing/2015/10/21/chartex" xmlns:cx3="http://schemas.microsoft.com/office/drawing/2016/5/9/chartex" xmlns:cx4="http://schemas.microsoft.com/office/drawing/2016/5/10/chartex" xmlns:cx5="http://schemas.microsoft.com/office/drawing/2016/5/11/chartex" xmlns:cx6="http://schemas.microsoft.com/office/drawing/2016/5/12/chartex" xmlns:cx7="http://schemas.microsoft.com/office/drawing/2016/5/13/chartex" xmlns:cx8="http://schemas.microsoft.com/office/drawing/2016/5/14/chartex" xmlns:mc="http://schemas.openxmlformats.org/markup-compatibility/2006" xmlns:aink="http://schemas.microsoft.com/office/drawing/2016/ink" xmlns:am3d="http://schemas.microsoft.com/office/drawing/2017/model3d" xmlns:o="urn:schemas-microsoft-com:office:office" xmlns:oel="http://schemas.microsoft.com/office/2019/extlst" xmlns:r="http://schemas.openxmlformats.org/officeDocument/2006/relationships" xmlns:m="http://schemas.openxmlformats.org/officeDocument/2006/math" xmlns:v="urn:schemas-microsoft-com:vml" xmlns:wp14="http://schemas.microsoft.com/office/word/2010/wordprocessingDrawing" xmlns:wp="http://schemas.openxmlformats.org/drawingml/2006/wordprocessingDrawing" xmlns:w10="urn:schemas-microsoft-com:office:word" xmlns:w="http://schemas.openxmlformats.org/wordprocessingml/2006/main" xmlns:w14="http://schemas.microsoft.com/office/word/2010/wordml" xmlns:w15="http://schemas.microsoft.com/office/word/2012/wordml" xmlns:w16cex="http://schemas.microsoft.com/office/word/2018/wordml/cex" xmlns:w16cid="http://schemas.microsoft.com/office/word/2016/wordml/cid" xmlns:w16="http://schemas.microsoft.com/office/word/2018/wordml" xmlns:w16sdtdh="http://schemas.microsoft.com/office/word/2020/wordml/sdtdatahash" xmlns:w16se="http://schemas.microsoft.com/office/word/2015/wordml/symex" xmlns:wpg="http://schemas.microsoft.com/office/word/2010/wordprocessingGroup" xmlns:wpi="http://schemas.microsoft.com/office/word/2010/wordprocessingInk" xmlns:wne="http://schemas.microsoft.com/office/word/2006/wordml" xmlns:wps="http://schemas.microsoft.com/office/word/2010/wordprocessingShape" mc:Ignorable="w14 w15 w16se w16cid w16 w16cex w16sdtdh wp14">
   <w:sdt>
     <w:sdtPr>
       <w:id w:val="-1160315192"/>
@@ -4938,7 +9083,7 @@
 </file>
 
 <file path=word/footer2.xml><?xml version="1.0" encoding="utf-8"?>
-<w:ftr xmlns:wpc="http://schemas.microsoft.com/office/word/2010/wordprocessingCanvas" xmlns:cx="http://schemas.microsoft.com/office/drawing/2014/chartex" xmlns:cx1="http://schemas.microsoft.com/office/drawing/2015/9/8/chartex" xmlns:cx2="http://schemas.microsoft.com/office/drawing/2015/10/21/chartex" xmlns:cx3="http://schemas.microsoft.com/office/drawing/2016/5/9/chartex" xmlns:cx4="http://schemas.microsoft.com/office/drawing/2016/5/10/chartex" xmlns:cx5="http://schemas.microsoft.com/office/drawing/2016/5/11/chartex" xmlns:cx6="http://schemas.microsoft.com/office/drawing/2016/5/12/chartex" xmlns:cx7="http://schemas.microsoft.com/office/drawing/2016/5/13/chartex" xmlns:cx8="http://schemas.microsoft.com/office/drawing/2016/5/14/chartex" xmlns:mc="http://schemas.openxmlformats.org/markup-compatibility/2006" xmlns:aink="http://schemas.microsoft.com/office/drawing/2016/ink" xmlns:am3d="http://schemas.microsoft.com/office/drawing/2017/model3d" xmlns:o="urn:schemas-microsoft-com:office:office" xmlns:oel="http://schemas.microsoft.com/office/2019/extlst" xmlns:r="http://schemas.openxmlformats.org/officeDocument/2006/relationships" xmlns:m="http://schemas.openxmlformats.org/officeDocument/2006/math" xmlns:v="urn:schemas-microsoft-com:vml" xmlns:wp14="http://schemas.microsoft.com/office/word/2010/wordprocessingDrawing" xmlns:wp="http://schemas.openxmlformats.org/drawingml/2006/wordprocessingDrawing" xmlns:w10="urn:schemas-microsoft-com:office:word" xmlns:w="http://schemas.openxmlformats.org/wordprocessingml/2006/main" xmlns:w14="http://schemas.microsoft.com/office/word/2010/wordml" xmlns:w15="http://schemas.microsoft.com/office/word/2012/wordml" xmlns:w16cex="http://schemas.microsoft.com/office/word/2018/wordml/cex" xmlns:w16cid="http://schemas.microsoft.com/office/word/2016/wordml/cid" xmlns:w16="http://schemas.microsoft.com/office/word/2018/wordml" xmlns:w16du="http://schemas.microsoft.com/office/word/2023/wordml/word16du" xmlns:w16sdtdh="http://schemas.microsoft.com/office/word/2020/wordml/sdtdatahash" xmlns:w16se="http://schemas.microsoft.com/office/word/2015/wordml/symex" xmlns:wpg="http://schemas.microsoft.com/office/word/2010/wordprocessingGroup" xmlns:wpi="http://schemas.microsoft.com/office/word/2010/wordprocessingInk" xmlns:wne="http://schemas.microsoft.com/office/word/2006/wordml" xmlns:wps="http://schemas.microsoft.com/office/word/2010/wordprocessingShape" mc:Ignorable="w14 w15 w16se w16cid w16 w16cex w16sdtdh wp14">
+<w:ftr xmlns:wpc="http://schemas.microsoft.com/office/word/2010/wordprocessingCanvas" xmlns:cx="http://schemas.microsoft.com/office/drawing/2014/chartex" xmlns:cx1="http://schemas.microsoft.com/office/drawing/2015/9/8/chartex" xmlns:cx2="http://schemas.microsoft.com/office/drawing/2015/10/21/chartex" xmlns:cx3="http://schemas.microsoft.com/office/drawing/2016/5/9/chartex" xmlns:cx4="http://schemas.microsoft.com/office/drawing/2016/5/10/chartex" xmlns:cx5="http://schemas.microsoft.com/office/drawing/2016/5/11/chartex" xmlns:cx6="http://schemas.microsoft.com/office/drawing/2016/5/12/chartex" xmlns:cx7="http://schemas.microsoft.com/office/drawing/2016/5/13/chartex" xmlns:cx8="http://schemas.microsoft.com/office/drawing/2016/5/14/chartex" xmlns:mc="http://schemas.openxmlformats.org/markup-compatibility/2006" xmlns:aink="http://schemas.microsoft.com/office/drawing/2016/ink" xmlns:am3d="http://schemas.microsoft.com/office/drawing/2017/model3d" xmlns:o="urn:schemas-microsoft-com:office:office" xmlns:oel="http://schemas.microsoft.com/office/2019/extlst" xmlns:r="http://schemas.openxmlformats.org/officeDocument/2006/relationships" xmlns:m="http://schemas.openxmlformats.org/officeDocument/2006/math" xmlns:v="urn:schemas-microsoft-com:vml" xmlns:wp14="http://schemas.microsoft.com/office/word/2010/wordprocessingDrawing" xmlns:wp="http://schemas.openxmlformats.org/drawingml/2006/wordprocessingDrawing" xmlns:w10="urn:schemas-microsoft-com:office:word" xmlns:w="http://schemas.openxmlformats.org/wordprocessingml/2006/main" xmlns:w14="http://schemas.microsoft.com/office/word/2010/wordml" xmlns:w15="http://schemas.microsoft.com/office/word/2012/wordml" xmlns:w16cex="http://schemas.microsoft.com/office/word/2018/wordml/cex" xmlns:w16cid="http://schemas.microsoft.com/office/word/2016/wordml/cid" xmlns:w16="http://schemas.microsoft.com/office/word/2018/wordml" xmlns:w16sdtdh="http://schemas.microsoft.com/office/word/2020/wordml/sdtdatahash" xmlns:w16se="http://schemas.microsoft.com/office/word/2015/wordml/symex" xmlns:wpg="http://schemas.microsoft.com/office/word/2010/wordprocessingGroup" xmlns:wpi="http://schemas.microsoft.com/office/word/2010/wordprocessingInk" xmlns:wne="http://schemas.microsoft.com/office/word/2006/wordml" xmlns:wps="http://schemas.microsoft.com/office/word/2010/wordprocessingShape" mc:Ignorable="w14 w15 w16se w16cid w16 w16cex w16sdtdh wp14">
   <w:p>
     <w:pPr>
       <w:pStyle w:val="Piedepgina"/>
@@ -4948,7 +9093,7 @@
 </file>
 
 <file path=word/footer3.xml><?xml version="1.0" encoding="utf-8"?>
-<w:ftr xmlns:wpc="http://schemas.microsoft.com/office/word/2010/wordprocessingCanvas" xmlns:cx="http://schemas.microsoft.com/office/drawing/2014/chartex" xmlns:cx1="http://schemas.microsoft.com/office/drawing/2015/9/8/chartex" xmlns:cx2="http://schemas.microsoft.com/office/drawing/2015/10/21/chartex" xmlns:cx3="http://schemas.microsoft.com/office/drawing/2016/5/9/chartex" xmlns:cx4="http://schemas.microsoft.com/office/drawing/2016/5/10/chartex" xmlns:cx5="http://schemas.microsoft.com/office/drawing/2016/5/11/chartex" xmlns:cx6="http://schemas.microsoft.com/office/drawing/2016/5/12/chartex" xmlns:cx7="http://schemas.microsoft.com/office/drawing/2016/5/13/chartex" xmlns:cx8="http://schemas.microsoft.com/office/drawing/2016/5/14/chartex" xmlns:mc="http://schemas.openxmlformats.org/markup-compatibility/2006" xmlns:aink="http://schemas.microsoft.com/office/drawing/2016/ink" xmlns:am3d="http://schemas.microsoft.com/office/drawing/2017/model3d" xmlns:o="urn:schemas-microsoft-com:office:office" xmlns:oel="http://schemas.microsoft.com/office/2019/extlst" xmlns:r="http://schemas.openxmlformats.org/officeDocument/2006/relationships" xmlns:m="http://schemas.openxmlformats.org/officeDocument/2006/math" xmlns:v="urn:schemas-microsoft-com:vml" xmlns:wp14="http://schemas.microsoft.com/office/word/2010/wordprocessingDrawing" xmlns:wp="http://schemas.openxmlformats.org/drawingml/2006/wordprocessingDrawing" xmlns:w10="urn:schemas-microsoft-com:office:word" xmlns:w="http://schemas.openxmlformats.org/wordprocessingml/2006/main" xmlns:w14="http://schemas.microsoft.com/office/word/2010/wordml" xmlns:w15="http://schemas.microsoft.com/office/word/2012/wordml" xmlns:w16cex="http://schemas.microsoft.com/office/word/2018/wordml/cex" xmlns:w16cid="http://schemas.microsoft.com/office/word/2016/wordml/cid" xmlns:w16="http://schemas.microsoft.com/office/word/2018/wordml" xmlns:w16du="http://schemas.microsoft.com/office/word/2023/wordml/word16du" xmlns:w16sdtdh="http://schemas.microsoft.com/office/word/2020/wordml/sdtdatahash" xmlns:w16se="http://schemas.microsoft.com/office/word/2015/wordml/symex" xmlns:wpg="http://schemas.microsoft.com/office/word/2010/wordprocessingGroup" xmlns:wpi="http://schemas.microsoft.com/office/word/2010/wordprocessingInk" xmlns:wne="http://schemas.microsoft.com/office/word/2006/wordml" xmlns:wps="http://schemas.microsoft.com/office/word/2010/wordprocessingShape" mc:Ignorable="w14 w15 w16se w16cid w16 w16cex w16sdtdh wp14">
+<w:ftr xmlns:wpc="http://schemas.microsoft.com/office/word/2010/wordprocessingCanvas" xmlns:cx="http://schemas.microsoft.com/office/drawing/2014/chartex" xmlns:cx1="http://schemas.microsoft.com/office/drawing/2015/9/8/chartex" xmlns:cx2="http://schemas.microsoft.com/office/drawing/2015/10/21/chartex" xmlns:cx3="http://schemas.microsoft.com/office/drawing/2016/5/9/chartex" xmlns:cx4="http://schemas.microsoft.com/office/drawing/2016/5/10/chartex" xmlns:cx5="http://schemas.microsoft.com/office/drawing/2016/5/11/chartex" xmlns:cx6="http://schemas.microsoft.com/office/drawing/2016/5/12/chartex" xmlns:cx7="http://schemas.microsoft.com/office/drawing/2016/5/13/chartex" xmlns:cx8="http://schemas.microsoft.com/office/drawing/2016/5/14/chartex" xmlns:mc="http://schemas.openxmlformats.org/markup-compatibility/2006" xmlns:aink="http://schemas.microsoft.com/office/drawing/2016/ink" xmlns:am3d="http://schemas.microsoft.com/office/drawing/2017/model3d" xmlns:o="urn:schemas-microsoft-com:office:office" xmlns:oel="http://schemas.microsoft.com/office/2019/extlst" xmlns:r="http://schemas.openxmlformats.org/officeDocument/2006/relationships" xmlns:m="http://schemas.openxmlformats.org/officeDocument/2006/math" xmlns:v="urn:schemas-microsoft-com:vml" xmlns:wp14="http://schemas.microsoft.com/office/word/2010/wordprocessingDrawing" xmlns:wp="http://schemas.openxmlformats.org/drawingml/2006/wordprocessingDrawing" xmlns:w10="urn:schemas-microsoft-com:office:word" xmlns:w="http://schemas.openxmlformats.org/wordprocessingml/2006/main" xmlns:w14="http://schemas.microsoft.com/office/word/2010/wordml" xmlns:w15="http://schemas.microsoft.com/office/word/2012/wordml" xmlns:w16cex="http://schemas.microsoft.com/office/word/2018/wordml/cex" xmlns:w16cid="http://schemas.microsoft.com/office/word/2016/wordml/cid" xmlns:w16="http://schemas.microsoft.com/office/word/2018/wordml" xmlns:w16sdtdh="http://schemas.microsoft.com/office/word/2020/wordml/sdtdatahash" xmlns:w16se="http://schemas.microsoft.com/office/word/2015/wordml/symex" xmlns:wpg="http://schemas.microsoft.com/office/word/2010/wordprocessingGroup" xmlns:wpi="http://schemas.microsoft.com/office/word/2010/wordprocessingInk" xmlns:wne="http://schemas.microsoft.com/office/word/2006/wordml" xmlns:wps="http://schemas.microsoft.com/office/word/2010/wordprocessingShape" mc:Ignorable="w14 w15 w16se w16cid w16 w16cex w16sdtdh wp14">
   <w:sdt>
     <w:sdtPr>
       <w:id w:val="1742207460"/>
@@ -4990,7 +9135,7 @@
 </file>
 
 <file path=word/footnotes.xml><?xml version="1.0" encoding="utf-8"?>
-<w:footnotes xmlns:wpc="http://schemas.microsoft.com/office/word/2010/wordprocessingCanvas" xmlns:cx="http://schemas.microsoft.com/office/drawing/2014/chartex" xmlns:cx1="http://schemas.microsoft.com/office/drawing/2015/9/8/chartex" xmlns:cx2="http://schemas.microsoft.com/office/drawing/2015/10/21/chartex" xmlns:cx3="http://schemas.microsoft.com/office/drawing/2016/5/9/chartex" xmlns:cx4="http://schemas.microsoft.com/office/drawing/2016/5/10/chartex" xmlns:cx5="http://schemas.microsoft.com/office/drawing/2016/5/11/chartex" xmlns:cx6="http://schemas.microsoft.com/office/drawing/2016/5/12/chartex" xmlns:cx7="http://schemas.microsoft.com/office/drawing/2016/5/13/chartex" xmlns:cx8="http://schemas.microsoft.com/office/drawing/2016/5/14/chartex" xmlns:mc="http://schemas.openxmlformats.org/markup-compatibility/2006" xmlns:aink="http://schemas.microsoft.com/office/drawing/2016/ink" xmlns:am3d="http://schemas.microsoft.com/office/drawing/2017/model3d" xmlns:o="urn:schemas-microsoft-com:office:office" xmlns:oel="http://schemas.microsoft.com/office/2019/extlst" xmlns:r="http://schemas.openxmlformats.org/officeDocument/2006/relationships" xmlns:m="http://schemas.openxmlformats.org/officeDocument/2006/math" xmlns:v="urn:schemas-microsoft-com:vml" xmlns:wp14="http://schemas.microsoft.com/office/word/2010/wordprocessingDrawing" xmlns:wp="http://schemas.openxmlformats.org/drawingml/2006/wordprocessingDrawing" xmlns:w10="urn:schemas-microsoft-com:office:word" xmlns:w="http://schemas.openxmlformats.org/wordprocessingml/2006/main" xmlns:w14="http://schemas.microsoft.com/office/word/2010/wordml" xmlns:w15="http://schemas.microsoft.com/office/word/2012/wordml" xmlns:w16cex="http://schemas.microsoft.com/office/word/2018/wordml/cex" xmlns:w16cid="http://schemas.microsoft.com/office/word/2016/wordml/cid" xmlns:w16="http://schemas.microsoft.com/office/word/2018/wordml" xmlns:w16du="http://schemas.microsoft.com/office/word/2023/wordml/word16du" xmlns:w16sdtdh="http://schemas.microsoft.com/office/word/2020/wordml/sdtdatahash" xmlns:w16se="http://schemas.microsoft.com/office/word/2015/wordml/symex" xmlns:wpg="http://schemas.microsoft.com/office/word/2010/wordprocessingGroup" xmlns:wpi="http://schemas.microsoft.com/office/word/2010/wordprocessingInk" xmlns:wne="http://schemas.microsoft.com/office/word/2006/wordml" xmlns:wps="http://schemas.microsoft.com/office/word/2010/wordprocessingShape" mc:Ignorable="w14 w15 w16se w16cid w16 w16cex w16sdtdh wp14">
+<w:footnotes xmlns:wpc="http://schemas.microsoft.com/office/word/2010/wordprocessingCanvas" xmlns:cx="http://schemas.microsoft.com/office/drawing/2014/chartex" xmlns:cx1="http://schemas.microsoft.com/office/drawing/2015/9/8/chartex" xmlns:cx2="http://schemas.microsoft.com/office/drawing/2015/10/21/chartex" xmlns:cx3="http://schemas.microsoft.com/office/drawing/2016/5/9/chartex" xmlns:cx4="http://schemas.microsoft.com/office/drawing/2016/5/10/chartex" xmlns:cx5="http://schemas.microsoft.com/office/drawing/2016/5/11/chartex" xmlns:cx6="http://schemas.microsoft.com/office/drawing/2016/5/12/chartex" xmlns:cx7="http://schemas.microsoft.com/office/drawing/2016/5/13/chartex" xmlns:cx8="http://schemas.microsoft.com/office/drawing/2016/5/14/chartex" xmlns:mc="http://schemas.openxmlformats.org/markup-compatibility/2006" xmlns:aink="http://schemas.microsoft.com/office/drawing/2016/ink" xmlns:am3d="http://schemas.microsoft.com/office/drawing/2017/model3d" xmlns:o="urn:schemas-microsoft-com:office:office" xmlns:oel="http://schemas.microsoft.com/office/2019/extlst" xmlns:r="http://schemas.openxmlformats.org/officeDocument/2006/relationships" xmlns:m="http://schemas.openxmlformats.org/officeDocument/2006/math" xmlns:v="urn:schemas-microsoft-com:vml" xmlns:wp14="http://schemas.microsoft.com/office/word/2010/wordprocessingDrawing" xmlns:wp="http://schemas.openxmlformats.org/drawingml/2006/wordprocessingDrawing" xmlns:w10="urn:schemas-microsoft-com:office:word" xmlns:w="http://schemas.openxmlformats.org/wordprocessingml/2006/main" xmlns:w14="http://schemas.microsoft.com/office/word/2010/wordml" xmlns:w15="http://schemas.microsoft.com/office/word/2012/wordml" xmlns:w16cex="http://schemas.microsoft.com/office/word/2018/wordml/cex" xmlns:w16cid="http://schemas.microsoft.com/office/word/2016/wordml/cid" xmlns:w16="http://schemas.microsoft.com/office/word/2018/wordml" xmlns:w16sdtdh="http://schemas.microsoft.com/office/word/2020/wordml/sdtdatahash" xmlns:w16se="http://schemas.microsoft.com/office/word/2015/wordml/symex" xmlns:wpg="http://schemas.microsoft.com/office/word/2010/wordprocessingGroup" xmlns:wpi="http://schemas.microsoft.com/office/word/2010/wordprocessingInk" xmlns:wne="http://schemas.microsoft.com/office/word/2006/wordml" xmlns:wps="http://schemas.microsoft.com/office/word/2010/wordprocessingShape" mc:Ignorable="w14 w15 w16se w16cid w16 w16cex w16sdtdh wp14">
   <w:footnote w:type="separator" w:id="-1">
     <w:p>
       <w:r>
@@ -5009,7 +9154,7 @@
 </file>
 
 <file path=word/numbering.xml><?xml version="1.0" encoding="utf-8"?>
-<w:numbering xmlns:wpc="http://schemas.microsoft.com/office/word/2010/wordprocessingCanvas" xmlns:cx="http://schemas.microsoft.com/office/drawing/2014/chartex" xmlns:cx1="http://schemas.microsoft.com/office/drawing/2015/9/8/chartex" xmlns:cx2="http://schemas.microsoft.com/office/drawing/2015/10/21/chartex" xmlns:cx3="http://schemas.microsoft.com/office/drawing/2016/5/9/chartex" xmlns:cx4="http://schemas.microsoft.com/office/drawing/2016/5/10/chartex" xmlns:cx5="http://schemas.microsoft.com/office/drawing/2016/5/11/chartex" xmlns:cx6="http://schemas.microsoft.com/office/drawing/2016/5/12/chartex" xmlns:cx7="http://schemas.microsoft.com/office/drawing/2016/5/13/chartex" xmlns:cx8="http://schemas.microsoft.com/office/drawing/2016/5/14/chartex" xmlns:mc="http://schemas.openxmlformats.org/markup-compatibility/2006" xmlns:aink="http://schemas.microsoft.com/office/drawing/2016/ink" xmlns:am3d="http://schemas.microsoft.com/office/drawing/2017/model3d" xmlns:o="urn:schemas-microsoft-com:office:office" xmlns:oel="http://schemas.microsoft.com/office/2019/extlst" xmlns:r="http://schemas.openxmlformats.org/officeDocument/2006/relationships" xmlns:m="http://schemas.openxmlformats.org/officeDocument/2006/math" xmlns:v="urn:schemas-microsoft-com:vml" xmlns:wp14="http://schemas.microsoft.com/office/word/2010/wordprocessingDrawing" xmlns:wp="http://schemas.openxmlformats.org/drawingml/2006/wordprocessingDrawing" xmlns:w10="urn:schemas-microsoft-com:office:word" xmlns:w="http://schemas.openxmlformats.org/wordprocessingml/2006/main" xmlns:w14="http://schemas.microsoft.com/office/word/2010/wordml" xmlns:w15="http://schemas.microsoft.com/office/word/2012/wordml" xmlns:w16cex="http://schemas.microsoft.com/office/word/2018/wordml/cex" xmlns:w16cid="http://schemas.microsoft.com/office/word/2016/wordml/cid" xmlns:w16="http://schemas.microsoft.com/office/word/2018/wordml" xmlns:w16du="http://schemas.microsoft.com/office/word/2023/wordml/word16du" xmlns:w16sdtdh="http://schemas.microsoft.com/office/word/2020/wordml/sdtdatahash" xmlns:w16se="http://schemas.microsoft.com/office/word/2015/wordml/symex" xmlns:wpg="http://schemas.microsoft.com/office/word/2010/wordprocessingGroup" xmlns:wpi="http://schemas.microsoft.com/office/word/2010/wordprocessingInk" xmlns:wne="http://schemas.microsoft.com/office/word/2006/wordml" xmlns:wps="http://schemas.microsoft.com/office/word/2010/wordprocessingShape" mc:Ignorable="w14 w15 w16se w16cid w16 w16cex w16sdtdh wp14">
+<w:numbering xmlns:wpc="http://schemas.microsoft.com/office/word/2010/wordprocessingCanvas" xmlns:cx="http://schemas.microsoft.com/office/drawing/2014/chartex" xmlns:cx1="http://schemas.microsoft.com/office/drawing/2015/9/8/chartex" xmlns:cx2="http://schemas.microsoft.com/office/drawing/2015/10/21/chartex" xmlns:cx3="http://schemas.microsoft.com/office/drawing/2016/5/9/chartex" xmlns:cx4="http://schemas.microsoft.com/office/drawing/2016/5/10/chartex" xmlns:cx5="http://schemas.microsoft.com/office/drawing/2016/5/11/chartex" xmlns:cx6="http://schemas.microsoft.com/office/drawing/2016/5/12/chartex" xmlns:cx7="http://schemas.microsoft.com/office/drawing/2016/5/13/chartex" xmlns:cx8="http://schemas.microsoft.com/office/drawing/2016/5/14/chartex" xmlns:mc="http://schemas.openxmlformats.org/markup-compatibility/2006" xmlns:aink="http://schemas.microsoft.com/office/drawing/2016/ink" xmlns:am3d="http://schemas.microsoft.com/office/drawing/2017/model3d" xmlns:o="urn:schemas-microsoft-com:office:office" xmlns:oel="http://schemas.microsoft.com/office/2019/extlst" xmlns:r="http://schemas.openxmlformats.org/officeDocument/2006/relationships" xmlns:m="http://schemas.openxmlformats.org/officeDocument/2006/math" xmlns:v="urn:schemas-microsoft-com:vml" xmlns:wp14="http://schemas.microsoft.com/office/word/2010/wordprocessingDrawing" xmlns:wp="http://schemas.openxmlformats.org/drawingml/2006/wordprocessingDrawing" xmlns:w10="urn:schemas-microsoft-com:office:word" xmlns:w="http://schemas.openxmlformats.org/wordprocessingml/2006/main" xmlns:w14="http://schemas.microsoft.com/office/word/2010/wordml" xmlns:w15="http://schemas.microsoft.com/office/word/2012/wordml" xmlns:w16cex="http://schemas.microsoft.com/office/word/2018/wordml/cex" xmlns:w16cid="http://schemas.microsoft.com/office/word/2016/wordml/cid" xmlns:w16="http://schemas.microsoft.com/office/word/2018/wordml" xmlns:w16sdtdh="http://schemas.microsoft.com/office/word/2020/wordml/sdtdatahash" xmlns:w16se="http://schemas.microsoft.com/office/word/2015/wordml/symex" xmlns:wpg="http://schemas.microsoft.com/office/word/2010/wordprocessingGroup" xmlns:wpi="http://schemas.microsoft.com/office/word/2010/wordprocessingInk" xmlns:wne="http://schemas.microsoft.com/office/word/2006/wordml" xmlns:wps="http://schemas.microsoft.com/office/word/2010/wordprocessingShape" mc:Ignorable="w14 w15 w16se w16cid w16 w16cex w16sdtdh wp14">
   <w:abstractNum w:abstractNumId="0" w15:restartNumberingAfterBreak="0">
     <w:nsid w:val="09F35DB1"/>
     <w:multiLevelType w:val="hybridMultilevel"/>
@@ -5474,7 +9619,7 @@
   </w:docDefaults>
   <w:latentStyles w:defLockedState="0" w:defUIPriority="99" w:defSemiHidden="0" w:defUnhideWhenUsed="0" w:defQFormat="0" w:count="376">
     <w:lsdException w:name="Normal" w:uiPriority="0" w:qFormat="1"/>
-    <w:lsdException w:name="heading 1" w:uiPriority="0" w:qFormat="1"/>
+    <w:lsdException w:name="heading 1" w:uiPriority="9" w:qFormat="1"/>
     <w:lsdException w:name="heading 2" w:semiHidden="1" w:uiPriority="0" w:unhideWhenUsed="1" w:qFormat="1"/>
     <w:lsdException w:name="heading 3" w:semiHidden="1" w:uiPriority="0" w:unhideWhenUsed="1" w:qFormat="1"/>
     <w:lsdException w:name="heading 4" w:semiHidden="1" w:uiPriority="0" w:unhideWhenUsed="1" w:qFormat="1"/>
@@ -5868,6 +10013,7 @@
     <w:basedOn w:val="Normal"/>
     <w:next w:val="Normal"/>
     <w:link w:val="Ttulo1Car"/>
+    <w:uiPriority w:val="9"/>
     <w:qFormat/>
     <w:rsid w:val="000E42B3"/>
     <w:pPr>
@@ -6009,7 +10155,6 @@
   <w:style w:type="character" w:default="1" w:styleId="Fuentedeprrafopredeter">
     <w:name w:val="Default Paragraph Font"/>
     <w:uiPriority w:val="1"/>
-    <w:semiHidden/>
     <w:unhideWhenUsed/>
   </w:style>
   <w:style w:type="table" w:default="1" w:styleId="Tablanormal">
@@ -6099,6 +10244,7 @@
     <w:name w:val="Título 1 Car"/>
     <w:basedOn w:val="Fuentedeprrafopredeter"/>
     <w:link w:val="Ttulo1"/>
+    <w:uiPriority w:val="9"/>
     <w:rsid w:val="000E42B3"/>
     <w:rPr>
       <w:rFonts w:asciiTheme="majorHAnsi" w:eastAsiaTheme="majorEastAsia" w:hAnsiTheme="majorHAnsi" w:cstheme="majorBidi"/>
@@ -6448,6 +10594,165 @@
       <w:lang w:eastAsia="es-ES"/>
     </w:rPr>
   </w:style>
+  <w:style w:type="paragraph" w:styleId="Descripcin">
+    <w:name w:val="caption"/>
+    <w:basedOn w:val="Normal"/>
+    <w:next w:val="Normal"/>
+    <w:unhideWhenUsed/>
+    <w:qFormat/>
+    <w:rsid w:val="0041214E"/>
+    <w:pPr>
+      <w:spacing w:after="200"/>
+    </w:pPr>
+    <w:rPr>
+      <w:i/>
+      <w:iCs/>
+      <w:color w:val="44546A" w:themeColor="text2"/>
+      <w:sz w:val="18"/>
+      <w:szCs w:val="18"/>
+    </w:rPr>
+  </w:style>
+  <w:style w:type="paragraph" w:styleId="TtuloTDC">
+    <w:name w:val="TOC Heading"/>
+    <w:basedOn w:val="Ttulo1"/>
+    <w:next w:val="Normal"/>
+    <w:uiPriority w:val="39"/>
+    <w:unhideWhenUsed/>
+    <w:qFormat/>
+    <w:rsid w:val="00013D05"/>
+    <w:pPr>
+      <w:spacing w:line="259" w:lineRule="auto"/>
+      <w:jc w:val="left"/>
+      <w:outlineLvl w:val="9"/>
+    </w:pPr>
+  </w:style>
+  <w:style w:type="paragraph" w:styleId="TDC1">
+    <w:name w:val="toc 1"/>
+    <w:basedOn w:val="Normal"/>
+    <w:next w:val="Normal"/>
+    <w:autoRedefine/>
+    <w:uiPriority w:val="39"/>
+    <w:unhideWhenUsed/>
+    <w:rsid w:val="00013D05"/>
+    <w:pPr>
+      <w:spacing w:after="100"/>
+    </w:pPr>
+  </w:style>
+  <w:style w:type="paragraph" w:styleId="TDC2">
+    <w:name w:val="toc 2"/>
+    <w:basedOn w:val="Normal"/>
+    <w:next w:val="Normal"/>
+    <w:autoRedefine/>
+    <w:uiPriority w:val="39"/>
+    <w:unhideWhenUsed/>
+    <w:rsid w:val="00013D05"/>
+    <w:pPr>
+      <w:spacing w:after="100"/>
+      <w:ind w:left="240"/>
+    </w:pPr>
+  </w:style>
+  <w:style w:type="character" w:styleId="Hipervnculo">
+    <w:name w:val="Hyperlink"/>
+    <w:basedOn w:val="Fuentedeprrafopredeter"/>
+    <w:uiPriority w:val="99"/>
+    <w:unhideWhenUsed/>
+    <w:rsid w:val="00013D05"/>
+    <w:rPr>
+      <w:color w:val="0563C1" w:themeColor="hyperlink"/>
+      <w:u w:val="single"/>
+    </w:rPr>
+  </w:style>
+  <w:style w:type="paragraph" w:styleId="Tabladeilustraciones">
+    <w:name w:val="table of figures"/>
+    <w:basedOn w:val="Normal"/>
+    <w:next w:val="Normal"/>
+    <w:uiPriority w:val="99"/>
+    <w:unhideWhenUsed/>
+    <w:rsid w:val="00013D05"/>
+  </w:style>
+  <w:style w:type="character" w:styleId="Refdecomentario">
+    <w:name w:val="annotation reference"/>
+    <w:basedOn w:val="Fuentedeprrafopredeter"/>
+    <w:uiPriority w:val="99"/>
+    <w:semiHidden/>
+    <w:unhideWhenUsed/>
+    <w:rsid w:val="002E1BAF"/>
+    <w:rPr>
+      <w:sz w:val="16"/>
+      <w:szCs w:val="16"/>
+    </w:rPr>
+  </w:style>
+  <w:style w:type="paragraph" w:styleId="Textocomentario">
+    <w:name w:val="annotation text"/>
+    <w:basedOn w:val="Normal"/>
+    <w:link w:val="TextocomentarioCar"/>
+    <w:uiPriority w:val="99"/>
+    <w:semiHidden/>
+    <w:unhideWhenUsed/>
+    <w:rsid w:val="002E1BAF"/>
+    <w:rPr>
+      <w:sz w:val="20"/>
+      <w:szCs w:val="20"/>
+    </w:rPr>
+  </w:style>
+  <w:style w:type="character" w:customStyle="1" w:styleId="TextocomentarioCar">
+    <w:name w:val="Texto comentario Car"/>
+    <w:basedOn w:val="Fuentedeprrafopredeter"/>
+    <w:link w:val="Textocomentario"/>
+    <w:uiPriority w:val="99"/>
+    <w:semiHidden/>
+    <w:rsid w:val="002E1BAF"/>
+    <w:rPr>
+      <w:lang w:eastAsia="es-ES"/>
+    </w:rPr>
+  </w:style>
+  <w:style w:type="paragraph" w:styleId="Asuntodelcomentario">
+    <w:name w:val="annotation subject"/>
+    <w:basedOn w:val="Textocomentario"/>
+    <w:next w:val="Textocomentario"/>
+    <w:link w:val="AsuntodelcomentarioCar"/>
+    <w:uiPriority w:val="99"/>
+    <w:semiHidden/>
+    <w:unhideWhenUsed/>
+    <w:rsid w:val="002E1BAF"/>
+    <w:rPr>
+      <w:b/>
+      <w:bCs/>
+    </w:rPr>
+  </w:style>
+  <w:style w:type="character" w:customStyle="1" w:styleId="AsuntodelcomentarioCar">
+    <w:name w:val="Asunto del comentario Car"/>
+    <w:basedOn w:val="TextocomentarioCar"/>
+    <w:link w:val="Asuntodelcomentario"/>
+    <w:uiPriority w:val="99"/>
+    <w:semiHidden/>
+    <w:rsid w:val="002E1BAF"/>
+    <w:rPr>
+      <w:b/>
+      <w:bCs/>
+      <w:lang w:eastAsia="es-ES"/>
+    </w:rPr>
+  </w:style>
+  <w:style w:type="character" w:styleId="Mencinsinresolver">
+    <w:name w:val="Unresolved Mention"/>
+    <w:basedOn w:val="Fuentedeprrafopredeter"/>
+    <w:uiPriority w:val="99"/>
+    <w:semiHidden/>
+    <w:unhideWhenUsed/>
+    <w:rsid w:val="002E1BAF"/>
+    <w:rPr>
+      <w:color w:val="605E5C"/>
+      <w:shd w:val="clear" w:color="auto" w:fill="E1DFDD"/>
+    </w:rPr>
+  </w:style>
+  <w:style w:type="paragraph" w:styleId="Bibliografa">
+    <w:name w:val="Bibliography"/>
+    <w:basedOn w:val="Normal"/>
+    <w:next w:val="Normal"/>
+    <w:uiPriority w:val="37"/>
+    <w:unhideWhenUsed/>
+    <w:rsid w:val="002E1BAF"/>
+  </w:style>
 </w:styles>
 </file>
 
@@ -6747,11 +11052,32 @@
 </file>
 
 <file path=customXml/item1.xml><?xml version="1.0" encoding="utf-8"?>
-<b:Sources xmlns:b="http://schemas.openxmlformats.org/officeDocument/2006/bibliography" xmlns="http://schemas.openxmlformats.org/officeDocument/2006/bibliography" SelectedStyle="\APASixthEditionOfficeOnline.xsl" StyleName="APA" Version="6"/>
+<b:Sources xmlns:b="http://schemas.openxmlformats.org/officeDocument/2006/bibliography" xmlns="http://schemas.openxmlformats.org/officeDocument/2006/bibliography" SelectedStyle="\APASixthEditionOfficeOnline.xsl" StyleName="APA" Version="6">
+  <b:Source>
+    <b:Tag>Kar93</b:Tag>
+    <b:SourceType>Report</b:SourceType>
+    <b:Guid>{D7EBF816-0E79-4E56-8BB4-FD3B9EEF616A}</b:Guid>
+    <b:Author>
+      <b:Author>
+        <b:NameList>
+          <b:Person>
+            <b:Last>Karner</b:Last>
+            <b:First>Gustav</b:First>
+          </b:Person>
+        </b:NameList>
+      </b:Author>
+    </b:Author>
+    <b:Title>Resource Estimation for Objectory Projects</b:Title>
+    <b:Year>1993</b:Year>
+    <b:City>Torshamnsgatan</b:City>
+    <b:Publisher>Objective Systems SF AB</b:Publisher>
+    <b:RefOrder>1</b:RefOrder>
+  </b:Source>
+</b:Sources>
 </file>
 
 <file path=customXml/itemProps1.xml><?xml version="1.0" encoding="utf-8"?>
-<ds:datastoreItem xmlns:ds="http://schemas.openxmlformats.org/officeDocument/2006/customXml" ds:itemID="{D0A1D983-D5AD-49E9-A3C1-46A60094B0DE}">
+<ds:datastoreItem xmlns:ds="http://schemas.openxmlformats.org/officeDocument/2006/customXml" ds:itemID="{2B54A697-C3FE-47ED-BDBE-37EE68CC1BCF}">
   <ds:schemaRefs>
     <ds:schemaRef ds:uri="http://schemas.openxmlformats.org/officeDocument/2006/bibliography"/>
   </ds:schemaRefs>

</xml_diff>

<commit_message>
Fin anexo 1 y 2
</commit_message>
<xml_diff>
--- a/Documentacion/Anexo 1.docx
+++ b/Documentacion/Anexo 1.docx
@@ -1,6 +1,6 @@
 
 <file path=word/document.xml><?xml version="1.0" encoding="utf-8"?>
-<w:document xmlns:wpc="http://schemas.microsoft.com/office/word/2010/wordprocessingCanvas" xmlns:cx="http://schemas.microsoft.com/office/drawing/2014/chartex" xmlns:cx1="http://schemas.microsoft.com/office/drawing/2015/9/8/chartex" xmlns:cx2="http://schemas.microsoft.com/office/drawing/2015/10/21/chartex" xmlns:cx3="http://schemas.microsoft.com/office/drawing/2016/5/9/chartex" xmlns:cx4="http://schemas.microsoft.com/office/drawing/2016/5/10/chartex" xmlns:cx5="http://schemas.microsoft.com/office/drawing/2016/5/11/chartex" xmlns:cx6="http://schemas.microsoft.com/office/drawing/2016/5/12/chartex" xmlns:cx7="http://schemas.microsoft.com/office/drawing/2016/5/13/chartex" xmlns:cx8="http://schemas.microsoft.com/office/drawing/2016/5/14/chartex" xmlns:mc="http://schemas.openxmlformats.org/markup-compatibility/2006" xmlns:aink="http://schemas.microsoft.com/office/drawing/2016/ink" xmlns:am3d="http://schemas.microsoft.com/office/drawing/2017/model3d" xmlns:o="urn:schemas-microsoft-com:office:office" xmlns:oel="http://schemas.microsoft.com/office/2019/extlst" xmlns:r="http://schemas.openxmlformats.org/officeDocument/2006/relationships" xmlns:m="http://schemas.openxmlformats.org/officeDocument/2006/math" xmlns:v="urn:schemas-microsoft-com:vml" xmlns:wp14="http://schemas.microsoft.com/office/word/2010/wordprocessingDrawing" xmlns:wp="http://schemas.openxmlformats.org/drawingml/2006/wordprocessingDrawing" xmlns:w10="urn:schemas-microsoft-com:office:word" xmlns:w="http://schemas.openxmlformats.org/wordprocessingml/2006/main" xmlns:w14="http://schemas.microsoft.com/office/word/2010/wordml" xmlns:w15="http://schemas.microsoft.com/office/word/2012/wordml" xmlns:w16cex="http://schemas.microsoft.com/office/word/2018/wordml/cex" xmlns:w16cid="http://schemas.microsoft.com/office/word/2016/wordml/cid" xmlns:w16="http://schemas.microsoft.com/office/word/2018/wordml" xmlns:w16du="http://schemas.microsoft.com/office/word/2023/wordml/word16du" xmlns:w16sdtdh="http://schemas.microsoft.com/office/word/2020/wordml/sdtdatahash" xmlns:w16se="http://schemas.microsoft.com/office/word/2015/wordml/symex" xmlns:wpg="http://schemas.microsoft.com/office/word/2010/wordprocessingGroup" xmlns:wpi="http://schemas.microsoft.com/office/word/2010/wordprocessingInk" xmlns:wne="http://schemas.microsoft.com/office/word/2006/wordml" xmlns:wps="http://schemas.microsoft.com/office/word/2010/wordprocessingShape" mc:Ignorable="w14 w15 w16se w16cid w16 w16cex w16sdtdh wp14">
+<w:document xmlns:wpc="http://schemas.microsoft.com/office/word/2010/wordprocessingCanvas" xmlns:cx="http://schemas.microsoft.com/office/drawing/2014/chartex" xmlns:cx1="http://schemas.microsoft.com/office/drawing/2015/9/8/chartex" xmlns:cx2="http://schemas.microsoft.com/office/drawing/2015/10/21/chartex" xmlns:cx3="http://schemas.microsoft.com/office/drawing/2016/5/9/chartex" xmlns:cx4="http://schemas.microsoft.com/office/drawing/2016/5/10/chartex" xmlns:cx5="http://schemas.microsoft.com/office/drawing/2016/5/11/chartex" xmlns:cx6="http://schemas.microsoft.com/office/drawing/2016/5/12/chartex" xmlns:cx7="http://schemas.microsoft.com/office/drawing/2016/5/13/chartex" xmlns:cx8="http://schemas.microsoft.com/office/drawing/2016/5/14/chartex" xmlns:mc="http://schemas.openxmlformats.org/markup-compatibility/2006" xmlns:aink="http://schemas.microsoft.com/office/drawing/2016/ink" xmlns:am3d="http://schemas.microsoft.com/office/drawing/2017/model3d" xmlns:o="urn:schemas-microsoft-com:office:office" xmlns:oel="http://schemas.microsoft.com/office/2019/extlst" xmlns:r="http://schemas.openxmlformats.org/officeDocument/2006/relationships" xmlns:m="http://schemas.openxmlformats.org/officeDocument/2006/math" xmlns:v="urn:schemas-microsoft-com:vml" xmlns:wp14="http://schemas.microsoft.com/office/word/2010/wordprocessingDrawing" xmlns:wp="http://schemas.openxmlformats.org/drawingml/2006/wordprocessingDrawing" xmlns:w10="urn:schemas-microsoft-com:office:word" xmlns:w="http://schemas.openxmlformats.org/wordprocessingml/2006/main" xmlns:w14="http://schemas.microsoft.com/office/word/2010/wordml" xmlns:w15="http://schemas.microsoft.com/office/word/2012/wordml" xmlns:w16cex="http://schemas.microsoft.com/office/word/2018/wordml/cex" xmlns:w16cid="http://schemas.microsoft.com/office/word/2016/wordml/cid" xmlns:w16="http://schemas.microsoft.com/office/word/2018/wordml" xmlns:w16sdtdh="http://schemas.microsoft.com/office/word/2020/wordml/sdtdatahash" xmlns:w16se="http://schemas.microsoft.com/office/word/2015/wordml/symex" xmlns:wpg="http://schemas.microsoft.com/office/word/2010/wordprocessingGroup" xmlns:wpi="http://schemas.microsoft.com/office/word/2010/wordprocessingInk" xmlns:wne="http://schemas.microsoft.com/office/word/2006/wordml" xmlns:wps="http://schemas.microsoft.com/office/word/2010/wordprocessingShape" mc:Ignorable="w14 w15 w16se w16cid w16 w16cex w16sdtdh wp14">
   <w:body>
     <w:p>
       <w:pPr>
@@ -312,10 +312,14 @@
       <w:r>
         <w:br w:type="page"/>
       </w:r>
+      <w:bookmarkStart w:id="1" w:name="_Toc137307575"/>
+      <w:bookmarkStart w:id="2" w:name="_Toc137308069"/>
       <w:r>
         <w:lastRenderedPageBreak/>
         <w:t>Lista de cambios</w:t>
       </w:r>
+      <w:bookmarkEnd w:id="1"/>
+      <w:bookmarkEnd w:id="2"/>
     </w:p>
     <w:p/>
     <w:tbl>
@@ -501,14 +505,1482 @@
         <w:br w:type="page"/>
       </w:r>
     </w:p>
+    <w:sdt>
+      <w:sdtPr>
+        <w:id w:val="383293974"/>
+        <w:docPartObj>
+          <w:docPartGallery w:val="Table of Contents"/>
+          <w:docPartUnique/>
+        </w:docPartObj>
+      </w:sdtPr>
+      <w:sdtEndPr>
+        <w:rPr>
+          <w:rFonts w:ascii="Times New Roman" w:eastAsia="Times New Roman" w:hAnsi="Times New Roman" w:cs="Times New Roman"/>
+          <w:b/>
+          <w:bCs/>
+          <w:color w:val="auto"/>
+          <w:sz w:val="24"/>
+          <w:szCs w:val="24"/>
+        </w:rPr>
+      </w:sdtEndPr>
+      <w:sdtContent>
+        <w:p>
+          <w:pPr>
+            <w:pStyle w:val="TtuloTDC"/>
+            <w:rPr>
+              <w:noProof/>
+            </w:rPr>
+          </w:pPr>
+          <w:r>
+            <w:t>Índice</w:t>
+          </w:r>
+          <w:r>
+            <w:fldChar w:fldCharType="begin"/>
+          </w:r>
+          <w:r>
+            <w:instrText xml:space="preserve"> TOC \o "1-3" \h \z \u </w:instrText>
+          </w:r>
+          <w:r>
+            <w:fldChar w:fldCharType="separate"/>
+          </w:r>
+        </w:p>
+        <w:p>
+          <w:pPr>
+            <w:pStyle w:val="TDC1"/>
+            <w:tabs>
+              <w:tab w:val="left" w:pos="440"/>
+              <w:tab w:val="right" w:leader="dot" w:pos="8494"/>
+            </w:tabs>
+            <w:rPr>
+              <w:rFonts w:asciiTheme="minorHAnsi" w:eastAsiaTheme="minorEastAsia" w:hAnsiTheme="minorHAnsi" w:cstheme="minorBidi"/>
+              <w:noProof/>
+              <w:kern w:val="2"/>
+              <w:sz w:val="22"/>
+              <w:szCs w:val="22"/>
+              <w14:ligatures w14:val="standardContextual"/>
+            </w:rPr>
+          </w:pPr>
+          <w:hyperlink w:anchor="_Toc137308072" w:history="1">
+            <w:r>
+              <w:rPr>
+                <w:rStyle w:val="Hipervnculo"/>
+                <w:noProof/>
+              </w:rPr>
+              <w:t>1.</w:t>
+            </w:r>
+            <w:r>
+              <w:rPr>
+                <w:rFonts w:asciiTheme="minorHAnsi" w:eastAsiaTheme="minorEastAsia" w:hAnsiTheme="minorHAnsi" w:cstheme="minorBidi"/>
+                <w:noProof/>
+                <w:kern w:val="2"/>
+                <w:sz w:val="22"/>
+                <w:szCs w:val="22"/>
+                <w14:ligatures w14:val="standardContextual"/>
+              </w:rPr>
+              <w:tab/>
+            </w:r>
+            <w:r>
+              <w:rPr>
+                <w:rStyle w:val="Hipervnculo"/>
+                <w:noProof/>
+              </w:rPr>
+              <w:t>Introducción</w:t>
+            </w:r>
+            <w:r>
+              <w:rPr>
+                <w:noProof/>
+                <w:webHidden/>
+              </w:rPr>
+              <w:tab/>
+            </w:r>
+            <w:r>
+              <w:rPr>
+                <w:noProof/>
+                <w:webHidden/>
+              </w:rPr>
+              <w:fldChar w:fldCharType="begin"/>
+            </w:r>
+            <w:r>
+              <w:rPr>
+                <w:noProof/>
+                <w:webHidden/>
+              </w:rPr>
+              <w:instrText xml:space="preserve"> PAGEREF _Toc137308072 \h </w:instrText>
+            </w:r>
+            <w:r>
+              <w:rPr>
+                <w:noProof/>
+                <w:webHidden/>
+              </w:rPr>
+            </w:r>
+            <w:r>
+              <w:rPr>
+                <w:noProof/>
+                <w:webHidden/>
+              </w:rPr>
+              <w:fldChar w:fldCharType="separate"/>
+            </w:r>
+            <w:r>
+              <w:rPr>
+                <w:noProof/>
+                <w:webHidden/>
+              </w:rPr>
+              <w:t>1</w:t>
+            </w:r>
+            <w:r>
+              <w:rPr>
+                <w:noProof/>
+                <w:webHidden/>
+              </w:rPr>
+              <w:fldChar w:fldCharType="end"/>
+            </w:r>
+          </w:hyperlink>
+        </w:p>
+        <w:p>
+          <w:pPr>
+            <w:pStyle w:val="TDC1"/>
+            <w:tabs>
+              <w:tab w:val="left" w:pos="440"/>
+              <w:tab w:val="right" w:leader="dot" w:pos="8494"/>
+            </w:tabs>
+            <w:rPr>
+              <w:rFonts w:asciiTheme="minorHAnsi" w:eastAsiaTheme="minorEastAsia" w:hAnsiTheme="minorHAnsi" w:cstheme="minorBidi"/>
+              <w:noProof/>
+              <w:kern w:val="2"/>
+              <w:sz w:val="22"/>
+              <w:szCs w:val="22"/>
+              <w14:ligatures w14:val="standardContextual"/>
+            </w:rPr>
+          </w:pPr>
+          <w:hyperlink w:anchor="_Toc137308073" w:history="1">
+            <w:r>
+              <w:rPr>
+                <w:rStyle w:val="Hipervnculo"/>
+                <w:noProof/>
+              </w:rPr>
+              <w:t>2.</w:t>
+            </w:r>
+            <w:r>
+              <w:rPr>
+                <w:rFonts w:asciiTheme="minorHAnsi" w:eastAsiaTheme="minorEastAsia" w:hAnsiTheme="minorHAnsi" w:cstheme="minorBidi"/>
+                <w:noProof/>
+                <w:kern w:val="2"/>
+                <w:sz w:val="22"/>
+                <w:szCs w:val="22"/>
+                <w14:ligatures w14:val="standardContextual"/>
+              </w:rPr>
+              <w:tab/>
+            </w:r>
+            <w:r>
+              <w:rPr>
+                <w:rStyle w:val="Hipervnculo"/>
+                <w:noProof/>
+              </w:rPr>
+              <w:t>Estimación del esfuerzo</w:t>
+            </w:r>
+            <w:r>
+              <w:rPr>
+                <w:noProof/>
+                <w:webHidden/>
+              </w:rPr>
+              <w:tab/>
+            </w:r>
+            <w:r>
+              <w:rPr>
+                <w:noProof/>
+                <w:webHidden/>
+              </w:rPr>
+              <w:fldChar w:fldCharType="begin"/>
+            </w:r>
+            <w:r>
+              <w:rPr>
+                <w:noProof/>
+                <w:webHidden/>
+              </w:rPr>
+              <w:instrText xml:space="preserve"> PAGEREF _Toc137308073 \h </w:instrText>
+            </w:r>
+            <w:r>
+              <w:rPr>
+                <w:noProof/>
+                <w:webHidden/>
+              </w:rPr>
+            </w:r>
+            <w:r>
+              <w:rPr>
+                <w:noProof/>
+                <w:webHidden/>
+              </w:rPr>
+              <w:fldChar w:fldCharType="separate"/>
+            </w:r>
+            <w:r>
+              <w:rPr>
+                <w:noProof/>
+                <w:webHidden/>
+              </w:rPr>
+              <w:t>1</w:t>
+            </w:r>
+            <w:r>
+              <w:rPr>
+                <w:noProof/>
+                <w:webHidden/>
+              </w:rPr>
+              <w:fldChar w:fldCharType="end"/>
+            </w:r>
+          </w:hyperlink>
+        </w:p>
+        <w:p>
+          <w:pPr>
+            <w:pStyle w:val="TDC2"/>
+            <w:tabs>
+              <w:tab w:val="left" w:pos="880"/>
+              <w:tab w:val="right" w:leader="dot" w:pos="8494"/>
+            </w:tabs>
+            <w:rPr>
+              <w:rFonts w:asciiTheme="minorHAnsi" w:eastAsiaTheme="minorEastAsia" w:hAnsiTheme="minorHAnsi" w:cstheme="minorBidi"/>
+              <w:noProof/>
+              <w:kern w:val="2"/>
+              <w:sz w:val="22"/>
+              <w:szCs w:val="22"/>
+              <w14:ligatures w14:val="standardContextual"/>
+            </w:rPr>
+          </w:pPr>
+          <w:hyperlink w:anchor="_Toc137308074" w:history="1">
+            <w:r>
+              <w:rPr>
+                <w:rStyle w:val="Hipervnculo"/>
+                <w:noProof/>
+              </w:rPr>
+              <w:t>2.1.</w:t>
+            </w:r>
+            <w:r>
+              <w:rPr>
+                <w:rFonts w:asciiTheme="minorHAnsi" w:eastAsiaTheme="minorEastAsia" w:hAnsiTheme="minorHAnsi" w:cstheme="minorBidi"/>
+                <w:noProof/>
+                <w:kern w:val="2"/>
+                <w:sz w:val="22"/>
+                <w:szCs w:val="22"/>
+                <w14:ligatures w14:val="standardContextual"/>
+              </w:rPr>
+              <w:tab/>
+            </w:r>
+            <w:r>
+              <w:rPr>
+                <w:rStyle w:val="Hipervnculo"/>
+                <w:noProof/>
+              </w:rPr>
+              <w:t>Cálculo de los Factores de Complejidad Técnica</w:t>
+            </w:r>
+            <w:r>
+              <w:rPr>
+                <w:noProof/>
+                <w:webHidden/>
+              </w:rPr>
+              <w:tab/>
+            </w:r>
+            <w:r>
+              <w:rPr>
+                <w:noProof/>
+                <w:webHidden/>
+              </w:rPr>
+              <w:fldChar w:fldCharType="begin"/>
+            </w:r>
+            <w:r>
+              <w:rPr>
+                <w:noProof/>
+                <w:webHidden/>
+              </w:rPr>
+              <w:instrText xml:space="preserve"> PAGEREF _Toc137308074 \h </w:instrText>
+            </w:r>
+            <w:r>
+              <w:rPr>
+                <w:noProof/>
+                <w:webHidden/>
+              </w:rPr>
+            </w:r>
+            <w:r>
+              <w:rPr>
+                <w:noProof/>
+                <w:webHidden/>
+              </w:rPr>
+              <w:fldChar w:fldCharType="separate"/>
+            </w:r>
+            <w:r>
+              <w:rPr>
+                <w:noProof/>
+                <w:webHidden/>
+              </w:rPr>
+              <w:t>2</w:t>
+            </w:r>
+            <w:r>
+              <w:rPr>
+                <w:noProof/>
+                <w:webHidden/>
+              </w:rPr>
+              <w:fldChar w:fldCharType="end"/>
+            </w:r>
+          </w:hyperlink>
+        </w:p>
+        <w:p>
+          <w:pPr>
+            <w:pStyle w:val="TDC2"/>
+            <w:tabs>
+              <w:tab w:val="left" w:pos="880"/>
+              <w:tab w:val="right" w:leader="dot" w:pos="8494"/>
+            </w:tabs>
+            <w:rPr>
+              <w:rFonts w:asciiTheme="minorHAnsi" w:eastAsiaTheme="minorEastAsia" w:hAnsiTheme="minorHAnsi" w:cstheme="minorBidi"/>
+              <w:noProof/>
+              <w:kern w:val="2"/>
+              <w:sz w:val="22"/>
+              <w:szCs w:val="22"/>
+              <w14:ligatures w14:val="standardContextual"/>
+            </w:rPr>
+          </w:pPr>
+          <w:hyperlink w:anchor="_Toc137308075" w:history="1">
+            <w:r>
+              <w:rPr>
+                <w:rStyle w:val="Hipervnculo"/>
+                <w:noProof/>
+              </w:rPr>
+              <w:t>2.2.</w:t>
+            </w:r>
+            <w:r>
+              <w:rPr>
+                <w:rFonts w:asciiTheme="minorHAnsi" w:eastAsiaTheme="minorEastAsia" w:hAnsiTheme="minorHAnsi" w:cstheme="minorBidi"/>
+                <w:noProof/>
+                <w:kern w:val="2"/>
+                <w:sz w:val="22"/>
+                <w:szCs w:val="22"/>
+                <w14:ligatures w14:val="standardContextual"/>
+              </w:rPr>
+              <w:tab/>
+            </w:r>
+            <w:r>
+              <w:rPr>
+                <w:rStyle w:val="Hipervnculo"/>
+                <w:noProof/>
+              </w:rPr>
+              <w:t>Cálculo de los Factores de Complejidad del Entorno</w:t>
+            </w:r>
+            <w:r>
+              <w:rPr>
+                <w:noProof/>
+                <w:webHidden/>
+              </w:rPr>
+              <w:tab/>
+            </w:r>
+            <w:r>
+              <w:rPr>
+                <w:noProof/>
+                <w:webHidden/>
+              </w:rPr>
+              <w:fldChar w:fldCharType="begin"/>
+            </w:r>
+            <w:r>
+              <w:rPr>
+                <w:noProof/>
+                <w:webHidden/>
+              </w:rPr>
+              <w:instrText xml:space="preserve"> PAGEREF _Toc137308075 \h </w:instrText>
+            </w:r>
+            <w:r>
+              <w:rPr>
+                <w:noProof/>
+                <w:webHidden/>
+              </w:rPr>
+            </w:r>
+            <w:r>
+              <w:rPr>
+                <w:noProof/>
+                <w:webHidden/>
+              </w:rPr>
+              <w:fldChar w:fldCharType="separate"/>
+            </w:r>
+            <w:r>
+              <w:rPr>
+                <w:noProof/>
+                <w:webHidden/>
+              </w:rPr>
+              <w:t>3</w:t>
+            </w:r>
+            <w:r>
+              <w:rPr>
+                <w:noProof/>
+                <w:webHidden/>
+              </w:rPr>
+              <w:fldChar w:fldCharType="end"/>
+            </w:r>
+          </w:hyperlink>
+        </w:p>
+        <w:p>
+          <w:pPr>
+            <w:pStyle w:val="TDC2"/>
+            <w:tabs>
+              <w:tab w:val="left" w:pos="880"/>
+              <w:tab w:val="right" w:leader="dot" w:pos="8494"/>
+            </w:tabs>
+            <w:rPr>
+              <w:rFonts w:asciiTheme="minorHAnsi" w:eastAsiaTheme="minorEastAsia" w:hAnsiTheme="minorHAnsi" w:cstheme="minorBidi"/>
+              <w:noProof/>
+              <w:kern w:val="2"/>
+              <w:sz w:val="22"/>
+              <w:szCs w:val="22"/>
+              <w14:ligatures w14:val="standardContextual"/>
+            </w:rPr>
+          </w:pPr>
+          <w:hyperlink w:anchor="_Toc137308076" w:history="1">
+            <w:r>
+              <w:rPr>
+                <w:rStyle w:val="Hipervnculo"/>
+                <w:noProof/>
+              </w:rPr>
+              <w:t>2.3.</w:t>
+            </w:r>
+            <w:r>
+              <w:rPr>
+                <w:rFonts w:asciiTheme="minorHAnsi" w:eastAsiaTheme="minorEastAsia" w:hAnsiTheme="minorHAnsi" w:cstheme="minorBidi"/>
+                <w:noProof/>
+                <w:kern w:val="2"/>
+                <w:sz w:val="22"/>
+                <w:szCs w:val="22"/>
+                <w14:ligatures w14:val="standardContextual"/>
+              </w:rPr>
+              <w:tab/>
+            </w:r>
+            <w:r>
+              <w:rPr>
+                <w:rStyle w:val="Hipervnculo"/>
+                <w:noProof/>
+              </w:rPr>
+              <w:t>Cálculo de los Puntos de Casos de Uso No Ajustados</w:t>
+            </w:r>
+            <w:r>
+              <w:rPr>
+                <w:noProof/>
+                <w:webHidden/>
+              </w:rPr>
+              <w:tab/>
+            </w:r>
+            <w:r>
+              <w:rPr>
+                <w:noProof/>
+                <w:webHidden/>
+              </w:rPr>
+              <w:fldChar w:fldCharType="begin"/>
+            </w:r>
+            <w:r>
+              <w:rPr>
+                <w:noProof/>
+                <w:webHidden/>
+              </w:rPr>
+              <w:instrText xml:space="preserve"> PAGEREF _Toc137308076 \h </w:instrText>
+            </w:r>
+            <w:r>
+              <w:rPr>
+                <w:noProof/>
+                <w:webHidden/>
+              </w:rPr>
+            </w:r>
+            <w:r>
+              <w:rPr>
+                <w:noProof/>
+                <w:webHidden/>
+              </w:rPr>
+              <w:fldChar w:fldCharType="separate"/>
+            </w:r>
+            <w:r>
+              <w:rPr>
+                <w:noProof/>
+                <w:webHidden/>
+              </w:rPr>
+              <w:t>3</w:t>
+            </w:r>
+            <w:r>
+              <w:rPr>
+                <w:noProof/>
+                <w:webHidden/>
+              </w:rPr>
+              <w:fldChar w:fldCharType="end"/>
+            </w:r>
+          </w:hyperlink>
+        </w:p>
+        <w:p>
+          <w:pPr>
+            <w:pStyle w:val="TDC2"/>
+            <w:tabs>
+              <w:tab w:val="left" w:pos="880"/>
+              <w:tab w:val="right" w:leader="dot" w:pos="8494"/>
+            </w:tabs>
+            <w:rPr>
+              <w:rFonts w:asciiTheme="minorHAnsi" w:eastAsiaTheme="minorEastAsia" w:hAnsiTheme="minorHAnsi" w:cstheme="minorBidi"/>
+              <w:noProof/>
+              <w:kern w:val="2"/>
+              <w:sz w:val="22"/>
+              <w:szCs w:val="22"/>
+              <w14:ligatures w14:val="standardContextual"/>
+            </w:rPr>
+          </w:pPr>
+          <w:hyperlink w:anchor="_Toc137308077" w:history="1">
+            <w:r>
+              <w:rPr>
+                <w:rStyle w:val="Hipervnculo"/>
+                <w:noProof/>
+              </w:rPr>
+              <w:t>2.4.</w:t>
+            </w:r>
+            <w:r>
+              <w:rPr>
+                <w:rFonts w:asciiTheme="minorHAnsi" w:eastAsiaTheme="minorEastAsia" w:hAnsiTheme="minorHAnsi" w:cstheme="minorBidi"/>
+                <w:noProof/>
+                <w:kern w:val="2"/>
+                <w:sz w:val="22"/>
+                <w:szCs w:val="22"/>
+                <w14:ligatures w14:val="standardContextual"/>
+              </w:rPr>
+              <w:tab/>
+            </w:r>
+            <w:r>
+              <w:rPr>
+                <w:rStyle w:val="Hipervnculo"/>
+                <w:noProof/>
+              </w:rPr>
+              <w:t>Estimación del esfuerzo mediante EZ Estimate</w:t>
+            </w:r>
+            <w:r>
+              <w:rPr>
+                <w:noProof/>
+                <w:webHidden/>
+              </w:rPr>
+              <w:tab/>
+            </w:r>
+            <w:r>
+              <w:rPr>
+                <w:noProof/>
+                <w:webHidden/>
+              </w:rPr>
+              <w:fldChar w:fldCharType="begin"/>
+            </w:r>
+            <w:r>
+              <w:rPr>
+                <w:noProof/>
+                <w:webHidden/>
+              </w:rPr>
+              <w:instrText xml:space="preserve"> PAGEREF _Toc137308077 \h </w:instrText>
+            </w:r>
+            <w:r>
+              <w:rPr>
+                <w:noProof/>
+                <w:webHidden/>
+              </w:rPr>
+            </w:r>
+            <w:r>
+              <w:rPr>
+                <w:noProof/>
+                <w:webHidden/>
+              </w:rPr>
+              <w:fldChar w:fldCharType="separate"/>
+            </w:r>
+            <w:r>
+              <w:rPr>
+                <w:noProof/>
+                <w:webHidden/>
+              </w:rPr>
+              <w:t>5</w:t>
+            </w:r>
+            <w:r>
+              <w:rPr>
+                <w:noProof/>
+                <w:webHidden/>
+              </w:rPr>
+              <w:fldChar w:fldCharType="end"/>
+            </w:r>
+          </w:hyperlink>
+        </w:p>
+        <w:p>
+          <w:pPr>
+            <w:pStyle w:val="TDC1"/>
+            <w:tabs>
+              <w:tab w:val="left" w:pos="440"/>
+              <w:tab w:val="right" w:leader="dot" w:pos="8494"/>
+            </w:tabs>
+            <w:rPr>
+              <w:rFonts w:asciiTheme="minorHAnsi" w:eastAsiaTheme="minorEastAsia" w:hAnsiTheme="minorHAnsi" w:cstheme="minorBidi"/>
+              <w:noProof/>
+              <w:kern w:val="2"/>
+              <w:sz w:val="22"/>
+              <w:szCs w:val="22"/>
+              <w14:ligatures w14:val="standardContextual"/>
+            </w:rPr>
+          </w:pPr>
+          <w:hyperlink w:anchor="_Toc137308078" w:history="1">
+            <w:r>
+              <w:rPr>
+                <w:rStyle w:val="Hipervnculo"/>
+                <w:noProof/>
+              </w:rPr>
+              <w:t>3.</w:t>
+            </w:r>
+            <w:r>
+              <w:rPr>
+                <w:rFonts w:asciiTheme="minorHAnsi" w:eastAsiaTheme="minorEastAsia" w:hAnsiTheme="minorHAnsi" w:cstheme="minorBidi"/>
+                <w:noProof/>
+                <w:kern w:val="2"/>
+                <w:sz w:val="22"/>
+                <w:szCs w:val="22"/>
+                <w14:ligatures w14:val="standardContextual"/>
+              </w:rPr>
+              <w:tab/>
+            </w:r>
+            <w:r>
+              <w:rPr>
+                <w:rStyle w:val="Hipervnculo"/>
+                <w:noProof/>
+              </w:rPr>
+              <w:t>Planificación temporal</w:t>
+            </w:r>
+            <w:r>
+              <w:rPr>
+                <w:noProof/>
+                <w:webHidden/>
+              </w:rPr>
+              <w:tab/>
+            </w:r>
+            <w:r>
+              <w:rPr>
+                <w:noProof/>
+                <w:webHidden/>
+              </w:rPr>
+              <w:fldChar w:fldCharType="begin"/>
+            </w:r>
+            <w:r>
+              <w:rPr>
+                <w:noProof/>
+                <w:webHidden/>
+              </w:rPr>
+              <w:instrText xml:space="preserve"> PAGEREF _Toc137308078 \h </w:instrText>
+            </w:r>
+            <w:r>
+              <w:rPr>
+                <w:noProof/>
+                <w:webHidden/>
+              </w:rPr>
+            </w:r>
+            <w:r>
+              <w:rPr>
+                <w:noProof/>
+                <w:webHidden/>
+              </w:rPr>
+              <w:fldChar w:fldCharType="separate"/>
+            </w:r>
+            <w:r>
+              <w:rPr>
+                <w:noProof/>
+                <w:webHidden/>
+              </w:rPr>
+              <w:t>6</w:t>
+            </w:r>
+            <w:r>
+              <w:rPr>
+                <w:noProof/>
+                <w:webHidden/>
+              </w:rPr>
+              <w:fldChar w:fldCharType="end"/>
+            </w:r>
+          </w:hyperlink>
+        </w:p>
+        <w:p>
+          <w:pPr>
+            <w:pStyle w:val="TDC2"/>
+            <w:tabs>
+              <w:tab w:val="left" w:pos="880"/>
+              <w:tab w:val="right" w:leader="dot" w:pos="8494"/>
+            </w:tabs>
+            <w:rPr>
+              <w:rFonts w:asciiTheme="minorHAnsi" w:eastAsiaTheme="minorEastAsia" w:hAnsiTheme="minorHAnsi" w:cstheme="minorBidi"/>
+              <w:noProof/>
+              <w:kern w:val="2"/>
+              <w:sz w:val="22"/>
+              <w:szCs w:val="22"/>
+              <w14:ligatures w14:val="standardContextual"/>
+            </w:rPr>
+          </w:pPr>
+          <w:hyperlink w:anchor="_Toc137308079" w:history="1">
+            <w:r>
+              <w:rPr>
+                <w:rStyle w:val="Hipervnculo"/>
+                <w:noProof/>
+              </w:rPr>
+              <w:t>3.1.</w:t>
+            </w:r>
+            <w:r>
+              <w:rPr>
+                <w:rFonts w:asciiTheme="minorHAnsi" w:eastAsiaTheme="minorEastAsia" w:hAnsiTheme="minorHAnsi" w:cstheme="minorBidi"/>
+                <w:noProof/>
+                <w:kern w:val="2"/>
+                <w:sz w:val="22"/>
+                <w:szCs w:val="22"/>
+                <w14:ligatures w14:val="standardContextual"/>
+              </w:rPr>
+              <w:tab/>
+            </w:r>
+            <w:r>
+              <w:rPr>
+                <w:rStyle w:val="Hipervnculo"/>
+                <w:noProof/>
+              </w:rPr>
+              <w:t>Calendario de trabajo</w:t>
+            </w:r>
+            <w:r>
+              <w:rPr>
+                <w:noProof/>
+                <w:webHidden/>
+              </w:rPr>
+              <w:tab/>
+            </w:r>
+            <w:r>
+              <w:rPr>
+                <w:noProof/>
+                <w:webHidden/>
+              </w:rPr>
+              <w:fldChar w:fldCharType="begin"/>
+            </w:r>
+            <w:r>
+              <w:rPr>
+                <w:noProof/>
+                <w:webHidden/>
+              </w:rPr>
+              <w:instrText xml:space="preserve"> PAGEREF _Toc137308079 \h </w:instrText>
+            </w:r>
+            <w:r>
+              <w:rPr>
+                <w:noProof/>
+                <w:webHidden/>
+              </w:rPr>
+            </w:r>
+            <w:r>
+              <w:rPr>
+                <w:noProof/>
+                <w:webHidden/>
+              </w:rPr>
+              <w:fldChar w:fldCharType="separate"/>
+            </w:r>
+            <w:r>
+              <w:rPr>
+                <w:noProof/>
+                <w:webHidden/>
+              </w:rPr>
+              <w:t>6</w:t>
+            </w:r>
+            <w:r>
+              <w:rPr>
+                <w:noProof/>
+                <w:webHidden/>
+              </w:rPr>
+              <w:fldChar w:fldCharType="end"/>
+            </w:r>
+          </w:hyperlink>
+        </w:p>
+        <w:p>
+          <w:pPr>
+            <w:pStyle w:val="TDC2"/>
+            <w:tabs>
+              <w:tab w:val="left" w:pos="880"/>
+              <w:tab w:val="right" w:leader="dot" w:pos="8494"/>
+            </w:tabs>
+            <w:rPr>
+              <w:rFonts w:asciiTheme="minorHAnsi" w:eastAsiaTheme="minorEastAsia" w:hAnsiTheme="minorHAnsi" w:cstheme="minorBidi"/>
+              <w:noProof/>
+              <w:kern w:val="2"/>
+              <w:sz w:val="22"/>
+              <w:szCs w:val="22"/>
+              <w14:ligatures w14:val="standardContextual"/>
+            </w:rPr>
+          </w:pPr>
+          <w:hyperlink w:anchor="_Toc137308080" w:history="1">
+            <w:r>
+              <w:rPr>
+                <w:rStyle w:val="Hipervnculo"/>
+                <w:noProof/>
+              </w:rPr>
+              <w:t>3.2.</w:t>
+            </w:r>
+            <w:r>
+              <w:rPr>
+                <w:rFonts w:asciiTheme="minorHAnsi" w:eastAsiaTheme="minorEastAsia" w:hAnsiTheme="minorHAnsi" w:cstheme="minorBidi"/>
+                <w:noProof/>
+                <w:kern w:val="2"/>
+                <w:sz w:val="22"/>
+                <w:szCs w:val="22"/>
+                <w14:ligatures w14:val="standardContextual"/>
+              </w:rPr>
+              <w:tab/>
+            </w:r>
+            <w:r>
+              <w:rPr>
+                <w:rStyle w:val="Hipervnculo"/>
+                <w:noProof/>
+              </w:rPr>
+              <w:t>Planificación de tareas</w:t>
+            </w:r>
+            <w:r>
+              <w:rPr>
+                <w:noProof/>
+                <w:webHidden/>
+              </w:rPr>
+              <w:tab/>
+            </w:r>
+            <w:r>
+              <w:rPr>
+                <w:noProof/>
+                <w:webHidden/>
+              </w:rPr>
+              <w:fldChar w:fldCharType="begin"/>
+            </w:r>
+            <w:r>
+              <w:rPr>
+                <w:noProof/>
+                <w:webHidden/>
+              </w:rPr>
+              <w:instrText xml:space="preserve"> PAGEREF _Toc137308080 \h </w:instrText>
+            </w:r>
+            <w:r>
+              <w:rPr>
+                <w:noProof/>
+                <w:webHidden/>
+              </w:rPr>
+            </w:r>
+            <w:r>
+              <w:rPr>
+                <w:noProof/>
+                <w:webHidden/>
+              </w:rPr>
+              <w:fldChar w:fldCharType="separate"/>
+            </w:r>
+            <w:r>
+              <w:rPr>
+                <w:noProof/>
+                <w:webHidden/>
+              </w:rPr>
+              <w:t>7</w:t>
+            </w:r>
+            <w:r>
+              <w:rPr>
+                <w:noProof/>
+                <w:webHidden/>
+              </w:rPr>
+              <w:fldChar w:fldCharType="end"/>
+            </w:r>
+          </w:hyperlink>
+        </w:p>
+        <w:p>
+          <w:pPr>
+            <w:pStyle w:val="TDC2"/>
+            <w:tabs>
+              <w:tab w:val="left" w:pos="880"/>
+              <w:tab w:val="right" w:leader="dot" w:pos="8494"/>
+            </w:tabs>
+            <w:rPr>
+              <w:rFonts w:asciiTheme="minorHAnsi" w:eastAsiaTheme="minorEastAsia" w:hAnsiTheme="minorHAnsi" w:cstheme="minorBidi"/>
+              <w:noProof/>
+              <w:kern w:val="2"/>
+              <w:sz w:val="22"/>
+              <w:szCs w:val="22"/>
+              <w14:ligatures w14:val="standardContextual"/>
+            </w:rPr>
+          </w:pPr>
+          <w:hyperlink w:anchor="_Toc137308081" w:history="1">
+            <w:r>
+              <w:rPr>
+                <w:rStyle w:val="Hipervnculo"/>
+                <w:noProof/>
+              </w:rPr>
+              <w:t>3.3.</w:t>
+            </w:r>
+            <w:r>
+              <w:rPr>
+                <w:rFonts w:asciiTheme="minorHAnsi" w:eastAsiaTheme="minorEastAsia" w:hAnsiTheme="minorHAnsi" w:cstheme="minorBidi"/>
+                <w:noProof/>
+                <w:kern w:val="2"/>
+                <w:sz w:val="22"/>
+                <w:szCs w:val="22"/>
+                <w14:ligatures w14:val="standardContextual"/>
+              </w:rPr>
+              <w:tab/>
+            </w:r>
+            <w:r>
+              <w:rPr>
+                <w:rStyle w:val="Hipervnculo"/>
+                <w:noProof/>
+              </w:rPr>
+              <w:t>Diagrama de Gantt</w:t>
+            </w:r>
+            <w:r>
+              <w:rPr>
+                <w:noProof/>
+                <w:webHidden/>
+              </w:rPr>
+              <w:tab/>
+            </w:r>
+            <w:r>
+              <w:rPr>
+                <w:noProof/>
+                <w:webHidden/>
+              </w:rPr>
+              <w:fldChar w:fldCharType="begin"/>
+            </w:r>
+            <w:r>
+              <w:rPr>
+                <w:noProof/>
+                <w:webHidden/>
+              </w:rPr>
+              <w:instrText xml:space="preserve"> PAGEREF _Toc137308081 \h </w:instrText>
+            </w:r>
+            <w:r>
+              <w:rPr>
+                <w:noProof/>
+                <w:webHidden/>
+              </w:rPr>
+            </w:r>
+            <w:r>
+              <w:rPr>
+                <w:noProof/>
+                <w:webHidden/>
+              </w:rPr>
+              <w:fldChar w:fldCharType="separate"/>
+            </w:r>
+            <w:r>
+              <w:rPr>
+                <w:noProof/>
+                <w:webHidden/>
+              </w:rPr>
+              <w:t>12</w:t>
+            </w:r>
+            <w:r>
+              <w:rPr>
+                <w:noProof/>
+                <w:webHidden/>
+              </w:rPr>
+              <w:fldChar w:fldCharType="end"/>
+            </w:r>
+          </w:hyperlink>
+        </w:p>
+        <w:p>
+          <w:pPr>
+            <w:pStyle w:val="TDC1"/>
+            <w:tabs>
+              <w:tab w:val="left" w:pos="440"/>
+              <w:tab w:val="right" w:leader="dot" w:pos="8494"/>
+            </w:tabs>
+            <w:rPr>
+              <w:rFonts w:asciiTheme="minorHAnsi" w:eastAsiaTheme="minorEastAsia" w:hAnsiTheme="minorHAnsi" w:cstheme="minorBidi"/>
+              <w:noProof/>
+              <w:kern w:val="2"/>
+              <w:sz w:val="22"/>
+              <w:szCs w:val="22"/>
+              <w14:ligatures w14:val="standardContextual"/>
+            </w:rPr>
+          </w:pPr>
+          <w:hyperlink w:anchor="_Toc137308082" w:history="1">
+            <w:r>
+              <w:rPr>
+                <w:rStyle w:val="Hipervnculo"/>
+                <w:noProof/>
+              </w:rPr>
+              <w:t>4.</w:t>
+            </w:r>
+            <w:r>
+              <w:rPr>
+                <w:rFonts w:asciiTheme="minorHAnsi" w:eastAsiaTheme="minorEastAsia" w:hAnsiTheme="minorHAnsi" w:cstheme="minorBidi"/>
+                <w:noProof/>
+                <w:kern w:val="2"/>
+                <w:sz w:val="22"/>
+                <w:szCs w:val="22"/>
+                <w14:ligatures w14:val="standardContextual"/>
+              </w:rPr>
+              <w:tab/>
+            </w:r>
+            <w:r>
+              <w:rPr>
+                <w:rStyle w:val="Hipervnculo"/>
+                <w:noProof/>
+              </w:rPr>
+              <w:t>Conclusiones</w:t>
+            </w:r>
+            <w:r>
+              <w:rPr>
+                <w:noProof/>
+                <w:webHidden/>
+              </w:rPr>
+              <w:tab/>
+            </w:r>
+            <w:r>
+              <w:rPr>
+                <w:noProof/>
+                <w:webHidden/>
+              </w:rPr>
+              <w:fldChar w:fldCharType="begin"/>
+            </w:r>
+            <w:r>
+              <w:rPr>
+                <w:noProof/>
+                <w:webHidden/>
+              </w:rPr>
+              <w:instrText xml:space="preserve"> PAGEREF _Toc137308082 \h </w:instrText>
+            </w:r>
+            <w:r>
+              <w:rPr>
+                <w:noProof/>
+                <w:webHidden/>
+              </w:rPr>
+            </w:r>
+            <w:r>
+              <w:rPr>
+                <w:noProof/>
+                <w:webHidden/>
+              </w:rPr>
+              <w:fldChar w:fldCharType="separate"/>
+            </w:r>
+            <w:r>
+              <w:rPr>
+                <w:noProof/>
+                <w:webHidden/>
+              </w:rPr>
+              <w:t>15</w:t>
+            </w:r>
+            <w:r>
+              <w:rPr>
+                <w:noProof/>
+                <w:webHidden/>
+              </w:rPr>
+              <w:fldChar w:fldCharType="end"/>
+            </w:r>
+          </w:hyperlink>
+        </w:p>
+        <w:p>
+          <w:pPr>
+            <w:pStyle w:val="TDC1"/>
+            <w:tabs>
+              <w:tab w:val="right" w:leader="dot" w:pos="8494"/>
+            </w:tabs>
+            <w:rPr>
+              <w:rFonts w:asciiTheme="minorHAnsi" w:eastAsiaTheme="minorEastAsia" w:hAnsiTheme="minorHAnsi" w:cstheme="minorBidi"/>
+              <w:noProof/>
+              <w:kern w:val="2"/>
+              <w:sz w:val="22"/>
+              <w:szCs w:val="22"/>
+              <w14:ligatures w14:val="standardContextual"/>
+            </w:rPr>
+          </w:pPr>
+          <w:hyperlink w:anchor="_Toc137308083" w:history="1">
+            <w:r>
+              <w:rPr>
+                <w:rStyle w:val="Hipervnculo"/>
+                <w:noProof/>
+              </w:rPr>
+              <w:t>Bibliografía</w:t>
+            </w:r>
+            <w:r>
+              <w:rPr>
+                <w:noProof/>
+                <w:webHidden/>
+              </w:rPr>
+              <w:tab/>
+            </w:r>
+            <w:r>
+              <w:rPr>
+                <w:noProof/>
+                <w:webHidden/>
+              </w:rPr>
+              <w:fldChar w:fldCharType="begin"/>
+            </w:r>
+            <w:r>
+              <w:rPr>
+                <w:noProof/>
+                <w:webHidden/>
+              </w:rPr>
+              <w:instrText xml:space="preserve"> PAGEREF _Toc137308083 \h </w:instrText>
+            </w:r>
+            <w:r>
+              <w:rPr>
+                <w:noProof/>
+                <w:webHidden/>
+              </w:rPr>
+            </w:r>
+            <w:r>
+              <w:rPr>
+                <w:noProof/>
+                <w:webHidden/>
+              </w:rPr>
+              <w:fldChar w:fldCharType="separate"/>
+            </w:r>
+            <w:r>
+              <w:rPr>
+                <w:noProof/>
+                <w:webHidden/>
+              </w:rPr>
+              <w:t>16</w:t>
+            </w:r>
+            <w:r>
+              <w:rPr>
+                <w:noProof/>
+                <w:webHidden/>
+              </w:rPr>
+              <w:fldChar w:fldCharType="end"/>
+            </w:r>
+          </w:hyperlink>
+        </w:p>
+        <w:p>
+          <w:r>
+            <w:rPr>
+              <w:b/>
+              <w:bCs/>
+            </w:rPr>
+            <w:fldChar w:fldCharType="end"/>
+          </w:r>
+        </w:p>
+      </w:sdtContent>
+    </w:sdt>
+    <w:p>
+      <w:pPr>
+        <w:jc w:val="left"/>
+      </w:pPr>
+      <w:r>
+        <w:br w:type="page"/>
+      </w:r>
+    </w:p>
     <w:p>
       <w:pPr>
         <w:pStyle w:val="Ttulo1"/>
       </w:pPr>
+      <w:bookmarkStart w:id="3" w:name="_Toc137308070"/>
       <w:r>
         <w:lastRenderedPageBreak/>
-        <w:t>Tabla de contenido</w:t>
-      </w:r>
+        <w:t xml:space="preserve">Índice de </w:t>
+      </w:r>
+      <w:r>
+        <w:t>tablas</w:t>
+      </w:r>
+      <w:bookmarkEnd w:id="3"/>
+    </w:p>
+    <w:p/>
+    <w:p>
+      <w:pPr>
+        <w:pStyle w:val="Tabladeilustraciones"/>
+        <w:tabs>
+          <w:tab w:val="right" w:leader="dot" w:pos="8494"/>
+        </w:tabs>
+        <w:rPr>
+          <w:rFonts w:asciiTheme="minorHAnsi" w:eastAsiaTheme="minorEastAsia" w:hAnsiTheme="minorHAnsi" w:cstheme="minorBidi"/>
+          <w:noProof/>
+          <w:kern w:val="2"/>
+          <w:sz w:val="22"/>
+          <w:szCs w:val="22"/>
+          <w14:ligatures w14:val="standardContextual"/>
+        </w:rPr>
+      </w:pPr>
+      <w:r>
+        <w:rPr>
+          <w:rFonts w:asciiTheme="majorHAnsi" w:eastAsiaTheme="majorEastAsia" w:hAnsiTheme="majorHAnsi" w:cstheme="majorBidi"/>
+          <w:color w:val="2F5496" w:themeColor="accent1" w:themeShade="BF"/>
+          <w:sz w:val="32"/>
+          <w:szCs w:val="32"/>
+        </w:rPr>
+        <w:fldChar w:fldCharType="begin"/>
+      </w:r>
+      <w:r>
+        <w:rPr>
+          <w:rFonts w:asciiTheme="majorHAnsi" w:eastAsiaTheme="majorEastAsia" w:hAnsiTheme="majorHAnsi" w:cstheme="majorBidi"/>
+          <w:color w:val="2F5496" w:themeColor="accent1" w:themeShade="BF"/>
+          <w:sz w:val="32"/>
+          <w:szCs w:val="32"/>
+        </w:rPr>
+        <w:instrText xml:space="preserve"> TOC \h \z \c "Tabla" </w:instrText>
+      </w:r>
+      <w:r>
+        <w:rPr>
+          <w:rFonts w:asciiTheme="majorHAnsi" w:eastAsiaTheme="majorEastAsia" w:hAnsiTheme="majorHAnsi" w:cstheme="majorBidi"/>
+          <w:color w:val="2F5496" w:themeColor="accent1" w:themeShade="BF"/>
+          <w:sz w:val="32"/>
+          <w:szCs w:val="32"/>
+        </w:rPr>
+        <w:fldChar w:fldCharType="separate"/>
+      </w:r>
+      <w:hyperlink w:anchor="_Toc137307981" w:history="1">
+        <w:r>
+          <w:rPr>
+            <w:rStyle w:val="Hipervnculo"/>
+            <w:noProof/>
+          </w:rPr>
+          <w:t>Tabla 1: Calculo factor de complejidad tecnica</w:t>
+        </w:r>
+        <w:r>
+          <w:rPr>
+            <w:noProof/>
+            <w:webHidden/>
+          </w:rPr>
+          <w:tab/>
+        </w:r>
+        <w:r>
+          <w:rPr>
+            <w:noProof/>
+            <w:webHidden/>
+          </w:rPr>
+          <w:fldChar w:fldCharType="begin"/>
+        </w:r>
+        <w:r>
+          <w:rPr>
+            <w:noProof/>
+            <w:webHidden/>
+          </w:rPr>
+          <w:instrText xml:space="preserve"> PAGEREF _Toc137307981 \h </w:instrText>
+        </w:r>
+        <w:r>
+          <w:rPr>
+            <w:noProof/>
+            <w:webHidden/>
+          </w:rPr>
+        </w:r>
+        <w:r>
+          <w:rPr>
+            <w:noProof/>
+            <w:webHidden/>
+          </w:rPr>
+          <w:fldChar w:fldCharType="separate"/>
+        </w:r>
+        <w:r>
+          <w:rPr>
+            <w:noProof/>
+            <w:webHidden/>
+          </w:rPr>
+          <w:t>2</w:t>
+        </w:r>
+        <w:r>
+          <w:rPr>
+            <w:noProof/>
+            <w:webHidden/>
+          </w:rPr>
+          <w:fldChar w:fldCharType="end"/>
+        </w:r>
+      </w:hyperlink>
+    </w:p>
+    <w:p>
+      <w:pPr>
+        <w:pStyle w:val="Tabladeilustraciones"/>
+        <w:tabs>
+          <w:tab w:val="right" w:leader="dot" w:pos="8494"/>
+        </w:tabs>
+        <w:rPr>
+          <w:rFonts w:asciiTheme="minorHAnsi" w:eastAsiaTheme="minorEastAsia" w:hAnsiTheme="minorHAnsi" w:cstheme="minorBidi"/>
+          <w:noProof/>
+          <w:kern w:val="2"/>
+          <w:sz w:val="22"/>
+          <w:szCs w:val="22"/>
+          <w14:ligatures w14:val="standardContextual"/>
+        </w:rPr>
+      </w:pPr>
+      <w:hyperlink w:anchor="_Toc137307982" w:history="1">
+        <w:r>
+          <w:rPr>
+            <w:rStyle w:val="Hipervnculo"/>
+            <w:noProof/>
+          </w:rPr>
+          <w:t>Tabla 2: Calculo de factores de complejidad de entorno</w:t>
+        </w:r>
+        <w:r>
+          <w:rPr>
+            <w:noProof/>
+            <w:webHidden/>
+          </w:rPr>
+          <w:tab/>
+        </w:r>
+        <w:r>
+          <w:rPr>
+            <w:noProof/>
+            <w:webHidden/>
+          </w:rPr>
+          <w:fldChar w:fldCharType="begin"/>
+        </w:r>
+        <w:r>
+          <w:rPr>
+            <w:noProof/>
+            <w:webHidden/>
+          </w:rPr>
+          <w:instrText xml:space="preserve"> PAGEREF _Toc137307982 \h </w:instrText>
+        </w:r>
+        <w:r>
+          <w:rPr>
+            <w:noProof/>
+            <w:webHidden/>
+          </w:rPr>
+        </w:r>
+        <w:r>
+          <w:rPr>
+            <w:noProof/>
+            <w:webHidden/>
+          </w:rPr>
+          <w:fldChar w:fldCharType="separate"/>
+        </w:r>
+        <w:r>
+          <w:rPr>
+            <w:noProof/>
+            <w:webHidden/>
+          </w:rPr>
+          <w:t>3</w:t>
+        </w:r>
+        <w:r>
+          <w:rPr>
+            <w:noProof/>
+            <w:webHidden/>
+          </w:rPr>
+          <w:fldChar w:fldCharType="end"/>
+        </w:r>
+      </w:hyperlink>
+    </w:p>
+    <w:p>
+      <w:pPr>
+        <w:pStyle w:val="Tabladeilustraciones"/>
+        <w:tabs>
+          <w:tab w:val="right" w:leader="dot" w:pos="8494"/>
+        </w:tabs>
+        <w:rPr>
+          <w:rFonts w:asciiTheme="minorHAnsi" w:eastAsiaTheme="minorEastAsia" w:hAnsiTheme="minorHAnsi" w:cstheme="minorBidi"/>
+          <w:noProof/>
+          <w:kern w:val="2"/>
+          <w:sz w:val="22"/>
+          <w:szCs w:val="22"/>
+          <w14:ligatures w14:val="standardContextual"/>
+        </w:rPr>
+      </w:pPr>
+      <w:hyperlink w:anchor="_Toc137307983" w:history="1">
+        <w:r>
+          <w:rPr>
+            <w:rStyle w:val="Hipervnculo"/>
+            <w:noProof/>
+          </w:rPr>
+          <w:t>Tabla 3: Complejidad de los actores</w:t>
+        </w:r>
+        <w:r>
+          <w:rPr>
+            <w:noProof/>
+            <w:webHidden/>
+          </w:rPr>
+          <w:tab/>
+        </w:r>
+        <w:r>
+          <w:rPr>
+            <w:noProof/>
+            <w:webHidden/>
+          </w:rPr>
+          <w:fldChar w:fldCharType="begin"/>
+        </w:r>
+        <w:r>
+          <w:rPr>
+            <w:noProof/>
+            <w:webHidden/>
+          </w:rPr>
+          <w:instrText xml:space="preserve"> PAGEREF _Toc137307983 \h </w:instrText>
+        </w:r>
+        <w:r>
+          <w:rPr>
+            <w:noProof/>
+            <w:webHidden/>
+          </w:rPr>
+        </w:r>
+        <w:r>
+          <w:rPr>
+            <w:noProof/>
+            <w:webHidden/>
+          </w:rPr>
+          <w:fldChar w:fldCharType="separate"/>
+        </w:r>
+        <w:r>
+          <w:rPr>
+            <w:noProof/>
+            <w:webHidden/>
+          </w:rPr>
+          <w:t>4</w:t>
+        </w:r>
+        <w:r>
+          <w:rPr>
+            <w:noProof/>
+            <w:webHidden/>
+          </w:rPr>
+          <w:fldChar w:fldCharType="end"/>
+        </w:r>
+      </w:hyperlink>
+    </w:p>
+    <w:p>
+      <w:pPr>
+        <w:pStyle w:val="Tabladeilustraciones"/>
+        <w:tabs>
+          <w:tab w:val="right" w:leader="dot" w:pos="8494"/>
+        </w:tabs>
+        <w:rPr>
+          <w:rFonts w:asciiTheme="minorHAnsi" w:eastAsiaTheme="minorEastAsia" w:hAnsiTheme="minorHAnsi" w:cstheme="minorBidi"/>
+          <w:noProof/>
+          <w:kern w:val="2"/>
+          <w:sz w:val="22"/>
+          <w:szCs w:val="22"/>
+          <w14:ligatures w14:val="standardContextual"/>
+        </w:rPr>
+      </w:pPr>
+      <w:hyperlink w:anchor="_Toc137307984" w:history="1">
+        <w:r>
+          <w:rPr>
+            <w:rStyle w:val="Hipervnculo"/>
+            <w:noProof/>
+          </w:rPr>
+          <w:t>Tabla 4: Complejidad casos de uso</w:t>
+        </w:r>
+        <w:r>
+          <w:rPr>
+            <w:noProof/>
+            <w:webHidden/>
+          </w:rPr>
+          <w:tab/>
+        </w:r>
+        <w:r>
+          <w:rPr>
+            <w:noProof/>
+            <w:webHidden/>
+          </w:rPr>
+          <w:fldChar w:fldCharType="begin"/>
+        </w:r>
+        <w:r>
+          <w:rPr>
+            <w:noProof/>
+            <w:webHidden/>
+          </w:rPr>
+          <w:instrText xml:space="preserve"> PAGEREF _Toc137307984 \h </w:instrText>
+        </w:r>
+        <w:r>
+          <w:rPr>
+            <w:noProof/>
+            <w:webHidden/>
+          </w:rPr>
+        </w:r>
+        <w:r>
+          <w:rPr>
+            <w:noProof/>
+            <w:webHidden/>
+          </w:rPr>
+          <w:fldChar w:fldCharType="separate"/>
+        </w:r>
+        <w:r>
+          <w:rPr>
+            <w:noProof/>
+            <w:webHidden/>
+          </w:rPr>
+          <w:t>4</w:t>
+        </w:r>
+        <w:r>
+          <w:rPr>
+            <w:noProof/>
+            <w:webHidden/>
+          </w:rPr>
+          <w:fldChar w:fldCharType="end"/>
+        </w:r>
+      </w:hyperlink>
     </w:p>
     <w:p>
       <w:pPr>
@@ -521,17 +1993,1276 @@
         </w:rPr>
       </w:pPr>
       <w:r>
-        <w:br w:type="page"/>
+        <w:rPr>
+          <w:rFonts w:asciiTheme="majorHAnsi" w:eastAsiaTheme="majorEastAsia" w:hAnsiTheme="majorHAnsi" w:cstheme="majorBidi"/>
+          <w:color w:val="2F5496" w:themeColor="accent1" w:themeShade="BF"/>
+          <w:sz w:val="32"/>
+          <w:szCs w:val="32"/>
+        </w:rPr>
+        <w:fldChar w:fldCharType="end"/>
       </w:r>
     </w:p>
     <w:p>
       <w:pPr>
         <w:pStyle w:val="Ttulo1"/>
       </w:pPr>
-      <w:r>
-        <w:lastRenderedPageBreak/>
-        <w:t>Índice de tablas</w:t>
-      </w:r>
+      <w:bookmarkStart w:id="4" w:name="_Toc137307577"/>
+      <w:bookmarkStart w:id="5" w:name="_Toc137308071"/>
+      <w:r>
+        <w:t>Índice de ilustraciones</w:t>
+      </w:r>
+      <w:bookmarkEnd w:id="4"/>
+      <w:bookmarkEnd w:id="5"/>
+    </w:p>
+    <w:p>
+      <w:pPr>
+        <w:pStyle w:val="Tabladeilustraciones"/>
+        <w:tabs>
+          <w:tab w:val="right" w:leader="dot" w:pos="8494"/>
+        </w:tabs>
+        <w:rPr>
+          <w:rFonts w:asciiTheme="minorHAnsi" w:eastAsiaTheme="minorEastAsia" w:hAnsiTheme="minorHAnsi" w:cstheme="minorBidi"/>
+          <w:noProof/>
+          <w:kern w:val="2"/>
+          <w:sz w:val="22"/>
+          <w:szCs w:val="22"/>
+          <w14:ligatures w14:val="standardContextual"/>
+        </w:rPr>
+      </w:pPr>
+      <w:r>
+        <w:fldChar w:fldCharType="begin"/>
+      </w:r>
+      <w:r>
+        <w:instrText xml:space="preserve"> TOC \h \z \c "Ilustración" </w:instrText>
+      </w:r>
+      <w:r>
+        <w:fldChar w:fldCharType="separate"/>
+      </w:r>
+      <w:hyperlink w:anchor="_Toc137307951" w:history="1">
+        <w:r>
+          <w:rPr>
+            <w:rStyle w:val="Hipervnculo"/>
+            <w:noProof/>
+          </w:rPr>
+          <w:t>Ilustración 1: Estimación del esfuerzo con EZ Estimate</w:t>
+        </w:r>
+        <w:r>
+          <w:rPr>
+            <w:noProof/>
+            <w:webHidden/>
+          </w:rPr>
+          <w:tab/>
+        </w:r>
+        <w:r>
+          <w:rPr>
+            <w:noProof/>
+            <w:webHidden/>
+          </w:rPr>
+          <w:fldChar w:fldCharType="begin"/>
+        </w:r>
+        <w:r>
+          <w:rPr>
+            <w:noProof/>
+            <w:webHidden/>
+          </w:rPr>
+          <w:instrText xml:space="preserve"> PAGEREF _Toc137307951 \h </w:instrText>
+        </w:r>
+        <w:r>
+          <w:rPr>
+            <w:noProof/>
+            <w:webHidden/>
+          </w:rPr>
+        </w:r>
+        <w:r>
+          <w:rPr>
+            <w:noProof/>
+            <w:webHidden/>
+          </w:rPr>
+          <w:fldChar w:fldCharType="separate"/>
+        </w:r>
+        <w:r>
+          <w:rPr>
+            <w:noProof/>
+            <w:webHidden/>
+          </w:rPr>
+          <w:t>6</w:t>
+        </w:r>
+        <w:r>
+          <w:rPr>
+            <w:noProof/>
+            <w:webHidden/>
+          </w:rPr>
+          <w:fldChar w:fldCharType="end"/>
+        </w:r>
+      </w:hyperlink>
+    </w:p>
+    <w:p>
+      <w:pPr>
+        <w:pStyle w:val="Tabladeilustraciones"/>
+        <w:tabs>
+          <w:tab w:val="right" w:leader="dot" w:pos="8494"/>
+        </w:tabs>
+        <w:rPr>
+          <w:rFonts w:asciiTheme="minorHAnsi" w:eastAsiaTheme="minorEastAsia" w:hAnsiTheme="minorHAnsi" w:cstheme="minorBidi"/>
+          <w:noProof/>
+          <w:kern w:val="2"/>
+          <w:sz w:val="22"/>
+          <w:szCs w:val="22"/>
+          <w14:ligatures w14:val="standardContextual"/>
+        </w:rPr>
+      </w:pPr>
+      <w:hyperlink w:anchor="_Toc137307952" w:history="1">
+        <w:r>
+          <w:rPr>
+            <w:rStyle w:val="Hipervnculo"/>
+            <w:noProof/>
+          </w:rPr>
+          <w:t>Ilustración 2: Calendario con días no laborables</w:t>
+        </w:r>
+        <w:r>
+          <w:rPr>
+            <w:noProof/>
+            <w:webHidden/>
+          </w:rPr>
+          <w:tab/>
+        </w:r>
+        <w:r>
+          <w:rPr>
+            <w:noProof/>
+            <w:webHidden/>
+          </w:rPr>
+          <w:fldChar w:fldCharType="begin"/>
+        </w:r>
+        <w:r>
+          <w:rPr>
+            <w:noProof/>
+            <w:webHidden/>
+          </w:rPr>
+          <w:instrText xml:space="preserve"> PAGEREF _Toc137307952 \h </w:instrText>
+        </w:r>
+        <w:r>
+          <w:rPr>
+            <w:noProof/>
+            <w:webHidden/>
+          </w:rPr>
+        </w:r>
+        <w:r>
+          <w:rPr>
+            <w:noProof/>
+            <w:webHidden/>
+          </w:rPr>
+          <w:fldChar w:fldCharType="separate"/>
+        </w:r>
+        <w:r>
+          <w:rPr>
+            <w:noProof/>
+            <w:webHidden/>
+          </w:rPr>
+          <w:t>7</w:t>
+        </w:r>
+        <w:r>
+          <w:rPr>
+            <w:noProof/>
+            <w:webHidden/>
+          </w:rPr>
+          <w:fldChar w:fldCharType="end"/>
+        </w:r>
+      </w:hyperlink>
+    </w:p>
+    <w:p>
+      <w:pPr>
+        <w:pStyle w:val="Tabladeilustraciones"/>
+        <w:tabs>
+          <w:tab w:val="right" w:leader="dot" w:pos="8494"/>
+        </w:tabs>
+        <w:rPr>
+          <w:rFonts w:asciiTheme="minorHAnsi" w:eastAsiaTheme="minorEastAsia" w:hAnsiTheme="minorHAnsi" w:cstheme="minorBidi"/>
+          <w:noProof/>
+          <w:kern w:val="2"/>
+          <w:sz w:val="22"/>
+          <w:szCs w:val="22"/>
+          <w14:ligatures w14:val="standardContextual"/>
+        </w:rPr>
+      </w:pPr>
+      <w:hyperlink w:anchor="_Toc137307953" w:history="1">
+        <w:r>
+          <w:rPr>
+            <w:rStyle w:val="Hipervnculo"/>
+            <w:noProof/>
+          </w:rPr>
+          <w:t>Ilustración 3: Resumen de las iteraciones e hitos</w:t>
+        </w:r>
+        <w:r>
+          <w:rPr>
+            <w:noProof/>
+            <w:webHidden/>
+          </w:rPr>
+          <w:tab/>
+        </w:r>
+        <w:r>
+          <w:rPr>
+            <w:noProof/>
+            <w:webHidden/>
+          </w:rPr>
+          <w:fldChar w:fldCharType="begin"/>
+        </w:r>
+        <w:r>
+          <w:rPr>
+            <w:noProof/>
+            <w:webHidden/>
+          </w:rPr>
+          <w:instrText xml:space="preserve"> PAGEREF _Toc137307953 \h </w:instrText>
+        </w:r>
+        <w:r>
+          <w:rPr>
+            <w:noProof/>
+            <w:webHidden/>
+          </w:rPr>
+        </w:r>
+        <w:r>
+          <w:rPr>
+            <w:noProof/>
+            <w:webHidden/>
+          </w:rPr>
+          <w:fldChar w:fldCharType="separate"/>
+        </w:r>
+        <w:r>
+          <w:rPr>
+            <w:noProof/>
+            <w:webHidden/>
+          </w:rPr>
+          <w:t>7</w:t>
+        </w:r>
+        <w:r>
+          <w:rPr>
+            <w:noProof/>
+            <w:webHidden/>
+          </w:rPr>
+          <w:fldChar w:fldCharType="end"/>
+        </w:r>
+      </w:hyperlink>
+    </w:p>
+    <w:p>
+      <w:pPr>
+        <w:pStyle w:val="Tabladeilustraciones"/>
+        <w:tabs>
+          <w:tab w:val="right" w:leader="dot" w:pos="8494"/>
+        </w:tabs>
+        <w:rPr>
+          <w:rFonts w:asciiTheme="minorHAnsi" w:eastAsiaTheme="minorEastAsia" w:hAnsiTheme="minorHAnsi" w:cstheme="minorBidi"/>
+          <w:noProof/>
+          <w:kern w:val="2"/>
+          <w:sz w:val="22"/>
+          <w:szCs w:val="22"/>
+          <w14:ligatures w14:val="standardContextual"/>
+        </w:rPr>
+      </w:pPr>
+      <w:hyperlink w:anchor="_Toc137307954" w:history="1">
+        <w:r>
+          <w:rPr>
+            <w:rStyle w:val="Hipervnculo"/>
+            <w:noProof/>
+          </w:rPr>
+          <w:t>Ilustración 4: Planificación de tareas:</w:t>
+        </w:r>
+        <w:r>
+          <w:rPr>
+            <w:noProof/>
+            <w:webHidden/>
+          </w:rPr>
+          <w:tab/>
+        </w:r>
+        <w:r>
+          <w:rPr>
+            <w:noProof/>
+            <w:webHidden/>
+          </w:rPr>
+          <w:fldChar w:fldCharType="begin"/>
+        </w:r>
+        <w:r>
+          <w:rPr>
+            <w:noProof/>
+            <w:webHidden/>
+          </w:rPr>
+          <w:instrText xml:space="preserve"> PAGEREF _Toc137307954 \h </w:instrText>
+        </w:r>
+        <w:r>
+          <w:rPr>
+            <w:noProof/>
+            <w:webHidden/>
+          </w:rPr>
+        </w:r>
+        <w:r>
+          <w:rPr>
+            <w:noProof/>
+            <w:webHidden/>
+          </w:rPr>
+          <w:fldChar w:fldCharType="separate"/>
+        </w:r>
+        <w:r>
+          <w:rPr>
+            <w:noProof/>
+            <w:webHidden/>
+          </w:rPr>
+          <w:t>8</w:t>
+        </w:r>
+        <w:r>
+          <w:rPr>
+            <w:noProof/>
+            <w:webHidden/>
+          </w:rPr>
+          <w:fldChar w:fldCharType="end"/>
+        </w:r>
+      </w:hyperlink>
+    </w:p>
+    <w:p>
+      <w:pPr>
+        <w:pStyle w:val="Tabladeilustraciones"/>
+        <w:tabs>
+          <w:tab w:val="right" w:leader="dot" w:pos="8494"/>
+        </w:tabs>
+        <w:rPr>
+          <w:rFonts w:asciiTheme="minorHAnsi" w:eastAsiaTheme="minorEastAsia" w:hAnsiTheme="minorHAnsi" w:cstheme="minorBidi"/>
+          <w:noProof/>
+          <w:kern w:val="2"/>
+          <w:sz w:val="22"/>
+          <w:szCs w:val="22"/>
+          <w14:ligatures w14:val="standardContextual"/>
+        </w:rPr>
+      </w:pPr>
+      <w:hyperlink w:anchor="_Toc137307955" w:history="1">
+        <w:r>
+          <w:rPr>
+            <w:rStyle w:val="Hipervnculo"/>
+            <w:noProof/>
+          </w:rPr>
+          <w:t>Ilustración 5: Planificación de tareas 2</w:t>
+        </w:r>
+        <w:r>
+          <w:rPr>
+            <w:noProof/>
+            <w:webHidden/>
+          </w:rPr>
+          <w:tab/>
+        </w:r>
+        <w:r>
+          <w:rPr>
+            <w:noProof/>
+            <w:webHidden/>
+          </w:rPr>
+          <w:fldChar w:fldCharType="begin"/>
+        </w:r>
+        <w:r>
+          <w:rPr>
+            <w:noProof/>
+            <w:webHidden/>
+          </w:rPr>
+          <w:instrText xml:space="preserve"> PAGEREF _Toc137307955 \h </w:instrText>
+        </w:r>
+        <w:r>
+          <w:rPr>
+            <w:noProof/>
+            <w:webHidden/>
+          </w:rPr>
+        </w:r>
+        <w:r>
+          <w:rPr>
+            <w:noProof/>
+            <w:webHidden/>
+          </w:rPr>
+          <w:fldChar w:fldCharType="separate"/>
+        </w:r>
+        <w:r>
+          <w:rPr>
+            <w:noProof/>
+            <w:webHidden/>
+          </w:rPr>
+          <w:t>8</w:t>
+        </w:r>
+        <w:r>
+          <w:rPr>
+            <w:noProof/>
+            <w:webHidden/>
+          </w:rPr>
+          <w:fldChar w:fldCharType="end"/>
+        </w:r>
+      </w:hyperlink>
+    </w:p>
+    <w:p>
+      <w:pPr>
+        <w:pStyle w:val="Tabladeilustraciones"/>
+        <w:tabs>
+          <w:tab w:val="right" w:leader="dot" w:pos="8494"/>
+        </w:tabs>
+        <w:rPr>
+          <w:rFonts w:asciiTheme="minorHAnsi" w:eastAsiaTheme="minorEastAsia" w:hAnsiTheme="minorHAnsi" w:cstheme="minorBidi"/>
+          <w:noProof/>
+          <w:kern w:val="2"/>
+          <w:sz w:val="22"/>
+          <w:szCs w:val="22"/>
+          <w14:ligatures w14:val="standardContextual"/>
+        </w:rPr>
+      </w:pPr>
+      <w:hyperlink w:anchor="_Toc137307956" w:history="1">
+        <w:r>
+          <w:rPr>
+            <w:rStyle w:val="Hipervnculo"/>
+            <w:noProof/>
+          </w:rPr>
+          <w:t>Ilustración 6: Ilustración 5: Planificación de tareas 3</w:t>
+        </w:r>
+        <w:r>
+          <w:rPr>
+            <w:noProof/>
+            <w:webHidden/>
+          </w:rPr>
+          <w:tab/>
+        </w:r>
+        <w:r>
+          <w:rPr>
+            <w:noProof/>
+            <w:webHidden/>
+          </w:rPr>
+          <w:fldChar w:fldCharType="begin"/>
+        </w:r>
+        <w:r>
+          <w:rPr>
+            <w:noProof/>
+            <w:webHidden/>
+          </w:rPr>
+          <w:instrText xml:space="preserve"> PAGEREF _Toc137307956 \h </w:instrText>
+        </w:r>
+        <w:r>
+          <w:rPr>
+            <w:noProof/>
+            <w:webHidden/>
+          </w:rPr>
+        </w:r>
+        <w:r>
+          <w:rPr>
+            <w:noProof/>
+            <w:webHidden/>
+          </w:rPr>
+          <w:fldChar w:fldCharType="separate"/>
+        </w:r>
+        <w:r>
+          <w:rPr>
+            <w:noProof/>
+            <w:webHidden/>
+          </w:rPr>
+          <w:t>9</w:t>
+        </w:r>
+        <w:r>
+          <w:rPr>
+            <w:noProof/>
+            <w:webHidden/>
+          </w:rPr>
+          <w:fldChar w:fldCharType="end"/>
+        </w:r>
+      </w:hyperlink>
+    </w:p>
+    <w:p>
+      <w:pPr>
+        <w:pStyle w:val="Tabladeilustraciones"/>
+        <w:tabs>
+          <w:tab w:val="right" w:leader="dot" w:pos="8494"/>
+        </w:tabs>
+        <w:rPr>
+          <w:rFonts w:asciiTheme="minorHAnsi" w:eastAsiaTheme="minorEastAsia" w:hAnsiTheme="minorHAnsi" w:cstheme="minorBidi"/>
+          <w:noProof/>
+          <w:kern w:val="2"/>
+          <w:sz w:val="22"/>
+          <w:szCs w:val="22"/>
+          <w14:ligatures w14:val="standardContextual"/>
+        </w:rPr>
+      </w:pPr>
+      <w:hyperlink w:anchor="_Toc137307957" w:history="1">
+        <w:r>
+          <w:rPr>
+            <w:rStyle w:val="Hipervnculo"/>
+            <w:noProof/>
+          </w:rPr>
+          <w:t>Ilustración 7: Ilustración 5: Planificación de tareas 4</w:t>
+        </w:r>
+        <w:r>
+          <w:rPr>
+            <w:noProof/>
+            <w:webHidden/>
+          </w:rPr>
+          <w:tab/>
+        </w:r>
+        <w:r>
+          <w:rPr>
+            <w:noProof/>
+            <w:webHidden/>
+          </w:rPr>
+          <w:fldChar w:fldCharType="begin"/>
+        </w:r>
+        <w:r>
+          <w:rPr>
+            <w:noProof/>
+            <w:webHidden/>
+          </w:rPr>
+          <w:instrText xml:space="preserve"> PAGEREF _Toc137307957 \h </w:instrText>
+        </w:r>
+        <w:r>
+          <w:rPr>
+            <w:noProof/>
+            <w:webHidden/>
+          </w:rPr>
+        </w:r>
+        <w:r>
+          <w:rPr>
+            <w:noProof/>
+            <w:webHidden/>
+          </w:rPr>
+          <w:fldChar w:fldCharType="separate"/>
+        </w:r>
+        <w:r>
+          <w:rPr>
+            <w:noProof/>
+            <w:webHidden/>
+          </w:rPr>
+          <w:t>9</w:t>
+        </w:r>
+        <w:r>
+          <w:rPr>
+            <w:noProof/>
+            <w:webHidden/>
+          </w:rPr>
+          <w:fldChar w:fldCharType="end"/>
+        </w:r>
+      </w:hyperlink>
+    </w:p>
+    <w:p>
+      <w:pPr>
+        <w:pStyle w:val="Tabladeilustraciones"/>
+        <w:tabs>
+          <w:tab w:val="right" w:leader="dot" w:pos="8494"/>
+        </w:tabs>
+        <w:rPr>
+          <w:rFonts w:asciiTheme="minorHAnsi" w:eastAsiaTheme="minorEastAsia" w:hAnsiTheme="minorHAnsi" w:cstheme="minorBidi"/>
+          <w:noProof/>
+          <w:kern w:val="2"/>
+          <w:sz w:val="22"/>
+          <w:szCs w:val="22"/>
+          <w14:ligatures w14:val="standardContextual"/>
+        </w:rPr>
+      </w:pPr>
+      <w:hyperlink w:anchor="_Toc137307958" w:history="1">
+        <w:r>
+          <w:rPr>
+            <w:rStyle w:val="Hipervnculo"/>
+            <w:noProof/>
+          </w:rPr>
+          <w:t>Ilustración 8: Ilustración 5: Planificación de tareas 5</w:t>
+        </w:r>
+        <w:r>
+          <w:rPr>
+            <w:noProof/>
+            <w:webHidden/>
+          </w:rPr>
+          <w:tab/>
+        </w:r>
+        <w:r>
+          <w:rPr>
+            <w:noProof/>
+            <w:webHidden/>
+          </w:rPr>
+          <w:fldChar w:fldCharType="begin"/>
+        </w:r>
+        <w:r>
+          <w:rPr>
+            <w:noProof/>
+            <w:webHidden/>
+          </w:rPr>
+          <w:instrText xml:space="preserve"> PAGEREF _Toc137307958 \h </w:instrText>
+        </w:r>
+        <w:r>
+          <w:rPr>
+            <w:noProof/>
+            <w:webHidden/>
+          </w:rPr>
+        </w:r>
+        <w:r>
+          <w:rPr>
+            <w:noProof/>
+            <w:webHidden/>
+          </w:rPr>
+          <w:fldChar w:fldCharType="separate"/>
+        </w:r>
+        <w:r>
+          <w:rPr>
+            <w:noProof/>
+            <w:webHidden/>
+          </w:rPr>
+          <w:t>10</w:t>
+        </w:r>
+        <w:r>
+          <w:rPr>
+            <w:noProof/>
+            <w:webHidden/>
+          </w:rPr>
+          <w:fldChar w:fldCharType="end"/>
+        </w:r>
+      </w:hyperlink>
+    </w:p>
+    <w:p>
+      <w:pPr>
+        <w:pStyle w:val="Tabladeilustraciones"/>
+        <w:tabs>
+          <w:tab w:val="right" w:leader="dot" w:pos="8494"/>
+        </w:tabs>
+        <w:rPr>
+          <w:rFonts w:asciiTheme="minorHAnsi" w:eastAsiaTheme="minorEastAsia" w:hAnsiTheme="minorHAnsi" w:cstheme="minorBidi"/>
+          <w:noProof/>
+          <w:kern w:val="2"/>
+          <w:sz w:val="22"/>
+          <w:szCs w:val="22"/>
+          <w14:ligatures w14:val="standardContextual"/>
+        </w:rPr>
+      </w:pPr>
+      <w:hyperlink w:anchor="_Toc137307959" w:history="1">
+        <w:r>
+          <w:rPr>
+            <w:rStyle w:val="Hipervnculo"/>
+            <w:noProof/>
+          </w:rPr>
+          <w:t>Ilustración 9: Planificación de tareas 6</w:t>
+        </w:r>
+        <w:r>
+          <w:rPr>
+            <w:noProof/>
+            <w:webHidden/>
+          </w:rPr>
+          <w:tab/>
+        </w:r>
+        <w:r>
+          <w:rPr>
+            <w:noProof/>
+            <w:webHidden/>
+          </w:rPr>
+          <w:fldChar w:fldCharType="begin"/>
+        </w:r>
+        <w:r>
+          <w:rPr>
+            <w:noProof/>
+            <w:webHidden/>
+          </w:rPr>
+          <w:instrText xml:space="preserve"> PAGEREF _Toc137307959 \h </w:instrText>
+        </w:r>
+        <w:r>
+          <w:rPr>
+            <w:noProof/>
+            <w:webHidden/>
+          </w:rPr>
+        </w:r>
+        <w:r>
+          <w:rPr>
+            <w:noProof/>
+            <w:webHidden/>
+          </w:rPr>
+          <w:fldChar w:fldCharType="separate"/>
+        </w:r>
+        <w:r>
+          <w:rPr>
+            <w:noProof/>
+            <w:webHidden/>
+          </w:rPr>
+          <w:t>10</w:t>
+        </w:r>
+        <w:r>
+          <w:rPr>
+            <w:noProof/>
+            <w:webHidden/>
+          </w:rPr>
+          <w:fldChar w:fldCharType="end"/>
+        </w:r>
+      </w:hyperlink>
+    </w:p>
+    <w:p>
+      <w:pPr>
+        <w:pStyle w:val="Tabladeilustraciones"/>
+        <w:tabs>
+          <w:tab w:val="right" w:leader="dot" w:pos="8494"/>
+        </w:tabs>
+        <w:rPr>
+          <w:rFonts w:asciiTheme="minorHAnsi" w:eastAsiaTheme="minorEastAsia" w:hAnsiTheme="minorHAnsi" w:cstheme="minorBidi"/>
+          <w:noProof/>
+          <w:kern w:val="2"/>
+          <w:sz w:val="22"/>
+          <w:szCs w:val="22"/>
+          <w14:ligatures w14:val="standardContextual"/>
+        </w:rPr>
+      </w:pPr>
+      <w:hyperlink w:anchor="_Toc137307960" w:history="1">
+        <w:r>
+          <w:rPr>
+            <w:rStyle w:val="Hipervnculo"/>
+            <w:noProof/>
+          </w:rPr>
+          <w:t>Ilustración 10: Planificación de tareas 7</w:t>
+        </w:r>
+        <w:r>
+          <w:rPr>
+            <w:noProof/>
+            <w:webHidden/>
+          </w:rPr>
+          <w:tab/>
+        </w:r>
+        <w:r>
+          <w:rPr>
+            <w:noProof/>
+            <w:webHidden/>
+          </w:rPr>
+          <w:fldChar w:fldCharType="begin"/>
+        </w:r>
+        <w:r>
+          <w:rPr>
+            <w:noProof/>
+            <w:webHidden/>
+          </w:rPr>
+          <w:instrText xml:space="preserve"> PAGEREF _Toc137307960 \h </w:instrText>
+        </w:r>
+        <w:r>
+          <w:rPr>
+            <w:noProof/>
+            <w:webHidden/>
+          </w:rPr>
+        </w:r>
+        <w:r>
+          <w:rPr>
+            <w:noProof/>
+            <w:webHidden/>
+          </w:rPr>
+          <w:fldChar w:fldCharType="separate"/>
+        </w:r>
+        <w:r>
+          <w:rPr>
+            <w:noProof/>
+            <w:webHidden/>
+          </w:rPr>
+          <w:t>11</w:t>
+        </w:r>
+        <w:r>
+          <w:rPr>
+            <w:noProof/>
+            <w:webHidden/>
+          </w:rPr>
+          <w:fldChar w:fldCharType="end"/>
+        </w:r>
+      </w:hyperlink>
+    </w:p>
+    <w:p>
+      <w:pPr>
+        <w:pStyle w:val="Tabladeilustraciones"/>
+        <w:tabs>
+          <w:tab w:val="right" w:leader="dot" w:pos="8494"/>
+        </w:tabs>
+        <w:rPr>
+          <w:rFonts w:asciiTheme="minorHAnsi" w:eastAsiaTheme="minorEastAsia" w:hAnsiTheme="minorHAnsi" w:cstheme="minorBidi"/>
+          <w:noProof/>
+          <w:kern w:val="2"/>
+          <w:sz w:val="22"/>
+          <w:szCs w:val="22"/>
+          <w14:ligatures w14:val="standardContextual"/>
+        </w:rPr>
+      </w:pPr>
+      <w:hyperlink w:anchor="_Toc137307961" w:history="1">
+        <w:r>
+          <w:rPr>
+            <w:rStyle w:val="Hipervnculo"/>
+            <w:noProof/>
+          </w:rPr>
+          <w:t>Ilustración 11: Planificación de tareas 8</w:t>
+        </w:r>
+        <w:r>
+          <w:rPr>
+            <w:noProof/>
+            <w:webHidden/>
+          </w:rPr>
+          <w:tab/>
+        </w:r>
+        <w:r>
+          <w:rPr>
+            <w:noProof/>
+            <w:webHidden/>
+          </w:rPr>
+          <w:fldChar w:fldCharType="begin"/>
+        </w:r>
+        <w:r>
+          <w:rPr>
+            <w:noProof/>
+            <w:webHidden/>
+          </w:rPr>
+          <w:instrText xml:space="preserve"> PAGEREF _Toc137307961 \h </w:instrText>
+        </w:r>
+        <w:r>
+          <w:rPr>
+            <w:noProof/>
+            <w:webHidden/>
+          </w:rPr>
+        </w:r>
+        <w:r>
+          <w:rPr>
+            <w:noProof/>
+            <w:webHidden/>
+          </w:rPr>
+          <w:fldChar w:fldCharType="separate"/>
+        </w:r>
+        <w:r>
+          <w:rPr>
+            <w:noProof/>
+            <w:webHidden/>
+          </w:rPr>
+          <w:t>11</w:t>
+        </w:r>
+        <w:r>
+          <w:rPr>
+            <w:noProof/>
+            <w:webHidden/>
+          </w:rPr>
+          <w:fldChar w:fldCharType="end"/>
+        </w:r>
+      </w:hyperlink>
+    </w:p>
+    <w:p>
+      <w:pPr>
+        <w:pStyle w:val="Tabladeilustraciones"/>
+        <w:tabs>
+          <w:tab w:val="right" w:leader="dot" w:pos="8494"/>
+        </w:tabs>
+        <w:rPr>
+          <w:rFonts w:asciiTheme="minorHAnsi" w:eastAsiaTheme="minorEastAsia" w:hAnsiTheme="minorHAnsi" w:cstheme="minorBidi"/>
+          <w:noProof/>
+          <w:kern w:val="2"/>
+          <w:sz w:val="22"/>
+          <w:szCs w:val="22"/>
+          <w14:ligatures w14:val="standardContextual"/>
+        </w:rPr>
+      </w:pPr>
+      <w:hyperlink w:anchor="_Toc137307962" w:history="1">
+        <w:r>
+          <w:rPr>
+            <w:rStyle w:val="Hipervnculo"/>
+            <w:noProof/>
+          </w:rPr>
+          <w:t>Ilustración 12: Diagrama de Gantt 1</w:t>
+        </w:r>
+        <w:r>
+          <w:rPr>
+            <w:noProof/>
+            <w:webHidden/>
+          </w:rPr>
+          <w:tab/>
+        </w:r>
+        <w:r>
+          <w:rPr>
+            <w:noProof/>
+            <w:webHidden/>
+          </w:rPr>
+          <w:fldChar w:fldCharType="begin"/>
+        </w:r>
+        <w:r>
+          <w:rPr>
+            <w:noProof/>
+            <w:webHidden/>
+          </w:rPr>
+          <w:instrText xml:space="preserve"> PAGEREF _Toc137307962 \h </w:instrText>
+        </w:r>
+        <w:r>
+          <w:rPr>
+            <w:noProof/>
+            <w:webHidden/>
+          </w:rPr>
+        </w:r>
+        <w:r>
+          <w:rPr>
+            <w:noProof/>
+            <w:webHidden/>
+          </w:rPr>
+          <w:fldChar w:fldCharType="separate"/>
+        </w:r>
+        <w:r>
+          <w:rPr>
+            <w:noProof/>
+            <w:webHidden/>
+          </w:rPr>
+          <w:t>12</w:t>
+        </w:r>
+        <w:r>
+          <w:rPr>
+            <w:noProof/>
+            <w:webHidden/>
+          </w:rPr>
+          <w:fldChar w:fldCharType="end"/>
+        </w:r>
+      </w:hyperlink>
+    </w:p>
+    <w:p>
+      <w:pPr>
+        <w:pStyle w:val="Tabladeilustraciones"/>
+        <w:tabs>
+          <w:tab w:val="right" w:leader="dot" w:pos="8494"/>
+        </w:tabs>
+        <w:rPr>
+          <w:rFonts w:asciiTheme="minorHAnsi" w:eastAsiaTheme="minorEastAsia" w:hAnsiTheme="minorHAnsi" w:cstheme="minorBidi"/>
+          <w:noProof/>
+          <w:kern w:val="2"/>
+          <w:sz w:val="22"/>
+          <w:szCs w:val="22"/>
+          <w14:ligatures w14:val="standardContextual"/>
+        </w:rPr>
+      </w:pPr>
+      <w:hyperlink w:anchor="_Toc137307963" w:history="1">
+        <w:r>
+          <w:rPr>
+            <w:rStyle w:val="Hipervnculo"/>
+            <w:noProof/>
+          </w:rPr>
+          <w:t>Ilustración 13: Diagrama de Gantt 2</w:t>
+        </w:r>
+        <w:r>
+          <w:rPr>
+            <w:noProof/>
+            <w:webHidden/>
+          </w:rPr>
+          <w:tab/>
+        </w:r>
+        <w:r>
+          <w:rPr>
+            <w:noProof/>
+            <w:webHidden/>
+          </w:rPr>
+          <w:fldChar w:fldCharType="begin"/>
+        </w:r>
+        <w:r>
+          <w:rPr>
+            <w:noProof/>
+            <w:webHidden/>
+          </w:rPr>
+          <w:instrText xml:space="preserve"> PAGEREF _Toc137307963 \h </w:instrText>
+        </w:r>
+        <w:r>
+          <w:rPr>
+            <w:noProof/>
+            <w:webHidden/>
+          </w:rPr>
+        </w:r>
+        <w:r>
+          <w:rPr>
+            <w:noProof/>
+            <w:webHidden/>
+          </w:rPr>
+          <w:fldChar w:fldCharType="separate"/>
+        </w:r>
+        <w:r>
+          <w:rPr>
+            <w:noProof/>
+            <w:webHidden/>
+          </w:rPr>
+          <w:t>13</w:t>
+        </w:r>
+        <w:r>
+          <w:rPr>
+            <w:noProof/>
+            <w:webHidden/>
+          </w:rPr>
+          <w:fldChar w:fldCharType="end"/>
+        </w:r>
+      </w:hyperlink>
+    </w:p>
+    <w:p>
+      <w:pPr>
+        <w:pStyle w:val="Tabladeilustraciones"/>
+        <w:tabs>
+          <w:tab w:val="right" w:leader="dot" w:pos="8494"/>
+        </w:tabs>
+        <w:rPr>
+          <w:rFonts w:asciiTheme="minorHAnsi" w:eastAsiaTheme="minorEastAsia" w:hAnsiTheme="minorHAnsi" w:cstheme="minorBidi"/>
+          <w:noProof/>
+          <w:kern w:val="2"/>
+          <w:sz w:val="22"/>
+          <w:szCs w:val="22"/>
+          <w14:ligatures w14:val="standardContextual"/>
+        </w:rPr>
+      </w:pPr>
+      <w:hyperlink w:anchor="_Toc137307964" w:history="1">
+        <w:r>
+          <w:rPr>
+            <w:rStyle w:val="Hipervnculo"/>
+            <w:noProof/>
+          </w:rPr>
+          <w:t>Ilustración 14: Diagrama de Gantt 3</w:t>
+        </w:r>
+        <w:r>
+          <w:rPr>
+            <w:noProof/>
+            <w:webHidden/>
+          </w:rPr>
+          <w:tab/>
+        </w:r>
+        <w:r>
+          <w:rPr>
+            <w:noProof/>
+            <w:webHidden/>
+          </w:rPr>
+          <w:fldChar w:fldCharType="begin"/>
+        </w:r>
+        <w:r>
+          <w:rPr>
+            <w:noProof/>
+            <w:webHidden/>
+          </w:rPr>
+          <w:instrText xml:space="preserve"> PAGEREF _Toc137307964 \h </w:instrText>
+        </w:r>
+        <w:r>
+          <w:rPr>
+            <w:noProof/>
+            <w:webHidden/>
+          </w:rPr>
+        </w:r>
+        <w:r>
+          <w:rPr>
+            <w:noProof/>
+            <w:webHidden/>
+          </w:rPr>
+          <w:fldChar w:fldCharType="separate"/>
+        </w:r>
+        <w:r>
+          <w:rPr>
+            <w:noProof/>
+            <w:webHidden/>
+          </w:rPr>
+          <w:t>13</w:t>
+        </w:r>
+        <w:r>
+          <w:rPr>
+            <w:noProof/>
+            <w:webHidden/>
+          </w:rPr>
+          <w:fldChar w:fldCharType="end"/>
+        </w:r>
+      </w:hyperlink>
+    </w:p>
+    <w:p>
+      <w:pPr>
+        <w:pStyle w:val="Tabladeilustraciones"/>
+        <w:tabs>
+          <w:tab w:val="right" w:leader="dot" w:pos="8494"/>
+        </w:tabs>
+        <w:rPr>
+          <w:rFonts w:asciiTheme="minorHAnsi" w:eastAsiaTheme="minorEastAsia" w:hAnsiTheme="minorHAnsi" w:cstheme="minorBidi"/>
+          <w:noProof/>
+          <w:kern w:val="2"/>
+          <w:sz w:val="22"/>
+          <w:szCs w:val="22"/>
+          <w14:ligatures w14:val="standardContextual"/>
+        </w:rPr>
+      </w:pPr>
+      <w:hyperlink w:anchor="_Toc137307965" w:history="1">
+        <w:r>
+          <w:rPr>
+            <w:rStyle w:val="Hipervnculo"/>
+            <w:noProof/>
+          </w:rPr>
+          <w:t>Ilustración 15: Diagrama de Gantt 4</w:t>
+        </w:r>
+        <w:r>
+          <w:rPr>
+            <w:noProof/>
+            <w:webHidden/>
+          </w:rPr>
+          <w:tab/>
+        </w:r>
+        <w:r>
+          <w:rPr>
+            <w:noProof/>
+            <w:webHidden/>
+          </w:rPr>
+          <w:fldChar w:fldCharType="begin"/>
+        </w:r>
+        <w:r>
+          <w:rPr>
+            <w:noProof/>
+            <w:webHidden/>
+          </w:rPr>
+          <w:instrText xml:space="preserve"> PAGEREF _Toc137307965 \h </w:instrText>
+        </w:r>
+        <w:r>
+          <w:rPr>
+            <w:noProof/>
+            <w:webHidden/>
+          </w:rPr>
+        </w:r>
+        <w:r>
+          <w:rPr>
+            <w:noProof/>
+            <w:webHidden/>
+          </w:rPr>
+          <w:fldChar w:fldCharType="separate"/>
+        </w:r>
+        <w:r>
+          <w:rPr>
+            <w:noProof/>
+            <w:webHidden/>
+          </w:rPr>
+          <w:t>14</w:t>
+        </w:r>
+        <w:r>
+          <w:rPr>
+            <w:noProof/>
+            <w:webHidden/>
+          </w:rPr>
+          <w:fldChar w:fldCharType="end"/>
+        </w:r>
+      </w:hyperlink>
+    </w:p>
+    <w:p>
+      <w:pPr>
+        <w:pStyle w:val="Tabladeilustraciones"/>
+        <w:tabs>
+          <w:tab w:val="right" w:leader="dot" w:pos="8494"/>
+        </w:tabs>
+        <w:rPr>
+          <w:rFonts w:asciiTheme="minorHAnsi" w:eastAsiaTheme="minorEastAsia" w:hAnsiTheme="minorHAnsi" w:cstheme="minorBidi"/>
+          <w:noProof/>
+          <w:kern w:val="2"/>
+          <w:sz w:val="22"/>
+          <w:szCs w:val="22"/>
+          <w14:ligatures w14:val="standardContextual"/>
+        </w:rPr>
+      </w:pPr>
+      <w:hyperlink w:anchor="_Toc137307966" w:history="1">
+        <w:r>
+          <w:rPr>
+            <w:rStyle w:val="Hipervnculo"/>
+            <w:noProof/>
+          </w:rPr>
+          <w:t>Ilustración 16: Diagrama de Gantt 5</w:t>
+        </w:r>
+        <w:r>
+          <w:rPr>
+            <w:noProof/>
+            <w:webHidden/>
+          </w:rPr>
+          <w:tab/>
+        </w:r>
+        <w:r>
+          <w:rPr>
+            <w:noProof/>
+            <w:webHidden/>
+          </w:rPr>
+          <w:fldChar w:fldCharType="begin"/>
+        </w:r>
+        <w:r>
+          <w:rPr>
+            <w:noProof/>
+            <w:webHidden/>
+          </w:rPr>
+          <w:instrText xml:space="preserve"> PAGEREF _Toc137307966 \h </w:instrText>
+        </w:r>
+        <w:r>
+          <w:rPr>
+            <w:noProof/>
+            <w:webHidden/>
+          </w:rPr>
+        </w:r>
+        <w:r>
+          <w:rPr>
+            <w:noProof/>
+            <w:webHidden/>
+          </w:rPr>
+          <w:fldChar w:fldCharType="separate"/>
+        </w:r>
+        <w:r>
+          <w:rPr>
+            <w:noProof/>
+            <w:webHidden/>
+          </w:rPr>
+          <w:t>14</w:t>
+        </w:r>
+        <w:r>
+          <w:rPr>
+            <w:noProof/>
+            <w:webHidden/>
+          </w:rPr>
+          <w:fldChar w:fldCharType="end"/>
+        </w:r>
+      </w:hyperlink>
+    </w:p>
+    <w:p>
+      <w:pPr>
+        <w:pStyle w:val="Tabladeilustraciones"/>
+        <w:tabs>
+          <w:tab w:val="right" w:leader="dot" w:pos="8494"/>
+        </w:tabs>
+        <w:rPr>
+          <w:rFonts w:asciiTheme="minorHAnsi" w:eastAsiaTheme="minorEastAsia" w:hAnsiTheme="minorHAnsi" w:cstheme="minorBidi"/>
+          <w:noProof/>
+          <w:kern w:val="2"/>
+          <w:sz w:val="22"/>
+          <w:szCs w:val="22"/>
+          <w14:ligatures w14:val="standardContextual"/>
+        </w:rPr>
+      </w:pPr>
+      <w:hyperlink w:anchor="_Toc137307967" w:history="1">
+        <w:r>
+          <w:rPr>
+            <w:rStyle w:val="Hipervnculo"/>
+            <w:noProof/>
+          </w:rPr>
+          <w:t>Ilustración 17: Diagrama de Gantt 6</w:t>
+        </w:r>
+        <w:r>
+          <w:rPr>
+            <w:noProof/>
+            <w:webHidden/>
+          </w:rPr>
+          <w:tab/>
+        </w:r>
+        <w:r>
+          <w:rPr>
+            <w:noProof/>
+            <w:webHidden/>
+          </w:rPr>
+          <w:fldChar w:fldCharType="begin"/>
+        </w:r>
+        <w:r>
+          <w:rPr>
+            <w:noProof/>
+            <w:webHidden/>
+          </w:rPr>
+          <w:instrText xml:space="preserve"> PAGEREF _Toc137307967 \h </w:instrText>
+        </w:r>
+        <w:r>
+          <w:rPr>
+            <w:noProof/>
+            <w:webHidden/>
+          </w:rPr>
+        </w:r>
+        <w:r>
+          <w:rPr>
+            <w:noProof/>
+            <w:webHidden/>
+          </w:rPr>
+          <w:fldChar w:fldCharType="separate"/>
+        </w:r>
+        <w:r>
+          <w:rPr>
+            <w:noProof/>
+            <w:webHidden/>
+          </w:rPr>
+          <w:t>15</w:t>
+        </w:r>
+        <w:r>
+          <w:rPr>
+            <w:noProof/>
+            <w:webHidden/>
+          </w:rPr>
+          <w:fldChar w:fldCharType="end"/>
+        </w:r>
+      </w:hyperlink>
     </w:p>
     <w:p>
       <w:pPr>
@@ -544,36 +3275,11 @@
         </w:rPr>
       </w:pPr>
       <w:r>
+        <w:fldChar w:fldCharType="end"/>
+      </w:r>
+      <w:r>
         <w:br w:type="page"/>
       </w:r>
-    </w:p>
-    <w:p>
-      <w:pPr>
-        <w:pStyle w:val="Ttulo1"/>
-      </w:pPr>
-      <w:r>
-        <w:lastRenderedPageBreak/>
-        <w:t>Índice de ilustraciones</w:t>
-      </w:r>
-    </w:p>
-    <w:p>
-      <w:pPr>
-        <w:jc w:val="left"/>
-        <w:rPr>
-          <w:rFonts w:asciiTheme="majorHAnsi" w:eastAsiaTheme="majorEastAsia" w:hAnsiTheme="majorHAnsi" w:cstheme="majorBidi"/>
-          <w:color w:val="2F5496" w:themeColor="accent1" w:themeShade="BF"/>
-          <w:sz w:val="32"/>
-          <w:szCs w:val="32"/>
-        </w:rPr>
-      </w:pPr>
-      <w:r>
-        <w:br w:type="page"/>
-      </w:r>
-    </w:p>
-    <w:p>
-      <w:pPr>
-        <w:pStyle w:val="Ttulo1"/>
-      </w:pPr>
     </w:p>
     <w:p>
       <w:pPr>
@@ -595,10 +3301,12 @@
           <w:numId w:val="2"/>
         </w:numPr>
       </w:pPr>
+      <w:bookmarkStart w:id="6" w:name="_Toc137308072"/>
       <w:r>
         <w:lastRenderedPageBreak/>
         <w:t>Introducción</w:t>
       </w:r>
+      <w:bookmarkEnd w:id="6"/>
     </w:p>
     <w:p/>
     <w:p>
@@ -621,23 +3329,7 @@
         <w:t xml:space="preserve"> la estimación de esfuerzo necesario para llevar a cabo el desarrollo y según la funcionalidad d requerida por este. Posteriormente, se va a llevar a cabo la planificación temporal distribuyendo las tareas de desarrollo para obtener el diagrama de Gantt en el que se podrá observar la planificación completa del proyecto.</w:t>
       </w:r>
     </w:p>
-    <w:p>
-      <w:pPr>
-        <w:jc w:val="left"/>
-      </w:pPr>
-      <w:r>
-        <w:br w:type="page"/>
-      </w:r>
-    </w:p>
-    <w:p>
-      <w:pPr>
-        <w:jc w:val="left"/>
-      </w:pPr>
-      <w:r>
-        <w:lastRenderedPageBreak/>
-        <w:br w:type="page"/>
-      </w:r>
-    </w:p>
+    <w:p/>
     <w:p>
       <w:pPr>
         <w:pStyle w:val="Ttulo1"/>
@@ -646,15 +3338,16 @@
           <w:numId w:val="2"/>
         </w:numPr>
       </w:pPr>
-      <w:r>
-        <w:lastRenderedPageBreak/>
+      <w:bookmarkStart w:id="7" w:name="_Toc137308073"/>
+      <w:r>
         <w:t>Estimación del esfuerzo</w:t>
       </w:r>
+      <w:bookmarkEnd w:id="7"/>
     </w:p>
     <w:p/>
     <w:p>
       <w:r>
-        <w:t>La realización de la estimación del esfuerzo del proyecto se va a llevar a cabo a través de la funcionalidad requerida por este y esta se va a estimar mediante el método de “Estimación basada en el Análisis de Puntos de Caso de Uso (UCP)” (</w:t>
+        <w:t xml:space="preserve">La realización de la estimación del esfuerzo del proyecto se va a llevar a cabo a través de la funcionalidad requerida por este y esta se va a estimar mediante el método de “Estimación basada en el Análisis de Puntos de Caso de Uso (UCP)” </w:t>
       </w:r>
       <w:proofErr w:type="spellStart"/>
       <w:r>
@@ -662,7 +3355,7 @@
       </w:r>
       <w:proofErr w:type="spellEnd"/>
       <w:r>
-        <w:t>, 1993).</w:t>
+        <w:t>, 1993.</w:t>
       </w:r>
     </w:p>
     <w:p/>
@@ -749,6 +3442,14 @@
         <w:t>.</w:t>
       </w:r>
     </w:p>
+    <w:p>
+      <w:pPr>
+        <w:jc w:val="left"/>
+      </w:pPr>
+      <w:r>
+        <w:br w:type="page"/>
+      </w:r>
+    </w:p>
     <w:p/>
     <w:p>
       <w:pPr>
@@ -758,15 +3459,45 @@
           <w:numId w:val="2"/>
         </w:numPr>
       </w:pPr>
+      <w:bookmarkStart w:id="8" w:name="_Toc137308074"/>
       <w:r>
         <w:t>Cálculo</w:t>
       </w:r>
       <w:r>
         <w:t xml:space="preserve"> de los Factores de Complejidad Técnica</w:t>
       </w:r>
+      <w:bookmarkEnd w:id="8"/>
     </w:p>
     <w:p/>
     <w:p/>
+    <w:p>
+      <w:pPr>
+        <w:pStyle w:val="Descripcin"/>
+        <w:keepNext/>
+        <w:jc w:val="center"/>
+      </w:pPr>
+      <w:bookmarkStart w:id="9" w:name="_Toc137307981"/>
+      <w:r>
+        <w:t xml:space="preserve">Tabla </w:t>
+      </w:r>
+      <w:fldSimple w:instr=" SEQ Tabla \* ARABIC ">
+        <w:r>
+          <w:rPr>
+            <w:noProof/>
+          </w:rPr>
+          <w:t>1</w:t>
+        </w:r>
+      </w:fldSimple>
+      <w:r>
+        <w:t xml:space="preserve">: Calculo factor de complejidad </w:t>
+      </w:r>
+      <w:proofErr w:type="spellStart"/>
+      <w:r>
+        <w:t>tecnica</w:t>
+      </w:r>
+      <w:bookmarkEnd w:id="9"/>
+      <w:proofErr w:type="spellEnd"/>
+    </w:p>
     <w:tbl>
       <w:tblPr>
         <w:tblStyle w:val="Tablaconcuadrcula"/>
@@ -1496,7 +4227,6 @@
               <w:jc w:val="left"/>
             </w:pPr>
             <w:r>
-              <w:lastRenderedPageBreak/>
               <w:t>Concurrencia</w:t>
             </w:r>
           </w:p>
@@ -1847,7 +4577,14 @@
         </m:oMath>
       </m:oMathPara>
     </w:p>
-    <w:p/>
+    <w:p>
+      <w:pPr>
+        <w:jc w:val="left"/>
+      </w:pPr>
+      <w:r>
+        <w:br w:type="page"/>
+      </w:r>
+    </w:p>
     <w:p>
       <w:pPr>
         <w:pStyle w:val="Ttulo2"/>
@@ -1856,9 +4593,36 @@
           <w:numId w:val="2"/>
         </w:numPr>
       </w:pPr>
-      <w:r>
+      <w:bookmarkStart w:id="10" w:name="_Toc137308075"/>
+      <w:r>
+        <w:lastRenderedPageBreak/>
         <w:t>Cálculo de los Factores de Complejidad del Entorno</w:t>
       </w:r>
+      <w:bookmarkEnd w:id="10"/>
+    </w:p>
+    <w:p/>
+    <w:p>
+      <w:pPr>
+        <w:pStyle w:val="Descripcin"/>
+        <w:keepNext/>
+        <w:jc w:val="center"/>
+      </w:pPr>
+      <w:bookmarkStart w:id="11" w:name="_Toc137307982"/>
+      <w:r>
+        <w:t xml:space="preserve">Tabla </w:t>
+      </w:r>
+      <w:fldSimple w:instr=" SEQ Tabla \* ARABIC ">
+        <w:r>
+          <w:rPr>
+            <w:noProof/>
+          </w:rPr>
+          <w:t>2</w:t>
+        </w:r>
+      </w:fldSimple>
+      <w:r>
+        <w:t>: Calculo de factores de complejidad de entorno</w:t>
+      </w:r>
+      <w:bookmarkEnd w:id="11"/>
     </w:p>
     <w:tbl>
       <w:tblPr>
@@ -2695,9 +5459,11 @@
           <w:numId w:val="2"/>
         </w:numPr>
       </w:pPr>
+      <w:bookmarkStart w:id="12" w:name="_Toc137308076"/>
       <w:r>
         <w:t>Cálculo de los Puntos de Casos de Uso No Ajustados</w:t>
       </w:r>
+      <w:bookmarkEnd w:id="12"/>
     </w:p>
     <w:p/>
     <w:p>
@@ -2758,11 +5524,35 @@
         </w:numPr>
       </w:pPr>
       <w:r>
+        <w:lastRenderedPageBreak/>
         <w:t>Complejo: Persona con una interfaz gráfica. Siendo su peso asignado de un valor de 3.</w:t>
       </w:r>
     </w:p>
     <w:p/>
     <w:p/>
+    <w:p>
+      <w:pPr>
+        <w:pStyle w:val="Descripcin"/>
+        <w:keepNext/>
+        <w:jc w:val="center"/>
+      </w:pPr>
+      <w:bookmarkStart w:id="13" w:name="_Toc137307983"/>
+      <w:r>
+        <w:t xml:space="preserve">Tabla </w:t>
+      </w:r>
+      <w:fldSimple w:instr=" SEQ Tabla \* ARABIC ">
+        <w:r>
+          <w:rPr>
+            <w:noProof/>
+          </w:rPr>
+          <w:t>3</w:t>
+        </w:r>
+      </w:fldSimple>
+      <w:r>
+        <w:t>: Complejidad de los actores</w:t>
+      </w:r>
+      <w:bookmarkEnd w:id="13"/>
+    </w:p>
     <w:tbl>
       <w:tblPr>
         <w:tblStyle w:val="Tablaconcuadrcula"/>
@@ -3166,6 +5956,29 @@
         <w:ind w:left="360"/>
       </w:pPr>
     </w:p>
+    <w:p>
+      <w:pPr>
+        <w:pStyle w:val="Descripcin"/>
+        <w:keepNext/>
+        <w:jc w:val="center"/>
+      </w:pPr>
+      <w:bookmarkStart w:id="14" w:name="_Toc137307984"/>
+      <w:r>
+        <w:t xml:space="preserve">Tabla </w:t>
+      </w:r>
+      <w:fldSimple w:instr=" SEQ Tabla \* ARABIC ">
+        <w:r>
+          <w:rPr>
+            <w:noProof/>
+          </w:rPr>
+          <w:t>4</w:t>
+        </w:r>
+      </w:fldSimple>
+      <w:r>
+        <w:t>: Complejidad casos de uso</w:t>
+      </w:r>
+      <w:bookmarkEnd w:id="14"/>
+    </w:p>
     <w:tbl>
       <w:tblPr>
         <w:tblStyle w:val="Tablaconcuadrcula"/>
@@ -3193,7 +6006,7 @@
                 <w:bCs/>
               </w:rPr>
             </w:pPr>
-            <w:bookmarkStart w:id="1" w:name="_Hlk133391791"/>
+            <w:bookmarkStart w:id="15" w:name="_Hlk133391791"/>
             <w:r>
               <w:rPr>
                 <w:b/>
@@ -3283,7 +6096,6 @@
               <w:spacing w:line="276" w:lineRule="auto"/>
             </w:pPr>
             <w:r>
-              <w:lastRenderedPageBreak/>
               <w:t>CU-01</w:t>
             </w:r>
           </w:p>
@@ -3980,6 +6792,7 @@
               <w:spacing w:line="276" w:lineRule="auto"/>
             </w:pPr>
             <w:r>
+              <w:lastRenderedPageBreak/>
               <w:t xml:space="preserve">CU-13 </w:t>
             </w:r>
           </w:p>
@@ -4416,7 +7229,7 @@
           </w:p>
         </w:tc>
       </w:tr>
-      <w:bookmarkEnd w:id="1"/>
+      <w:bookmarkEnd w:id="15"/>
     </w:tbl>
     <w:p/>
     <w:p>
@@ -4567,6 +7380,7 @@
           <w:numId w:val="2"/>
         </w:numPr>
       </w:pPr>
+      <w:bookmarkStart w:id="16" w:name="_Toc137308077"/>
       <w:r>
         <w:t xml:space="preserve">Estimación del esfuerzo mediante EZ </w:t>
       </w:r>
@@ -4574,6 +7388,7 @@
       <w:r>
         <w:t>Estimate</w:t>
       </w:r>
+      <w:bookmarkEnd w:id="16"/>
       <w:proofErr w:type="spellEnd"/>
     </w:p>
     <w:p/>
@@ -4606,6 +7421,9 @@
     <w:p/>
     <w:p/>
     <w:p>
+      <w:pPr>
+        <w:keepNext/>
+      </w:pPr>
       <w:r>
         <w:rPr>
           <w:noProof/>
@@ -4648,6 +7466,35 @@
         </w:drawing>
       </w:r>
     </w:p>
+    <w:p>
+      <w:pPr>
+        <w:pStyle w:val="Descripcin"/>
+        <w:jc w:val="center"/>
+      </w:pPr>
+      <w:bookmarkStart w:id="17" w:name="_Toc137307639"/>
+      <w:bookmarkStart w:id="18" w:name="_Toc137307951"/>
+      <w:r>
+        <w:t xml:space="preserve">Ilustración </w:t>
+      </w:r>
+      <w:fldSimple w:instr=" SEQ Ilustración \* ARABIC ">
+        <w:r>
+          <w:rPr>
+            <w:noProof/>
+          </w:rPr>
+          <w:t>1</w:t>
+        </w:r>
+      </w:fldSimple>
+      <w:r>
+        <w:t xml:space="preserve">: Estimación del esfuerzo con EZ </w:t>
+      </w:r>
+      <w:proofErr w:type="spellStart"/>
+      <w:r>
+        <w:t>Estimate</w:t>
+      </w:r>
+      <w:bookmarkEnd w:id="17"/>
+      <w:bookmarkEnd w:id="18"/>
+      <w:proofErr w:type="spellEnd"/>
+    </w:p>
     <w:p/>
     <w:p>
       <w:r>
@@ -4674,14 +7521,24 @@
           <w:numId w:val="2"/>
         </w:numPr>
       </w:pPr>
+      <w:bookmarkStart w:id="19" w:name="_Toc137308078"/>
       <w:r>
         <w:t>Planificación temporal</w:t>
       </w:r>
+      <w:bookmarkEnd w:id="19"/>
     </w:p>
     <w:p/>
     <w:p>
       <w:r>
-        <w:t>La planificación temporal del tiempo es un paso crucial de los proyectos software. Esto decide el tiempo que se debe seguir el desarrollo del mismo y servir antes, durante y su posterior desarrollo. Además, el plan puede y debe basarse en el desarrollo del proyecto para que se adapte al ritmo de avance actual. Además, los indicadores de error de cálculo están disponibles en la planificación, esto ayuda a refinar los planes futuros de4 una mejor manera.</w:t>
+        <w:t xml:space="preserve">La planificación temporal del tiempo es un paso crucial de los proyectos software. Esto decide el tiempo que se debe seguir el desarrollo </w:t>
+      </w:r>
+      <w:proofErr w:type="gramStart"/>
+      <w:r>
+        <w:t>del mismo</w:t>
+      </w:r>
+      <w:proofErr w:type="gramEnd"/>
+      <w:r>
+        <w:t xml:space="preserve"> y servir antes, durante y su posterior desarrollo. Además, el plan puede y debe basarse en el desarrollo del proyecto para que se adapte al ritmo de avance actual. Además, los indicadores de error de cálculo están disponibles en la planificación, esto ayuda a refinar los planes futuros de4 una mejor manera.</w:t>
       </w:r>
     </w:p>
     <w:p/>
@@ -4694,9 +7551,11 @@
           <w:numId w:val="2"/>
         </w:numPr>
       </w:pPr>
+      <w:bookmarkStart w:id="20" w:name="_Toc137308079"/>
       <w:r>
         <w:t>Calendario de trabajo</w:t>
       </w:r>
+      <w:bookmarkEnd w:id="20"/>
     </w:p>
     <w:p/>
     <w:p>
@@ -4709,15 +7568,16 @@
     <w:p/>
     <w:p>
       <w:pPr>
+        <w:keepNext/>
         <w:jc w:val="center"/>
       </w:pPr>
       <w:r>
         <w:lastRenderedPageBreak/>
         <w:drawing>
-          <wp:inline distT="0" distB="0" distL="0" distR="0" wp14:anchorId="24C77FD2" wp14:editId="29C139DB">
-            <wp:extent cx="5400040" cy="4565015"/>
-            <wp:effectExtent l="0" t="0" r="0" b="6985"/>
-            <wp:docPr id="2146854016" name="Imagen 1"/>
+          <wp:inline distT="0" distB="0" distL="0" distR="0" wp14:anchorId="23B71611" wp14:editId="5A062242">
+            <wp:extent cx="5400040" cy="4616450"/>
+            <wp:effectExtent l="0" t="0" r="0" b="0"/>
+            <wp:docPr id="1044718899" name="Imagen 1" descr="Tabla&#10;&#10;Descripción generada automáticamente"/>
             <wp:cNvGraphicFramePr>
               <a:graphicFrameLocks xmlns:a="http://schemas.openxmlformats.org/drawingml/2006/main" noChangeAspect="1"/>
             </wp:cNvGraphicFramePr>
@@ -4725,7 +7585,7 @@
               <a:graphicData uri="http://schemas.openxmlformats.org/drawingml/2006/picture">
                 <pic:pic xmlns:pic="http://schemas.openxmlformats.org/drawingml/2006/picture">
                   <pic:nvPicPr>
-                    <pic:cNvPr id="2146854016" name=""/>
+                    <pic:cNvPr id="1044718899" name="Imagen 1" descr="Tabla&#10;&#10;Descripción generada automáticamente"/>
                     <pic:cNvPicPr/>
                   </pic:nvPicPr>
                   <pic:blipFill>
@@ -4737,7 +7597,7 @@
                   <pic:spPr>
                     <a:xfrm>
                       <a:off x="0" y="0"/>
-                      <a:ext cx="5400040" cy="4565015"/>
+                      <a:ext cx="5400040" cy="4616450"/>
                     </a:xfrm>
                     <a:prstGeom prst="rect">
                       <a:avLst/>
@@ -4752,6 +7612,30 @@
     </w:p>
     <w:p>
       <w:pPr>
+        <w:pStyle w:val="Descripcin"/>
+        <w:jc w:val="center"/>
+      </w:pPr>
+      <w:bookmarkStart w:id="21" w:name="_Toc137307640"/>
+      <w:bookmarkStart w:id="22" w:name="_Toc137307952"/>
+      <w:r>
+        <w:t xml:space="preserve">Ilustración </w:t>
+      </w:r>
+      <w:fldSimple w:instr=" SEQ Ilustración \* ARABIC ">
+        <w:r>
+          <w:rPr>
+            <w:noProof/>
+          </w:rPr>
+          <w:t>2</w:t>
+        </w:r>
+      </w:fldSimple>
+      <w:r>
+        <w:t>: Calendario con días no laborables</w:t>
+      </w:r>
+      <w:bookmarkEnd w:id="21"/>
+      <w:bookmarkEnd w:id="22"/>
+    </w:p>
+    <w:p>
+      <w:pPr>
         <w:jc w:val="center"/>
       </w:pPr>
     </w:p>
@@ -4763,9 +7647,11 @@
           <w:numId w:val="2"/>
         </w:numPr>
       </w:pPr>
+      <w:bookmarkStart w:id="23" w:name="_Toc137308080"/>
       <w:r>
         <w:t>Planificación de tareas</w:t>
       </w:r>
+      <w:bookmarkEnd w:id="23"/>
     </w:p>
     <w:p/>
     <w:p>
@@ -4786,8 +7672,711 @@
       </w:r>
     </w:p>
     <w:p/>
-    <w:p/>
-    <w:p/>
+    <w:p>
+      <w:pPr>
+        <w:keepNext/>
+      </w:pPr>
+      <w:r>
+        <w:drawing>
+          <wp:inline distT="0" distB="0" distL="0" distR="0" wp14:anchorId="63EBEC6A" wp14:editId="13F1A9EA">
+            <wp:extent cx="5400040" cy="1821180"/>
+            <wp:effectExtent l="0" t="0" r="0" b="7620"/>
+            <wp:docPr id="2033608371" name="Imagen 1" descr="Tabla&#10;&#10;Descripción generada automáticamente"/>
+            <wp:cNvGraphicFramePr>
+              <a:graphicFrameLocks xmlns:a="http://schemas.openxmlformats.org/drawingml/2006/main" noChangeAspect="1"/>
+            </wp:cNvGraphicFramePr>
+            <a:graphic xmlns:a="http://schemas.openxmlformats.org/drawingml/2006/main">
+              <a:graphicData uri="http://schemas.openxmlformats.org/drawingml/2006/picture">
+                <pic:pic xmlns:pic="http://schemas.openxmlformats.org/drawingml/2006/picture">
+                  <pic:nvPicPr>
+                    <pic:cNvPr id="2033608371" name="Imagen 1" descr="Tabla&#10;&#10;Descripción generada automáticamente"/>
+                    <pic:cNvPicPr/>
+                  </pic:nvPicPr>
+                  <pic:blipFill>
+                    <a:blip r:embed="rId12"/>
+                    <a:stretch>
+                      <a:fillRect/>
+                    </a:stretch>
+                  </pic:blipFill>
+                  <pic:spPr>
+                    <a:xfrm>
+                      <a:off x="0" y="0"/>
+                      <a:ext cx="5400040" cy="1821180"/>
+                    </a:xfrm>
+                    <a:prstGeom prst="rect">
+                      <a:avLst/>
+                    </a:prstGeom>
+                  </pic:spPr>
+                </pic:pic>
+              </a:graphicData>
+            </a:graphic>
+          </wp:inline>
+        </w:drawing>
+      </w:r>
+    </w:p>
+    <w:p>
+      <w:pPr>
+        <w:pStyle w:val="Descripcin"/>
+        <w:jc w:val="center"/>
+      </w:pPr>
+      <w:bookmarkStart w:id="24" w:name="_Toc137307641"/>
+      <w:bookmarkStart w:id="25" w:name="_Toc137307953"/>
+      <w:r>
+        <w:t xml:space="preserve">Ilustración </w:t>
+      </w:r>
+      <w:fldSimple w:instr=" SEQ Ilustración \* ARABIC ">
+        <w:r>
+          <w:rPr>
+            <w:noProof/>
+          </w:rPr>
+          <w:t>3</w:t>
+        </w:r>
+      </w:fldSimple>
+      <w:r>
+        <w:t>: Resumen de las iteraciones e hitos</w:t>
+      </w:r>
+      <w:bookmarkEnd w:id="24"/>
+      <w:bookmarkEnd w:id="25"/>
+      <w:r>
+        <w:br/>
+      </w:r>
+    </w:p>
+    <w:p>
+      <w:pPr>
+        <w:keepNext/>
+        <w:jc w:val="center"/>
+      </w:pPr>
+      <w:r>
+        <w:lastRenderedPageBreak/>
+        <w:drawing>
+          <wp:inline distT="0" distB="0" distL="0" distR="0" wp14:anchorId="792EC0FF" wp14:editId="0A0B4F22">
+            <wp:extent cx="5400040" cy="4137660"/>
+            <wp:effectExtent l="0" t="0" r="0" b="0"/>
+            <wp:docPr id="717825173" name="Imagen 1" descr="Tabla&#10;&#10;Descripción generada automáticamente"/>
+            <wp:cNvGraphicFramePr>
+              <a:graphicFrameLocks xmlns:a="http://schemas.openxmlformats.org/drawingml/2006/main" noChangeAspect="1"/>
+            </wp:cNvGraphicFramePr>
+            <a:graphic xmlns:a="http://schemas.openxmlformats.org/drawingml/2006/main">
+              <a:graphicData uri="http://schemas.openxmlformats.org/drawingml/2006/picture">
+                <pic:pic xmlns:pic="http://schemas.openxmlformats.org/drawingml/2006/picture">
+                  <pic:nvPicPr>
+                    <pic:cNvPr id="717825173" name="Imagen 1" descr="Tabla&#10;&#10;Descripción generada automáticamente"/>
+                    <pic:cNvPicPr/>
+                  </pic:nvPicPr>
+                  <pic:blipFill>
+                    <a:blip r:embed="rId13"/>
+                    <a:stretch>
+                      <a:fillRect/>
+                    </a:stretch>
+                  </pic:blipFill>
+                  <pic:spPr>
+                    <a:xfrm>
+                      <a:off x="0" y="0"/>
+                      <a:ext cx="5400040" cy="4137660"/>
+                    </a:xfrm>
+                    <a:prstGeom prst="rect">
+                      <a:avLst/>
+                    </a:prstGeom>
+                  </pic:spPr>
+                </pic:pic>
+              </a:graphicData>
+            </a:graphic>
+          </wp:inline>
+        </w:drawing>
+      </w:r>
+    </w:p>
+    <w:p>
+      <w:pPr>
+        <w:pStyle w:val="Descripcin"/>
+        <w:jc w:val="center"/>
+      </w:pPr>
+      <w:bookmarkStart w:id="26" w:name="_Toc137307642"/>
+      <w:bookmarkStart w:id="27" w:name="_Toc137307954"/>
+      <w:r>
+        <w:t xml:space="preserve">Ilustración </w:t>
+      </w:r>
+      <w:fldSimple w:instr=" SEQ Ilustración \* ARABIC ">
+        <w:r>
+          <w:rPr>
+            <w:noProof/>
+          </w:rPr>
+          <w:t>4</w:t>
+        </w:r>
+      </w:fldSimple>
+      <w:r>
+        <w:t>: Planificación de tareas:</w:t>
+      </w:r>
+      <w:bookmarkEnd w:id="26"/>
+      <w:bookmarkEnd w:id="27"/>
+    </w:p>
+    <w:p>
+      <w:pPr>
+        <w:jc w:val="center"/>
+      </w:pPr>
+    </w:p>
+    <w:p>
+      <w:pPr>
+        <w:jc w:val="center"/>
+      </w:pPr>
+    </w:p>
+    <w:p>
+      <w:pPr>
+        <w:keepNext/>
+        <w:jc w:val="center"/>
+      </w:pPr>
+      <w:r>
+        <w:drawing>
+          <wp:inline distT="0" distB="0" distL="0" distR="0" wp14:anchorId="31D8FCDE" wp14:editId="4C5C6F99">
+            <wp:extent cx="5400040" cy="2345055"/>
+            <wp:effectExtent l="0" t="0" r="0" b="0"/>
+            <wp:docPr id="744835950" name="Imagen 1" descr="Tabla&#10;&#10;Descripción generada automáticamente"/>
+            <wp:cNvGraphicFramePr>
+              <a:graphicFrameLocks xmlns:a="http://schemas.openxmlformats.org/drawingml/2006/main" noChangeAspect="1"/>
+            </wp:cNvGraphicFramePr>
+            <a:graphic xmlns:a="http://schemas.openxmlformats.org/drawingml/2006/main">
+              <a:graphicData uri="http://schemas.openxmlformats.org/drawingml/2006/picture">
+                <pic:pic xmlns:pic="http://schemas.openxmlformats.org/drawingml/2006/picture">
+                  <pic:nvPicPr>
+                    <pic:cNvPr id="744835950" name="Imagen 1" descr="Tabla&#10;&#10;Descripción generada automáticamente"/>
+                    <pic:cNvPicPr/>
+                  </pic:nvPicPr>
+                  <pic:blipFill>
+                    <a:blip r:embed="rId14"/>
+                    <a:stretch>
+                      <a:fillRect/>
+                    </a:stretch>
+                  </pic:blipFill>
+                  <pic:spPr>
+                    <a:xfrm>
+                      <a:off x="0" y="0"/>
+                      <a:ext cx="5400040" cy="2345055"/>
+                    </a:xfrm>
+                    <a:prstGeom prst="rect">
+                      <a:avLst/>
+                    </a:prstGeom>
+                  </pic:spPr>
+                </pic:pic>
+              </a:graphicData>
+            </a:graphic>
+          </wp:inline>
+        </w:drawing>
+      </w:r>
+    </w:p>
+    <w:p>
+      <w:pPr>
+        <w:pStyle w:val="Descripcin"/>
+        <w:jc w:val="center"/>
+      </w:pPr>
+      <w:bookmarkStart w:id="28" w:name="_Toc137307643"/>
+      <w:bookmarkStart w:id="29" w:name="_Toc137307955"/>
+      <w:r>
+        <w:t xml:space="preserve">Ilustración </w:t>
+      </w:r>
+      <w:fldSimple w:instr=" SEQ Ilustración \* ARABIC ">
+        <w:r>
+          <w:rPr>
+            <w:noProof/>
+          </w:rPr>
+          <w:t>5</w:t>
+        </w:r>
+      </w:fldSimple>
+      <w:r>
+        <w:t>: Planificación de tareas</w:t>
+      </w:r>
+      <w:r>
+        <w:t xml:space="preserve"> 2</w:t>
+      </w:r>
+      <w:bookmarkEnd w:id="28"/>
+      <w:bookmarkEnd w:id="29"/>
+    </w:p>
+    <w:p>
+      <w:pPr>
+        <w:jc w:val="center"/>
+      </w:pPr>
+    </w:p>
+    <w:p>
+      <w:pPr>
+        <w:jc w:val="center"/>
+      </w:pPr>
+    </w:p>
+    <w:p>
+      <w:pPr>
+        <w:keepNext/>
+        <w:jc w:val="center"/>
+      </w:pPr>
+      <w:r>
+        <w:lastRenderedPageBreak/>
+        <w:drawing>
+          <wp:inline distT="0" distB="0" distL="0" distR="0" wp14:anchorId="1B911685" wp14:editId="3DCFAF6A">
+            <wp:extent cx="5400040" cy="3834765"/>
+            <wp:effectExtent l="0" t="0" r="0" b="0"/>
+            <wp:docPr id="851508807" name="Imagen 1" descr="Tabla, Calendario&#10;&#10;Descripción generada automáticamente"/>
+            <wp:cNvGraphicFramePr>
+              <a:graphicFrameLocks xmlns:a="http://schemas.openxmlformats.org/drawingml/2006/main" noChangeAspect="1"/>
+            </wp:cNvGraphicFramePr>
+            <a:graphic xmlns:a="http://schemas.openxmlformats.org/drawingml/2006/main">
+              <a:graphicData uri="http://schemas.openxmlformats.org/drawingml/2006/picture">
+                <pic:pic xmlns:pic="http://schemas.openxmlformats.org/drawingml/2006/picture">
+                  <pic:nvPicPr>
+                    <pic:cNvPr id="851508807" name="Imagen 1" descr="Tabla, Calendario&#10;&#10;Descripción generada automáticamente"/>
+                    <pic:cNvPicPr/>
+                  </pic:nvPicPr>
+                  <pic:blipFill>
+                    <a:blip r:embed="rId15"/>
+                    <a:stretch>
+                      <a:fillRect/>
+                    </a:stretch>
+                  </pic:blipFill>
+                  <pic:spPr>
+                    <a:xfrm>
+                      <a:off x="0" y="0"/>
+                      <a:ext cx="5400040" cy="3834765"/>
+                    </a:xfrm>
+                    <a:prstGeom prst="rect">
+                      <a:avLst/>
+                    </a:prstGeom>
+                  </pic:spPr>
+                </pic:pic>
+              </a:graphicData>
+            </a:graphic>
+          </wp:inline>
+        </w:drawing>
+      </w:r>
+    </w:p>
+    <w:p>
+      <w:pPr>
+        <w:pStyle w:val="Descripcin"/>
+        <w:jc w:val="center"/>
+      </w:pPr>
+      <w:bookmarkStart w:id="30" w:name="_Toc137307644"/>
+      <w:bookmarkStart w:id="31" w:name="_Toc137307956"/>
+      <w:r>
+        <w:t xml:space="preserve">Ilustración </w:t>
+      </w:r>
+      <w:fldSimple w:instr=" SEQ Ilustración \* ARABIC ">
+        <w:r>
+          <w:rPr>
+            <w:noProof/>
+          </w:rPr>
+          <w:t>6</w:t>
+        </w:r>
+      </w:fldSimple>
+      <w:r>
+        <w:t xml:space="preserve">: </w:t>
+      </w:r>
+      <w:r>
+        <w:t xml:space="preserve">Ilustración 5: Planificación de tareas </w:t>
+      </w:r>
+      <w:r>
+        <w:t>3</w:t>
+      </w:r>
+      <w:bookmarkEnd w:id="30"/>
+      <w:bookmarkEnd w:id="31"/>
+    </w:p>
+    <w:p>
+      <w:pPr>
+        <w:jc w:val="center"/>
+      </w:pPr>
+    </w:p>
+    <w:p>
+      <w:pPr>
+        <w:keepNext/>
+        <w:jc w:val="center"/>
+      </w:pPr>
+      <w:r>
+        <w:drawing>
+          <wp:inline distT="0" distB="0" distL="0" distR="0" wp14:anchorId="43D067D8" wp14:editId="004CDE6F">
+            <wp:extent cx="5400040" cy="2719705"/>
+            <wp:effectExtent l="0" t="0" r="0" b="4445"/>
+            <wp:docPr id="151895251" name="Imagen 1" descr="Tabla&#10;&#10;Descripción generada automáticamente"/>
+            <wp:cNvGraphicFramePr>
+              <a:graphicFrameLocks xmlns:a="http://schemas.openxmlformats.org/drawingml/2006/main" noChangeAspect="1"/>
+            </wp:cNvGraphicFramePr>
+            <a:graphic xmlns:a="http://schemas.openxmlformats.org/drawingml/2006/main">
+              <a:graphicData uri="http://schemas.openxmlformats.org/drawingml/2006/picture">
+                <pic:pic xmlns:pic="http://schemas.openxmlformats.org/drawingml/2006/picture">
+                  <pic:nvPicPr>
+                    <pic:cNvPr id="151895251" name="Imagen 1" descr="Tabla&#10;&#10;Descripción generada automáticamente"/>
+                    <pic:cNvPicPr/>
+                  </pic:nvPicPr>
+                  <pic:blipFill>
+                    <a:blip r:embed="rId16"/>
+                    <a:stretch>
+                      <a:fillRect/>
+                    </a:stretch>
+                  </pic:blipFill>
+                  <pic:spPr>
+                    <a:xfrm>
+                      <a:off x="0" y="0"/>
+                      <a:ext cx="5400040" cy="2719705"/>
+                    </a:xfrm>
+                    <a:prstGeom prst="rect">
+                      <a:avLst/>
+                    </a:prstGeom>
+                  </pic:spPr>
+                </pic:pic>
+              </a:graphicData>
+            </a:graphic>
+          </wp:inline>
+        </w:drawing>
+      </w:r>
+    </w:p>
+    <w:p>
+      <w:pPr>
+        <w:pStyle w:val="Descripcin"/>
+        <w:jc w:val="center"/>
+      </w:pPr>
+      <w:bookmarkStart w:id="32" w:name="_Toc137307645"/>
+      <w:bookmarkStart w:id="33" w:name="_Toc137307957"/>
+      <w:r>
+        <w:t xml:space="preserve">Ilustración </w:t>
+      </w:r>
+      <w:fldSimple w:instr=" SEQ Ilustración \* ARABIC ">
+        <w:r>
+          <w:rPr>
+            <w:noProof/>
+          </w:rPr>
+          <w:t>7</w:t>
+        </w:r>
+      </w:fldSimple>
+      <w:r>
+        <w:t xml:space="preserve">: </w:t>
+      </w:r>
+      <w:r>
+        <w:t xml:space="preserve">Ilustración 5: Planificación de tareas </w:t>
+      </w:r>
+      <w:r>
+        <w:t>4</w:t>
+      </w:r>
+      <w:bookmarkEnd w:id="32"/>
+      <w:bookmarkEnd w:id="33"/>
+    </w:p>
+    <w:p>
+      <w:pPr>
+        <w:jc w:val="center"/>
+      </w:pPr>
+    </w:p>
+    <w:p>
+      <w:pPr>
+        <w:keepNext/>
+        <w:jc w:val="center"/>
+      </w:pPr>
+      <w:r>
+        <w:lastRenderedPageBreak/>
+        <w:drawing>
+          <wp:inline distT="0" distB="0" distL="0" distR="0" wp14:anchorId="7CDEFEEF" wp14:editId="3603BC64">
+            <wp:extent cx="5400040" cy="3141345"/>
+            <wp:effectExtent l="0" t="0" r="0" b="1905"/>
+            <wp:docPr id="1485568912" name="Imagen 1" descr="Tabla, Calendario&#10;&#10;Descripción generada automáticamente"/>
+            <wp:cNvGraphicFramePr>
+              <a:graphicFrameLocks xmlns:a="http://schemas.openxmlformats.org/drawingml/2006/main" noChangeAspect="1"/>
+            </wp:cNvGraphicFramePr>
+            <a:graphic xmlns:a="http://schemas.openxmlformats.org/drawingml/2006/main">
+              <a:graphicData uri="http://schemas.openxmlformats.org/drawingml/2006/picture">
+                <pic:pic xmlns:pic="http://schemas.openxmlformats.org/drawingml/2006/picture">
+                  <pic:nvPicPr>
+                    <pic:cNvPr id="1485568912" name="Imagen 1" descr="Tabla, Calendario&#10;&#10;Descripción generada automáticamente"/>
+                    <pic:cNvPicPr/>
+                  </pic:nvPicPr>
+                  <pic:blipFill>
+                    <a:blip r:embed="rId17"/>
+                    <a:stretch>
+                      <a:fillRect/>
+                    </a:stretch>
+                  </pic:blipFill>
+                  <pic:spPr>
+                    <a:xfrm>
+                      <a:off x="0" y="0"/>
+                      <a:ext cx="5400040" cy="3141345"/>
+                    </a:xfrm>
+                    <a:prstGeom prst="rect">
+                      <a:avLst/>
+                    </a:prstGeom>
+                  </pic:spPr>
+                </pic:pic>
+              </a:graphicData>
+            </a:graphic>
+          </wp:inline>
+        </w:drawing>
+      </w:r>
+    </w:p>
+    <w:p>
+      <w:pPr>
+        <w:pStyle w:val="Descripcin"/>
+        <w:jc w:val="center"/>
+      </w:pPr>
+      <w:bookmarkStart w:id="34" w:name="_Toc137307646"/>
+      <w:bookmarkStart w:id="35" w:name="_Toc137307958"/>
+      <w:r>
+        <w:t xml:space="preserve">Ilustración </w:t>
+      </w:r>
+      <w:fldSimple w:instr=" SEQ Ilustración \* ARABIC ">
+        <w:r>
+          <w:rPr>
+            <w:noProof/>
+          </w:rPr>
+          <w:t>8</w:t>
+        </w:r>
+      </w:fldSimple>
+      <w:r>
+        <w:t xml:space="preserve">: </w:t>
+      </w:r>
+      <w:r>
+        <w:t xml:space="preserve">Ilustración 5: Planificación de tareas </w:t>
+      </w:r>
+      <w:r>
+        <w:t>5</w:t>
+      </w:r>
+      <w:bookmarkEnd w:id="34"/>
+      <w:bookmarkEnd w:id="35"/>
+    </w:p>
+    <w:p>
+      <w:pPr>
+        <w:jc w:val="center"/>
+      </w:pPr>
+    </w:p>
+    <w:p>
+      <w:pPr>
+        <w:keepNext/>
+        <w:jc w:val="center"/>
+      </w:pPr>
+      <w:r>
+        <w:drawing>
+          <wp:inline distT="0" distB="0" distL="0" distR="0" wp14:anchorId="59E23EA0" wp14:editId="3C4DB7DC">
+            <wp:extent cx="5400040" cy="4044950"/>
+            <wp:effectExtent l="0" t="0" r="0" b="0"/>
+            <wp:docPr id="441490849" name="Imagen 1" descr="Tabla&#10;&#10;Descripción generada automáticamente"/>
+            <wp:cNvGraphicFramePr>
+              <a:graphicFrameLocks xmlns:a="http://schemas.openxmlformats.org/drawingml/2006/main" noChangeAspect="1"/>
+            </wp:cNvGraphicFramePr>
+            <a:graphic xmlns:a="http://schemas.openxmlformats.org/drawingml/2006/main">
+              <a:graphicData uri="http://schemas.openxmlformats.org/drawingml/2006/picture">
+                <pic:pic xmlns:pic="http://schemas.openxmlformats.org/drawingml/2006/picture">
+                  <pic:nvPicPr>
+                    <pic:cNvPr id="441490849" name="Imagen 1" descr="Tabla&#10;&#10;Descripción generada automáticamente"/>
+                    <pic:cNvPicPr/>
+                  </pic:nvPicPr>
+                  <pic:blipFill>
+                    <a:blip r:embed="rId18"/>
+                    <a:stretch>
+                      <a:fillRect/>
+                    </a:stretch>
+                  </pic:blipFill>
+                  <pic:spPr>
+                    <a:xfrm>
+                      <a:off x="0" y="0"/>
+                      <a:ext cx="5400040" cy="4044950"/>
+                    </a:xfrm>
+                    <a:prstGeom prst="rect">
+                      <a:avLst/>
+                    </a:prstGeom>
+                  </pic:spPr>
+                </pic:pic>
+              </a:graphicData>
+            </a:graphic>
+          </wp:inline>
+        </w:drawing>
+      </w:r>
+    </w:p>
+    <w:p>
+      <w:pPr>
+        <w:pStyle w:val="Descripcin"/>
+        <w:jc w:val="center"/>
+      </w:pPr>
+      <w:bookmarkStart w:id="36" w:name="_Toc137307647"/>
+      <w:bookmarkStart w:id="37" w:name="_Toc137307959"/>
+      <w:r>
+        <w:t xml:space="preserve">Ilustración </w:t>
+      </w:r>
+      <w:fldSimple w:instr=" SEQ Ilustración \* ARABIC ">
+        <w:r>
+          <w:rPr>
+            <w:noProof/>
+          </w:rPr>
+          <w:t>9</w:t>
+        </w:r>
+      </w:fldSimple>
+      <w:r>
+        <w:t>:</w:t>
+      </w:r>
+      <w:r>
+        <w:t xml:space="preserve"> Planificación de tareas</w:t>
+      </w:r>
+      <w:r>
+        <w:t xml:space="preserve"> 6</w:t>
+      </w:r>
+      <w:bookmarkEnd w:id="36"/>
+      <w:bookmarkEnd w:id="37"/>
+    </w:p>
+    <w:p>
+      <w:pPr>
+        <w:jc w:val="center"/>
+      </w:pPr>
+    </w:p>
+    <w:p>
+      <w:pPr>
+        <w:keepNext/>
+        <w:jc w:val="center"/>
+      </w:pPr>
+      <w:r>
+        <w:lastRenderedPageBreak/>
+        <w:drawing>
+          <wp:inline distT="0" distB="0" distL="0" distR="0" wp14:anchorId="1E9BED37" wp14:editId="59076B63">
+            <wp:extent cx="5400040" cy="1489710"/>
+            <wp:effectExtent l="0" t="0" r="0" b="0"/>
+            <wp:docPr id="102809492" name="Imagen 1" descr="Interfaz de usuario gráfica, Texto&#10;&#10;Descripción generada automáticamente con confianza media"/>
+            <wp:cNvGraphicFramePr>
+              <a:graphicFrameLocks xmlns:a="http://schemas.openxmlformats.org/drawingml/2006/main" noChangeAspect="1"/>
+            </wp:cNvGraphicFramePr>
+            <a:graphic xmlns:a="http://schemas.openxmlformats.org/drawingml/2006/main">
+              <a:graphicData uri="http://schemas.openxmlformats.org/drawingml/2006/picture">
+                <pic:pic xmlns:pic="http://schemas.openxmlformats.org/drawingml/2006/picture">
+                  <pic:nvPicPr>
+                    <pic:cNvPr id="102809492" name="Imagen 1" descr="Interfaz de usuario gráfica, Texto&#10;&#10;Descripción generada automáticamente con confianza media"/>
+                    <pic:cNvPicPr/>
+                  </pic:nvPicPr>
+                  <pic:blipFill>
+                    <a:blip r:embed="rId19"/>
+                    <a:stretch>
+                      <a:fillRect/>
+                    </a:stretch>
+                  </pic:blipFill>
+                  <pic:spPr>
+                    <a:xfrm>
+                      <a:off x="0" y="0"/>
+                      <a:ext cx="5400040" cy="1489710"/>
+                    </a:xfrm>
+                    <a:prstGeom prst="rect">
+                      <a:avLst/>
+                    </a:prstGeom>
+                  </pic:spPr>
+                </pic:pic>
+              </a:graphicData>
+            </a:graphic>
+          </wp:inline>
+        </w:drawing>
+      </w:r>
+    </w:p>
+    <w:p>
+      <w:pPr>
+        <w:pStyle w:val="Descripcin"/>
+        <w:jc w:val="center"/>
+      </w:pPr>
+      <w:bookmarkStart w:id="38" w:name="_Toc137307648"/>
+      <w:bookmarkStart w:id="39" w:name="_Toc137307960"/>
+      <w:r>
+        <w:t xml:space="preserve">Ilustración </w:t>
+      </w:r>
+      <w:fldSimple w:instr=" SEQ Ilustración \* ARABIC ">
+        <w:r>
+          <w:rPr>
+            <w:noProof/>
+          </w:rPr>
+          <w:t>10</w:t>
+        </w:r>
+      </w:fldSimple>
+      <w:r>
+        <w:t xml:space="preserve">: </w:t>
+      </w:r>
+      <w:r>
+        <w:t>Planificación de tareas</w:t>
+      </w:r>
+      <w:r>
+        <w:t xml:space="preserve"> 7</w:t>
+      </w:r>
+      <w:bookmarkEnd w:id="38"/>
+      <w:bookmarkEnd w:id="39"/>
+    </w:p>
+    <w:p>
+      <w:pPr>
+        <w:jc w:val="center"/>
+      </w:pPr>
+    </w:p>
+    <w:p>
+      <w:pPr>
+        <w:jc w:val="center"/>
+      </w:pPr>
+    </w:p>
+    <w:p>
+      <w:pPr>
+        <w:keepNext/>
+        <w:jc w:val="center"/>
+      </w:pPr>
+      <w:r>
+        <w:drawing>
+          <wp:inline distT="0" distB="0" distL="0" distR="0" wp14:anchorId="76EB1B67" wp14:editId="20B40809">
+            <wp:extent cx="5400040" cy="3602355"/>
+            <wp:effectExtent l="0" t="0" r="0" b="0"/>
+            <wp:docPr id="352448078" name="Imagen 1" descr="Tabla&#10;&#10;Descripción generada automáticamente"/>
+            <wp:cNvGraphicFramePr>
+              <a:graphicFrameLocks xmlns:a="http://schemas.openxmlformats.org/drawingml/2006/main" noChangeAspect="1"/>
+            </wp:cNvGraphicFramePr>
+            <a:graphic xmlns:a="http://schemas.openxmlformats.org/drawingml/2006/main">
+              <a:graphicData uri="http://schemas.openxmlformats.org/drawingml/2006/picture">
+                <pic:pic xmlns:pic="http://schemas.openxmlformats.org/drawingml/2006/picture">
+                  <pic:nvPicPr>
+                    <pic:cNvPr id="352448078" name="Imagen 1" descr="Tabla&#10;&#10;Descripción generada automáticamente"/>
+                    <pic:cNvPicPr/>
+                  </pic:nvPicPr>
+                  <pic:blipFill>
+                    <a:blip r:embed="rId20"/>
+                    <a:stretch>
+                      <a:fillRect/>
+                    </a:stretch>
+                  </pic:blipFill>
+                  <pic:spPr>
+                    <a:xfrm>
+                      <a:off x="0" y="0"/>
+                      <a:ext cx="5400040" cy="3602355"/>
+                    </a:xfrm>
+                    <a:prstGeom prst="rect">
+                      <a:avLst/>
+                    </a:prstGeom>
+                  </pic:spPr>
+                </pic:pic>
+              </a:graphicData>
+            </a:graphic>
+          </wp:inline>
+        </w:drawing>
+      </w:r>
+    </w:p>
+    <w:p>
+      <w:pPr>
+        <w:pStyle w:val="Descripcin"/>
+        <w:jc w:val="center"/>
+      </w:pPr>
+      <w:bookmarkStart w:id="40" w:name="_Toc137307649"/>
+      <w:bookmarkStart w:id="41" w:name="_Toc137307961"/>
+      <w:r>
+        <w:t xml:space="preserve">Ilustración </w:t>
+      </w:r>
+      <w:fldSimple w:instr=" SEQ Ilustración \* ARABIC ">
+        <w:r>
+          <w:rPr>
+            <w:noProof/>
+          </w:rPr>
+          <w:t>11</w:t>
+        </w:r>
+      </w:fldSimple>
+      <w:r>
+        <w:t>: Planificación de tareas 8</w:t>
+      </w:r>
+      <w:bookmarkEnd w:id="40"/>
+      <w:bookmarkEnd w:id="41"/>
+    </w:p>
+    <w:p>
+      <w:pPr>
+        <w:jc w:val="center"/>
+      </w:pPr>
+    </w:p>
+    <w:p>
+      <w:pPr>
+        <w:jc w:val="left"/>
+      </w:pPr>
+      <w:r>
+        <w:br w:type="page"/>
+      </w:r>
+    </w:p>
     <w:p>
       <w:pPr>
         <w:pStyle w:val="Ttulo2"/>
@@ -4796,9 +8385,12 @@
           <w:numId w:val="2"/>
         </w:numPr>
       </w:pPr>
-      <w:r>
+      <w:bookmarkStart w:id="42" w:name="_Toc137308081"/>
+      <w:r>
+        <w:lastRenderedPageBreak/>
         <w:t>Diagrama de Gantt</w:t>
       </w:r>
+      <w:bookmarkEnd w:id="42"/>
     </w:p>
     <w:p/>
     <w:p>
@@ -4806,6 +8398,461 @@
         <w:t>Se va a mostrar el diagrama de Gantt correspondiente a la planificación temporal mostrada en el apartado anterior.</w:t>
       </w:r>
     </w:p>
+    <w:p>
+      <w:pPr>
+        <w:jc w:val="center"/>
+      </w:pPr>
+    </w:p>
+    <w:p>
+      <w:pPr>
+        <w:keepNext/>
+        <w:jc w:val="center"/>
+      </w:pPr>
+      <w:r>
+        <w:drawing>
+          <wp:inline distT="0" distB="0" distL="0" distR="0" wp14:anchorId="7F8C5DC6" wp14:editId="6683FAC1">
+            <wp:extent cx="5400040" cy="5255260"/>
+            <wp:effectExtent l="0" t="0" r="0" b="2540"/>
+            <wp:docPr id="601445143" name="Imagen 1" descr="Interfaz de usuario gráfica, Tabla&#10;&#10;Descripción generada automáticamente"/>
+            <wp:cNvGraphicFramePr>
+              <a:graphicFrameLocks xmlns:a="http://schemas.openxmlformats.org/drawingml/2006/main" noChangeAspect="1"/>
+            </wp:cNvGraphicFramePr>
+            <a:graphic xmlns:a="http://schemas.openxmlformats.org/drawingml/2006/main">
+              <a:graphicData uri="http://schemas.openxmlformats.org/drawingml/2006/picture">
+                <pic:pic xmlns:pic="http://schemas.openxmlformats.org/drawingml/2006/picture">
+                  <pic:nvPicPr>
+                    <pic:cNvPr id="601445143" name="Imagen 1" descr="Interfaz de usuario gráfica, Tabla&#10;&#10;Descripción generada automáticamente"/>
+                    <pic:cNvPicPr/>
+                  </pic:nvPicPr>
+                  <pic:blipFill>
+                    <a:blip r:embed="rId21"/>
+                    <a:stretch>
+                      <a:fillRect/>
+                    </a:stretch>
+                  </pic:blipFill>
+                  <pic:spPr>
+                    <a:xfrm>
+                      <a:off x="0" y="0"/>
+                      <a:ext cx="5400040" cy="5255260"/>
+                    </a:xfrm>
+                    <a:prstGeom prst="rect">
+                      <a:avLst/>
+                    </a:prstGeom>
+                  </pic:spPr>
+                </pic:pic>
+              </a:graphicData>
+            </a:graphic>
+          </wp:inline>
+        </w:drawing>
+      </w:r>
+    </w:p>
+    <w:p>
+      <w:pPr>
+        <w:pStyle w:val="Descripcin"/>
+        <w:jc w:val="center"/>
+      </w:pPr>
+      <w:bookmarkStart w:id="43" w:name="_Toc137307650"/>
+      <w:bookmarkStart w:id="44" w:name="_Toc137307962"/>
+      <w:r>
+        <w:t xml:space="preserve">Ilustración </w:t>
+      </w:r>
+      <w:fldSimple w:instr=" SEQ Ilustración \* ARABIC ">
+        <w:r>
+          <w:rPr>
+            <w:noProof/>
+          </w:rPr>
+          <w:t>12</w:t>
+        </w:r>
+      </w:fldSimple>
+      <w:r>
+        <w:t>: Diagrama de Gantt 1</w:t>
+      </w:r>
+      <w:bookmarkEnd w:id="43"/>
+      <w:bookmarkEnd w:id="44"/>
+    </w:p>
+    <w:p>
+      <w:pPr>
+        <w:jc w:val="center"/>
+      </w:pPr>
+    </w:p>
+    <w:p>
+      <w:pPr>
+        <w:keepNext/>
+        <w:jc w:val="center"/>
+      </w:pPr>
+      <w:r>
+        <w:lastRenderedPageBreak/>
+        <w:drawing>
+          <wp:inline distT="0" distB="0" distL="0" distR="0" wp14:anchorId="1EAE135F" wp14:editId="48DA7974">
+            <wp:extent cx="5400040" cy="3899535"/>
+            <wp:effectExtent l="0" t="0" r="0" b="5715"/>
+            <wp:docPr id="1423608252" name="Imagen 1" descr="Interfaz de usuario gráfica, Texto, Aplicación, Correo electrónico&#10;&#10;Descripción generada automáticamente"/>
+            <wp:cNvGraphicFramePr>
+              <a:graphicFrameLocks xmlns:a="http://schemas.openxmlformats.org/drawingml/2006/main" noChangeAspect="1"/>
+            </wp:cNvGraphicFramePr>
+            <a:graphic xmlns:a="http://schemas.openxmlformats.org/drawingml/2006/main">
+              <a:graphicData uri="http://schemas.openxmlformats.org/drawingml/2006/picture">
+                <pic:pic xmlns:pic="http://schemas.openxmlformats.org/drawingml/2006/picture">
+                  <pic:nvPicPr>
+                    <pic:cNvPr id="1423608252" name="Imagen 1" descr="Interfaz de usuario gráfica, Texto, Aplicación, Correo electrónico&#10;&#10;Descripción generada automáticamente"/>
+                    <pic:cNvPicPr/>
+                  </pic:nvPicPr>
+                  <pic:blipFill>
+                    <a:blip r:embed="rId22"/>
+                    <a:stretch>
+                      <a:fillRect/>
+                    </a:stretch>
+                  </pic:blipFill>
+                  <pic:spPr>
+                    <a:xfrm>
+                      <a:off x="0" y="0"/>
+                      <a:ext cx="5400040" cy="3899535"/>
+                    </a:xfrm>
+                    <a:prstGeom prst="rect">
+                      <a:avLst/>
+                    </a:prstGeom>
+                  </pic:spPr>
+                </pic:pic>
+              </a:graphicData>
+            </a:graphic>
+          </wp:inline>
+        </w:drawing>
+      </w:r>
+    </w:p>
+    <w:p>
+      <w:pPr>
+        <w:pStyle w:val="Descripcin"/>
+        <w:jc w:val="center"/>
+      </w:pPr>
+      <w:bookmarkStart w:id="45" w:name="_Toc137307651"/>
+      <w:bookmarkStart w:id="46" w:name="_Toc137307963"/>
+      <w:r>
+        <w:t xml:space="preserve">Ilustración </w:t>
+      </w:r>
+      <w:fldSimple w:instr=" SEQ Ilustración \* ARABIC ">
+        <w:r>
+          <w:rPr>
+            <w:noProof/>
+          </w:rPr>
+          <w:t>13</w:t>
+        </w:r>
+      </w:fldSimple>
+      <w:r>
+        <w:t>: Diagrama de Gantt 2</w:t>
+      </w:r>
+      <w:bookmarkEnd w:id="45"/>
+      <w:bookmarkEnd w:id="46"/>
+    </w:p>
+    <w:p>
+      <w:pPr>
+        <w:jc w:val="center"/>
+      </w:pPr>
+    </w:p>
+    <w:p>
+      <w:pPr>
+        <w:jc w:val="center"/>
+      </w:pPr>
+    </w:p>
+    <w:p>
+      <w:pPr>
+        <w:keepNext/>
+        <w:jc w:val="center"/>
+      </w:pPr>
+      <w:r>
+        <w:drawing>
+          <wp:inline distT="0" distB="0" distL="0" distR="0" wp14:anchorId="7A6B997A" wp14:editId="6EB4E516">
+            <wp:extent cx="5400040" cy="4149090"/>
+            <wp:effectExtent l="0" t="0" r="0" b="3810"/>
+            <wp:docPr id="1129751648" name="Imagen 1" descr="Escala de tiempo&#10;&#10;Descripción generada automáticamente"/>
+            <wp:cNvGraphicFramePr>
+              <a:graphicFrameLocks xmlns:a="http://schemas.openxmlformats.org/drawingml/2006/main" noChangeAspect="1"/>
+            </wp:cNvGraphicFramePr>
+            <a:graphic xmlns:a="http://schemas.openxmlformats.org/drawingml/2006/main">
+              <a:graphicData uri="http://schemas.openxmlformats.org/drawingml/2006/picture">
+                <pic:pic xmlns:pic="http://schemas.openxmlformats.org/drawingml/2006/picture">
+                  <pic:nvPicPr>
+                    <pic:cNvPr id="1129751648" name="Imagen 1" descr="Escala de tiempo&#10;&#10;Descripción generada automáticamente"/>
+                    <pic:cNvPicPr/>
+                  </pic:nvPicPr>
+                  <pic:blipFill>
+                    <a:blip r:embed="rId23"/>
+                    <a:stretch>
+                      <a:fillRect/>
+                    </a:stretch>
+                  </pic:blipFill>
+                  <pic:spPr>
+                    <a:xfrm>
+                      <a:off x="0" y="0"/>
+                      <a:ext cx="5400040" cy="4149090"/>
+                    </a:xfrm>
+                    <a:prstGeom prst="rect">
+                      <a:avLst/>
+                    </a:prstGeom>
+                  </pic:spPr>
+                </pic:pic>
+              </a:graphicData>
+            </a:graphic>
+          </wp:inline>
+        </w:drawing>
+      </w:r>
+    </w:p>
+    <w:p>
+      <w:pPr>
+        <w:pStyle w:val="Descripcin"/>
+        <w:jc w:val="center"/>
+      </w:pPr>
+      <w:bookmarkStart w:id="47" w:name="_Toc137307652"/>
+      <w:bookmarkStart w:id="48" w:name="_Toc137307964"/>
+      <w:r>
+        <w:t xml:space="preserve">Ilustración </w:t>
+      </w:r>
+      <w:fldSimple w:instr=" SEQ Ilustración \* ARABIC ">
+        <w:r>
+          <w:rPr>
+            <w:noProof/>
+          </w:rPr>
+          <w:t>14</w:t>
+        </w:r>
+      </w:fldSimple>
+      <w:r>
+        <w:t>: Diagrama de Gantt 3</w:t>
+      </w:r>
+      <w:bookmarkEnd w:id="47"/>
+      <w:bookmarkEnd w:id="48"/>
+    </w:p>
+    <w:p>
+      <w:pPr>
+        <w:jc w:val="center"/>
+      </w:pPr>
+    </w:p>
+    <w:p>
+      <w:pPr>
+        <w:keepNext/>
+        <w:jc w:val="center"/>
+      </w:pPr>
+      <w:r>
+        <w:drawing>
+          <wp:inline distT="0" distB="0" distL="0" distR="0" wp14:anchorId="3A5B32B6" wp14:editId="6C3FF348">
+            <wp:extent cx="5400040" cy="2932430"/>
+            <wp:effectExtent l="0" t="0" r="0" b="1270"/>
+            <wp:docPr id="1051248340" name="Imagen 1" descr="Escala de tiempo&#10;&#10;Descripción generada automáticamente"/>
+            <wp:cNvGraphicFramePr>
+              <a:graphicFrameLocks xmlns:a="http://schemas.openxmlformats.org/drawingml/2006/main" noChangeAspect="1"/>
+            </wp:cNvGraphicFramePr>
+            <a:graphic xmlns:a="http://schemas.openxmlformats.org/drawingml/2006/main">
+              <a:graphicData uri="http://schemas.openxmlformats.org/drawingml/2006/picture">
+                <pic:pic xmlns:pic="http://schemas.openxmlformats.org/drawingml/2006/picture">
+                  <pic:nvPicPr>
+                    <pic:cNvPr id="1051248340" name="Imagen 1" descr="Escala de tiempo&#10;&#10;Descripción generada automáticamente"/>
+                    <pic:cNvPicPr/>
+                  </pic:nvPicPr>
+                  <pic:blipFill>
+                    <a:blip r:embed="rId24"/>
+                    <a:stretch>
+                      <a:fillRect/>
+                    </a:stretch>
+                  </pic:blipFill>
+                  <pic:spPr>
+                    <a:xfrm>
+                      <a:off x="0" y="0"/>
+                      <a:ext cx="5400040" cy="2932430"/>
+                    </a:xfrm>
+                    <a:prstGeom prst="rect">
+                      <a:avLst/>
+                    </a:prstGeom>
+                  </pic:spPr>
+                </pic:pic>
+              </a:graphicData>
+            </a:graphic>
+          </wp:inline>
+        </w:drawing>
+      </w:r>
+    </w:p>
+    <w:p>
+      <w:pPr>
+        <w:pStyle w:val="Descripcin"/>
+        <w:jc w:val="center"/>
+      </w:pPr>
+      <w:bookmarkStart w:id="49" w:name="_Toc137307653"/>
+      <w:bookmarkStart w:id="50" w:name="_Toc137307965"/>
+      <w:r>
+        <w:t xml:space="preserve">Ilustración </w:t>
+      </w:r>
+      <w:fldSimple w:instr=" SEQ Ilustración \* ARABIC ">
+        <w:r>
+          <w:rPr>
+            <w:noProof/>
+          </w:rPr>
+          <w:t>15</w:t>
+        </w:r>
+      </w:fldSimple>
+      <w:r>
+        <w:t>: Diagrama de Gantt 4</w:t>
+      </w:r>
+      <w:bookmarkEnd w:id="49"/>
+      <w:bookmarkEnd w:id="50"/>
+    </w:p>
+    <w:p>
+      <w:pPr>
+        <w:jc w:val="center"/>
+      </w:pPr>
+    </w:p>
+    <w:p>
+      <w:pPr>
+        <w:jc w:val="center"/>
+      </w:pPr>
+    </w:p>
+    <w:p>
+      <w:pPr>
+        <w:keepNext/>
+        <w:jc w:val="center"/>
+      </w:pPr>
+      <w:r>
+        <w:drawing>
+          <wp:inline distT="0" distB="0" distL="0" distR="0" wp14:anchorId="17A9F9D8" wp14:editId="07652D8E">
+            <wp:extent cx="5400040" cy="3428365"/>
+            <wp:effectExtent l="0" t="0" r="0" b="635"/>
+            <wp:docPr id="341895366" name="Imagen 1" descr="Escala de tiempo&#10;&#10;Descripción generada automáticamente"/>
+            <wp:cNvGraphicFramePr>
+              <a:graphicFrameLocks xmlns:a="http://schemas.openxmlformats.org/drawingml/2006/main" noChangeAspect="1"/>
+            </wp:cNvGraphicFramePr>
+            <a:graphic xmlns:a="http://schemas.openxmlformats.org/drawingml/2006/main">
+              <a:graphicData uri="http://schemas.openxmlformats.org/drawingml/2006/picture">
+                <pic:pic xmlns:pic="http://schemas.openxmlformats.org/drawingml/2006/picture">
+                  <pic:nvPicPr>
+                    <pic:cNvPr id="341895366" name="Imagen 1" descr="Escala de tiempo&#10;&#10;Descripción generada automáticamente"/>
+                    <pic:cNvPicPr/>
+                  </pic:nvPicPr>
+                  <pic:blipFill>
+                    <a:blip r:embed="rId25"/>
+                    <a:stretch>
+                      <a:fillRect/>
+                    </a:stretch>
+                  </pic:blipFill>
+                  <pic:spPr>
+                    <a:xfrm>
+                      <a:off x="0" y="0"/>
+                      <a:ext cx="5400040" cy="3428365"/>
+                    </a:xfrm>
+                    <a:prstGeom prst="rect">
+                      <a:avLst/>
+                    </a:prstGeom>
+                  </pic:spPr>
+                </pic:pic>
+              </a:graphicData>
+            </a:graphic>
+          </wp:inline>
+        </w:drawing>
+      </w:r>
+    </w:p>
+    <w:p>
+      <w:pPr>
+        <w:pStyle w:val="Descripcin"/>
+        <w:jc w:val="center"/>
+      </w:pPr>
+      <w:bookmarkStart w:id="51" w:name="_Toc137307654"/>
+      <w:bookmarkStart w:id="52" w:name="_Toc137307966"/>
+      <w:r>
+        <w:t xml:space="preserve">Ilustración </w:t>
+      </w:r>
+      <w:fldSimple w:instr=" SEQ Ilustración \* ARABIC ">
+        <w:r>
+          <w:rPr>
+            <w:noProof/>
+          </w:rPr>
+          <w:t>16</w:t>
+        </w:r>
+      </w:fldSimple>
+      <w:r>
+        <w:t>: Diagrama de Gantt 5</w:t>
+      </w:r>
+      <w:bookmarkEnd w:id="51"/>
+      <w:bookmarkEnd w:id="52"/>
+    </w:p>
+    <w:p>
+      <w:pPr>
+        <w:jc w:val="center"/>
+      </w:pPr>
+    </w:p>
+    <w:p>
+      <w:pPr>
+        <w:jc w:val="center"/>
+      </w:pPr>
+    </w:p>
+    <w:p>
+      <w:pPr>
+        <w:jc w:val="center"/>
+      </w:pPr>
+    </w:p>
+    <w:p>
+      <w:pPr>
+        <w:keepNext/>
+        <w:jc w:val="center"/>
+      </w:pPr>
+      <w:r>
+        <w:lastRenderedPageBreak/>
+        <w:drawing>
+          <wp:inline distT="0" distB="0" distL="0" distR="0" wp14:anchorId="5BFD7E83" wp14:editId="7C83519F">
+            <wp:extent cx="5400040" cy="4726940"/>
+            <wp:effectExtent l="0" t="0" r="0" b="0"/>
+            <wp:docPr id="666556895" name="Imagen 1" descr="Escala de tiempo&#10;&#10;Descripción generada automáticamente con confianza media"/>
+            <wp:cNvGraphicFramePr>
+              <a:graphicFrameLocks xmlns:a="http://schemas.openxmlformats.org/drawingml/2006/main" noChangeAspect="1"/>
+            </wp:cNvGraphicFramePr>
+            <a:graphic xmlns:a="http://schemas.openxmlformats.org/drawingml/2006/main">
+              <a:graphicData uri="http://schemas.openxmlformats.org/drawingml/2006/picture">
+                <pic:pic xmlns:pic="http://schemas.openxmlformats.org/drawingml/2006/picture">
+                  <pic:nvPicPr>
+                    <pic:cNvPr id="666556895" name="Imagen 1" descr="Escala de tiempo&#10;&#10;Descripción generada automáticamente con confianza media"/>
+                    <pic:cNvPicPr/>
+                  </pic:nvPicPr>
+                  <pic:blipFill>
+                    <a:blip r:embed="rId26"/>
+                    <a:stretch>
+                      <a:fillRect/>
+                    </a:stretch>
+                  </pic:blipFill>
+                  <pic:spPr>
+                    <a:xfrm>
+                      <a:off x="0" y="0"/>
+                      <a:ext cx="5400040" cy="4726940"/>
+                    </a:xfrm>
+                    <a:prstGeom prst="rect">
+                      <a:avLst/>
+                    </a:prstGeom>
+                  </pic:spPr>
+                </pic:pic>
+              </a:graphicData>
+            </a:graphic>
+          </wp:inline>
+        </w:drawing>
+      </w:r>
+    </w:p>
+    <w:p>
+      <w:pPr>
+        <w:pStyle w:val="Descripcin"/>
+        <w:jc w:val="center"/>
+      </w:pPr>
+      <w:bookmarkStart w:id="53" w:name="_Toc137307655"/>
+      <w:bookmarkStart w:id="54" w:name="_Toc137307967"/>
+      <w:r>
+        <w:t xml:space="preserve">Ilustración </w:t>
+      </w:r>
+      <w:fldSimple w:instr=" SEQ Ilustración \* ARABIC ">
+        <w:r>
+          <w:rPr>
+            <w:noProof/>
+          </w:rPr>
+          <w:t>17</w:t>
+        </w:r>
+      </w:fldSimple>
+      <w:r>
+        <w:t>: Diagrama de Gantt 6</w:t>
+      </w:r>
+      <w:bookmarkEnd w:id="53"/>
+      <w:bookmarkEnd w:id="54"/>
+    </w:p>
+    <w:p/>
     <w:p>
       <w:pPr>
         <w:pStyle w:val="Ttulo1"/>
@@ -4814,9 +8861,11 @@
           <w:numId w:val="2"/>
         </w:numPr>
       </w:pPr>
+      <w:bookmarkStart w:id="55" w:name="_Toc137308082"/>
       <w:r>
         <w:t>Conclusiones</w:t>
       </w:r>
+      <w:bookmarkEnd w:id="55"/>
     </w:p>
     <w:p/>
     <w:p>
@@ -4827,7 +8876,6 @@
     <w:p/>
     <w:p>
       <w:r>
-        <w:lastRenderedPageBreak/>
         <w:t>Finalmente, se establecen las dependencias entre tareas y se completa la asignación de tiempo y recursos.</w:t>
       </w:r>
     </w:p>
@@ -4848,23 +8896,120 @@
         <w:t>De todo esto se concluyó que este era un proyecto factible en términos de tiempo y recursos.</w:t>
       </w:r>
     </w:p>
+    <w:p>
+      <w:pPr>
+        <w:jc w:val="left"/>
+      </w:pPr>
+      <w:r>
+        <w:br w:type="page"/>
+      </w:r>
+    </w:p>
+    <w:sdt>
+      <w:sdtPr>
+        <w:id w:val="-1715338496"/>
+        <w:docPartObj>
+          <w:docPartGallery w:val="Bibliographies"/>
+          <w:docPartUnique/>
+        </w:docPartObj>
+      </w:sdtPr>
+      <w:sdtEndPr>
+        <w:rPr>
+          <w:rFonts w:ascii="Times New Roman" w:eastAsia="Times New Roman" w:hAnsi="Times New Roman" w:cs="Times New Roman"/>
+          <w:color w:val="auto"/>
+          <w:sz w:val="24"/>
+          <w:szCs w:val="24"/>
+        </w:rPr>
+      </w:sdtEndPr>
+      <w:sdtContent>
+        <w:p>
+          <w:pPr>
+            <w:pStyle w:val="Ttulo1"/>
+          </w:pPr>
+          <w:r>
+            <w:t>Bibliografía</w:t>
+          </w:r>
+        </w:p>
+        <w:sdt>
+          <w:sdtPr>
+            <w:id w:val="111145805"/>
+            <w:bibliography/>
+          </w:sdtPr>
+          <w:sdtContent>
+            <w:p>
+              <w:pPr>
+                <w:pStyle w:val="Bibliografa"/>
+                <w:ind w:left="720" w:hanging="720"/>
+                <w:rPr>
+                  <w:noProof/>
+                </w:rPr>
+              </w:pPr>
+              <w:r>
+                <w:fldChar w:fldCharType="begin"/>
+              </w:r>
+              <w:r>
+                <w:rPr>
+                  <w:lang w:val="fr-FR"/>
+                </w:rPr>
+                <w:instrText>BIBLIOGRAPHY</w:instrText>
+              </w:r>
+              <w:r>
+                <w:fldChar w:fldCharType="separate"/>
+              </w:r>
+              <w:r>
+                <w:rPr>
+                  <w:noProof/>
+                  <w:lang w:val="fr-FR"/>
+                </w:rPr>
+                <w:t xml:space="preserve">Karner, G. (1993). </w:t>
+              </w:r>
+              <w:r>
+                <w:rPr>
+                  <w:i/>
+                  <w:iCs/>
+                  <w:noProof/>
+                  <w:lang w:val="fr-FR"/>
+                </w:rPr>
+                <w:t>Resource Estimation for Objectory Projects.</w:t>
+              </w:r>
+              <w:r>
+                <w:rPr>
+                  <w:noProof/>
+                  <w:lang w:val="fr-FR"/>
+                </w:rPr>
+                <w:t xml:space="preserve"> </w:t>
+              </w:r>
+              <w:r>
+                <w:rPr>
+                  <w:noProof/>
+                </w:rPr>
+                <w:t>Torshamnsgatan: Objective Systems SF AB.</w:t>
+              </w:r>
+            </w:p>
+            <w:p>
+              <w:r>
+                <w:rPr>
+                  <w:b/>
+                  <w:bCs/>
+                </w:rPr>
+                <w:fldChar w:fldCharType="end"/>
+              </w:r>
+            </w:p>
+          </w:sdtContent>
+        </w:sdt>
+      </w:sdtContent>
+    </w:sdt>
     <w:p/>
     <w:p>
       <w:pPr>
-        <w:pStyle w:val="Ttulo1"/>
-        <w:numPr>
-          <w:ilvl w:val="0"/>
-          <w:numId w:val="2"/>
-        </w:numPr>
-      </w:pPr>
-      <w:r>
-        <w:t>Bibliografía</w:t>
-      </w:r>
-    </w:p>
-    <w:p/>
+        <w:rPr>
+          <w:sz w:val="22"/>
+          <w:szCs w:val="22"/>
+        </w:rPr>
+      </w:pPr>
+    </w:p>
     <w:sectPr>
-      <w:footerReference w:type="even" r:id="rId12"/>
-      <w:footerReference w:type="first" r:id="rId13"/>
+      <w:footerReference w:type="even" r:id="rId27"/>
+      <w:footerReference w:type="first" r:id="rId28"/>
       <w:pgSz w:w="11906" w:h="16838"/>
       <w:pgMar w:top="1417" w:right="1701" w:bottom="1417" w:left="1701" w:header="708" w:footer="708" w:gutter="0"/>
       <w:pgNumType w:start="1"/>
@@ -4877,7 +9022,7 @@
 </file>
 
 <file path=word/endnotes.xml><?xml version="1.0" encoding="utf-8"?>
-<w:endnotes xmlns:wpc="http://schemas.microsoft.com/office/word/2010/wordprocessingCanvas" xmlns:cx="http://schemas.microsoft.com/office/drawing/2014/chartex" xmlns:cx1="http://schemas.microsoft.com/office/drawing/2015/9/8/chartex" xmlns:cx2="http://schemas.microsoft.com/office/drawing/2015/10/21/chartex" xmlns:cx3="http://schemas.microsoft.com/office/drawing/2016/5/9/chartex" xmlns:cx4="http://schemas.microsoft.com/office/drawing/2016/5/10/chartex" xmlns:cx5="http://schemas.microsoft.com/office/drawing/2016/5/11/chartex" xmlns:cx6="http://schemas.microsoft.com/office/drawing/2016/5/12/chartex" xmlns:cx7="http://schemas.microsoft.com/office/drawing/2016/5/13/chartex" xmlns:cx8="http://schemas.microsoft.com/office/drawing/2016/5/14/chartex" xmlns:mc="http://schemas.openxmlformats.org/markup-compatibility/2006" xmlns:aink="http://schemas.microsoft.com/office/drawing/2016/ink" xmlns:am3d="http://schemas.microsoft.com/office/drawing/2017/model3d" xmlns:o="urn:schemas-microsoft-com:office:office" xmlns:oel="http://schemas.microsoft.com/office/2019/extlst" xmlns:r="http://schemas.openxmlformats.org/officeDocument/2006/relationships" xmlns:m="http://schemas.openxmlformats.org/officeDocument/2006/math" xmlns:v="urn:schemas-microsoft-com:vml" xmlns:wp14="http://schemas.microsoft.com/office/word/2010/wordprocessingDrawing" xmlns:wp="http://schemas.openxmlformats.org/drawingml/2006/wordprocessingDrawing" xmlns:w10="urn:schemas-microsoft-com:office:word" xmlns:w="http://schemas.openxmlformats.org/wordprocessingml/2006/main" xmlns:w14="http://schemas.microsoft.com/office/word/2010/wordml" xmlns:w15="http://schemas.microsoft.com/office/word/2012/wordml" xmlns:w16cex="http://schemas.microsoft.com/office/word/2018/wordml/cex" xmlns:w16cid="http://schemas.microsoft.com/office/word/2016/wordml/cid" xmlns:w16="http://schemas.microsoft.com/office/word/2018/wordml" xmlns:w16du="http://schemas.microsoft.com/office/word/2023/wordml/word16du" xmlns:w16sdtdh="http://schemas.microsoft.com/office/word/2020/wordml/sdtdatahash" xmlns:w16se="http://schemas.microsoft.com/office/word/2015/wordml/symex" xmlns:wpg="http://schemas.microsoft.com/office/word/2010/wordprocessingGroup" xmlns:wpi="http://schemas.microsoft.com/office/word/2010/wordprocessingInk" xmlns:wne="http://schemas.microsoft.com/office/word/2006/wordml" xmlns:wps="http://schemas.microsoft.com/office/word/2010/wordprocessingShape" mc:Ignorable="w14 w15 w16se w16cid w16 w16cex w16sdtdh wp14">
+<w:endnotes xmlns:wpc="http://schemas.microsoft.com/office/word/2010/wordprocessingCanvas" xmlns:cx="http://schemas.microsoft.com/office/drawing/2014/chartex" xmlns:cx1="http://schemas.microsoft.com/office/drawing/2015/9/8/chartex" xmlns:cx2="http://schemas.microsoft.com/office/drawing/2015/10/21/chartex" xmlns:cx3="http://schemas.microsoft.com/office/drawing/2016/5/9/chartex" xmlns:cx4="http://schemas.microsoft.com/office/drawing/2016/5/10/chartex" xmlns:cx5="http://schemas.microsoft.com/office/drawing/2016/5/11/chartex" xmlns:cx6="http://schemas.microsoft.com/office/drawing/2016/5/12/chartex" xmlns:cx7="http://schemas.microsoft.com/office/drawing/2016/5/13/chartex" xmlns:cx8="http://schemas.microsoft.com/office/drawing/2016/5/14/chartex" xmlns:mc="http://schemas.openxmlformats.org/markup-compatibility/2006" xmlns:aink="http://schemas.microsoft.com/office/drawing/2016/ink" xmlns:am3d="http://schemas.microsoft.com/office/drawing/2017/model3d" xmlns:o="urn:schemas-microsoft-com:office:office" xmlns:oel="http://schemas.microsoft.com/office/2019/extlst" xmlns:r="http://schemas.openxmlformats.org/officeDocument/2006/relationships" xmlns:m="http://schemas.openxmlformats.org/officeDocument/2006/math" xmlns:v="urn:schemas-microsoft-com:vml" xmlns:wp14="http://schemas.microsoft.com/office/word/2010/wordprocessingDrawing" xmlns:wp="http://schemas.openxmlformats.org/drawingml/2006/wordprocessingDrawing" xmlns:w10="urn:schemas-microsoft-com:office:word" xmlns:w="http://schemas.openxmlformats.org/wordprocessingml/2006/main" xmlns:w14="http://schemas.microsoft.com/office/word/2010/wordml" xmlns:w15="http://schemas.microsoft.com/office/word/2012/wordml" xmlns:w16cex="http://schemas.microsoft.com/office/word/2018/wordml/cex" xmlns:w16cid="http://schemas.microsoft.com/office/word/2016/wordml/cid" xmlns:w16="http://schemas.microsoft.com/office/word/2018/wordml" xmlns:w16sdtdh="http://schemas.microsoft.com/office/word/2020/wordml/sdtdatahash" xmlns:w16se="http://schemas.microsoft.com/office/word/2015/wordml/symex" xmlns:wpg="http://schemas.microsoft.com/office/word/2010/wordprocessingGroup" xmlns:wpi="http://schemas.microsoft.com/office/word/2010/wordprocessingInk" xmlns:wne="http://schemas.microsoft.com/office/word/2006/wordml" xmlns:wps="http://schemas.microsoft.com/office/word/2010/wordprocessingShape" mc:Ignorable="w14 w15 w16se w16cid w16 w16cex w16sdtdh wp14">
   <w:endnote w:type="separator" w:id="-1">
     <w:p>
       <w:r>
@@ -4896,7 +9041,7 @@
 </file>
 
 <file path=word/footer1.xml><?xml version="1.0" encoding="utf-8"?>
-<w:ftr xmlns:wpc="http://schemas.microsoft.com/office/word/2010/wordprocessingCanvas" xmlns:cx="http://schemas.microsoft.com/office/drawing/2014/chartex" xmlns:cx1="http://schemas.microsoft.com/office/drawing/2015/9/8/chartex" xmlns:cx2="http://schemas.microsoft.com/office/drawing/2015/10/21/chartex" xmlns:cx3="http://schemas.microsoft.com/office/drawing/2016/5/9/chartex" xmlns:cx4="http://schemas.microsoft.com/office/drawing/2016/5/10/chartex" xmlns:cx5="http://schemas.microsoft.com/office/drawing/2016/5/11/chartex" xmlns:cx6="http://schemas.microsoft.com/office/drawing/2016/5/12/chartex" xmlns:cx7="http://schemas.microsoft.com/office/drawing/2016/5/13/chartex" xmlns:cx8="http://schemas.microsoft.com/office/drawing/2016/5/14/chartex" xmlns:mc="http://schemas.openxmlformats.org/markup-compatibility/2006" xmlns:aink="http://schemas.microsoft.com/office/drawing/2016/ink" xmlns:am3d="http://schemas.microsoft.com/office/drawing/2017/model3d" xmlns:o="urn:schemas-microsoft-com:office:office" xmlns:oel="http://schemas.microsoft.com/office/2019/extlst" xmlns:r="http://schemas.openxmlformats.org/officeDocument/2006/relationships" xmlns:m="http://schemas.openxmlformats.org/officeDocument/2006/math" xmlns:v="urn:schemas-microsoft-com:vml" xmlns:wp14="http://schemas.microsoft.com/office/word/2010/wordprocessingDrawing" xmlns:wp="http://schemas.openxmlformats.org/drawingml/2006/wordprocessingDrawing" xmlns:w10="urn:schemas-microsoft-com:office:word" xmlns:w="http://schemas.openxmlformats.org/wordprocessingml/2006/main" xmlns:w14="http://schemas.microsoft.com/office/word/2010/wordml" xmlns:w15="http://schemas.microsoft.com/office/word/2012/wordml" xmlns:w16cex="http://schemas.microsoft.com/office/word/2018/wordml/cex" xmlns:w16cid="http://schemas.microsoft.com/office/word/2016/wordml/cid" xmlns:w16="http://schemas.microsoft.com/office/word/2018/wordml" xmlns:w16du="http://schemas.microsoft.com/office/word/2023/wordml/word16du" xmlns:w16sdtdh="http://schemas.microsoft.com/office/word/2020/wordml/sdtdatahash" xmlns:w16se="http://schemas.microsoft.com/office/word/2015/wordml/symex" xmlns:wpg="http://schemas.microsoft.com/office/word/2010/wordprocessingGroup" xmlns:wpi="http://schemas.microsoft.com/office/word/2010/wordprocessingInk" xmlns:wne="http://schemas.microsoft.com/office/word/2006/wordml" xmlns:wps="http://schemas.microsoft.com/office/word/2010/wordprocessingShape" mc:Ignorable="w14 w15 w16se w16cid w16 w16cex w16sdtdh wp14">
+<w:ftr xmlns:wpc="http://schemas.microsoft.com/office/word/2010/wordprocessingCanvas" xmlns:cx="http://schemas.microsoft.com/office/drawing/2014/chartex" xmlns:cx1="http://schemas.microsoft.com/office/drawing/2015/9/8/chartex" xmlns:cx2="http://schemas.microsoft.com/office/drawing/2015/10/21/chartex" xmlns:cx3="http://schemas.microsoft.com/office/drawing/2016/5/9/chartex" xmlns:cx4="http://schemas.microsoft.com/office/drawing/2016/5/10/chartex" xmlns:cx5="http://schemas.microsoft.com/office/drawing/2016/5/11/chartex" xmlns:cx6="http://schemas.microsoft.com/office/drawing/2016/5/12/chartex" xmlns:cx7="http://schemas.microsoft.com/office/drawing/2016/5/13/chartex" xmlns:cx8="http://schemas.microsoft.com/office/drawing/2016/5/14/chartex" xmlns:mc="http://schemas.openxmlformats.org/markup-compatibility/2006" xmlns:aink="http://schemas.microsoft.com/office/drawing/2016/ink" xmlns:am3d="http://schemas.microsoft.com/office/drawing/2017/model3d" xmlns:o="urn:schemas-microsoft-com:office:office" xmlns:oel="http://schemas.microsoft.com/office/2019/extlst" xmlns:r="http://schemas.openxmlformats.org/officeDocument/2006/relationships" xmlns:m="http://schemas.openxmlformats.org/officeDocument/2006/math" xmlns:v="urn:schemas-microsoft-com:vml" xmlns:wp14="http://schemas.microsoft.com/office/word/2010/wordprocessingDrawing" xmlns:wp="http://schemas.openxmlformats.org/drawingml/2006/wordprocessingDrawing" xmlns:w10="urn:schemas-microsoft-com:office:word" xmlns:w="http://schemas.openxmlformats.org/wordprocessingml/2006/main" xmlns:w14="http://schemas.microsoft.com/office/word/2010/wordml" xmlns:w15="http://schemas.microsoft.com/office/word/2012/wordml" xmlns:w16cex="http://schemas.microsoft.com/office/word/2018/wordml/cex" xmlns:w16cid="http://schemas.microsoft.com/office/word/2016/wordml/cid" xmlns:w16="http://schemas.microsoft.com/office/word/2018/wordml" xmlns:w16sdtdh="http://schemas.microsoft.com/office/word/2020/wordml/sdtdatahash" xmlns:w16se="http://schemas.microsoft.com/office/word/2015/wordml/symex" xmlns:wpg="http://schemas.microsoft.com/office/word/2010/wordprocessingGroup" xmlns:wpi="http://schemas.microsoft.com/office/word/2010/wordprocessingInk" xmlns:wne="http://schemas.microsoft.com/office/word/2006/wordml" xmlns:wps="http://schemas.microsoft.com/office/word/2010/wordprocessingShape" mc:Ignorable="w14 w15 w16se w16cid w16 w16cex w16sdtdh wp14">
   <w:sdt>
     <w:sdtPr>
       <w:id w:val="-1160315192"/>
@@ -4938,7 +9083,7 @@
 </file>
 
 <file path=word/footer2.xml><?xml version="1.0" encoding="utf-8"?>
-<w:ftr xmlns:wpc="http://schemas.microsoft.com/office/word/2010/wordprocessingCanvas" xmlns:cx="http://schemas.microsoft.com/office/drawing/2014/chartex" xmlns:cx1="http://schemas.microsoft.com/office/drawing/2015/9/8/chartex" xmlns:cx2="http://schemas.microsoft.com/office/drawing/2015/10/21/chartex" xmlns:cx3="http://schemas.microsoft.com/office/drawing/2016/5/9/chartex" xmlns:cx4="http://schemas.microsoft.com/office/drawing/2016/5/10/chartex" xmlns:cx5="http://schemas.microsoft.com/office/drawing/2016/5/11/chartex" xmlns:cx6="http://schemas.microsoft.com/office/drawing/2016/5/12/chartex" xmlns:cx7="http://schemas.microsoft.com/office/drawing/2016/5/13/chartex" xmlns:cx8="http://schemas.microsoft.com/office/drawing/2016/5/14/chartex" xmlns:mc="http://schemas.openxmlformats.org/markup-compatibility/2006" xmlns:aink="http://schemas.microsoft.com/office/drawing/2016/ink" xmlns:am3d="http://schemas.microsoft.com/office/drawing/2017/model3d" xmlns:o="urn:schemas-microsoft-com:office:office" xmlns:oel="http://schemas.microsoft.com/office/2019/extlst" xmlns:r="http://schemas.openxmlformats.org/officeDocument/2006/relationships" xmlns:m="http://schemas.openxmlformats.org/officeDocument/2006/math" xmlns:v="urn:schemas-microsoft-com:vml" xmlns:wp14="http://schemas.microsoft.com/office/word/2010/wordprocessingDrawing" xmlns:wp="http://schemas.openxmlformats.org/drawingml/2006/wordprocessingDrawing" xmlns:w10="urn:schemas-microsoft-com:office:word" xmlns:w="http://schemas.openxmlformats.org/wordprocessingml/2006/main" xmlns:w14="http://schemas.microsoft.com/office/word/2010/wordml" xmlns:w15="http://schemas.microsoft.com/office/word/2012/wordml" xmlns:w16cex="http://schemas.microsoft.com/office/word/2018/wordml/cex" xmlns:w16cid="http://schemas.microsoft.com/office/word/2016/wordml/cid" xmlns:w16="http://schemas.microsoft.com/office/word/2018/wordml" xmlns:w16du="http://schemas.microsoft.com/office/word/2023/wordml/word16du" xmlns:w16sdtdh="http://schemas.microsoft.com/office/word/2020/wordml/sdtdatahash" xmlns:w16se="http://schemas.microsoft.com/office/word/2015/wordml/symex" xmlns:wpg="http://schemas.microsoft.com/office/word/2010/wordprocessingGroup" xmlns:wpi="http://schemas.microsoft.com/office/word/2010/wordprocessingInk" xmlns:wne="http://schemas.microsoft.com/office/word/2006/wordml" xmlns:wps="http://schemas.microsoft.com/office/word/2010/wordprocessingShape" mc:Ignorable="w14 w15 w16se w16cid w16 w16cex w16sdtdh wp14">
+<w:ftr xmlns:wpc="http://schemas.microsoft.com/office/word/2010/wordprocessingCanvas" xmlns:cx="http://schemas.microsoft.com/office/drawing/2014/chartex" xmlns:cx1="http://schemas.microsoft.com/office/drawing/2015/9/8/chartex" xmlns:cx2="http://schemas.microsoft.com/office/drawing/2015/10/21/chartex" xmlns:cx3="http://schemas.microsoft.com/office/drawing/2016/5/9/chartex" xmlns:cx4="http://schemas.microsoft.com/office/drawing/2016/5/10/chartex" xmlns:cx5="http://schemas.microsoft.com/office/drawing/2016/5/11/chartex" xmlns:cx6="http://schemas.microsoft.com/office/drawing/2016/5/12/chartex" xmlns:cx7="http://schemas.microsoft.com/office/drawing/2016/5/13/chartex" xmlns:cx8="http://schemas.microsoft.com/office/drawing/2016/5/14/chartex" xmlns:mc="http://schemas.openxmlformats.org/markup-compatibility/2006" xmlns:aink="http://schemas.microsoft.com/office/drawing/2016/ink" xmlns:am3d="http://schemas.microsoft.com/office/drawing/2017/model3d" xmlns:o="urn:schemas-microsoft-com:office:office" xmlns:oel="http://schemas.microsoft.com/office/2019/extlst" xmlns:r="http://schemas.openxmlformats.org/officeDocument/2006/relationships" xmlns:m="http://schemas.openxmlformats.org/officeDocument/2006/math" xmlns:v="urn:schemas-microsoft-com:vml" xmlns:wp14="http://schemas.microsoft.com/office/word/2010/wordprocessingDrawing" xmlns:wp="http://schemas.openxmlformats.org/drawingml/2006/wordprocessingDrawing" xmlns:w10="urn:schemas-microsoft-com:office:word" xmlns:w="http://schemas.openxmlformats.org/wordprocessingml/2006/main" xmlns:w14="http://schemas.microsoft.com/office/word/2010/wordml" xmlns:w15="http://schemas.microsoft.com/office/word/2012/wordml" xmlns:w16cex="http://schemas.microsoft.com/office/word/2018/wordml/cex" xmlns:w16cid="http://schemas.microsoft.com/office/word/2016/wordml/cid" xmlns:w16="http://schemas.microsoft.com/office/word/2018/wordml" xmlns:w16sdtdh="http://schemas.microsoft.com/office/word/2020/wordml/sdtdatahash" xmlns:w16se="http://schemas.microsoft.com/office/word/2015/wordml/symex" xmlns:wpg="http://schemas.microsoft.com/office/word/2010/wordprocessingGroup" xmlns:wpi="http://schemas.microsoft.com/office/word/2010/wordprocessingInk" xmlns:wne="http://schemas.microsoft.com/office/word/2006/wordml" xmlns:wps="http://schemas.microsoft.com/office/word/2010/wordprocessingShape" mc:Ignorable="w14 w15 w16se w16cid w16 w16cex w16sdtdh wp14">
   <w:p>
     <w:pPr>
       <w:pStyle w:val="Piedepgina"/>
@@ -4948,7 +9093,7 @@
 </file>
 
 <file path=word/footer3.xml><?xml version="1.0" encoding="utf-8"?>
-<w:ftr xmlns:wpc="http://schemas.microsoft.com/office/word/2010/wordprocessingCanvas" xmlns:cx="http://schemas.microsoft.com/office/drawing/2014/chartex" xmlns:cx1="http://schemas.microsoft.com/office/drawing/2015/9/8/chartex" xmlns:cx2="http://schemas.microsoft.com/office/drawing/2015/10/21/chartex" xmlns:cx3="http://schemas.microsoft.com/office/drawing/2016/5/9/chartex" xmlns:cx4="http://schemas.microsoft.com/office/drawing/2016/5/10/chartex" xmlns:cx5="http://schemas.microsoft.com/office/drawing/2016/5/11/chartex" xmlns:cx6="http://schemas.microsoft.com/office/drawing/2016/5/12/chartex" xmlns:cx7="http://schemas.microsoft.com/office/drawing/2016/5/13/chartex" xmlns:cx8="http://schemas.microsoft.com/office/drawing/2016/5/14/chartex" xmlns:mc="http://schemas.openxmlformats.org/markup-compatibility/2006" xmlns:aink="http://schemas.microsoft.com/office/drawing/2016/ink" xmlns:am3d="http://schemas.microsoft.com/office/drawing/2017/model3d" xmlns:o="urn:schemas-microsoft-com:office:office" xmlns:oel="http://schemas.microsoft.com/office/2019/extlst" xmlns:r="http://schemas.openxmlformats.org/officeDocument/2006/relationships" xmlns:m="http://schemas.openxmlformats.org/officeDocument/2006/math" xmlns:v="urn:schemas-microsoft-com:vml" xmlns:wp14="http://schemas.microsoft.com/office/word/2010/wordprocessingDrawing" xmlns:wp="http://schemas.openxmlformats.org/drawingml/2006/wordprocessingDrawing" xmlns:w10="urn:schemas-microsoft-com:office:word" xmlns:w="http://schemas.openxmlformats.org/wordprocessingml/2006/main" xmlns:w14="http://schemas.microsoft.com/office/word/2010/wordml" xmlns:w15="http://schemas.microsoft.com/office/word/2012/wordml" xmlns:w16cex="http://schemas.microsoft.com/office/word/2018/wordml/cex" xmlns:w16cid="http://schemas.microsoft.com/office/word/2016/wordml/cid" xmlns:w16="http://schemas.microsoft.com/office/word/2018/wordml" xmlns:w16du="http://schemas.microsoft.com/office/word/2023/wordml/word16du" xmlns:w16sdtdh="http://schemas.microsoft.com/office/word/2020/wordml/sdtdatahash" xmlns:w16se="http://schemas.microsoft.com/office/word/2015/wordml/symex" xmlns:wpg="http://schemas.microsoft.com/office/word/2010/wordprocessingGroup" xmlns:wpi="http://schemas.microsoft.com/office/word/2010/wordprocessingInk" xmlns:wne="http://schemas.microsoft.com/office/word/2006/wordml" xmlns:wps="http://schemas.microsoft.com/office/word/2010/wordprocessingShape" mc:Ignorable="w14 w15 w16se w16cid w16 w16cex w16sdtdh wp14">
+<w:ftr xmlns:wpc="http://schemas.microsoft.com/office/word/2010/wordprocessingCanvas" xmlns:cx="http://schemas.microsoft.com/office/drawing/2014/chartex" xmlns:cx1="http://schemas.microsoft.com/office/drawing/2015/9/8/chartex" xmlns:cx2="http://schemas.microsoft.com/office/drawing/2015/10/21/chartex" xmlns:cx3="http://schemas.microsoft.com/office/drawing/2016/5/9/chartex" xmlns:cx4="http://schemas.microsoft.com/office/drawing/2016/5/10/chartex" xmlns:cx5="http://schemas.microsoft.com/office/drawing/2016/5/11/chartex" xmlns:cx6="http://schemas.microsoft.com/office/drawing/2016/5/12/chartex" xmlns:cx7="http://schemas.microsoft.com/office/drawing/2016/5/13/chartex" xmlns:cx8="http://schemas.microsoft.com/office/drawing/2016/5/14/chartex" xmlns:mc="http://schemas.openxmlformats.org/markup-compatibility/2006" xmlns:aink="http://schemas.microsoft.com/office/drawing/2016/ink" xmlns:am3d="http://schemas.microsoft.com/office/drawing/2017/model3d" xmlns:o="urn:schemas-microsoft-com:office:office" xmlns:oel="http://schemas.microsoft.com/office/2019/extlst" xmlns:r="http://schemas.openxmlformats.org/officeDocument/2006/relationships" xmlns:m="http://schemas.openxmlformats.org/officeDocument/2006/math" xmlns:v="urn:schemas-microsoft-com:vml" xmlns:wp14="http://schemas.microsoft.com/office/word/2010/wordprocessingDrawing" xmlns:wp="http://schemas.openxmlformats.org/drawingml/2006/wordprocessingDrawing" xmlns:w10="urn:schemas-microsoft-com:office:word" xmlns:w="http://schemas.openxmlformats.org/wordprocessingml/2006/main" xmlns:w14="http://schemas.microsoft.com/office/word/2010/wordml" xmlns:w15="http://schemas.microsoft.com/office/word/2012/wordml" xmlns:w16cex="http://schemas.microsoft.com/office/word/2018/wordml/cex" xmlns:w16cid="http://schemas.microsoft.com/office/word/2016/wordml/cid" xmlns:w16="http://schemas.microsoft.com/office/word/2018/wordml" xmlns:w16sdtdh="http://schemas.microsoft.com/office/word/2020/wordml/sdtdatahash" xmlns:w16se="http://schemas.microsoft.com/office/word/2015/wordml/symex" xmlns:wpg="http://schemas.microsoft.com/office/word/2010/wordprocessingGroup" xmlns:wpi="http://schemas.microsoft.com/office/word/2010/wordprocessingInk" xmlns:wne="http://schemas.microsoft.com/office/word/2006/wordml" xmlns:wps="http://schemas.microsoft.com/office/word/2010/wordprocessingShape" mc:Ignorable="w14 w15 w16se w16cid w16 w16cex w16sdtdh wp14">
   <w:sdt>
     <w:sdtPr>
       <w:id w:val="1742207460"/>
@@ -4990,7 +9135,7 @@
 </file>
 
 <file path=word/footnotes.xml><?xml version="1.0" encoding="utf-8"?>
-<w:footnotes xmlns:wpc="http://schemas.microsoft.com/office/word/2010/wordprocessingCanvas" xmlns:cx="http://schemas.microsoft.com/office/drawing/2014/chartex" xmlns:cx1="http://schemas.microsoft.com/office/drawing/2015/9/8/chartex" xmlns:cx2="http://schemas.microsoft.com/office/drawing/2015/10/21/chartex" xmlns:cx3="http://schemas.microsoft.com/office/drawing/2016/5/9/chartex" xmlns:cx4="http://schemas.microsoft.com/office/drawing/2016/5/10/chartex" xmlns:cx5="http://schemas.microsoft.com/office/drawing/2016/5/11/chartex" xmlns:cx6="http://schemas.microsoft.com/office/drawing/2016/5/12/chartex" xmlns:cx7="http://schemas.microsoft.com/office/drawing/2016/5/13/chartex" xmlns:cx8="http://schemas.microsoft.com/office/drawing/2016/5/14/chartex" xmlns:mc="http://schemas.openxmlformats.org/markup-compatibility/2006" xmlns:aink="http://schemas.microsoft.com/office/drawing/2016/ink" xmlns:am3d="http://schemas.microsoft.com/office/drawing/2017/model3d" xmlns:o="urn:schemas-microsoft-com:office:office" xmlns:oel="http://schemas.microsoft.com/office/2019/extlst" xmlns:r="http://schemas.openxmlformats.org/officeDocument/2006/relationships" xmlns:m="http://schemas.openxmlformats.org/officeDocument/2006/math" xmlns:v="urn:schemas-microsoft-com:vml" xmlns:wp14="http://schemas.microsoft.com/office/word/2010/wordprocessingDrawing" xmlns:wp="http://schemas.openxmlformats.org/drawingml/2006/wordprocessingDrawing" xmlns:w10="urn:schemas-microsoft-com:office:word" xmlns:w="http://schemas.openxmlformats.org/wordprocessingml/2006/main" xmlns:w14="http://schemas.microsoft.com/office/word/2010/wordml" xmlns:w15="http://schemas.microsoft.com/office/word/2012/wordml" xmlns:w16cex="http://schemas.microsoft.com/office/word/2018/wordml/cex" xmlns:w16cid="http://schemas.microsoft.com/office/word/2016/wordml/cid" xmlns:w16="http://schemas.microsoft.com/office/word/2018/wordml" xmlns:w16du="http://schemas.microsoft.com/office/word/2023/wordml/word16du" xmlns:w16sdtdh="http://schemas.microsoft.com/office/word/2020/wordml/sdtdatahash" xmlns:w16se="http://schemas.microsoft.com/office/word/2015/wordml/symex" xmlns:wpg="http://schemas.microsoft.com/office/word/2010/wordprocessingGroup" xmlns:wpi="http://schemas.microsoft.com/office/word/2010/wordprocessingInk" xmlns:wne="http://schemas.microsoft.com/office/word/2006/wordml" xmlns:wps="http://schemas.microsoft.com/office/word/2010/wordprocessingShape" mc:Ignorable="w14 w15 w16se w16cid w16 w16cex w16sdtdh wp14">
+<w:footnotes xmlns:wpc="http://schemas.microsoft.com/office/word/2010/wordprocessingCanvas" xmlns:cx="http://schemas.microsoft.com/office/drawing/2014/chartex" xmlns:cx1="http://schemas.microsoft.com/office/drawing/2015/9/8/chartex" xmlns:cx2="http://schemas.microsoft.com/office/drawing/2015/10/21/chartex" xmlns:cx3="http://schemas.microsoft.com/office/drawing/2016/5/9/chartex" xmlns:cx4="http://schemas.microsoft.com/office/drawing/2016/5/10/chartex" xmlns:cx5="http://schemas.microsoft.com/office/drawing/2016/5/11/chartex" xmlns:cx6="http://schemas.microsoft.com/office/drawing/2016/5/12/chartex" xmlns:cx7="http://schemas.microsoft.com/office/drawing/2016/5/13/chartex" xmlns:cx8="http://schemas.microsoft.com/office/drawing/2016/5/14/chartex" xmlns:mc="http://schemas.openxmlformats.org/markup-compatibility/2006" xmlns:aink="http://schemas.microsoft.com/office/drawing/2016/ink" xmlns:am3d="http://schemas.microsoft.com/office/drawing/2017/model3d" xmlns:o="urn:schemas-microsoft-com:office:office" xmlns:oel="http://schemas.microsoft.com/office/2019/extlst" xmlns:r="http://schemas.openxmlformats.org/officeDocument/2006/relationships" xmlns:m="http://schemas.openxmlformats.org/officeDocument/2006/math" xmlns:v="urn:schemas-microsoft-com:vml" xmlns:wp14="http://schemas.microsoft.com/office/word/2010/wordprocessingDrawing" xmlns:wp="http://schemas.openxmlformats.org/drawingml/2006/wordprocessingDrawing" xmlns:w10="urn:schemas-microsoft-com:office:word" xmlns:w="http://schemas.openxmlformats.org/wordprocessingml/2006/main" xmlns:w14="http://schemas.microsoft.com/office/word/2010/wordml" xmlns:w15="http://schemas.microsoft.com/office/word/2012/wordml" xmlns:w16cex="http://schemas.microsoft.com/office/word/2018/wordml/cex" xmlns:w16cid="http://schemas.microsoft.com/office/word/2016/wordml/cid" xmlns:w16="http://schemas.microsoft.com/office/word/2018/wordml" xmlns:w16sdtdh="http://schemas.microsoft.com/office/word/2020/wordml/sdtdatahash" xmlns:w16se="http://schemas.microsoft.com/office/word/2015/wordml/symex" xmlns:wpg="http://schemas.microsoft.com/office/word/2010/wordprocessingGroup" xmlns:wpi="http://schemas.microsoft.com/office/word/2010/wordprocessingInk" xmlns:wne="http://schemas.microsoft.com/office/word/2006/wordml" xmlns:wps="http://schemas.microsoft.com/office/word/2010/wordprocessingShape" mc:Ignorable="w14 w15 w16se w16cid w16 w16cex w16sdtdh wp14">
   <w:footnote w:type="separator" w:id="-1">
     <w:p>
       <w:r>
@@ -5009,7 +9154,7 @@
 </file>
 
 <file path=word/numbering.xml><?xml version="1.0" encoding="utf-8"?>
-<w:numbering xmlns:wpc="http://schemas.microsoft.com/office/word/2010/wordprocessingCanvas" xmlns:cx="http://schemas.microsoft.com/office/drawing/2014/chartex" xmlns:cx1="http://schemas.microsoft.com/office/drawing/2015/9/8/chartex" xmlns:cx2="http://schemas.microsoft.com/office/drawing/2015/10/21/chartex" xmlns:cx3="http://schemas.microsoft.com/office/drawing/2016/5/9/chartex" xmlns:cx4="http://schemas.microsoft.com/office/drawing/2016/5/10/chartex" xmlns:cx5="http://schemas.microsoft.com/office/drawing/2016/5/11/chartex" xmlns:cx6="http://schemas.microsoft.com/office/drawing/2016/5/12/chartex" xmlns:cx7="http://schemas.microsoft.com/office/drawing/2016/5/13/chartex" xmlns:cx8="http://schemas.microsoft.com/office/drawing/2016/5/14/chartex" xmlns:mc="http://schemas.openxmlformats.org/markup-compatibility/2006" xmlns:aink="http://schemas.microsoft.com/office/drawing/2016/ink" xmlns:am3d="http://schemas.microsoft.com/office/drawing/2017/model3d" xmlns:o="urn:schemas-microsoft-com:office:office" xmlns:oel="http://schemas.microsoft.com/office/2019/extlst" xmlns:r="http://schemas.openxmlformats.org/officeDocument/2006/relationships" xmlns:m="http://schemas.openxmlformats.org/officeDocument/2006/math" xmlns:v="urn:schemas-microsoft-com:vml" xmlns:wp14="http://schemas.microsoft.com/office/word/2010/wordprocessingDrawing" xmlns:wp="http://schemas.openxmlformats.org/drawingml/2006/wordprocessingDrawing" xmlns:w10="urn:schemas-microsoft-com:office:word" xmlns:w="http://schemas.openxmlformats.org/wordprocessingml/2006/main" xmlns:w14="http://schemas.microsoft.com/office/word/2010/wordml" xmlns:w15="http://schemas.microsoft.com/office/word/2012/wordml" xmlns:w16cex="http://schemas.microsoft.com/office/word/2018/wordml/cex" xmlns:w16cid="http://schemas.microsoft.com/office/word/2016/wordml/cid" xmlns:w16="http://schemas.microsoft.com/office/word/2018/wordml" xmlns:w16du="http://schemas.microsoft.com/office/word/2023/wordml/word16du" xmlns:w16sdtdh="http://schemas.microsoft.com/office/word/2020/wordml/sdtdatahash" xmlns:w16se="http://schemas.microsoft.com/office/word/2015/wordml/symex" xmlns:wpg="http://schemas.microsoft.com/office/word/2010/wordprocessingGroup" xmlns:wpi="http://schemas.microsoft.com/office/word/2010/wordprocessingInk" xmlns:wne="http://schemas.microsoft.com/office/word/2006/wordml" xmlns:wps="http://schemas.microsoft.com/office/word/2010/wordprocessingShape" mc:Ignorable="w14 w15 w16se w16cid w16 w16cex w16sdtdh wp14">
+<w:numbering xmlns:wpc="http://schemas.microsoft.com/office/word/2010/wordprocessingCanvas" xmlns:cx="http://schemas.microsoft.com/office/drawing/2014/chartex" xmlns:cx1="http://schemas.microsoft.com/office/drawing/2015/9/8/chartex" xmlns:cx2="http://schemas.microsoft.com/office/drawing/2015/10/21/chartex" xmlns:cx3="http://schemas.microsoft.com/office/drawing/2016/5/9/chartex" xmlns:cx4="http://schemas.microsoft.com/office/drawing/2016/5/10/chartex" xmlns:cx5="http://schemas.microsoft.com/office/drawing/2016/5/11/chartex" xmlns:cx6="http://schemas.microsoft.com/office/drawing/2016/5/12/chartex" xmlns:cx7="http://schemas.microsoft.com/office/drawing/2016/5/13/chartex" xmlns:cx8="http://schemas.microsoft.com/office/drawing/2016/5/14/chartex" xmlns:mc="http://schemas.openxmlformats.org/markup-compatibility/2006" xmlns:aink="http://schemas.microsoft.com/office/drawing/2016/ink" xmlns:am3d="http://schemas.microsoft.com/office/drawing/2017/model3d" xmlns:o="urn:schemas-microsoft-com:office:office" xmlns:oel="http://schemas.microsoft.com/office/2019/extlst" xmlns:r="http://schemas.openxmlformats.org/officeDocument/2006/relationships" xmlns:m="http://schemas.openxmlformats.org/officeDocument/2006/math" xmlns:v="urn:schemas-microsoft-com:vml" xmlns:wp14="http://schemas.microsoft.com/office/word/2010/wordprocessingDrawing" xmlns:wp="http://schemas.openxmlformats.org/drawingml/2006/wordprocessingDrawing" xmlns:w10="urn:schemas-microsoft-com:office:word" xmlns:w="http://schemas.openxmlformats.org/wordprocessingml/2006/main" xmlns:w14="http://schemas.microsoft.com/office/word/2010/wordml" xmlns:w15="http://schemas.microsoft.com/office/word/2012/wordml" xmlns:w16cex="http://schemas.microsoft.com/office/word/2018/wordml/cex" xmlns:w16cid="http://schemas.microsoft.com/office/word/2016/wordml/cid" xmlns:w16="http://schemas.microsoft.com/office/word/2018/wordml" xmlns:w16sdtdh="http://schemas.microsoft.com/office/word/2020/wordml/sdtdatahash" xmlns:w16se="http://schemas.microsoft.com/office/word/2015/wordml/symex" xmlns:wpg="http://schemas.microsoft.com/office/word/2010/wordprocessingGroup" xmlns:wpi="http://schemas.microsoft.com/office/word/2010/wordprocessingInk" xmlns:wne="http://schemas.microsoft.com/office/word/2006/wordml" xmlns:wps="http://schemas.microsoft.com/office/word/2010/wordprocessingShape" mc:Ignorable="w14 w15 w16se w16cid w16 w16cex w16sdtdh wp14">
   <w:abstractNum w:abstractNumId="0" w15:restartNumberingAfterBreak="0">
     <w:nsid w:val="09F35DB1"/>
     <w:multiLevelType w:val="hybridMultilevel"/>
@@ -5474,7 +9619,7 @@
   </w:docDefaults>
   <w:latentStyles w:defLockedState="0" w:defUIPriority="99" w:defSemiHidden="0" w:defUnhideWhenUsed="0" w:defQFormat="0" w:count="376">
     <w:lsdException w:name="Normal" w:uiPriority="0" w:qFormat="1"/>
-    <w:lsdException w:name="heading 1" w:uiPriority="0" w:qFormat="1"/>
+    <w:lsdException w:name="heading 1" w:uiPriority="9" w:qFormat="1"/>
     <w:lsdException w:name="heading 2" w:semiHidden="1" w:uiPriority="0" w:unhideWhenUsed="1" w:qFormat="1"/>
     <w:lsdException w:name="heading 3" w:semiHidden="1" w:uiPriority="0" w:unhideWhenUsed="1" w:qFormat="1"/>
     <w:lsdException w:name="heading 4" w:semiHidden="1" w:uiPriority="0" w:unhideWhenUsed="1" w:qFormat="1"/>
@@ -5868,6 +10013,7 @@
     <w:basedOn w:val="Normal"/>
     <w:next w:val="Normal"/>
     <w:link w:val="Ttulo1Car"/>
+    <w:uiPriority w:val="9"/>
     <w:qFormat/>
     <w:rsid w:val="000E42B3"/>
     <w:pPr>
@@ -6009,7 +10155,6 @@
   <w:style w:type="character" w:default="1" w:styleId="Fuentedeprrafopredeter">
     <w:name w:val="Default Paragraph Font"/>
     <w:uiPriority w:val="1"/>
-    <w:semiHidden/>
     <w:unhideWhenUsed/>
   </w:style>
   <w:style w:type="table" w:default="1" w:styleId="Tablanormal">
@@ -6099,6 +10244,7 @@
     <w:name w:val="Título 1 Car"/>
     <w:basedOn w:val="Fuentedeprrafopredeter"/>
     <w:link w:val="Ttulo1"/>
+    <w:uiPriority w:val="9"/>
     <w:rsid w:val="000E42B3"/>
     <w:rPr>
       <w:rFonts w:asciiTheme="majorHAnsi" w:eastAsiaTheme="majorEastAsia" w:hAnsiTheme="majorHAnsi" w:cstheme="majorBidi"/>
@@ -6448,6 +10594,165 @@
       <w:lang w:eastAsia="es-ES"/>
     </w:rPr>
   </w:style>
+  <w:style w:type="paragraph" w:styleId="Descripcin">
+    <w:name w:val="caption"/>
+    <w:basedOn w:val="Normal"/>
+    <w:next w:val="Normal"/>
+    <w:unhideWhenUsed/>
+    <w:qFormat/>
+    <w:rsid w:val="0041214E"/>
+    <w:pPr>
+      <w:spacing w:after="200"/>
+    </w:pPr>
+    <w:rPr>
+      <w:i/>
+      <w:iCs/>
+      <w:color w:val="44546A" w:themeColor="text2"/>
+      <w:sz w:val="18"/>
+      <w:szCs w:val="18"/>
+    </w:rPr>
+  </w:style>
+  <w:style w:type="paragraph" w:styleId="TtuloTDC">
+    <w:name w:val="TOC Heading"/>
+    <w:basedOn w:val="Ttulo1"/>
+    <w:next w:val="Normal"/>
+    <w:uiPriority w:val="39"/>
+    <w:unhideWhenUsed/>
+    <w:qFormat/>
+    <w:rsid w:val="00013D05"/>
+    <w:pPr>
+      <w:spacing w:line="259" w:lineRule="auto"/>
+      <w:jc w:val="left"/>
+      <w:outlineLvl w:val="9"/>
+    </w:pPr>
+  </w:style>
+  <w:style w:type="paragraph" w:styleId="TDC1">
+    <w:name w:val="toc 1"/>
+    <w:basedOn w:val="Normal"/>
+    <w:next w:val="Normal"/>
+    <w:autoRedefine/>
+    <w:uiPriority w:val="39"/>
+    <w:unhideWhenUsed/>
+    <w:rsid w:val="00013D05"/>
+    <w:pPr>
+      <w:spacing w:after="100"/>
+    </w:pPr>
+  </w:style>
+  <w:style w:type="paragraph" w:styleId="TDC2">
+    <w:name w:val="toc 2"/>
+    <w:basedOn w:val="Normal"/>
+    <w:next w:val="Normal"/>
+    <w:autoRedefine/>
+    <w:uiPriority w:val="39"/>
+    <w:unhideWhenUsed/>
+    <w:rsid w:val="00013D05"/>
+    <w:pPr>
+      <w:spacing w:after="100"/>
+      <w:ind w:left="240"/>
+    </w:pPr>
+  </w:style>
+  <w:style w:type="character" w:styleId="Hipervnculo">
+    <w:name w:val="Hyperlink"/>
+    <w:basedOn w:val="Fuentedeprrafopredeter"/>
+    <w:uiPriority w:val="99"/>
+    <w:unhideWhenUsed/>
+    <w:rsid w:val="00013D05"/>
+    <w:rPr>
+      <w:color w:val="0563C1" w:themeColor="hyperlink"/>
+      <w:u w:val="single"/>
+    </w:rPr>
+  </w:style>
+  <w:style w:type="paragraph" w:styleId="Tabladeilustraciones">
+    <w:name w:val="table of figures"/>
+    <w:basedOn w:val="Normal"/>
+    <w:next w:val="Normal"/>
+    <w:uiPriority w:val="99"/>
+    <w:unhideWhenUsed/>
+    <w:rsid w:val="00013D05"/>
+  </w:style>
+  <w:style w:type="character" w:styleId="Refdecomentario">
+    <w:name w:val="annotation reference"/>
+    <w:basedOn w:val="Fuentedeprrafopredeter"/>
+    <w:uiPriority w:val="99"/>
+    <w:semiHidden/>
+    <w:unhideWhenUsed/>
+    <w:rsid w:val="002E1BAF"/>
+    <w:rPr>
+      <w:sz w:val="16"/>
+      <w:szCs w:val="16"/>
+    </w:rPr>
+  </w:style>
+  <w:style w:type="paragraph" w:styleId="Textocomentario">
+    <w:name w:val="annotation text"/>
+    <w:basedOn w:val="Normal"/>
+    <w:link w:val="TextocomentarioCar"/>
+    <w:uiPriority w:val="99"/>
+    <w:semiHidden/>
+    <w:unhideWhenUsed/>
+    <w:rsid w:val="002E1BAF"/>
+    <w:rPr>
+      <w:sz w:val="20"/>
+      <w:szCs w:val="20"/>
+    </w:rPr>
+  </w:style>
+  <w:style w:type="character" w:customStyle="1" w:styleId="TextocomentarioCar">
+    <w:name w:val="Texto comentario Car"/>
+    <w:basedOn w:val="Fuentedeprrafopredeter"/>
+    <w:link w:val="Textocomentario"/>
+    <w:uiPriority w:val="99"/>
+    <w:semiHidden/>
+    <w:rsid w:val="002E1BAF"/>
+    <w:rPr>
+      <w:lang w:eastAsia="es-ES"/>
+    </w:rPr>
+  </w:style>
+  <w:style w:type="paragraph" w:styleId="Asuntodelcomentario">
+    <w:name w:val="annotation subject"/>
+    <w:basedOn w:val="Textocomentario"/>
+    <w:next w:val="Textocomentario"/>
+    <w:link w:val="AsuntodelcomentarioCar"/>
+    <w:uiPriority w:val="99"/>
+    <w:semiHidden/>
+    <w:unhideWhenUsed/>
+    <w:rsid w:val="002E1BAF"/>
+    <w:rPr>
+      <w:b/>
+      <w:bCs/>
+    </w:rPr>
+  </w:style>
+  <w:style w:type="character" w:customStyle="1" w:styleId="AsuntodelcomentarioCar">
+    <w:name w:val="Asunto del comentario Car"/>
+    <w:basedOn w:val="TextocomentarioCar"/>
+    <w:link w:val="Asuntodelcomentario"/>
+    <w:uiPriority w:val="99"/>
+    <w:semiHidden/>
+    <w:rsid w:val="002E1BAF"/>
+    <w:rPr>
+      <w:b/>
+      <w:bCs/>
+      <w:lang w:eastAsia="es-ES"/>
+    </w:rPr>
+  </w:style>
+  <w:style w:type="character" w:styleId="Mencinsinresolver">
+    <w:name w:val="Unresolved Mention"/>
+    <w:basedOn w:val="Fuentedeprrafopredeter"/>
+    <w:uiPriority w:val="99"/>
+    <w:semiHidden/>
+    <w:unhideWhenUsed/>
+    <w:rsid w:val="002E1BAF"/>
+    <w:rPr>
+      <w:color w:val="605E5C"/>
+      <w:shd w:val="clear" w:color="auto" w:fill="E1DFDD"/>
+    </w:rPr>
+  </w:style>
+  <w:style w:type="paragraph" w:styleId="Bibliografa">
+    <w:name w:val="Bibliography"/>
+    <w:basedOn w:val="Normal"/>
+    <w:next w:val="Normal"/>
+    <w:uiPriority w:val="37"/>
+    <w:unhideWhenUsed/>
+    <w:rsid w:val="002E1BAF"/>
+  </w:style>
 </w:styles>
 </file>
 
@@ -6747,11 +11052,32 @@
 </file>
 
 <file path=customXml/item1.xml><?xml version="1.0" encoding="utf-8"?>
-<b:Sources xmlns:b="http://schemas.openxmlformats.org/officeDocument/2006/bibliography" xmlns="http://schemas.openxmlformats.org/officeDocument/2006/bibliography" SelectedStyle="\APASixthEditionOfficeOnline.xsl" StyleName="APA" Version="6"/>
+<b:Sources xmlns:b="http://schemas.openxmlformats.org/officeDocument/2006/bibliography" xmlns="http://schemas.openxmlformats.org/officeDocument/2006/bibliography" SelectedStyle="\APASixthEditionOfficeOnline.xsl" StyleName="APA" Version="6">
+  <b:Source>
+    <b:Tag>Kar93</b:Tag>
+    <b:SourceType>Report</b:SourceType>
+    <b:Guid>{D7EBF816-0E79-4E56-8BB4-FD3B9EEF616A}</b:Guid>
+    <b:Author>
+      <b:Author>
+        <b:NameList>
+          <b:Person>
+            <b:Last>Karner</b:Last>
+            <b:First>Gustav</b:First>
+          </b:Person>
+        </b:NameList>
+      </b:Author>
+    </b:Author>
+    <b:Title>Resource Estimation for Objectory Projects</b:Title>
+    <b:Year>1993</b:Year>
+    <b:City>Torshamnsgatan</b:City>
+    <b:Publisher>Objective Systems SF AB</b:Publisher>
+    <b:RefOrder>1</b:RefOrder>
+  </b:Source>
+</b:Sources>
 </file>
 
 <file path=customXml/itemProps1.xml><?xml version="1.0" encoding="utf-8"?>
-<ds:datastoreItem xmlns:ds="http://schemas.openxmlformats.org/officeDocument/2006/customXml" ds:itemID="{D0A1D983-D5AD-49E9-A3C1-46A60094B0DE}">
+<ds:datastoreItem xmlns:ds="http://schemas.openxmlformats.org/officeDocument/2006/customXml" ds:itemID="{2B54A697-C3FE-47ED-BDBE-37EE68CC1BCF}">
   <ds:schemaRefs>
     <ds:schemaRef ds:uri="http://schemas.openxmlformats.org/officeDocument/2006/bibliography"/>
   </ds:schemaRefs>

</xml_diff>